<commit_message>
Modificaciones en la base de datos
</commit_message>
<xml_diff>
--- a/Tesis/Tesis Beta6.2.docx
+++ b/Tesis/Tesis Beta6.2.docx
@@ -14933,7 +14933,13 @@
         <w:jc w:val="both"/>
       </w:pPr>
       <w:r>
-        <w:t>El sistema permite crear el asistente (la información técnica del asistente se guarda en base de datos) a través de la plataforma Rasa y entrenarlo con los archivos generados.</w:t>
+        <w:t>El sistema permite crear el asistente (la información técnica del asistente se guarda en base de datos) a través de la plataforma Rasa</w:t>
+      </w:r>
+      <w:r>
+        <w:t xml:space="preserve"> (La plataforma es la que integra Procesamiento de lenguaje natural, Lógica del Asistente Virtual y la máquina de aprendizaje)</w:t>
+      </w:r>
+      <w:r>
+        <w:t xml:space="preserve"> y entrenarlo con los archivos generados.</w:t>
       </w:r>
     </w:p>
     <w:p>
@@ -14962,6 +14968,15 @@
         <w:t xml:space="preserve"> con el asistente creado y verificar la experiencia</w:t>
       </w:r>
       <w:r>
+        <w:t xml:space="preserve"> a través de</w:t>
+      </w:r>
+      <w:r>
+        <w:t xml:space="preserve"> los puntos finales:</w:t>
+      </w:r>
+      <w:r>
+        <w:t xml:space="preserve"> chat, web, móvil</w:t>
+      </w:r>
+      <w:r>
         <w:t>.</w:t>
       </w:r>
     </w:p>
@@ -14980,6 +14995,7 @@
     </w:p>
     <w:p>
       <w:r>
+        <w:lastRenderedPageBreak/>
         <w:br w:type="page"/>
       </w:r>
     </w:p>
@@ -15205,24 +15221,67 @@
         <w:rPr>
           <w:color w:val="000000"/>
         </w:rPr>
-        <w:t>contienen los campos (clave-</w:t>
+        <w:t>contienen los campos</w:t>
       </w:r>
       <w:r>
         <w:rPr>
           <w:color w:val="000000"/>
         </w:rPr>
+        <w:t xml:space="preserve"> o datos</w:t>
+      </w:r>
+      <w:r>
+        <w:rPr>
+          <w:color w:val="000000"/>
+        </w:rPr>
+        <w:t xml:space="preserve"> (clave-</w:t>
+      </w:r>
+      <w:r>
+        <w:rPr>
+          <w:color w:val="000000"/>
+        </w:rPr>
         <w:t>valor</w:t>
       </w:r>
       <w:r>
         <w:rPr>
           <w:color w:val="000000"/>
         </w:rPr>
+        <w:t>;</w:t>
+      </w:r>
+      <w:r>
+        <w:rPr>
+          <w:color w:val="000000"/>
+        </w:rPr>
+        <w:t xml:space="preserve"> ya que usa formato</w:t>
+      </w:r>
+      <w:r>
+        <w:rPr>
+          <w:color w:val="000000"/>
+        </w:rPr>
+        <w:t xml:space="preserve"> similar a</w:t>
+      </w:r>
+      <w:r>
+        <w:rPr>
+          <w:color w:val="000000"/>
+        </w:rPr>
+        <w:t xml:space="preserve"> J</w:t>
+      </w:r>
+      <w:r>
+        <w:rPr>
+          <w:color w:val="000000"/>
+        </w:rPr>
+        <w:t>SON</w:t>
+      </w:r>
+      <w:r>
+        <w:rPr>
+          <w:color w:val="000000"/>
+        </w:rPr>
         <w:t xml:space="preserve">). </w:t>
       </w:r>
     </w:p>
     <w:p>
       <w:pPr>
         <w:spacing w:line="276" w:lineRule="auto"/>
+        <w:ind w:left="-709" w:firstLine="709"/>
         <w:jc w:val="both"/>
         <w:rPr>
           <w:color w:val="000000"/>
@@ -15246,14 +15305,12 @@
       <w:r>
         <w:rPr>
           <w:noProof/>
-          <w:color w:val="000000"/>
-          <w:lang w:eastAsia="es-ES"/>
         </w:rPr>
         <w:drawing>
-          <wp:inline distT="0" distB="0" distL="0" distR="0" wp14:anchorId="259343FE" wp14:editId="23C81628">
-            <wp:extent cx="6096000" cy="3860367"/>
-            <wp:effectExtent l="76200" t="76200" r="133350" b="140335"/>
-            <wp:docPr id="4" name="Imagen 4" descr="D:\DATOS ERNESTO\ING INFORMATICA\TESIS NETO\Documentos extras\Modelo MongoDB claro.jpg"/>
+          <wp:inline distT="0" distB="0" distL="0" distR="0" wp14:anchorId="398CBA86" wp14:editId="534D6F90">
+            <wp:extent cx="6270625" cy="3486150"/>
+            <wp:effectExtent l="76200" t="76200" r="130175" b="133350"/>
+            <wp:docPr id="13" name="Imagen 13"/>
             <wp:cNvGraphicFramePr>
               <a:graphicFrameLocks xmlns:a="http://schemas.openxmlformats.org/drawingml/2006/main" noChangeAspect="1"/>
             </wp:cNvGraphicFramePr>
@@ -15261,12 +15318,12 @@
               <a:graphicData uri="http://schemas.openxmlformats.org/drawingml/2006/picture">
                 <pic:pic xmlns:pic="http://schemas.openxmlformats.org/drawingml/2006/picture">
                   <pic:nvPicPr>
-                    <pic:cNvPr id="0" name="Picture 1" descr="D:\DATOS ERNESTO\ING INFORMATICA\TESIS NETO\Documentos extras\Modelo MongoDB claro.jpg"/>
+                    <pic:cNvPr id="0" name="Picture 3"/>
                     <pic:cNvPicPr>
                       <a:picLocks noChangeAspect="1" noChangeArrowheads="1"/>
                     </pic:cNvPicPr>
                   </pic:nvPicPr>
-                  <pic:blipFill>
+                  <pic:blipFill rotWithShape="1">
                     <a:blip r:embed="rId38">
                       <a:extLst>
                         <a:ext uri="{28A0092B-C50C-407E-A947-70E740481C1C}">
@@ -15274,25 +15331,40 @@
                         </a:ext>
                       </a:extLst>
                     </a:blip>
-                    <a:srcRect/>
-                    <a:stretch>
-                      <a:fillRect/>
-                    </a:stretch>
+                    <a:srcRect b="11021"/>
+                    <a:stretch/>
                   </pic:blipFill>
                   <pic:spPr bwMode="auto">
                     <a:xfrm>
                       <a:off x="0" y="0"/>
-                      <a:ext cx="6112634" cy="3870901"/>
+                      <a:ext cx="6277243" cy="3489829"/>
                     </a:xfrm>
                     <a:prstGeom prst="rect">
                       <a:avLst/>
                     </a:prstGeom>
-                    <a:ln w="38100" cap="sq">
+                    <a:ln w="38100" cap="sq" cmpd="sng" algn="ctr">
                       <a:solidFill>
                         <a:srgbClr val="000000"/>
                       </a:solidFill>
                       <a:prstDash val="solid"/>
                       <a:miter lim="800000"/>
+                      <a:headEnd type="none" w="med" len="med"/>
+                      <a:tailEnd type="none" w="med" len="med"/>
+                      <a:extLst>
+                        <a:ext uri="{C807C97D-BFC1-408E-A445-0C87EB9F89A2}">
+                          <ask:lineSketchStyleProps xmlns:ask="http://schemas.microsoft.com/office/drawing/2018/sketchyshapes" sd="0">
+                            <a:custGeom>
+                              <a:avLst/>
+                              <a:gdLst/>
+                              <a:ahLst/>
+                              <a:cxnLst/>
+                              <a:rect l="0" t="0" r="0" b="0"/>
+                              <a:pathLst/>
+                            </a:custGeom>
+                            <ask:type/>
+                          </ask:lineSketchStyleProps>
+                        </a:ext>
+                      </a:extLst>
                     </a:ln>
                     <a:effectLst>
                       <a:outerShdw blurRad="50800" dist="38100" dir="2700000" algn="tl" rotWithShape="0">
@@ -15301,6 +15373,11 @@
                         </a:srgbClr>
                       </a:outerShdw>
                     </a:effectLst>
+                    <a:extLst>
+                      <a:ext uri="{53640926-AAD7-44D8-BBD7-CCE9431645EC}">
+                        <a14:shadowObscured xmlns:a14="http://schemas.microsoft.com/office/drawing/2010/main"/>
+                      </a:ext>
+                    </a:extLst>
                   </pic:spPr>
                 </pic:pic>
               </a:graphicData>
@@ -15385,45 +15462,32 @@
       <w:r>
         <w:rPr>
           <w:b/>
+        </w:rPr>
+        <w:t>Usuarios</w:t>
+      </w:r>
+      <w:r>
+        <w:t xml:space="preserve">: Es donde se hallan </w:t>
+      </w:r>
+      <w:r>
+        <w:rPr>
           <w:color w:val="000000"/>
         </w:rPr>
-        <w:t>Contenido:</w:t>
-      </w:r>
-      <w:r>
-        <w:rPr>
-          <w:color w:val="000000"/>
-        </w:rPr>
-        <w:t xml:space="preserve"> Es donde se </w:t>
-      </w:r>
-      <w:r>
-        <w:rPr>
-          <w:color w:val="000000"/>
-        </w:rPr>
-        <w:t>localizan</w:t>
-      </w:r>
-      <w:r>
-        <w:rPr>
-          <w:color w:val="000000"/>
-        </w:rPr>
-        <w:t xml:space="preserve"> los documentos con</w:t>
-      </w:r>
-      <w:r>
-        <w:rPr>
-          <w:color w:val="000000"/>
-        </w:rPr>
-        <w:t xml:space="preserve"> la información y los resultados (texto con el contenido a analizar, las preguntas y respuestas derivadas del texto, </w:t>
-      </w:r>
-      <w:r>
-        <w:rPr>
-          <w:color w:val="000000"/>
-        </w:rPr>
-        <w:t>etc.</w:t>
-      </w:r>
-      <w:r>
-        <w:rPr>
-          <w:color w:val="000000"/>
-        </w:rPr>
-        <w:t>)</w:t>
+        <w:t>los documentos con</w:t>
+      </w:r>
+      <w:r>
+        <w:t xml:space="preserve"> la información correspondiente a los usuarios que usan la herramienta. (nombre, contraseña de inicio de sesión</w:t>
+      </w:r>
+      <w:r>
+        <w:t>, etc</w:t>
+      </w:r>
+      <w:r>
+        <w:t>).</w:t>
+      </w:r>
+      <w:r>
+        <w:t xml:space="preserve"> Un usuario en este caso puede tener muchos asistentes virtuales y temas</w:t>
+      </w:r>
+      <w:r>
+        <w:t>.</w:t>
       </w:r>
     </w:p>
     <w:p>
@@ -15439,13 +15503,7 @@
         <w:rPr>
           <w:b/>
         </w:rPr>
-        <w:t>Asistente_</w:t>
-      </w:r>
-      <w:r>
-        <w:rPr>
-          <w:b/>
-        </w:rPr>
-        <w:t>Virtual</w:t>
+        <w:t>Asistentes Virtuales</w:t>
       </w:r>
       <w:r>
         <w:t xml:space="preserve">: Es donde se encuentra </w:t>
@@ -15454,40 +15512,16 @@
         <w:rPr>
           <w:color w:val="000000"/>
         </w:rPr>
-        <w:t>los documentos</w:t>
-      </w:r>
-      <w:r>
-        <w:rPr>
-          <w:color w:val="000000"/>
-        </w:rPr>
-        <w:t xml:space="preserve"> con</w:t>
-      </w:r>
-      <w:r>
-        <w:rPr>
-          <w:color w:val="000000"/>
-        </w:rPr>
-        <w:t xml:space="preserve"> </w:t>
-      </w:r>
-      <w:r>
-        <w:t xml:space="preserve">la información respecto al </w:t>
-      </w:r>
-      <w:r>
-        <w:t>robot conversacional</w:t>
-      </w:r>
-      <w:r>
-        <w:t xml:space="preserve"> (</w:t>
-      </w:r>
-      <w:r>
-        <w:t>n</w:t>
-      </w:r>
-      <w:r>
-        <w:t xml:space="preserve">ombre, puerto, servidor, </w:t>
-      </w:r>
-      <w:r>
-        <w:t>etc.</w:t>
-      </w:r>
-      <w:r>
-        <w:t>)</w:t>
+        <w:t xml:space="preserve">los documentos con </w:t>
+      </w:r>
+      <w:r>
+        <w:t xml:space="preserve">la información respecto al robot conversacional (nombre, </w:t>
+      </w:r>
+      <w:r>
+        <w:t>descripción</w:t>
+      </w:r>
+      <w:r>
+        <w:t>, etc.)</w:t>
       </w:r>
     </w:p>
     <w:p>
@@ -15502,57 +15536,91 @@
       <w:r>
         <w:rPr>
           <w:b/>
+          <w:color w:val="000000"/>
+        </w:rPr>
+        <w:t>Temas</w:t>
+      </w:r>
+      <w:r>
+        <w:rPr>
+          <w:b/>
+          <w:color w:val="000000"/>
+        </w:rPr>
+        <w:t>:</w:t>
+      </w:r>
+      <w:r>
+        <w:rPr>
+          <w:color w:val="000000"/>
+        </w:rPr>
+        <w:t xml:space="preserve"> Es donde se </w:t>
+      </w:r>
+      <w:r>
+        <w:rPr>
+          <w:color w:val="000000"/>
+        </w:rPr>
+        <w:t>localizan</w:t>
+      </w:r>
+      <w:r>
+        <w:rPr>
+          <w:color w:val="000000"/>
+        </w:rPr>
+        <w:t xml:space="preserve"> los documentos con</w:t>
+      </w:r>
+      <w:r>
+        <w:rPr>
+          <w:color w:val="000000"/>
+        </w:rPr>
+        <w:t xml:space="preserve"> la información y los resultados (texto con el contenido </w:t>
+      </w:r>
+      <w:r>
+        <w:rPr>
+          <w:color w:val="000000"/>
+        </w:rPr>
+        <w:t>analizado</w:t>
+      </w:r>
+      <w:r>
+        <w:rPr>
+          <w:color w:val="000000"/>
+        </w:rPr>
+        <w:t xml:space="preserve">, las preguntas y respuestas derivadas del texto, </w:t>
+      </w:r>
+      <w:r>
+        <w:rPr>
+          <w:color w:val="000000"/>
+        </w:rPr>
+        <w:t>etc.</w:t>
+      </w:r>
+      <w:r>
+        <w:rPr>
+          <w:color w:val="000000"/>
+        </w:rPr>
+        <w:t>)</w:t>
+      </w:r>
+    </w:p>
+    <w:p>
+      <w:pPr>
+        <w:spacing w:after="0" w:line="240" w:lineRule="auto"/>
+        <w:rPr>
+          <w:b/>
+        </w:rPr>
+      </w:pPr>
+      <w:r>
+        <w:rPr>
+          <w:b/>
+        </w:rPr>
+        <w:br w:type="page"/>
+      </w:r>
+      <w:r>
+        <w:rPr>
+          <w:b/>
         </w:rPr>
         <w:lastRenderedPageBreak/>
-        <w:t>Cliente</w:t>
-      </w:r>
-      <w:r>
-        <w:rPr>
-          <w:b/>
-        </w:rPr>
-        <w:t>s</w:t>
-      </w:r>
-      <w:r>
-        <w:t xml:space="preserve">: Es donde se </w:t>
-      </w:r>
-      <w:r>
-        <w:t>hallan</w:t>
-      </w:r>
-      <w:r>
-        <w:t xml:space="preserve"> </w:t>
-      </w:r>
-      <w:r>
-        <w:rPr>
-          <w:color w:val="000000"/>
-        </w:rPr>
-        <w:t>los documentos</w:t>
-      </w:r>
-      <w:r>
-        <w:rPr>
-          <w:color w:val="000000"/>
-        </w:rPr>
-        <w:t xml:space="preserve"> con</w:t>
-      </w:r>
-      <w:r>
-        <w:t xml:space="preserve"> la información correspondiente a los usuarios que usan la herramienta. (nombre, correo, contraseña de inicio de sesión)</w:t>
-      </w:r>
-      <w:r>
-        <w:t>.</w:t>
-      </w:r>
-    </w:p>
-    <w:p>
-      <w:pPr>
-        <w:spacing w:line="276" w:lineRule="auto"/>
-        <w:jc w:val="both"/>
-        <w:rPr>
-          <w:b/>
-        </w:rPr>
-      </w:pPr>
-      <w:r>
-        <w:rPr>
-          <w:b/>
-        </w:rPr>
-        <w:t xml:space="preserve">Documentos Presentes </w:t>
+        <w:t xml:space="preserve">Documentos </w:t>
+      </w:r>
+      <w:r>
+        <w:rPr>
+          <w:b/>
+        </w:rPr>
+        <w:t>en las colecciones</w:t>
       </w:r>
     </w:p>
     <w:p>
@@ -15560,304 +15628,39 @@
         <w:pStyle w:val="Prrafodelista"/>
         <w:numPr>
           <w:ilvl w:val="0"/>
-          <w:numId w:val="19"/>
+          <w:numId w:val="31"/>
         </w:numPr>
         <w:jc w:val="both"/>
         <w:rPr>
           <w:b/>
-          <w:color w:val="000000"/>
-        </w:rPr>
-      </w:pPr>
-      <w:r>
-        <w:rPr>
-          <w:b/>
-          <w:color w:val="000000"/>
-        </w:rPr>
-        <w:t xml:space="preserve">Info_contenido: </w:t>
-      </w:r>
-      <w:r>
-        <w:rPr>
-          <w:color w:val="000000"/>
-        </w:rPr>
-        <w:t xml:space="preserve">Es donde se encuentran </w:t>
-      </w:r>
-      <w:r>
-        <w:rPr>
-          <w:color w:val="000000"/>
-        </w:rPr>
-        <w:t xml:space="preserve">los diferentes </w:t>
-      </w:r>
-      <w:r>
-        <w:rPr>
-          <w:color w:val="000000"/>
-        </w:rPr>
-        <w:t>campos</w:t>
-      </w:r>
-      <w:r>
-        <w:rPr>
-          <w:color w:val="000000"/>
-        </w:rPr>
-        <w:t xml:space="preserve"> </w:t>
-      </w:r>
-      <w:r>
-        <w:rPr>
-          <w:color w:val="000000"/>
-        </w:rPr>
-        <w:t>relacionados</w:t>
-      </w:r>
-      <w:r>
-        <w:rPr>
-          <w:rStyle w:val="Refdecomentario"/>
+        </w:rPr>
+      </w:pPr>
+      <w:r>
+        <w:rPr>
+          <w:b/>
+        </w:rPr>
+        <w:t>Los documentos se van insertando a medida que el usuario guarda información</w:t>
+      </w:r>
+      <w:r>
+        <w:rPr>
+          <w:b/>
           <w:lang w:val="es-ES"/>
         </w:rPr>
-        <w:t xml:space="preserve"> </w:t>
-      </w:r>
-      <w:r>
-        <w:rPr>
-          <w:color w:val="000000"/>
-        </w:rPr>
-        <w:t>con la información</w:t>
-      </w:r>
-      <w:r>
-        <w:rPr>
-          <w:color w:val="000000"/>
-        </w:rPr>
-        <w:t xml:space="preserve"> (básicamente el texto con el contenido con el que se creará el conocimiento </w:t>
-      </w:r>
-      <w:r>
-        <w:rPr>
-          <w:color w:val="000000"/>
-        </w:rPr>
-        <w:t>para el</w:t>
-      </w:r>
-      <w:r>
-        <w:rPr>
-          <w:color w:val="000000"/>
-        </w:rPr>
-        <w:t xml:space="preserve"> AV)</w:t>
-      </w:r>
-      <w:r>
-        <w:rPr>
-          <w:color w:val="000000"/>
-        </w:rPr>
-        <w:t xml:space="preserve"> que se le da </w:t>
-      </w:r>
-      <w:r>
-        <w:rPr>
-          <w:color w:val="000000"/>
-        </w:rPr>
-        <w:t>a la herramienta</w:t>
-      </w:r>
-      <w:r>
-        <w:rPr>
-          <w:color w:val="000000"/>
-        </w:rPr>
-        <w:t xml:space="preserve"> y los resultados del análisis</w:t>
-      </w:r>
-      <w:r>
-        <w:rPr>
-          <w:color w:val="000000"/>
-        </w:rPr>
-        <w:t>,</w:t>
-      </w:r>
-      <w:r>
-        <w:rPr>
-          <w:color w:val="000000"/>
-        </w:rPr>
-        <w:t xml:space="preserve"> uno de estos </w:t>
-      </w:r>
-      <w:r>
-        <w:rPr>
-          <w:color w:val="000000"/>
-        </w:rPr>
-        <w:t>campos</w:t>
-      </w:r>
-      <w:r>
-        <w:rPr>
-          <w:color w:val="000000"/>
-        </w:rPr>
-        <w:t xml:space="preserve"> es el </w:t>
-      </w:r>
-      <w:r>
-        <w:rPr>
-          <w:b/>
-          <w:color w:val="000000"/>
-        </w:rPr>
-        <w:t>_id</w:t>
-      </w:r>
-      <w:r>
-        <w:rPr>
-          <w:color w:val="000000"/>
-        </w:rPr>
-        <w:t xml:space="preserve"> que es el </w:t>
-      </w:r>
-      <w:r>
-        <w:rPr>
-          <w:color w:val="000000"/>
-        </w:rPr>
-        <w:t>identificador de cada documento. E</w:t>
-      </w:r>
-      <w:r>
-        <w:rPr>
-          <w:color w:val="000000"/>
-        </w:rPr>
-        <w:t>stos documentos</w:t>
-      </w:r>
-      <w:r>
-        <w:rPr>
-          <w:color w:val="000000"/>
-        </w:rPr>
-        <w:t xml:space="preserve"> pertenecen a la colección </w:t>
-      </w:r>
-      <w:r>
-        <w:rPr>
-          <w:b/>
-          <w:i/>
-          <w:color w:val="000000"/>
-        </w:rPr>
-        <w:t>Contenido</w:t>
-      </w:r>
-      <w:r>
-        <w:rPr>
-          <w:b/>
-          <w:i/>
-          <w:color w:val="000000"/>
-        </w:rPr>
-        <w:t>.</w:t>
-      </w:r>
-      <w:r>
-        <w:rPr>
-          <w:b/>
-          <w:i/>
-          <w:color w:val="000000"/>
-        </w:rPr>
-        <w:t xml:space="preserve"> </w:t>
-      </w:r>
-    </w:p>
-    <w:p>
-      <w:pPr>
-        <w:pStyle w:val="Prrafodelista"/>
-        <w:numPr>
-          <w:ilvl w:val="0"/>
-          <w:numId w:val="19"/>
-        </w:numPr>
-        <w:jc w:val="both"/>
-        <w:rPr>
-          <w:b/>
-          <w:color w:val="000000"/>
-        </w:rPr>
-      </w:pPr>
-      <w:r>
-        <w:rPr>
-          <w:b/>
-          <w:color w:val="000000"/>
-        </w:rPr>
-        <w:t xml:space="preserve">Asistente: </w:t>
-      </w:r>
-      <w:r>
-        <w:rPr>
-          <w:color w:val="000000"/>
-        </w:rPr>
-        <w:t xml:space="preserve">Es donde se encuentran </w:t>
-      </w:r>
-      <w:r>
-        <w:rPr>
-          <w:color w:val="000000"/>
-        </w:rPr>
-        <w:t>los d</w:t>
-      </w:r>
-      <w:r>
-        <w:rPr>
-          <w:color w:val="000000"/>
-        </w:rPr>
-        <w:t>iferentes campos respecto a</w:t>
-      </w:r>
-      <w:r>
-        <w:rPr>
-          <w:color w:val="000000"/>
-        </w:rPr>
-        <w:t xml:space="preserve"> lo relacionado con la información acerca de los asistentes que se hayan creado.</w:t>
-      </w:r>
-      <w:r>
-        <w:rPr>
-          <w:color w:val="000000"/>
-        </w:rPr>
-        <w:t xml:space="preserve"> Estos documentos pertenecen a la colección </w:t>
-      </w:r>
-      <w:r>
-        <w:rPr>
-          <w:b/>
-          <w:i/>
-        </w:rPr>
-        <w:t>Asistente_Virtual</w:t>
-      </w:r>
-      <w:r>
-        <w:rPr>
-          <w:b/>
-          <w:i/>
-          <w:color w:val="000000"/>
-        </w:rPr>
-        <w:t>.</w:t>
-      </w:r>
-    </w:p>
-    <w:p>
-      <w:pPr>
-        <w:pStyle w:val="Prrafodelista"/>
-        <w:numPr>
-          <w:ilvl w:val="0"/>
-          <w:numId w:val="19"/>
-        </w:numPr>
-        <w:jc w:val="both"/>
-        <w:rPr>
-          <w:b/>
-          <w:color w:val="000000"/>
-        </w:rPr>
-      </w:pPr>
-      <w:r>
-        <w:rPr>
-          <w:b/>
-          <w:color w:val="000000"/>
-        </w:rPr>
-        <w:t xml:space="preserve">Cliente: </w:t>
-      </w:r>
-      <w:r>
-        <w:rPr>
-          <w:color w:val="000000"/>
-        </w:rPr>
-        <w:t xml:space="preserve">Es donde se encuentran </w:t>
-      </w:r>
-      <w:r>
-        <w:rPr>
-          <w:color w:val="000000"/>
-        </w:rPr>
-        <w:t xml:space="preserve">los diferentes campos </w:t>
-      </w:r>
-      <w:r>
-        <w:rPr>
-          <w:color w:val="000000"/>
-        </w:rPr>
-        <w:t>afines a</w:t>
-      </w:r>
-      <w:r>
-        <w:rPr>
-          <w:color w:val="000000"/>
-        </w:rPr>
-        <w:t xml:space="preserve"> lo relacionado con la información acerca de los usuarios que usen la herramienta. Estos documentos pertenecen a la colección </w:t>
-      </w:r>
-      <w:r>
-        <w:rPr>
-          <w:b/>
-          <w:i/>
-        </w:rPr>
-        <w:t>Clientes</w:t>
-      </w:r>
-      <w:r>
-        <w:rPr>
-          <w:b/>
-          <w:i/>
-          <w:color w:val="000000"/>
-        </w:rPr>
-        <w:t>.</w:t>
+        <w:t xml:space="preserve"> en el sistema, pues al registrarse un usuario, por ejemplo, se crea un documento con los datos de dicho usuario</w:t>
+      </w:r>
+      <w:r>
+        <w:rPr>
+          <w:b/>
+          <w:lang w:val="es-ES"/>
+        </w:rPr>
+        <w:t xml:space="preserve"> y así sucesivamente ocurre con los demás datos que deben guardarse en la base de datos.</w:t>
+      </w:r>
+      <w:r>
+        <w:rPr>
+          <w:b/>
+          <w:lang w:val="es-ES"/>
+        </w:rPr>
+        <w:t xml:space="preserve">  </w:t>
       </w:r>
     </w:p>
     <w:p>
@@ -15938,6 +15741,30 @@
         </w:rPr>
         <w:t>rá encriptada o cifrada.</w:t>
       </w:r>
+      <w:r>
+        <w:rPr>
+          <w:bCs/>
+          <w:color w:val="000000"/>
+          <w:lang w:val="es-ES"/>
+        </w:rPr>
+        <w:t xml:space="preserve"> Y al iniciar sesión</w:t>
+      </w:r>
+      <w:r>
+        <w:rPr>
+          <w:bCs/>
+          <w:color w:val="000000"/>
+          <w:lang w:val="es-ES"/>
+        </w:rPr>
+        <w:t xml:space="preserve"> en el sistema</w:t>
+      </w:r>
+      <w:r>
+        <w:rPr>
+          <w:bCs/>
+          <w:color w:val="000000"/>
+          <w:lang w:val="es-ES"/>
+        </w:rPr>
+        <w:t xml:space="preserve"> la contraseña al escribir no será visible.</w:t>
+      </w:r>
     </w:p>
     <w:p>
       <w:pPr>
@@ -16073,7 +15900,7 @@
     </w:p>
     <w:p>
       <w:pPr>
-        <w:ind w:left="360" w:hanging="927"/>
+        <w:ind w:left="360" w:hanging="1353"/>
         <w:jc w:val="both"/>
         <w:rPr>
           <w:b/>
@@ -16086,9 +15913,9 @@
           <w:noProof/>
         </w:rPr>
         <w:drawing>
-          <wp:inline distT="0" distB="0" distL="0" distR="0" wp14:anchorId="461099B2" wp14:editId="52D228C4">
-            <wp:extent cx="6315075" cy="2190750"/>
-            <wp:effectExtent l="76200" t="76200" r="142875" b="133350"/>
+          <wp:inline distT="0" distB="0" distL="0" distR="0" wp14:anchorId="461099B2" wp14:editId="0FD1C6E5">
+            <wp:extent cx="6705600" cy="2305050"/>
+            <wp:effectExtent l="76200" t="76200" r="133350" b="133350"/>
             <wp:docPr id="17" name="Imagen 17"/>
             <wp:cNvGraphicFramePr>
               <a:graphicFrameLocks xmlns:a="http://schemas.openxmlformats.org/drawingml/2006/main" noChangeAspect="1"/>
@@ -16118,7 +15945,7 @@
                   <pic:spPr bwMode="auto">
                     <a:xfrm>
                       <a:off x="0" y="0"/>
-                      <a:ext cx="6330929" cy="2196250"/>
+                      <a:ext cx="6722441" cy="2310839"/>
                     </a:xfrm>
                     <a:prstGeom prst="rect">
                       <a:avLst/>
@@ -16187,7 +16014,7 @@
           <w:b/>
           <w:color w:val="000000"/>
         </w:rPr>
-        <w:t>Cliente</w:t>
+        <w:t>Usuarios</w:t>
       </w:r>
       <w:r>
         <w:rPr>
@@ -16249,6 +16076,14 @@
       </w:r>
       <w:r>
         <w:t>, haciendo énfasis en las etapas de planificación y diseño de la metodología XP. Se analizaron los elementos que caracterizan o definen el proceso. Además, se presenta una visión general de la propuesta del sistema a desarrollar, y, por último, se exponen los elementos del diseño de la base de datos que se implementa.</w:t>
+      </w:r>
+    </w:p>
+    <w:p>
+      <w:pPr>
+        <w:spacing w:after="0" w:line="240" w:lineRule="auto"/>
+      </w:pPr>
+      <w:r>
+        <w:br w:type="page"/>
       </w:r>
     </w:p>
     <w:p>
@@ -26851,6 +26686,119 @@
     </w:lvl>
   </w:abstractNum>
   <w:abstractNum w:abstractNumId="1" w15:restartNumberingAfterBreak="0">
+    <w:nsid w:val="04653939"/>
+    <w:multiLevelType w:val="hybridMultilevel"/>
+    <w:tmpl w:val="0CE4EC32"/>
+    <w:lvl w:ilvl="0" w:tplc="0C0A000B">
+      <w:start w:val="1"/>
+      <w:numFmt w:val="bullet"/>
+      <w:lvlText w:val=""/>
+      <w:lvlJc w:val="left"/>
+      <w:pPr>
+        <w:ind w:left="720" w:hanging="360"/>
+      </w:pPr>
+      <w:rPr>
+        <w:rFonts w:ascii="Wingdings" w:hAnsi="Wingdings" w:hint="default"/>
+      </w:rPr>
+    </w:lvl>
+    <w:lvl w:ilvl="1" w:tplc="0C0A0003" w:tentative="1">
+      <w:start w:val="1"/>
+      <w:numFmt w:val="bullet"/>
+      <w:lvlText w:val="o"/>
+      <w:lvlJc w:val="left"/>
+      <w:pPr>
+        <w:ind w:left="1440" w:hanging="360"/>
+      </w:pPr>
+      <w:rPr>
+        <w:rFonts w:ascii="Courier New" w:hAnsi="Courier New" w:cs="Courier New" w:hint="default"/>
+      </w:rPr>
+    </w:lvl>
+    <w:lvl w:ilvl="2" w:tplc="0C0A0005" w:tentative="1">
+      <w:start w:val="1"/>
+      <w:numFmt w:val="bullet"/>
+      <w:lvlText w:val=""/>
+      <w:lvlJc w:val="left"/>
+      <w:pPr>
+        <w:ind w:left="2160" w:hanging="360"/>
+      </w:pPr>
+      <w:rPr>
+        <w:rFonts w:ascii="Wingdings" w:hAnsi="Wingdings" w:hint="default"/>
+      </w:rPr>
+    </w:lvl>
+    <w:lvl w:ilvl="3" w:tplc="0C0A0001" w:tentative="1">
+      <w:start w:val="1"/>
+      <w:numFmt w:val="bullet"/>
+      <w:lvlText w:val=""/>
+      <w:lvlJc w:val="left"/>
+      <w:pPr>
+        <w:ind w:left="2880" w:hanging="360"/>
+      </w:pPr>
+      <w:rPr>
+        <w:rFonts w:ascii="Symbol" w:hAnsi="Symbol" w:hint="default"/>
+      </w:rPr>
+    </w:lvl>
+    <w:lvl w:ilvl="4" w:tplc="0C0A0003" w:tentative="1">
+      <w:start w:val="1"/>
+      <w:numFmt w:val="bullet"/>
+      <w:lvlText w:val="o"/>
+      <w:lvlJc w:val="left"/>
+      <w:pPr>
+        <w:ind w:left="3600" w:hanging="360"/>
+      </w:pPr>
+      <w:rPr>
+        <w:rFonts w:ascii="Courier New" w:hAnsi="Courier New" w:cs="Courier New" w:hint="default"/>
+      </w:rPr>
+    </w:lvl>
+    <w:lvl w:ilvl="5" w:tplc="0C0A0005" w:tentative="1">
+      <w:start w:val="1"/>
+      <w:numFmt w:val="bullet"/>
+      <w:lvlText w:val=""/>
+      <w:lvlJc w:val="left"/>
+      <w:pPr>
+        <w:ind w:left="4320" w:hanging="360"/>
+      </w:pPr>
+      <w:rPr>
+        <w:rFonts w:ascii="Wingdings" w:hAnsi="Wingdings" w:hint="default"/>
+      </w:rPr>
+    </w:lvl>
+    <w:lvl w:ilvl="6" w:tplc="0C0A0001" w:tentative="1">
+      <w:start w:val="1"/>
+      <w:numFmt w:val="bullet"/>
+      <w:lvlText w:val=""/>
+      <w:lvlJc w:val="left"/>
+      <w:pPr>
+        <w:ind w:left="5040" w:hanging="360"/>
+      </w:pPr>
+      <w:rPr>
+        <w:rFonts w:ascii="Symbol" w:hAnsi="Symbol" w:hint="default"/>
+      </w:rPr>
+    </w:lvl>
+    <w:lvl w:ilvl="7" w:tplc="0C0A0003" w:tentative="1">
+      <w:start w:val="1"/>
+      <w:numFmt w:val="bullet"/>
+      <w:lvlText w:val="o"/>
+      <w:lvlJc w:val="left"/>
+      <w:pPr>
+        <w:ind w:left="5760" w:hanging="360"/>
+      </w:pPr>
+      <w:rPr>
+        <w:rFonts w:ascii="Courier New" w:hAnsi="Courier New" w:cs="Courier New" w:hint="default"/>
+      </w:rPr>
+    </w:lvl>
+    <w:lvl w:ilvl="8" w:tplc="0C0A0005" w:tentative="1">
+      <w:start w:val="1"/>
+      <w:numFmt w:val="bullet"/>
+      <w:lvlText w:val=""/>
+      <w:lvlJc w:val="left"/>
+      <w:pPr>
+        <w:ind w:left="6480" w:hanging="360"/>
+      </w:pPr>
+      <w:rPr>
+        <w:rFonts w:ascii="Wingdings" w:hAnsi="Wingdings" w:hint="default"/>
+      </w:rPr>
+    </w:lvl>
+  </w:abstractNum>
+  <w:abstractNum w:abstractNumId="2" w15:restartNumberingAfterBreak="0">
     <w:nsid w:val="061E5FFA"/>
     <w:multiLevelType w:val="hybridMultilevel"/>
     <w:tmpl w:val="18A6F328"/>
@@ -26962,7 +26910,7 @@
       </w:rPr>
     </w:lvl>
   </w:abstractNum>
-  <w:abstractNum w:abstractNumId="2" w15:restartNumberingAfterBreak="0">
+  <w:abstractNum w:abstractNumId="3" w15:restartNumberingAfterBreak="0">
     <w:nsid w:val="06D37B06"/>
     <w:multiLevelType w:val="hybridMultilevel"/>
     <w:tmpl w:val="DC88E37E"/>
@@ -27051,7 +26999,7 @@
       </w:pPr>
     </w:lvl>
   </w:abstractNum>
-  <w:abstractNum w:abstractNumId="3" w15:restartNumberingAfterBreak="0">
+  <w:abstractNum w:abstractNumId="4" w15:restartNumberingAfterBreak="0">
     <w:nsid w:val="09913DE0"/>
     <w:multiLevelType w:val="hybridMultilevel"/>
     <w:tmpl w:val="DD187F84"/>
@@ -27164,7 +27112,7 @@
       </w:rPr>
     </w:lvl>
   </w:abstractNum>
-  <w:abstractNum w:abstractNumId="4" w15:restartNumberingAfterBreak="0">
+  <w:abstractNum w:abstractNumId="5" w15:restartNumberingAfterBreak="0">
     <w:nsid w:val="0EEE7387"/>
     <w:multiLevelType w:val="hybridMultilevel"/>
     <w:tmpl w:val="A92205C2"/>
@@ -27277,7 +27225,7 @@
       </w:rPr>
     </w:lvl>
   </w:abstractNum>
-  <w:abstractNum w:abstractNumId="5" w15:restartNumberingAfterBreak="0">
+  <w:abstractNum w:abstractNumId="6" w15:restartNumberingAfterBreak="0">
     <w:nsid w:val="116A34AC"/>
     <w:multiLevelType w:val="hybridMultilevel"/>
     <w:tmpl w:val="CC266766"/>
@@ -27366,7 +27314,7 @@
       </w:pPr>
     </w:lvl>
   </w:abstractNum>
-  <w:abstractNum w:abstractNumId="6" w15:restartNumberingAfterBreak="0">
+  <w:abstractNum w:abstractNumId="7" w15:restartNumberingAfterBreak="0">
     <w:nsid w:val="139A3D10"/>
     <w:multiLevelType w:val="hybridMultilevel"/>
     <w:tmpl w:val="8F78651C"/>
@@ -27479,7 +27427,7 @@
       </w:rPr>
     </w:lvl>
   </w:abstractNum>
-  <w:abstractNum w:abstractNumId="7" w15:restartNumberingAfterBreak="0">
+  <w:abstractNum w:abstractNumId="8" w15:restartNumberingAfterBreak="0">
     <w:nsid w:val="139B5CC0"/>
     <w:multiLevelType w:val="hybridMultilevel"/>
     <w:tmpl w:val="2B12B3A8"/>
@@ -27592,7 +27540,7 @@
       </w:rPr>
     </w:lvl>
   </w:abstractNum>
-  <w:abstractNum w:abstractNumId="8" w15:restartNumberingAfterBreak="0">
+  <w:abstractNum w:abstractNumId="9" w15:restartNumberingAfterBreak="0">
     <w:nsid w:val="148A1DD2"/>
     <w:multiLevelType w:val="hybridMultilevel"/>
     <w:tmpl w:val="B80C50D8"/>
@@ -27707,7 +27655,7 @@
       </w:rPr>
     </w:lvl>
   </w:abstractNum>
-  <w:abstractNum w:abstractNumId="9" w15:restartNumberingAfterBreak="0">
+  <w:abstractNum w:abstractNumId="10" w15:restartNumberingAfterBreak="0">
     <w:nsid w:val="17DB6027"/>
     <w:multiLevelType w:val="hybridMultilevel"/>
     <w:tmpl w:val="76AAFDB6"/>
@@ -27820,7 +27768,7 @@
       </w:rPr>
     </w:lvl>
   </w:abstractNum>
-  <w:abstractNum w:abstractNumId="10" w15:restartNumberingAfterBreak="0">
+  <w:abstractNum w:abstractNumId="11" w15:restartNumberingAfterBreak="0">
     <w:nsid w:val="196C048D"/>
     <w:multiLevelType w:val="hybridMultilevel"/>
     <w:tmpl w:val="C82847D2"/>
@@ -27933,7 +27881,7 @@
       </w:rPr>
     </w:lvl>
   </w:abstractNum>
-  <w:abstractNum w:abstractNumId="11" w15:restartNumberingAfterBreak="0">
+  <w:abstractNum w:abstractNumId="12" w15:restartNumberingAfterBreak="0">
     <w:nsid w:val="1BF25AC7"/>
     <w:multiLevelType w:val="hybridMultilevel"/>
     <w:tmpl w:val="99D2956E"/>
@@ -28073,7 +28021,7 @@
       </w:rPr>
     </w:lvl>
   </w:abstractNum>
-  <w:abstractNum w:abstractNumId="12" w15:restartNumberingAfterBreak="0">
+  <w:abstractNum w:abstractNumId="13" w15:restartNumberingAfterBreak="0">
     <w:nsid w:val="1C2577F2"/>
     <w:multiLevelType w:val="hybridMultilevel"/>
     <w:tmpl w:val="BA9A2F24"/>
@@ -28186,7 +28134,7 @@
       </w:rPr>
     </w:lvl>
   </w:abstractNum>
-  <w:abstractNum w:abstractNumId="13" w15:restartNumberingAfterBreak="0">
+  <w:abstractNum w:abstractNumId="14" w15:restartNumberingAfterBreak="0">
     <w:nsid w:val="26803DD0"/>
     <w:multiLevelType w:val="hybridMultilevel"/>
     <w:tmpl w:val="35FA33E6"/>
@@ -28299,7 +28247,7 @@
       </w:rPr>
     </w:lvl>
   </w:abstractNum>
-  <w:abstractNum w:abstractNumId="14" w15:restartNumberingAfterBreak="0">
+  <w:abstractNum w:abstractNumId="15" w15:restartNumberingAfterBreak="0">
     <w:nsid w:val="276F7FBD"/>
     <w:multiLevelType w:val="multilevel"/>
     <w:tmpl w:val="6F186028"/>
@@ -28412,7 +28360,7 @@
       </w:rPr>
     </w:lvl>
   </w:abstractNum>
-  <w:abstractNum w:abstractNumId="15" w15:restartNumberingAfterBreak="0">
+  <w:abstractNum w:abstractNumId="16" w15:restartNumberingAfterBreak="0">
     <w:nsid w:val="2A011D72"/>
     <w:multiLevelType w:val="hybridMultilevel"/>
     <w:tmpl w:val="EA72D34C"/>
@@ -28525,7 +28473,7 @@
       </w:rPr>
     </w:lvl>
   </w:abstractNum>
-  <w:abstractNum w:abstractNumId="16" w15:restartNumberingAfterBreak="0">
+  <w:abstractNum w:abstractNumId="17" w15:restartNumberingAfterBreak="0">
     <w:nsid w:val="33F867ED"/>
     <w:multiLevelType w:val="hybridMultilevel"/>
     <w:tmpl w:val="514092AE"/>
@@ -28638,7 +28586,7 @@
       </w:rPr>
     </w:lvl>
   </w:abstractNum>
-  <w:abstractNum w:abstractNumId="17" w15:restartNumberingAfterBreak="0">
+  <w:abstractNum w:abstractNumId="18" w15:restartNumberingAfterBreak="0">
     <w:nsid w:val="35FF4560"/>
     <w:multiLevelType w:val="hybridMultilevel"/>
     <w:tmpl w:val="6D0E2456"/>
@@ -28751,7 +28699,7 @@
       </w:rPr>
     </w:lvl>
   </w:abstractNum>
-  <w:abstractNum w:abstractNumId="18" w15:restartNumberingAfterBreak="0">
+  <w:abstractNum w:abstractNumId="19" w15:restartNumberingAfterBreak="0">
     <w:nsid w:val="37F61A26"/>
     <w:multiLevelType w:val="hybridMultilevel"/>
     <w:tmpl w:val="CD7CC93C"/>
@@ -28864,7 +28812,7 @@
       </w:rPr>
     </w:lvl>
   </w:abstractNum>
-  <w:abstractNum w:abstractNumId="19" w15:restartNumberingAfterBreak="0">
+  <w:abstractNum w:abstractNumId="20" w15:restartNumberingAfterBreak="0">
     <w:nsid w:val="39553C33"/>
     <w:multiLevelType w:val="multilevel"/>
     <w:tmpl w:val="793C9350"/>
@@ -29013,7 +28961,7 @@
       </w:rPr>
     </w:lvl>
   </w:abstractNum>
-  <w:abstractNum w:abstractNumId="20" w15:restartNumberingAfterBreak="0">
+  <w:abstractNum w:abstractNumId="21" w15:restartNumberingAfterBreak="0">
     <w:nsid w:val="3CD03C0E"/>
     <w:multiLevelType w:val="hybridMultilevel"/>
     <w:tmpl w:val="90385B5C"/>
@@ -29126,7 +29074,7 @@
       </w:rPr>
     </w:lvl>
   </w:abstractNum>
-  <w:abstractNum w:abstractNumId="21" w15:restartNumberingAfterBreak="0">
+  <w:abstractNum w:abstractNumId="22" w15:restartNumberingAfterBreak="0">
     <w:nsid w:val="41FA462C"/>
     <w:multiLevelType w:val="hybridMultilevel"/>
     <w:tmpl w:val="85904444"/>
@@ -29239,7 +29187,7 @@
       </w:rPr>
     </w:lvl>
   </w:abstractNum>
-  <w:abstractNum w:abstractNumId="22" w15:restartNumberingAfterBreak="0">
+  <w:abstractNum w:abstractNumId="23" w15:restartNumberingAfterBreak="0">
     <w:nsid w:val="42C11944"/>
     <w:multiLevelType w:val="hybridMultilevel"/>
     <w:tmpl w:val="ADA2C35E"/>
@@ -29328,7 +29276,7 @@
       </w:pPr>
     </w:lvl>
   </w:abstractNum>
-  <w:abstractNum w:abstractNumId="23" w15:restartNumberingAfterBreak="0">
+  <w:abstractNum w:abstractNumId="24" w15:restartNumberingAfterBreak="0">
     <w:nsid w:val="43764417"/>
     <w:multiLevelType w:val="multilevel"/>
     <w:tmpl w:val="BB7C34FA"/>
@@ -29414,7 +29362,7 @@
       </w:pPr>
     </w:lvl>
   </w:abstractNum>
-  <w:abstractNum w:abstractNumId="24" w15:restartNumberingAfterBreak="0">
+  <w:abstractNum w:abstractNumId="25" w15:restartNumberingAfterBreak="0">
     <w:nsid w:val="4D0A485A"/>
     <w:multiLevelType w:val="hybridMultilevel"/>
     <w:tmpl w:val="91026174"/>
@@ -29527,7 +29475,7 @@
       </w:rPr>
     </w:lvl>
   </w:abstractNum>
-  <w:abstractNum w:abstractNumId="25" w15:restartNumberingAfterBreak="0">
+  <w:abstractNum w:abstractNumId="26" w15:restartNumberingAfterBreak="0">
     <w:nsid w:val="59AC5BB3"/>
     <w:multiLevelType w:val="hybridMultilevel"/>
     <w:tmpl w:val="D95ACD84"/>
@@ -29640,7 +29588,7 @@
       </w:rPr>
     </w:lvl>
   </w:abstractNum>
-  <w:abstractNum w:abstractNumId="26" w15:restartNumberingAfterBreak="0">
+  <w:abstractNum w:abstractNumId="27" w15:restartNumberingAfterBreak="0">
     <w:nsid w:val="5BBB6A42"/>
     <w:multiLevelType w:val="hybridMultilevel"/>
     <w:tmpl w:val="8B5EFB40"/>
@@ -29753,7 +29701,7 @@
       </w:rPr>
     </w:lvl>
   </w:abstractNum>
-  <w:abstractNum w:abstractNumId="27" w15:restartNumberingAfterBreak="0">
+  <w:abstractNum w:abstractNumId="28" w15:restartNumberingAfterBreak="0">
     <w:nsid w:val="5FA57C42"/>
     <w:multiLevelType w:val="hybridMultilevel"/>
     <w:tmpl w:val="7A86C9D4"/>
@@ -29866,7 +29814,7 @@
       </w:rPr>
     </w:lvl>
   </w:abstractNum>
-  <w:abstractNum w:abstractNumId="28" w15:restartNumberingAfterBreak="0">
+  <w:abstractNum w:abstractNumId="29" w15:restartNumberingAfterBreak="0">
     <w:nsid w:val="5FED4215"/>
     <w:multiLevelType w:val="hybridMultilevel"/>
     <w:tmpl w:val="A9024116"/>
@@ -29979,7 +29927,7 @@
       </w:rPr>
     </w:lvl>
   </w:abstractNum>
-  <w:abstractNum w:abstractNumId="29" w15:restartNumberingAfterBreak="0">
+  <w:abstractNum w:abstractNumId="30" w15:restartNumberingAfterBreak="0">
     <w:nsid w:val="7D092155"/>
     <w:multiLevelType w:val="hybridMultilevel"/>
     <w:tmpl w:val="DF1843CE"/>
@@ -30093,52 +30041,52 @@
     </w:lvl>
   </w:abstractNum>
   <w:num w:numId="1" w16cid:durableId="1693416504">
-    <w:abstractNumId w:val="24"/>
+    <w:abstractNumId w:val="25"/>
   </w:num>
   <w:num w:numId="2" w16cid:durableId="381445408">
-    <w:abstractNumId w:val="28"/>
+    <w:abstractNumId w:val="29"/>
   </w:num>
   <w:num w:numId="3" w16cid:durableId="1457528122">
+    <w:abstractNumId w:val="18"/>
+  </w:num>
+  <w:num w:numId="4" w16cid:durableId="400175180">
+    <w:abstractNumId w:val="26"/>
+  </w:num>
+  <w:num w:numId="5" w16cid:durableId="1389260593">
+    <w:abstractNumId w:val="10"/>
+  </w:num>
+  <w:num w:numId="6" w16cid:durableId="394820420">
+    <w:abstractNumId w:val="19"/>
+  </w:num>
+  <w:num w:numId="7" w16cid:durableId="520974394">
+    <w:abstractNumId w:val="21"/>
+  </w:num>
+  <w:num w:numId="8" w16cid:durableId="440540296">
+    <w:abstractNumId w:val="11"/>
+  </w:num>
+  <w:num w:numId="9" w16cid:durableId="1839929317">
     <w:abstractNumId w:val="17"/>
   </w:num>
-  <w:num w:numId="4" w16cid:durableId="400175180">
-    <w:abstractNumId w:val="25"/>
+  <w:num w:numId="10" w16cid:durableId="1124497473">
+    <w:abstractNumId w:val="8"/>
   </w:num>
-  <w:num w:numId="5" w16cid:durableId="1389260593">
+  <w:num w:numId="11" w16cid:durableId="1214541568">
+    <w:abstractNumId w:val="13"/>
+  </w:num>
+  <w:num w:numId="12" w16cid:durableId="77675582">
+    <w:abstractNumId w:val="6"/>
+  </w:num>
+  <w:num w:numId="13" w16cid:durableId="207105951">
+    <w:abstractNumId w:val="3"/>
+  </w:num>
+  <w:num w:numId="14" w16cid:durableId="1716782199">
     <w:abstractNumId w:val="9"/>
   </w:num>
-  <w:num w:numId="6" w16cid:durableId="394820420">
-    <w:abstractNumId w:val="18"/>
-  </w:num>
-  <w:num w:numId="7" w16cid:durableId="520974394">
-    <w:abstractNumId w:val="20"/>
-  </w:num>
-  <w:num w:numId="8" w16cid:durableId="440540296">
-    <w:abstractNumId w:val="10"/>
-  </w:num>
-  <w:num w:numId="9" w16cid:durableId="1839929317">
-    <w:abstractNumId w:val="16"/>
-  </w:num>
-  <w:num w:numId="10" w16cid:durableId="1124497473">
-    <w:abstractNumId w:val="7"/>
-  </w:num>
-  <w:num w:numId="11" w16cid:durableId="1214541568">
-    <w:abstractNumId w:val="12"/>
-  </w:num>
-  <w:num w:numId="12" w16cid:durableId="77675582">
-    <w:abstractNumId w:val="5"/>
-  </w:num>
-  <w:num w:numId="13" w16cid:durableId="207105951">
-    <w:abstractNumId w:val="2"/>
-  </w:num>
-  <w:num w:numId="14" w16cid:durableId="1716782199">
-    <w:abstractNumId w:val="8"/>
-  </w:num>
   <w:num w:numId="15" w16cid:durableId="487554322">
-    <w:abstractNumId w:val="26"/>
+    <w:abstractNumId w:val="27"/>
   </w:num>
   <w:num w:numId="16" w16cid:durableId="2102331761">
-    <w:abstractNumId w:val="23"/>
+    <w:abstractNumId w:val="24"/>
     <w:lvlOverride w:ilvl="0">
       <w:startOverride w:val="1"/>
     </w:lvlOverride>
@@ -30168,16 +30116,16 @@
     </w:lvlOverride>
   </w:num>
   <w:num w:numId="17" w16cid:durableId="1542354025">
-    <w:abstractNumId w:val="14"/>
+    <w:abstractNumId w:val="15"/>
   </w:num>
   <w:num w:numId="18" w16cid:durableId="2146042442">
-    <w:abstractNumId w:val="3"/>
+    <w:abstractNumId w:val="4"/>
   </w:num>
   <w:num w:numId="19" w16cid:durableId="612909185">
-    <w:abstractNumId w:val="29"/>
+    <w:abstractNumId w:val="30"/>
   </w:num>
   <w:num w:numId="20" w16cid:durableId="741484640">
-    <w:abstractNumId w:val="22"/>
+    <w:abstractNumId w:val="23"/>
     <w:lvlOverride w:ilvl="0">
       <w:startOverride w:val="1"/>
     </w:lvlOverride>
@@ -30207,34 +30155,37 @@
     </w:lvlOverride>
   </w:num>
   <w:num w:numId="21" w16cid:durableId="838933102">
-    <w:abstractNumId w:val="13"/>
+    <w:abstractNumId w:val="14"/>
   </w:num>
   <w:num w:numId="22" w16cid:durableId="1309624655">
-    <w:abstractNumId w:val="6"/>
+    <w:abstractNumId w:val="7"/>
   </w:num>
   <w:num w:numId="23" w16cid:durableId="528955537">
-    <w:abstractNumId w:val="21"/>
+    <w:abstractNumId w:val="22"/>
   </w:num>
   <w:num w:numId="24" w16cid:durableId="1047993355">
-    <w:abstractNumId w:val="1"/>
+    <w:abstractNumId w:val="2"/>
   </w:num>
   <w:num w:numId="25" w16cid:durableId="906063820">
-    <w:abstractNumId w:val="19"/>
+    <w:abstractNumId w:val="20"/>
   </w:num>
   <w:num w:numId="26" w16cid:durableId="600380136">
     <w:abstractNumId w:val="0"/>
   </w:num>
   <w:num w:numId="27" w16cid:durableId="1464617509">
-    <w:abstractNumId w:val="11"/>
+    <w:abstractNumId w:val="12"/>
   </w:num>
   <w:num w:numId="28" w16cid:durableId="2030448759">
-    <w:abstractNumId w:val="4"/>
+    <w:abstractNumId w:val="5"/>
   </w:num>
   <w:num w:numId="29" w16cid:durableId="1389569999">
-    <w:abstractNumId w:val="27"/>
+    <w:abstractNumId w:val="28"/>
   </w:num>
   <w:num w:numId="30" w16cid:durableId="878278965">
-    <w:abstractNumId w:val="15"/>
+    <w:abstractNumId w:val="16"/>
+  </w:num>
+  <w:num w:numId="31" w16cid:durableId="392781152">
+    <w:abstractNumId w:val="1"/>
   </w:num>
   <w:numIdMacAtCleanup w:val="15"/>
 </w:numbering>

</xml_diff>

<commit_message>
Trabajando ppt (Primer Corte Tesis)
Trabajando en la presentacion del primer corte de Tesis
</commit_message>
<xml_diff>
--- a/Tesis/Tesis Beta6.2.docx
+++ b/Tesis/Tesis Beta6.2.docx
@@ -269,19 +269,35 @@
           <w:sz w:val="28"/>
           <w:szCs w:val="28"/>
         </w:rPr>
-        <w:t>Dr. Dionis López Ramos.</w:t>
-      </w:r>
-    </w:p>
-    <w:p>
-      <w:pPr>
-        <w:spacing w:line="276" w:lineRule="auto"/>
-        <w:jc w:val="both"/>
-      </w:pPr>
+        <w:t xml:space="preserve">Dr. </w:t>
+      </w:r>
+      <w:proofErr w:type="spellStart"/>
       <w:r>
         <w:rPr>
           <w:sz w:val="28"/>
           <w:szCs w:val="28"/>
         </w:rPr>
+        <w:t>Dionis</w:t>
+      </w:r>
+      <w:proofErr w:type="spellEnd"/>
+      <w:r>
+        <w:rPr>
+          <w:sz w:val="28"/>
+          <w:szCs w:val="28"/>
+        </w:rPr>
+        <w:t xml:space="preserve"> López Ramos.</w:t>
+      </w:r>
+    </w:p>
+    <w:p>
+      <w:pPr>
+        <w:spacing w:line="276" w:lineRule="auto"/>
+        <w:jc w:val="both"/>
+      </w:pPr>
+      <w:r>
+        <w:rPr>
+          <w:sz w:val="28"/>
+          <w:szCs w:val="28"/>
+        </w:rPr>
         <w:tab/>
         <w:t xml:space="preserve">         </w:t>
       </w:r>
@@ -550,12 +566,14 @@
         </w:rPr>
         <w:t>The population requires immediate responses and real -time actions of different important services (</w:t>
       </w:r>
+      <w:proofErr w:type="spellStart"/>
       <w:r>
         <w:rPr>
           <w:lang w:val="en-US"/>
         </w:rPr>
         <w:t>eg</w:t>
       </w:r>
+      <w:proofErr w:type="spellEnd"/>
       <w:r>
         <w:rPr>
           <w:lang w:val="en-US"/>
@@ -3461,7 +3479,39 @@
           <w:rFonts w:eastAsia="Times New Roman"/>
           <w:lang w:eastAsia="es-ES"/>
         </w:rPr>
-        <w:t xml:space="preserve"> básico es apenas un poco más avanzado que una solución de front-end para responder a preguntas frecuentes (FAQs).</w:t>
+        <w:t xml:space="preserve"> básico es apenas un poco más avanzado que una solución de </w:t>
+      </w:r>
+      <w:proofErr w:type="spellStart"/>
+      <w:r>
+        <w:rPr>
+          <w:rFonts w:eastAsia="Times New Roman"/>
+          <w:lang w:eastAsia="es-ES"/>
+        </w:rPr>
+        <w:t>front-end</w:t>
+      </w:r>
+      <w:proofErr w:type="spellEnd"/>
+      <w:r>
+        <w:rPr>
+          <w:rFonts w:eastAsia="Times New Roman"/>
+          <w:lang w:eastAsia="es-ES"/>
+        </w:rPr>
+        <w:t xml:space="preserve"> para responder a preguntas frecuentes (</w:t>
+      </w:r>
+      <w:proofErr w:type="spellStart"/>
+      <w:r>
+        <w:rPr>
+          <w:rFonts w:eastAsia="Times New Roman"/>
+          <w:lang w:eastAsia="es-ES"/>
+        </w:rPr>
+        <w:t>FAQs</w:t>
+      </w:r>
+      <w:proofErr w:type="spellEnd"/>
+      <w:r>
+        <w:rPr>
+          <w:rFonts w:eastAsia="Times New Roman"/>
+          <w:lang w:eastAsia="es-ES"/>
+        </w:rPr>
+        <w:t>).</w:t>
       </w:r>
     </w:p>
     <w:p>
@@ -4101,14 +4151,77 @@
         <w:t>al cliente</w:t>
       </w:r>
       <w:r>
-        <w:t xml:space="preserve"> a través de personas supone costos, gasto físico y muchas veces limitaciones en el servicio, ya sea por el horario laboral, problemas de salud o falta de personal capacitado para satisfacer la demanda que de búsqueda de información que generan las personas. Un asistente virtual que puede estar disponible a toda hora, atender a muchos usuarios a la vez y </w:t>
+        <w:t xml:space="preserve"> a través de personas supone costos, gasto físico y muchas veces limitaciones en el servicio, ya sea por el horario laboral, problemas de salud o falta de personal capacitado para satisfacer la demanda que de búsqueda de información que generan las personas. </w:t>
       </w:r>
       <w:r>
         <w:rPr>
           <w:b/>
           <w:bCs/>
         </w:rPr>
-        <w:t>con una buena base de conocimiento que actualmente es insuficiente puede dar solución a estas cuestiones o necesidades.</w:t>
+        <w:t xml:space="preserve">Un asistente virtual que puede estar disponible a toda hora, atender a muchos usuarios a la </w:t>
+      </w:r>
+      <w:r>
+        <w:rPr>
+          <w:b/>
+          <w:bCs/>
+        </w:rPr>
+        <w:t>vez con</w:t>
+      </w:r>
+      <w:r>
+        <w:rPr>
+          <w:b/>
+          <w:bCs/>
+        </w:rPr>
+        <w:t xml:space="preserve"> una buena base de conocimiento que actualmente es insuficiente</w:t>
+      </w:r>
+      <w:r>
+        <w:rPr>
+          <w:b/>
+          <w:bCs/>
+        </w:rPr>
+        <w:t>,</w:t>
+      </w:r>
+      <w:r>
+        <w:rPr>
+          <w:b/>
+          <w:bCs/>
+        </w:rPr>
+        <w:t xml:space="preserve"> necesita de especialistas</w:t>
+      </w:r>
+      <w:r>
+        <w:rPr>
+          <w:b/>
+          <w:bCs/>
+        </w:rPr>
+        <w:t xml:space="preserve"> y de un laborioso trabajo</w:t>
+      </w:r>
+      <w:r>
+        <w:rPr>
+          <w:b/>
+          <w:bCs/>
+        </w:rPr>
+        <w:t xml:space="preserve"> para </w:t>
+      </w:r>
+      <w:r>
+        <w:rPr>
+          <w:b/>
+          <w:bCs/>
+        </w:rPr>
+        <w:t>construirse</w:t>
+      </w:r>
+      <w:r>
+        <w:rPr>
+          <w:b/>
+          <w:bCs/>
+        </w:rPr>
+        <w:t>,</w:t>
+      </w:r>
+      <w:r>
+        <w:rPr>
+          <w:b/>
+          <w:bCs/>
+        </w:rPr>
+        <w:t xml:space="preserve"> puede dar solución a estas cuestiones o necesidades.</w:t>
       </w:r>
     </w:p>
     <w:p>
@@ -4208,7 +4321,35 @@
           <w:rFonts w:eastAsia="Times New Roman"/>
           <w:color w:val="000000"/>
         </w:rPr>
-        <w:t xml:space="preserve">Desarrollar una aplicación informática que permita la gestión o construcción de conocimiento automático para Asistentes Virtuales, en las plataformas web o móvil de las organizaciones que estén usando el servicio brindado por los asistentes virtuales, </w:t>
+        <w:t>Desarrollar una aplicación informática que permita la gestión o construcción de conocimiento</w:t>
+      </w:r>
+      <w:r>
+        <w:rPr>
+          <w:rFonts w:eastAsia="Times New Roman"/>
+          <w:color w:val="000000"/>
+        </w:rPr>
+        <w:t xml:space="preserve"> de manera</w:t>
+      </w:r>
+      <w:r>
+        <w:rPr>
+          <w:rFonts w:eastAsia="Times New Roman"/>
+          <w:color w:val="000000"/>
+        </w:rPr>
+        <w:t xml:space="preserve"> automátic</w:t>
+      </w:r>
+      <w:r>
+        <w:rPr>
+          <w:rFonts w:eastAsia="Times New Roman"/>
+          <w:color w:val="000000"/>
+        </w:rPr>
+        <w:t>a</w:t>
+      </w:r>
+      <w:r>
+        <w:rPr>
+          <w:rFonts w:eastAsia="Times New Roman"/>
+          <w:color w:val="000000"/>
+        </w:rPr>
+        <w:t xml:space="preserve"> para Asistentes Virtuales, en las plataformas web o móvil de las organizaciones que estén usando el servicio brindado por los asistentes virtuales, </w:t>
       </w:r>
       <w:r>
         <w:rPr>
@@ -4878,7 +5019,35 @@
         <w:rPr>
           <w:rFonts w:ascii="Arial" w:hAnsi="Arial" w:cs="Arial"/>
         </w:rPr>
-        <w:t>La prueba de Turing plantea la pregunta de si las máquinas pueden pensar, y fue formulada por Alan Turing en su escrito “Computing Machinery and Intelligence” (Maquinaria de computación e inteligencia) publicado en 1950. En el artículo, Turing propuso una prueba en la que un interrogador debía determinar qué jugador era un ser humano y cuál era una máquina, mediante una serie de preguntas escritas.</w:t>
+        <w:t xml:space="preserve">La prueba de Turing plantea la pregunta de si las máquinas pueden pensar, y fue formulada por Alan Turing en su escrito “Computing </w:t>
+      </w:r>
+      <w:proofErr w:type="spellStart"/>
+      <w:r>
+        <w:rPr>
+          <w:rFonts w:ascii="Arial" w:hAnsi="Arial" w:cs="Arial"/>
+        </w:rPr>
+        <w:t>Machinery</w:t>
+      </w:r>
+      <w:proofErr w:type="spellEnd"/>
+      <w:r>
+        <w:rPr>
+          <w:rFonts w:ascii="Arial" w:hAnsi="Arial" w:cs="Arial"/>
+        </w:rPr>
+        <w:t xml:space="preserve"> and </w:t>
+      </w:r>
+      <w:proofErr w:type="spellStart"/>
+      <w:r>
+        <w:rPr>
+          <w:rFonts w:ascii="Arial" w:hAnsi="Arial" w:cs="Arial"/>
+        </w:rPr>
+        <w:t>Intelligence</w:t>
+      </w:r>
+      <w:proofErr w:type="spellEnd"/>
+      <w:r>
+        <w:rPr>
+          <w:rFonts w:ascii="Arial" w:hAnsi="Arial" w:cs="Arial"/>
+        </w:rPr>
+        <w:t>” (Maquinaria de computación e inteligencia) publicado en 1950. En el artículo, Turing propuso una prueba en la que un interrogador debía determinar qué jugador era un ser humano y cuál era una máquina, mediante una serie de preguntas escritas.</w:t>
       </w:r>
       <w:r>
         <w:rPr>
@@ -4953,7 +5122,21 @@
         <w:rPr>
           <w:rFonts w:ascii="Arial" w:hAnsi="Arial" w:cs="Arial"/>
         </w:rPr>
-        <w:t>En 1964, el informático del MIT Joseph Weizenbaum inició el desarrollo de ELIZA, que se convertiría en la primera máquina capaz de hablar utilizando el procesamiento del lenguaje natural.</w:t>
+        <w:t xml:space="preserve">En 1964, el informático del MIT Joseph </w:t>
+      </w:r>
+      <w:proofErr w:type="spellStart"/>
+      <w:r>
+        <w:rPr>
+          <w:rFonts w:ascii="Arial" w:hAnsi="Arial" w:cs="Arial"/>
+        </w:rPr>
+        <w:t>Weizenbaum</w:t>
+      </w:r>
+      <w:proofErr w:type="spellEnd"/>
+      <w:r>
+        <w:rPr>
+          <w:rFonts w:ascii="Arial" w:hAnsi="Arial" w:cs="Arial"/>
+        </w:rPr>
+        <w:t xml:space="preserve"> inició el desarrollo de ELIZA, que se convertiría en la primera máquina capaz de hablar utilizando el procesamiento del lenguaje natural.</w:t>
       </w:r>
     </w:p>
     <w:p>
@@ -4970,7 +5153,35 @@
         <w:rPr>
           <w:rFonts w:ascii="Arial" w:hAnsi="Arial" w:cs="Arial"/>
         </w:rPr>
-        <w:t xml:space="preserve">Eliza fue nombrada en honor al personaje de Eliza Doolittle en la obra Pygmalion de George Bernard Shaw, y engañó a muchas personas haciéndoles creer que estaban hablando con un humano. Para lograrlo, simplemente añadía palabras </w:t>
+        <w:t xml:space="preserve">Eliza fue nombrada en honor al personaje de Eliza </w:t>
+      </w:r>
+      <w:proofErr w:type="spellStart"/>
+      <w:r>
+        <w:rPr>
+          <w:rFonts w:ascii="Arial" w:hAnsi="Arial" w:cs="Arial"/>
+        </w:rPr>
+        <w:t>Doolittle</w:t>
+      </w:r>
+      <w:proofErr w:type="spellEnd"/>
+      <w:r>
+        <w:rPr>
+          <w:rFonts w:ascii="Arial" w:hAnsi="Arial" w:cs="Arial"/>
+        </w:rPr>
+        <w:t xml:space="preserve"> en la obra </w:t>
+      </w:r>
+      <w:proofErr w:type="spellStart"/>
+      <w:r>
+        <w:rPr>
+          <w:rFonts w:ascii="Arial" w:hAnsi="Arial" w:cs="Arial"/>
+        </w:rPr>
+        <w:t>Pygmalion</w:t>
+      </w:r>
+      <w:proofErr w:type="spellEnd"/>
+      <w:r>
+        <w:rPr>
+          <w:rFonts w:ascii="Arial" w:hAnsi="Arial" w:cs="Arial"/>
+        </w:rPr>
+        <w:t xml:space="preserve"> de George Bernard Shaw, y engañó a muchas personas haciéndoles creer que estaban hablando con un humano. Para lograrlo, simplemente añadía palabras </w:t>
       </w:r>
       <w:r>
         <w:rPr>
@@ -5026,7 +5237,63 @@
         <w:rPr>
           <w:rFonts w:ascii="Arial" w:hAnsi="Arial" w:cs="Arial"/>
         </w:rPr>
-        <w:t xml:space="preserve">A.L.I.C.E. (Artificial Linguistic Internet Computer Entity) también conocido como Alicebot, o simplemente Alice, es un </w:t>
+        <w:t xml:space="preserve">A.L.I.C.E. (Artificial </w:t>
+      </w:r>
+      <w:proofErr w:type="spellStart"/>
+      <w:r>
+        <w:rPr>
+          <w:rFonts w:ascii="Arial" w:hAnsi="Arial" w:cs="Arial"/>
+        </w:rPr>
+        <w:t>Linguistic</w:t>
+      </w:r>
+      <w:proofErr w:type="spellEnd"/>
+      <w:r>
+        <w:rPr>
+          <w:rFonts w:ascii="Arial" w:hAnsi="Arial" w:cs="Arial"/>
+        </w:rPr>
+        <w:t xml:space="preserve"> Internet </w:t>
+      </w:r>
+      <w:proofErr w:type="spellStart"/>
+      <w:r>
+        <w:rPr>
+          <w:rFonts w:ascii="Arial" w:hAnsi="Arial" w:cs="Arial"/>
+        </w:rPr>
+        <w:t>Computer</w:t>
+      </w:r>
+      <w:proofErr w:type="spellEnd"/>
+      <w:r>
+        <w:rPr>
+          <w:rFonts w:ascii="Arial" w:hAnsi="Arial" w:cs="Arial"/>
+        </w:rPr>
+        <w:t xml:space="preserve"> </w:t>
+      </w:r>
+      <w:proofErr w:type="spellStart"/>
+      <w:r>
+        <w:rPr>
+          <w:rFonts w:ascii="Arial" w:hAnsi="Arial" w:cs="Arial"/>
+        </w:rPr>
+        <w:t>Entity</w:t>
+      </w:r>
+      <w:proofErr w:type="spellEnd"/>
+      <w:r>
+        <w:rPr>
+          <w:rFonts w:ascii="Arial" w:hAnsi="Arial" w:cs="Arial"/>
+        </w:rPr>
+        <w:t xml:space="preserve">) también conocido como </w:t>
+      </w:r>
+      <w:proofErr w:type="spellStart"/>
+      <w:r>
+        <w:rPr>
+          <w:rFonts w:ascii="Arial" w:hAnsi="Arial" w:cs="Arial"/>
+        </w:rPr>
+        <w:t>Alicebot</w:t>
+      </w:r>
+      <w:proofErr w:type="spellEnd"/>
+      <w:r>
+        <w:rPr>
+          <w:rFonts w:ascii="Arial" w:hAnsi="Arial" w:cs="Arial"/>
+        </w:rPr>
+        <w:t xml:space="preserve">, o simplemente Alice, es un </w:t>
       </w:r>
       <w:r>
         <w:rPr>
@@ -5148,7 +5415,21 @@
         <w:rPr>
           <w:rFonts w:ascii="Arial" w:hAnsi="Arial" w:cs="Arial"/>
         </w:rPr>
-        <w:t xml:space="preserve"> (Google Assistant creado por Google), </w:t>
+        <w:t xml:space="preserve"> (Google </w:t>
+      </w:r>
+      <w:proofErr w:type="spellStart"/>
+      <w:r>
+        <w:rPr>
+          <w:rFonts w:ascii="Arial" w:hAnsi="Arial" w:cs="Arial"/>
+        </w:rPr>
+        <w:t>Assistant</w:t>
+      </w:r>
+      <w:proofErr w:type="spellEnd"/>
+      <w:r>
+        <w:rPr>
+          <w:rFonts w:ascii="Arial" w:hAnsi="Arial" w:cs="Arial"/>
+        </w:rPr>
+        <w:t xml:space="preserve"> creado por Google), </w:t>
       </w:r>
       <w:r>
         <w:rPr>
@@ -5332,10 +5613,21 @@
           <w:bCs w:val="0"/>
           <w:color w:val="auto"/>
         </w:rPr>
-        <w:t>Azure Bot Service</w:t>
+        <w:t xml:space="preserve">Azure Bot </w:t>
+      </w:r>
+      <w:proofErr w:type="spellStart"/>
+      <w:r>
+        <w:rPr>
+          <w:rStyle w:val="Textoennegrita"/>
+          <w:rFonts w:ascii="Arial" w:hAnsi="Arial" w:cs="Arial"/>
+          <w:bCs w:val="0"/>
+          <w:color w:val="auto"/>
+        </w:rPr>
+        <w:t>Service</w:t>
       </w:r>
       <w:bookmarkEnd w:id="12"/>
       <w:bookmarkEnd w:id="13"/>
+      <w:proofErr w:type="spellEnd"/>
       <w:r>
         <w:rPr>
           <w:rStyle w:val="Textoennegrita"/>
@@ -5460,8 +5752,9 @@
           <w:color w:val="000000" w:themeColor="text1"/>
           <w:shd w:val="clear" w:color="auto" w:fill="FFFFFF"/>
         </w:rPr>
-        <w:t>Azure Bot Service</w:t>
-      </w:r>
+        <w:t xml:space="preserve">Azure Bot </w:t>
+      </w:r>
+      <w:proofErr w:type="spellStart"/>
       <w:r>
         <w:rPr>
           <w:rStyle w:val="Textoennegrita"/>
@@ -5470,15 +5763,18 @@
           <w:color w:val="000000" w:themeColor="text1"/>
           <w:shd w:val="clear" w:color="auto" w:fill="FFFFFF"/>
         </w:rPr>
-        <w:t xml:space="preserve"> </w:t>
-      </w:r>
-      <w:r>
-        <w:rPr>
+        <w:t>Service</w:t>
+      </w:r>
+      <w:proofErr w:type="spellEnd"/>
+      <w:r>
+        <w:rPr>
+          <w:rStyle w:val="Textoennegrita"/>
+          <w:rFonts w:cs="Arial"/>
           <w:i w:val="0"/>
           <w:color w:val="000000" w:themeColor="text1"/>
           <w:shd w:val="clear" w:color="auto" w:fill="FFFFFF"/>
         </w:rPr>
-        <w:t>es una herramienta</w:t>
+        <w:t xml:space="preserve"> </w:t>
       </w:r>
       <w:r>
         <w:rPr>
@@ -5486,7 +5782,7 @@
           <w:color w:val="000000" w:themeColor="text1"/>
           <w:shd w:val="clear" w:color="auto" w:fill="FFFFFF"/>
         </w:rPr>
-        <w:t xml:space="preserve"> que forma parte de los servicios</w:t>
+        <w:t>es una herramienta</w:t>
       </w:r>
       <w:r>
         <w:rPr>
@@ -5494,7 +5790,7 @@
           <w:color w:val="000000" w:themeColor="text1"/>
           <w:shd w:val="clear" w:color="auto" w:fill="FFFFFF"/>
         </w:rPr>
-        <w:t xml:space="preserve"> en la nube</w:t>
+        <w:t xml:space="preserve"> que forma parte de los servicios</w:t>
       </w:r>
       <w:r>
         <w:rPr>
@@ -5502,7 +5798,7 @@
           <w:color w:val="000000" w:themeColor="text1"/>
           <w:shd w:val="clear" w:color="auto" w:fill="FFFFFF"/>
         </w:rPr>
-        <w:t xml:space="preserve"> de Azure</w:t>
+        <w:t xml:space="preserve"> en la nube</w:t>
       </w:r>
       <w:r>
         <w:rPr>
@@ -5510,7 +5806,7 @@
           <w:color w:val="000000" w:themeColor="text1"/>
           <w:shd w:val="clear" w:color="auto" w:fill="FFFFFF"/>
         </w:rPr>
-        <w:t xml:space="preserve"> que entra en la categoría Plataformas y herramientas de </w:t>
+        <w:t xml:space="preserve"> de Azure</w:t>
       </w:r>
       <w:r>
         <w:rPr>
@@ -5518,7 +5814,7 @@
           <w:color w:val="000000" w:themeColor="text1"/>
           <w:shd w:val="clear" w:color="auto" w:fill="FFFFFF"/>
         </w:rPr>
-        <w:t>Robot conversacional</w:t>
+        <w:t xml:space="preserve"> que entra en la categoría Plataformas y herramientas de </w:t>
       </w:r>
       <w:r>
         <w:rPr>
@@ -5526,7 +5822,7 @@
           <w:color w:val="000000" w:themeColor="text1"/>
           <w:shd w:val="clear" w:color="auto" w:fill="FFFFFF"/>
         </w:rPr>
-        <w:t xml:space="preserve"> </w:t>
+        <w:t>Robot conversacional</w:t>
       </w:r>
       <w:r>
         <w:rPr>
@@ -5534,7 +5830,7 @@
           <w:color w:val="000000" w:themeColor="text1"/>
           <w:shd w:val="clear" w:color="auto" w:fill="FFFFFF"/>
         </w:rPr>
-        <w:t>de una pila tecnológica. [6] [11</w:t>
+        <w:t xml:space="preserve"> </w:t>
       </w:r>
       <w:r>
         <w:rPr>
@@ -5542,6 +5838,14 @@
           <w:color w:val="000000" w:themeColor="text1"/>
           <w:shd w:val="clear" w:color="auto" w:fill="FFFFFF"/>
         </w:rPr>
+        <w:t>de una pila tecnológica. [6] [11</w:t>
+      </w:r>
+      <w:r>
+        <w:rPr>
+          <w:i w:val="0"/>
+          <w:color w:val="000000" w:themeColor="text1"/>
+          <w:shd w:val="clear" w:color="auto" w:fill="FFFFFF"/>
+        </w:rPr>
         <w:t xml:space="preserve">] </w:t>
       </w:r>
       <w:r>
@@ -5592,7 +5896,23 @@
           <w:b/>
           <w:color w:val="1A1A1F"/>
         </w:rPr>
-        <w:t>Bot Framework Composer:</w:t>
+        <w:t xml:space="preserve">Bot Framework </w:t>
+      </w:r>
+      <w:proofErr w:type="spellStart"/>
+      <w:r>
+        <w:rPr>
+          <w:b/>
+          <w:color w:val="1A1A1F"/>
+        </w:rPr>
+        <w:t>Composer</w:t>
+      </w:r>
+      <w:proofErr w:type="spellEnd"/>
+      <w:r>
+        <w:rPr>
+          <w:b/>
+          <w:color w:val="1A1A1F"/>
+        </w:rPr>
+        <w:t>:</w:t>
       </w:r>
     </w:p>
     <w:p>
@@ -5623,11 +5943,47 @@
         </w:rPr>
         <w:t>Entorno de Desarrollo Integrado (</w:t>
       </w:r>
-      <w:r>
-        <w:rPr>
-          <w:rFonts w:ascii="Arial" w:hAnsi="Arial" w:cs="Arial"/>
-        </w:rPr>
-        <w:t>Integrated Development Environment (IDE)</w:t>
+      <w:proofErr w:type="spellStart"/>
+      <w:r>
+        <w:rPr>
+          <w:rFonts w:ascii="Arial" w:hAnsi="Arial" w:cs="Arial"/>
+        </w:rPr>
+        <w:t>Integrated</w:t>
+      </w:r>
+      <w:proofErr w:type="spellEnd"/>
+      <w:r>
+        <w:rPr>
+          <w:rFonts w:ascii="Arial" w:hAnsi="Arial" w:cs="Arial"/>
+        </w:rPr>
+        <w:t xml:space="preserve"> </w:t>
+      </w:r>
+      <w:proofErr w:type="spellStart"/>
+      <w:r>
+        <w:rPr>
+          <w:rFonts w:ascii="Arial" w:hAnsi="Arial" w:cs="Arial"/>
+        </w:rPr>
+        <w:t>Development</w:t>
+      </w:r>
+      <w:proofErr w:type="spellEnd"/>
+      <w:r>
+        <w:rPr>
+          <w:rFonts w:ascii="Arial" w:hAnsi="Arial" w:cs="Arial"/>
+        </w:rPr>
+        <w:t xml:space="preserve"> </w:t>
+      </w:r>
+      <w:proofErr w:type="spellStart"/>
+      <w:r>
+        <w:rPr>
+          <w:rFonts w:ascii="Arial" w:hAnsi="Arial" w:cs="Arial"/>
+        </w:rPr>
+        <w:t>Environment</w:t>
+      </w:r>
+      <w:proofErr w:type="spellEnd"/>
+      <w:r>
+        <w:rPr>
+          <w:rFonts w:ascii="Arial" w:hAnsi="Arial" w:cs="Arial"/>
+        </w:rPr>
+        <w:t xml:space="preserve"> (IDE)</w:t>
       </w:r>
       <w:r>
         <w:rPr>
@@ -5754,8 +6110,20 @@
           <w:color w:val="000000" w:themeColor="text1"/>
           <w:shd w:val="clear" w:color="auto" w:fill="FFFFFF"/>
         </w:rPr>
-        <w:t>Azure Bot Service</w:t>
-      </w:r>
+        <w:t xml:space="preserve">Azure Bot </w:t>
+      </w:r>
+      <w:proofErr w:type="spellStart"/>
+      <w:r>
+        <w:rPr>
+          <w:rStyle w:val="Textoennegrita"/>
+          <w:b w:val="0"/>
+          <w:i/>
+          <w:color w:val="000000" w:themeColor="text1"/>
+          <w:shd w:val="clear" w:color="auto" w:fill="FFFFFF"/>
+        </w:rPr>
+        <w:t>Service</w:t>
+      </w:r>
+      <w:proofErr w:type="spellEnd"/>
       <w:r>
         <w:rPr>
           <w:rStyle w:val="Textoennegrita"/>
@@ -5774,6 +6142,7 @@
       <w:r>
         <w:t xml:space="preserve"> </w:t>
       </w:r>
+      <w:proofErr w:type="spellStart"/>
       <w:r>
         <w:rPr>
           <w:color w:val="000000" w:themeColor="text1"/>
@@ -5781,6 +6150,7 @@
         </w:rPr>
         <w:t>Slack</w:t>
       </w:r>
+      <w:proofErr w:type="spellEnd"/>
       <w:r>
         <w:rPr>
           <w:color w:val="000000" w:themeColor="text1"/>
@@ -5818,6 +6188,7 @@
         </w:rPr>
         <w:t xml:space="preserve">Azure Bot </w:t>
       </w:r>
+      <w:proofErr w:type="spellStart"/>
       <w:r>
         <w:rPr>
           <w:rStyle w:val="Textoennegrita"/>
@@ -5826,6 +6197,7 @@
         </w:rPr>
         <w:t>Service</w:t>
       </w:r>
+      <w:proofErr w:type="spellEnd"/>
       <w:r>
         <w:rPr>
           <w:color w:val="000000" w:themeColor="text1"/>
@@ -5917,8 +6289,16 @@
         <w:rPr>
           <w:color w:val="1A1A1F"/>
         </w:rPr>
-        <w:t>Bot Framework Composer</w:t>
-      </w:r>
+        <w:t xml:space="preserve">Bot Framework </w:t>
+      </w:r>
+      <w:proofErr w:type="spellStart"/>
+      <w:r>
+        <w:rPr>
+          <w:color w:val="1A1A1F"/>
+        </w:rPr>
+        <w:t>Composer</w:t>
+      </w:r>
+      <w:proofErr w:type="spellEnd"/>
       <w:r>
         <w:rPr>
           <w:shd w:val="clear" w:color="auto" w:fill="FFFFFF"/>
@@ -6081,7 +6461,21 @@
         <w:rPr>
           <w:shd w:val="clear" w:color="auto" w:fill="FFFFFF"/>
         </w:rPr>
-        <w:t xml:space="preserve">“Software Development Kit” (Kit de desarrollo de software) </w:t>
+        <w:t xml:space="preserve">“Software </w:t>
+      </w:r>
+      <w:proofErr w:type="spellStart"/>
+      <w:r>
+        <w:rPr>
+          <w:shd w:val="clear" w:color="auto" w:fill="FFFFFF"/>
+        </w:rPr>
+        <w:t>Development</w:t>
+      </w:r>
+      <w:proofErr w:type="spellEnd"/>
+      <w:r>
+        <w:rPr>
+          <w:shd w:val="clear" w:color="auto" w:fill="FFFFFF"/>
+        </w:rPr>
+        <w:t xml:space="preserve"> Kit” (Kit de desarrollo de software) </w:t>
       </w:r>
       <w:r>
         <w:rPr>
@@ -6132,7 +6526,15 @@
         <w:jc w:val="both"/>
       </w:pPr>
       <w:r>
-        <w:t>Bot Framework Composer depende de los servicios en la nube de Azure.</w:t>
+        <w:t xml:space="preserve">Bot Framework </w:t>
+      </w:r>
+      <w:proofErr w:type="spellStart"/>
+      <w:r>
+        <w:t>Composer</w:t>
+      </w:r>
+      <w:proofErr w:type="spellEnd"/>
+      <w:r>
+        <w:t xml:space="preserve"> depende de los servicios en la nube de Azure.</w:t>
       </w:r>
     </w:p>
     <w:p>
@@ -6163,6 +6565,7 @@
         </w:rPr>
         <w:t xml:space="preserve">Azure Bot </w:t>
       </w:r>
+      <w:proofErr w:type="spellStart"/>
       <w:r>
         <w:rPr>
           <w:rStyle w:val="Textoennegrita"/>
@@ -6171,6 +6574,7 @@
         </w:rPr>
         <w:t>Service</w:t>
       </w:r>
+      <w:proofErr w:type="spellEnd"/>
       <w:r>
         <w:rPr>
           <w:b/>
@@ -6241,7 +6645,21 @@
         <w:rPr>
           <w:shd w:val="clear" w:color="auto" w:fill="FFFFFF"/>
         </w:rPr>
-        <w:t xml:space="preserve">, herramientas de creación de bots y canales estándar gratuitos. </w:t>
+        <w:t xml:space="preserve">, herramientas de creación de </w:t>
+      </w:r>
+      <w:proofErr w:type="spellStart"/>
+      <w:r>
+        <w:rPr>
+          <w:shd w:val="clear" w:color="auto" w:fill="FFFFFF"/>
+        </w:rPr>
+        <w:t>bots</w:t>
+      </w:r>
+      <w:proofErr w:type="spellEnd"/>
+      <w:r>
+        <w:rPr>
+          <w:shd w:val="clear" w:color="auto" w:fill="FFFFFF"/>
+        </w:rPr>
+        <w:t xml:space="preserve"> y canales estándar gratuitos. </w:t>
       </w:r>
     </w:p>
     <w:p>
@@ -6362,7 +6780,21 @@
         <w:rPr>
           <w:shd w:val="clear" w:color="auto" w:fill="FFFFFF"/>
         </w:rPr>
-        <w:t xml:space="preserve"> se comunique con los usuarios dentro de su propia aplicación o en su aplicación web además de contener herramientas de creación de bots y canales estándar gratuitos y premium. </w:t>
+        <w:t xml:space="preserve"> se comunique con los usuarios dentro de su propia aplicación o en su aplicación web además de contener herramientas de creación de </w:t>
+      </w:r>
+      <w:proofErr w:type="spellStart"/>
+      <w:r>
+        <w:rPr>
+          <w:shd w:val="clear" w:color="auto" w:fill="FFFFFF"/>
+        </w:rPr>
+        <w:t>bots</w:t>
+      </w:r>
+      <w:proofErr w:type="spellEnd"/>
+      <w:r>
+        <w:rPr>
+          <w:shd w:val="clear" w:color="auto" w:fill="FFFFFF"/>
+        </w:rPr>
+        <w:t xml:space="preserve"> y canales estándar gratuitos y premium. </w:t>
       </w:r>
       <w:r>
         <w:t>Aparte de esto, también le cobran por los recursos consumidos en las funciones de Azure y la aplicación web de Azure.</w:t>
@@ -6385,6 +6817,7 @@
       </w:pPr>
       <w:bookmarkStart w:id="14" w:name="_Toc111128109"/>
       <w:bookmarkStart w:id="15" w:name="_Toc114124109"/>
+      <w:proofErr w:type="spellStart"/>
       <w:r>
         <w:rPr>
           <w:rFonts w:ascii="Arial" w:hAnsi="Arial" w:cs="Arial"/>
@@ -6395,6 +6828,7 @@
       </w:r>
       <w:bookmarkEnd w:id="14"/>
       <w:bookmarkEnd w:id="15"/>
+      <w:proofErr w:type="spellEnd"/>
     </w:p>
     <w:p>
       <w:pPr>
@@ -6495,23 +6929,45 @@
           </wp:anchor>
         </w:drawing>
       </w:r>
+      <w:proofErr w:type="spellStart"/>
       <w:r>
         <w:rPr>
           <w:color w:val="000000" w:themeColor="text1"/>
         </w:rPr>
-        <w:t>Dialogflow desarrollada por Google, es una plataforma con comprensión del lenguaje natural q</w:t>
-      </w:r>
+        <w:t>Dialogflow</w:t>
+      </w:r>
+      <w:proofErr w:type="spellEnd"/>
       <w:r>
         <w:rPr>
           <w:color w:val="000000" w:themeColor="text1"/>
         </w:rPr>
+        <w:t xml:space="preserve"> desarrollada por Google, es una plataforma con comprensión del lenguaje natural q</w:t>
+      </w:r>
+      <w:r>
+        <w:rPr>
+          <w:color w:val="000000" w:themeColor="text1"/>
+        </w:rPr>
         <w:t xml:space="preserve">ue </w:t>
       </w:r>
       <w:r>
         <w:rPr>
           <w:color w:val="000000" w:themeColor="text1"/>
         </w:rPr>
-        <w:t>facilita el diseño de una interfaz de usuario de conversación y su integración a tu aplicación para dispositivos móviles, aplicaciones web, dispositivos, bots, sistemas de respuesta de voz interactiva, etc. Proporciona nuevas y atractivas formas para que los usuarios interactú</w:t>
+        <w:t xml:space="preserve">facilita el diseño de una interfaz de usuario de conversación y su integración a tu aplicación para dispositivos móviles, aplicaciones web, dispositivos, </w:t>
+      </w:r>
+      <w:proofErr w:type="spellStart"/>
+      <w:r>
+        <w:rPr>
+          <w:color w:val="000000" w:themeColor="text1"/>
+        </w:rPr>
+        <w:t>bots</w:t>
+      </w:r>
+      <w:proofErr w:type="spellEnd"/>
+      <w:r>
+        <w:rPr>
+          <w:color w:val="000000" w:themeColor="text1"/>
+        </w:rPr>
+        <w:t>, sistemas de respuesta de voz interactiva, etc. Proporciona nuevas y atractivas formas para que los usuarios interactú</w:t>
       </w:r>
       <w:r>
         <w:rPr>
@@ -6545,11 +7001,19 @@
         <w:spacing w:line="276" w:lineRule="auto"/>
         <w:jc w:val="both"/>
       </w:pPr>
+      <w:proofErr w:type="spellStart"/>
       <w:r>
         <w:rPr>
           <w:color w:val="000000" w:themeColor="text1"/>
         </w:rPr>
-        <w:t xml:space="preserve">Dialogflow puede analizar múltiples tipos de entradas de tus clientes, incluidas entradas de texto o audio (como las de un teléfono o una grabación de voz). También puede responder a tus clientes de varias maneras, ya sea a través de texto o con voz sintética. </w:t>
+        <w:t>Dialogflow</w:t>
+      </w:r>
+      <w:proofErr w:type="spellEnd"/>
+      <w:r>
+        <w:rPr>
+          <w:color w:val="000000" w:themeColor="text1"/>
+        </w:rPr>
+        <w:t xml:space="preserve"> puede analizar múltiples tipos de entradas de tus clientes, incluidas entradas de texto o audio (como las de un teléfono o una grabación de voz). También puede responder a tus clientes de varias maneras, ya sea a través de texto o con voz sintética. </w:t>
       </w:r>
       <w:r>
         <w:t xml:space="preserve">[7] </w:t>
@@ -6587,8 +7051,18 @@
           <w:i/>
         </w:rPr>
         <w:lastRenderedPageBreak/>
-        <w:t>Integraciones de Dialogflow</w:t>
-      </w:r>
+        <w:t xml:space="preserve">Integraciones de </w:t>
+      </w:r>
+      <w:proofErr w:type="spellStart"/>
+      <w:r>
+        <w:rPr>
+          <w:b/>
+          <w:bCs/>
+          <w:i/>
+        </w:rPr>
+        <w:t>Dialogflow</w:t>
+      </w:r>
+      <w:proofErr w:type="spellEnd"/>
     </w:p>
     <w:p>
       <w:pPr>
@@ -6599,18 +7073,67 @@
           <w:rFonts w:ascii="Arial" w:hAnsi="Arial" w:cs="Arial"/>
         </w:rPr>
       </w:pPr>
-      <w:r>
-        <w:rPr>
-          <w:rFonts w:ascii="Arial" w:hAnsi="Arial" w:cs="Arial"/>
-        </w:rPr>
-        <w:t xml:space="preserve">Dialogflow proporciona a los desarrolladores una variedad de plataformas para integrar sus agentes conversacionales. </w:t>
-      </w:r>
+      <w:proofErr w:type="spellStart"/>
+      <w:r>
+        <w:rPr>
+          <w:rFonts w:ascii="Arial" w:hAnsi="Arial" w:cs="Arial"/>
+        </w:rPr>
+        <w:t>Dialogflow</w:t>
+      </w:r>
+      <w:proofErr w:type="spellEnd"/>
+      <w:r>
+        <w:rPr>
+          <w:rFonts w:ascii="Arial" w:hAnsi="Arial" w:cs="Arial"/>
+        </w:rPr>
+        <w:t xml:space="preserve"> proporciona a los desarrolladores una variedad de plataformas para integrar sus agentes conversacionales. </w:t>
+      </w:r>
+      <w:proofErr w:type="spellStart"/>
       <w:r>
         <w:rPr>
           <w:rFonts w:ascii="Arial" w:hAnsi="Arial" w:cs="Arial"/>
           <w:lang w:val="en-US"/>
         </w:rPr>
-        <w:t xml:space="preserve">Esto incluye Facebook Messenger, Skype, Slack, Twilio, Viber, Twitter, iPhone, Google Assistant y otros. </w:t>
+        <w:t>Esto</w:t>
+      </w:r>
+      <w:proofErr w:type="spellEnd"/>
+      <w:r>
+        <w:rPr>
+          <w:rFonts w:ascii="Arial" w:hAnsi="Arial" w:cs="Arial"/>
+          <w:lang w:val="en-US"/>
+        </w:rPr>
+        <w:t xml:space="preserve"> </w:t>
+      </w:r>
+      <w:proofErr w:type="spellStart"/>
+      <w:r>
+        <w:rPr>
+          <w:rFonts w:ascii="Arial" w:hAnsi="Arial" w:cs="Arial"/>
+          <w:lang w:val="en-US"/>
+        </w:rPr>
+        <w:t>incluye</w:t>
+      </w:r>
+      <w:proofErr w:type="spellEnd"/>
+      <w:r>
+        <w:rPr>
+          <w:rFonts w:ascii="Arial" w:hAnsi="Arial" w:cs="Arial"/>
+          <w:lang w:val="en-US"/>
+        </w:rPr>
+        <w:t xml:space="preserve"> Facebook Messenger, Skype, Slack, Twilio, Viber, Twitter, iPhone, Google Assistant y </w:t>
+      </w:r>
+      <w:proofErr w:type="spellStart"/>
+      <w:r>
+        <w:rPr>
+          <w:rFonts w:ascii="Arial" w:hAnsi="Arial" w:cs="Arial"/>
+          <w:lang w:val="en-US"/>
+        </w:rPr>
+        <w:t>otros</w:t>
+      </w:r>
+      <w:proofErr w:type="spellEnd"/>
+      <w:r>
+        <w:rPr>
+          <w:rFonts w:ascii="Arial" w:hAnsi="Arial" w:cs="Arial"/>
+          <w:lang w:val="en-US"/>
+        </w:rPr>
+        <w:t xml:space="preserve">. </w:t>
       </w:r>
       <w:r>
         <w:rPr>
@@ -6648,7 +7171,23 @@
           <w:rFonts w:ascii="Arial" w:hAnsi="Arial" w:cs="Arial"/>
           <w:b/>
         </w:rPr>
-        <w:t xml:space="preserve">Ventajas de Dialogflow </w:t>
+        <w:t xml:space="preserve">Ventajas de </w:t>
+      </w:r>
+      <w:proofErr w:type="spellStart"/>
+      <w:r>
+        <w:rPr>
+          <w:rFonts w:ascii="Arial" w:hAnsi="Arial" w:cs="Arial"/>
+          <w:b/>
+        </w:rPr>
+        <w:t>Dialogflow</w:t>
+      </w:r>
+      <w:proofErr w:type="spellEnd"/>
+      <w:r>
+        <w:rPr>
+          <w:rFonts w:ascii="Arial" w:hAnsi="Arial" w:cs="Arial"/>
+          <w:b/>
+        </w:rPr>
+        <w:t xml:space="preserve"> </w:t>
       </w:r>
     </w:p>
     <w:p>
@@ -6692,11 +7231,19 @@
           <w:rFonts w:ascii="Arial" w:hAnsi="Arial" w:cs="Arial"/>
         </w:rPr>
       </w:pPr>
-      <w:r>
-        <w:rPr>
-          <w:rFonts w:ascii="Arial" w:hAnsi="Arial" w:cs="Arial"/>
-        </w:rPr>
-        <w:t>Webhooks personalizados</w:t>
+      <w:proofErr w:type="spellStart"/>
+      <w:r>
+        <w:rPr>
+          <w:rFonts w:ascii="Arial" w:hAnsi="Arial" w:cs="Arial"/>
+        </w:rPr>
+        <w:t>Webhooks</w:t>
+      </w:r>
+      <w:proofErr w:type="spellEnd"/>
+      <w:r>
+        <w:rPr>
+          <w:rFonts w:ascii="Arial" w:hAnsi="Arial" w:cs="Arial"/>
+        </w:rPr>
+        <w:t xml:space="preserve"> personalizados</w:t>
       </w:r>
       <w:r>
         <w:rPr>
@@ -6704,12 +7251,14 @@
         </w:rPr>
         <w:t xml:space="preserve"> (</w:t>
       </w:r>
+      <w:proofErr w:type="spellStart"/>
       <w:r>
         <w:rPr>
           <w:rFonts w:ascii="Arial" w:hAnsi="Arial" w:cs="Arial"/>
         </w:rPr>
         <w:t>Webhooks</w:t>
       </w:r>
+      <w:proofErr w:type="spellEnd"/>
       <w:r>
         <w:rPr>
           <w:rFonts w:ascii="Roboto" w:hAnsi="Roboto"/>
@@ -6725,13 +7274,29 @@
           <w:rFonts w:ascii="Arial" w:hAnsi="Arial" w:cs="Arial"/>
           <w:shd w:val="clear" w:color="auto" w:fill="FFFFFF"/>
         </w:rPr>
-        <w:t>son retrollamadas HTTP de usuario.​ Cuando esto ocurre, la web envía una solicitud HTTP a la URL</w:t>
-      </w:r>
+        <w:t xml:space="preserve">son </w:t>
+      </w:r>
+      <w:proofErr w:type="spellStart"/>
       <w:r>
         <w:rPr>
           <w:rFonts w:ascii="Arial" w:hAnsi="Arial" w:cs="Arial"/>
           <w:shd w:val="clear" w:color="auto" w:fill="FFFFFF"/>
         </w:rPr>
+        <w:t>retrollamadas</w:t>
+      </w:r>
+      <w:proofErr w:type="spellEnd"/>
+      <w:r>
+        <w:rPr>
+          <w:rFonts w:ascii="Arial" w:hAnsi="Arial" w:cs="Arial"/>
+          <w:shd w:val="clear" w:color="auto" w:fill="FFFFFF"/>
+        </w:rPr>
+        <w:t xml:space="preserve"> HTTP de usuario.​ Cuando esto ocurre, la web envía una solicitud HTTP a la URL</w:t>
+      </w:r>
+      <w:r>
+        <w:rPr>
+          <w:rFonts w:ascii="Arial" w:hAnsi="Arial" w:cs="Arial"/>
+          <w:shd w:val="clear" w:color="auto" w:fill="FFFFFF"/>
+        </w:rPr>
         <w:t xml:space="preserve"> de destino</w:t>
       </w:r>
       <w:r>
@@ -6739,8 +7304,17 @@
           <w:rFonts w:ascii="Arial" w:hAnsi="Arial" w:cs="Arial"/>
           <w:shd w:val="clear" w:color="auto" w:fill="FFFFFF"/>
         </w:rPr>
-        <w:t xml:space="preserve"> configurada para el webhook</w:t>
-      </w:r>
+        <w:t xml:space="preserve"> configurada para el </w:t>
+      </w:r>
+      <w:proofErr w:type="spellStart"/>
+      <w:r>
+        <w:rPr>
+          <w:rFonts w:ascii="Arial" w:hAnsi="Arial" w:cs="Arial"/>
+          <w:shd w:val="clear" w:color="auto" w:fill="FFFFFF"/>
+        </w:rPr>
+        <w:t>webhook</w:t>
+      </w:r>
+      <w:proofErr w:type="spellEnd"/>
       <w:r>
         <w:rPr>
           <w:rFonts w:ascii="Roboto" w:hAnsi="Roboto"/>
@@ -6808,7 +7382,49 @@
         <w:rPr>
           <w:rFonts w:ascii="Arial" w:hAnsi="Arial" w:cs="Arial"/>
         </w:rPr>
-        <w:t>Integraciones Out-Of-The-Box (OOTB), no requiere mucho desarrollo o personalización.</w:t>
+        <w:t xml:space="preserve">Integraciones </w:t>
+      </w:r>
+      <w:proofErr w:type="spellStart"/>
+      <w:r>
+        <w:rPr>
+          <w:rFonts w:ascii="Arial" w:hAnsi="Arial" w:cs="Arial"/>
+        </w:rPr>
+        <w:t>Out</w:t>
+      </w:r>
+      <w:proofErr w:type="spellEnd"/>
+      <w:r>
+        <w:rPr>
+          <w:rFonts w:ascii="Arial" w:hAnsi="Arial" w:cs="Arial"/>
+        </w:rPr>
+        <w:t>-</w:t>
+      </w:r>
+      <w:proofErr w:type="spellStart"/>
+      <w:r>
+        <w:rPr>
+          <w:rFonts w:ascii="Arial" w:hAnsi="Arial" w:cs="Arial"/>
+        </w:rPr>
+        <w:t>Of</w:t>
+      </w:r>
+      <w:proofErr w:type="spellEnd"/>
+      <w:r>
+        <w:rPr>
+          <w:rFonts w:ascii="Arial" w:hAnsi="Arial" w:cs="Arial"/>
+        </w:rPr>
+        <w:t>-</w:t>
+      </w:r>
+      <w:proofErr w:type="spellStart"/>
+      <w:r>
+        <w:rPr>
+          <w:rFonts w:ascii="Arial" w:hAnsi="Arial" w:cs="Arial"/>
+        </w:rPr>
+        <w:t>The</w:t>
+      </w:r>
+      <w:proofErr w:type="spellEnd"/>
+      <w:r>
+        <w:rPr>
+          <w:rFonts w:ascii="Arial" w:hAnsi="Arial" w:cs="Arial"/>
+        </w:rPr>
+        <w:t>-Box (OOTB), no requiere mucho desarrollo o personalización.</w:t>
       </w:r>
     </w:p>
     <w:p>
@@ -6920,7 +7536,23 @@
           <w:rFonts w:ascii="Arial" w:hAnsi="Arial" w:cs="Arial"/>
           <w:b/>
         </w:rPr>
-        <w:t xml:space="preserve">de Dialogflow </w:t>
+        <w:t xml:space="preserve">de </w:t>
+      </w:r>
+      <w:proofErr w:type="spellStart"/>
+      <w:r>
+        <w:rPr>
+          <w:rFonts w:ascii="Arial" w:hAnsi="Arial" w:cs="Arial"/>
+          <w:b/>
+        </w:rPr>
+        <w:t>Dialogflow</w:t>
+      </w:r>
+      <w:proofErr w:type="spellEnd"/>
+      <w:r>
+        <w:rPr>
+          <w:rFonts w:ascii="Arial" w:hAnsi="Arial" w:cs="Arial"/>
+          <w:b/>
+        </w:rPr>
+        <w:t xml:space="preserve"> </w:t>
       </w:r>
       <w:r>
         <w:rPr>
@@ -7052,7 +7684,21 @@
         <w:rPr>
           <w:rFonts w:ascii="Arial" w:hAnsi="Arial" w:cs="Arial"/>
         </w:rPr>
-        <w:t xml:space="preserve">Mucho trabajo manual, tiempo y capacitación: En muchos casos, Dialogflow hace que sea más </w:t>
+        <w:t xml:space="preserve">Mucho trabajo manual, tiempo y capacitación: En muchos casos, </w:t>
+      </w:r>
+      <w:proofErr w:type="spellStart"/>
+      <w:r>
+        <w:rPr>
+          <w:rFonts w:ascii="Arial" w:hAnsi="Arial" w:cs="Arial"/>
+        </w:rPr>
+        <w:t>Dialogflow</w:t>
+      </w:r>
+      <w:proofErr w:type="spellEnd"/>
+      <w:r>
+        <w:rPr>
+          <w:rFonts w:ascii="Arial" w:hAnsi="Arial" w:cs="Arial"/>
+        </w:rPr>
+        <w:t xml:space="preserve"> hace que sea más </w:t>
       </w:r>
       <w:r>
         <w:rPr>
@@ -7076,7 +7722,21 @@
         <w:rPr>
           <w:rFonts w:ascii="Arial" w:hAnsi="Arial" w:cs="Arial"/>
         </w:rPr>
-        <w:t xml:space="preserve"> manualmente, especialmente cuando considera la necesidad de entrenar a su bot con el tiempo.</w:t>
+        <w:t xml:space="preserve"> manualmente, especialmente cuando considera la necesidad de entrenar a su </w:t>
+      </w:r>
+      <w:proofErr w:type="spellStart"/>
+      <w:r>
+        <w:rPr>
+          <w:rFonts w:ascii="Arial" w:hAnsi="Arial" w:cs="Arial"/>
+        </w:rPr>
+        <w:t>bot</w:t>
+      </w:r>
+      <w:proofErr w:type="spellEnd"/>
+      <w:r>
+        <w:rPr>
+          <w:rFonts w:ascii="Arial" w:hAnsi="Arial" w:cs="Arial"/>
+        </w:rPr>
+        <w:t xml:space="preserve"> con el tiempo.</w:t>
       </w:r>
     </w:p>
     <w:p>
@@ -7106,12 +7766,28 @@
           <w:spacing w:val="3"/>
         </w:rPr>
         <w:lastRenderedPageBreak/>
-        <w:t>Precios de DialogFlow:</w:t>
-      </w:r>
-      <w:r>
-        <w:rPr>
+        <w:t xml:space="preserve">Precios de </w:t>
+      </w:r>
+      <w:proofErr w:type="spellStart"/>
+      <w:r>
+        <w:rPr>
+          <w:b/>
           <w:spacing w:val="3"/>
         </w:rPr>
+        <w:t>DialogFlow</w:t>
+      </w:r>
+      <w:proofErr w:type="spellEnd"/>
+      <w:r>
+        <w:rPr>
+          <w:b/>
+          <w:spacing w:val="3"/>
+        </w:rPr>
+        <w:t>:</w:t>
+      </w:r>
+      <w:r>
+        <w:rPr>
+          <w:spacing w:val="3"/>
+        </w:rPr>
         <w:t xml:space="preserve"> </w:t>
       </w:r>
       <w:r>
@@ -7124,7 +7800,35 @@
         <w:rPr>
           <w:spacing w:val="3"/>
         </w:rPr>
-        <w:t>, en caso de ser usado para muchas peticiones lo enviará a la versión de pago que cobra $0.002 por solicitud. Sin embargo, CX Agent Edition cobra $20 por cada 100 sesiones de chat</w:t>
+        <w:t xml:space="preserve">, en caso de ser usado para muchas peticiones lo enviará a la versión de pago que cobra $0.002 por solicitud. Sin embargo, CX </w:t>
+      </w:r>
+      <w:proofErr w:type="spellStart"/>
+      <w:r>
+        <w:rPr>
+          <w:spacing w:val="3"/>
+        </w:rPr>
+        <w:t>Agent</w:t>
+      </w:r>
+      <w:proofErr w:type="spellEnd"/>
+      <w:r>
+        <w:rPr>
+          <w:spacing w:val="3"/>
+        </w:rPr>
+        <w:t xml:space="preserve"> </w:t>
+      </w:r>
+      <w:proofErr w:type="spellStart"/>
+      <w:r>
+        <w:rPr>
+          <w:spacing w:val="3"/>
+        </w:rPr>
+        <w:t>Edition</w:t>
+      </w:r>
+      <w:proofErr w:type="spellEnd"/>
+      <w:r>
+        <w:rPr>
+          <w:spacing w:val="3"/>
+        </w:rPr>
+        <w:t xml:space="preserve"> cobra $20 por cada 100 sesiones de chat</w:t>
       </w:r>
       <w:r>
         <w:rPr>
@@ -7324,7 +8028,15 @@
         <w:t xml:space="preserve"> </w:t>
       </w:r>
       <w:r>
-        <w:t xml:space="preserve">utilizadas para mejorar los asistentes contextuales creados con Rasa Open Source. Juntos, incluyen todas las características para crear </w:t>
+        <w:t xml:space="preserve">utilizadas para mejorar los asistentes contextuales creados con Rasa Open </w:t>
+      </w:r>
+      <w:proofErr w:type="spellStart"/>
+      <w:r>
+        <w:t>Source</w:t>
+      </w:r>
+      <w:proofErr w:type="spellEnd"/>
+      <w:r>
+        <w:t xml:space="preserve">. Juntos, incluyen todas las características para crear </w:t>
       </w:r>
       <w:r>
         <w:t xml:space="preserve">excelentes </w:t>
@@ -7379,7 +8091,15 @@
         <w:jc w:val="both"/>
       </w:pPr>
       <w:r>
-        <w:t xml:space="preserve">Hay varias compañías que usan Rasa y algunas de ellas son ERGO, Orange, Lemonade y T-Mobile. </w:t>
+        <w:t xml:space="preserve">Hay varias compañías que usan Rasa y algunas de ellas son ERGO, Orange, </w:t>
+      </w:r>
+      <w:proofErr w:type="spellStart"/>
+      <w:r>
+        <w:t>Lemonade</w:t>
+      </w:r>
+      <w:proofErr w:type="spellEnd"/>
+      <w:r>
+        <w:t xml:space="preserve"> y T-Mobile. </w:t>
       </w:r>
       <w:r>
         <w:rPr>
@@ -7474,7 +8194,23 @@
         <w:jc w:val="both"/>
       </w:pPr>
       <w:r>
-        <w:t xml:space="preserve">Integración en sistemas existentes. Al ser de código abierto se integra sin problemas aprovechando los beneficios de varios sistemas Back-end, APIs y </w:t>
+        <w:t>Integración en sistemas existentes. Al ser de código abierto se integra sin problemas aprovechando los beneficios de varios sistemas Back-</w:t>
+      </w:r>
+      <w:proofErr w:type="spellStart"/>
+      <w:r>
+        <w:t>end</w:t>
+      </w:r>
+      <w:proofErr w:type="spellEnd"/>
+      <w:r>
+        <w:t xml:space="preserve">, </w:t>
+      </w:r>
+      <w:proofErr w:type="spellStart"/>
+      <w:r>
+        <w:t>APIs</w:t>
+      </w:r>
+      <w:proofErr w:type="spellEnd"/>
+      <w:r>
+        <w:t xml:space="preserve"> y </w:t>
       </w:r>
       <w:r>
         <w:t>Automatización Robótica de P</w:t>
@@ -7498,7 +8234,15 @@
         <w:jc w:val="both"/>
       </w:pPr>
       <w:r>
-        <w:t>Soporta varias intenciones únicas y múltiples para comprender lo que el usuario quiere, también admite entidades pre-entrenadas y personalizadas para ayudar a modificar la intención según la solicitud del usuario.</w:t>
+        <w:t xml:space="preserve">Soporta varias intenciones únicas y múltiples para comprender lo que el usuario quiere, también admite entidades </w:t>
+      </w:r>
+      <w:proofErr w:type="spellStart"/>
+      <w:r>
+        <w:t>pre-entrenadas</w:t>
+      </w:r>
+      <w:proofErr w:type="spellEnd"/>
+      <w:r>
+        <w:t xml:space="preserve"> y personalizadas para ayudar a modificar la intención según la solicitud del usuario.</w:t>
       </w:r>
     </w:p>
     <w:p>
@@ -7555,7 +8299,39 @@
         <w:jc w:val="both"/>
       </w:pPr>
       <w:r>
-        <w:t>Integración con aplicaciones de mensajería como Facebook messenger, Google Home, Rocket, Slack, Telegram y otras.</w:t>
+        <w:t xml:space="preserve">Integración con aplicaciones de mensajería como Facebook </w:t>
+      </w:r>
+      <w:proofErr w:type="spellStart"/>
+      <w:r>
+        <w:t>messenger</w:t>
+      </w:r>
+      <w:proofErr w:type="spellEnd"/>
+      <w:r>
+        <w:t xml:space="preserve">, Google Home, </w:t>
+      </w:r>
+      <w:proofErr w:type="spellStart"/>
+      <w:r>
+        <w:t>Rocket</w:t>
+      </w:r>
+      <w:proofErr w:type="spellEnd"/>
+      <w:r>
+        <w:t xml:space="preserve">, </w:t>
+      </w:r>
+      <w:proofErr w:type="spellStart"/>
+      <w:r>
+        <w:t>Slack</w:t>
+      </w:r>
+      <w:proofErr w:type="spellEnd"/>
+      <w:r>
+        <w:t xml:space="preserve">, </w:t>
+      </w:r>
+      <w:proofErr w:type="spellStart"/>
+      <w:r>
+        <w:t>Telegram</w:t>
+      </w:r>
+      <w:proofErr w:type="spellEnd"/>
+      <w:r>
+        <w:t xml:space="preserve"> y otras.</w:t>
       </w:r>
     </w:p>
     <w:p>
@@ -7701,7 +8477,23 @@
           <w:rFonts w:eastAsia="Times New Roman"/>
           <w:lang w:eastAsia="es-ES"/>
         </w:rPr>
-        <w:t>Convierta el texto de forma libre en cualquier idioma en datos estructurados. Admite intenciones únicas y múltiples y entidades pre-entrenadas y personalizadas.</w:t>
+        <w:t xml:space="preserve">Convierta el texto de forma libre en cualquier idioma en datos estructurados. Admite intenciones únicas y múltiples y entidades </w:t>
+      </w:r>
+      <w:proofErr w:type="spellStart"/>
+      <w:r>
+        <w:rPr>
+          <w:rFonts w:eastAsia="Times New Roman"/>
+          <w:lang w:eastAsia="es-ES"/>
+        </w:rPr>
+        <w:t>pre-entrenadas</w:t>
+      </w:r>
+      <w:proofErr w:type="spellEnd"/>
+      <w:r>
+        <w:rPr>
+          <w:rFonts w:eastAsia="Times New Roman"/>
+          <w:lang w:eastAsia="es-ES"/>
+        </w:rPr>
+        <w:t xml:space="preserve"> y personalizadas.</w:t>
       </w:r>
     </w:p>
     <w:p>
@@ -7840,6 +8632,7 @@
       </w:pPr>
       <w:bookmarkStart w:id="19" w:name="_Toc111128111"/>
       <w:bookmarkStart w:id="20" w:name="_Toc114124111"/>
+      <w:proofErr w:type="spellStart"/>
       <w:r>
         <w:rPr>
           <w:rFonts w:ascii="Arial" w:hAnsi="Arial" w:cs="Arial"/>
@@ -7858,6 +8651,7 @@
       </w:r>
       <w:bookmarkEnd w:id="19"/>
       <w:bookmarkEnd w:id="20"/>
+      <w:proofErr w:type="spellEnd"/>
     </w:p>
     <w:p>
       <w:pPr>
@@ -7962,12 +8756,21 @@
           </wp:anchor>
         </w:drawing>
       </w:r>
+      <w:proofErr w:type="spellStart"/>
       <w:r>
         <w:rPr>
           <w:bCs/>
           <w:iCs/>
         </w:rPr>
-        <w:t xml:space="preserve">Botpress es una plataforma de código abierto para construir asistentes virtuales de forma </w:t>
+        <w:t>Botpress</w:t>
+      </w:r>
+      <w:proofErr w:type="spellEnd"/>
+      <w:r>
+        <w:rPr>
+          <w:bCs/>
+          <w:iCs/>
+        </w:rPr>
+        <w:t xml:space="preserve"> es una plataforma de código abierto para construir asistentes virtuales de forma </w:t>
       </w:r>
       <w:r>
         <w:rPr>
@@ -8076,23 +8879,73 @@
           <w:lang w:val="es-MX" w:eastAsia="es-ES"/>
         </w:rPr>
       </w:pPr>
+      <w:proofErr w:type="spellStart"/>
       <w:r>
         <w:rPr>
           <w:shd w:val="clear" w:color="auto" w:fill="FFFFFF"/>
         </w:rPr>
-        <w:t xml:space="preserve">Botpress </w:t>
-      </w:r>
+        <w:t>Botpress</w:t>
+      </w:r>
+      <w:proofErr w:type="spellEnd"/>
       <w:r>
         <w:rPr>
           <w:shd w:val="clear" w:color="auto" w:fill="FFFFFF"/>
         </w:rPr>
+        <w:t xml:space="preserve"> </w:t>
+      </w:r>
+      <w:r>
+        <w:rPr>
+          <w:shd w:val="clear" w:color="auto" w:fill="FFFFFF"/>
+        </w:rPr>
         <w:t>cuenta con una</w:t>
       </w:r>
       <w:r>
         <w:rPr>
           <w:shd w:val="clear" w:color="auto" w:fill="FFFFFF"/>
         </w:rPr>
-        <w:t xml:space="preserve"> amplia gama de empresas, incluidas agencias digitales, organizaciones Fortune 500 (lista de Compañías), gobiernos y nuevas empresas están construyendo asistentes digitales con Botpress Platform. </w:t>
+        <w:t xml:space="preserve"> amplia gama de empresas, incluidas agencias digitales, organizaciones </w:t>
+      </w:r>
+      <w:proofErr w:type="spellStart"/>
+      <w:r>
+        <w:rPr>
+          <w:shd w:val="clear" w:color="auto" w:fill="FFFFFF"/>
+        </w:rPr>
+        <w:t>Fortune</w:t>
+      </w:r>
+      <w:proofErr w:type="spellEnd"/>
+      <w:r>
+        <w:rPr>
+          <w:shd w:val="clear" w:color="auto" w:fill="FFFFFF"/>
+        </w:rPr>
+        <w:t xml:space="preserve"> 500 (lista de Compañías), gobiernos y nuevas empresas están construyendo asistentes digitales con </w:t>
+      </w:r>
+      <w:proofErr w:type="spellStart"/>
+      <w:r>
+        <w:rPr>
+          <w:shd w:val="clear" w:color="auto" w:fill="FFFFFF"/>
+        </w:rPr>
+        <w:t>Botpress</w:t>
+      </w:r>
+      <w:proofErr w:type="spellEnd"/>
+      <w:r>
+        <w:rPr>
+          <w:shd w:val="clear" w:color="auto" w:fill="FFFFFF"/>
+        </w:rPr>
+        <w:t xml:space="preserve"> </w:t>
+      </w:r>
+      <w:proofErr w:type="spellStart"/>
+      <w:r>
+        <w:rPr>
+          <w:shd w:val="clear" w:color="auto" w:fill="FFFFFF"/>
+        </w:rPr>
+        <w:t>Platform</w:t>
+      </w:r>
+      <w:proofErr w:type="spellEnd"/>
+      <w:r>
+        <w:rPr>
+          <w:shd w:val="clear" w:color="auto" w:fill="FFFFFF"/>
+        </w:rPr>
+        <w:t xml:space="preserve">. </w:t>
       </w:r>
       <w:r>
         <w:rPr>
@@ -8325,7 +9178,71 @@
           <w:rFonts w:eastAsia="Times New Roman"/>
           <w:lang w:eastAsia="es-ES"/>
         </w:rPr>
-        <w:t> como Slack, Telegram, MS Teams, Facebook Messenger y un chat web incrustable.</w:t>
+        <w:t xml:space="preserve"> como </w:t>
+      </w:r>
+      <w:proofErr w:type="spellStart"/>
+      <w:r>
+        <w:rPr>
+          <w:rFonts w:eastAsia="Times New Roman"/>
+          <w:lang w:eastAsia="es-ES"/>
+        </w:rPr>
+        <w:t>Slack</w:t>
+      </w:r>
+      <w:proofErr w:type="spellEnd"/>
+      <w:r>
+        <w:rPr>
+          <w:rFonts w:eastAsia="Times New Roman"/>
+          <w:lang w:eastAsia="es-ES"/>
+        </w:rPr>
+        <w:t xml:space="preserve">, </w:t>
+      </w:r>
+      <w:proofErr w:type="spellStart"/>
+      <w:r>
+        <w:rPr>
+          <w:rFonts w:eastAsia="Times New Roman"/>
+          <w:lang w:eastAsia="es-ES"/>
+        </w:rPr>
+        <w:t>Telegram</w:t>
+      </w:r>
+      <w:proofErr w:type="spellEnd"/>
+      <w:r>
+        <w:rPr>
+          <w:rFonts w:eastAsia="Times New Roman"/>
+          <w:lang w:eastAsia="es-ES"/>
+        </w:rPr>
+        <w:t xml:space="preserve">, MS </w:t>
+      </w:r>
+      <w:proofErr w:type="spellStart"/>
+      <w:r>
+        <w:rPr>
+          <w:rFonts w:eastAsia="Times New Roman"/>
+          <w:lang w:eastAsia="es-ES"/>
+        </w:rPr>
+        <w:t>Teams</w:t>
+      </w:r>
+      <w:proofErr w:type="spellEnd"/>
+      <w:r>
+        <w:rPr>
+          <w:rFonts w:eastAsia="Times New Roman"/>
+          <w:lang w:eastAsia="es-ES"/>
+        </w:rPr>
+        <w:t xml:space="preserve">, Facebook Messenger y un chat web </w:t>
+      </w:r>
+      <w:proofErr w:type="spellStart"/>
+      <w:r>
+        <w:rPr>
+          <w:rFonts w:eastAsia="Times New Roman"/>
+          <w:lang w:eastAsia="es-ES"/>
+        </w:rPr>
+        <w:t>incrustable</w:t>
+      </w:r>
+      <w:proofErr w:type="spellEnd"/>
+      <w:r>
+        <w:rPr>
+          <w:rFonts w:eastAsia="Times New Roman"/>
+          <w:lang w:eastAsia="es-ES"/>
+        </w:rPr>
+        <w:t>.</w:t>
       </w:r>
     </w:p>
     <w:p>
@@ -8431,8 +9348,18 @@
           <w:b/>
           <w:lang w:eastAsia="es-ES"/>
         </w:rPr>
-        <w:t>Ventajas de BotPress</w:t>
-      </w:r>
+        <w:t xml:space="preserve">Ventajas de </w:t>
+      </w:r>
+      <w:proofErr w:type="spellStart"/>
+      <w:r>
+        <w:rPr>
+          <w:rFonts w:eastAsia="Times New Roman"/>
+          <w:b/>
+          <w:lang w:eastAsia="es-ES"/>
+        </w:rPr>
+        <w:t>BotPress</w:t>
+      </w:r>
+      <w:proofErr w:type="spellEnd"/>
     </w:p>
     <w:p>
       <w:pPr>
@@ -8494,8 +9421,17 @@
           <w:rFonts w:eastAsia="Times New Roman"/>
           <w:lang w:eastAsia="es-ES"/>
         </w:rPr>
-        <w:t xml:space="preserve"> de BotPress</w:t>
-      </w:r>
+        <w:t xml:space="preserve"> de </w:t>
+      </w:r>
+      <w:proofErr w:type="spellStart"/>
+      <w:r>
+        <w:rPr>
+          <w:rFonts w:eastAsia="Times New Roman"/>
+          <w:lang w:eastAsia="es-ES"/>
+        </w:rPr>
+        <w:t>BotPress</w:t>
+      </w:r>
+      <w:proofErr w:type="spellEnd"/>
       <w:r>
         <w:rPr>
           <w:rFonts w:eastAsia="Times New Roman"/>
@@ -8542,7 +9478,23 @@
           <w:rFonts w:eastAsia="Times New Roman"/>
           <w:lang w:eastAsia="es-ES"/>
         </w:rPr>
-        <w:t>El núcleo de la plataforma Botpress es de </w:t>
+        <w:t xml:space="preserve">El núcleo de la plataforma </w:t>
+      </w:r>
+      <w:proofErr w:type="spellStart"/>
+      <w:r>
+        <w:rPr>
+          <w:rFonts w:eastAsia="Times New Roman"/>
+          <w:lang w:eastAsia="es-ES"/>
+        </w:rPr>
+        <w:t>Botpress</w:t>
+      </w:r>
+      <w:proofErr w:type="spellEnd"/>
+      <w:r>
+        <w:rPr>
+          <w:rFonts w:eastAsia="Times New Roman"/>
+          <w:lang w:eastAsia="es-ES"/>
+        </w:rPr>
+        <w:t xml:space="preserve"> es de </w:t>
       </w:r>
       <w:r>
         <w:rPr>
@@ -8678,7 +9630,25 @@
           <w:b/>
           <w:lang w:eastAsia="es-ES"/>
         </w:rPr>
-        <w:t xml:space="preserve">Desventajas de BotPress </w:t>
+        <w:t xml:space="preserve">Desventajas de </w:t>
+      </w:r>
+      <w:proofErr w:type="spellStart"/>
+      <w:r>
+        <w:rPr>
+          <w:rFonts w:eastAsia="Times New Roman"/>
+          <w:b/>
+          <w:lang w:eastAsia="es-ES"/>
+        </w:rPr>
+        <w:t>BotPress</w:t>
+      </w:r>
+      <w:proofErr w:type="spellEnd"/>
+      <w:r>
+        <w:rPr>
+          <w:rFonts w:eastAsia="Times New Roman"/>
+          <w:b/>
+          <w:lang w:eastAsia="es-ES"/>
+        </w:rPr>
+        <w:t xml:space="preserve"> </w:t>
       </w:r>
       <w:r>
         <w:rPr>
@@ -8878,9 +9848,34 @@
           <w:b/>
           <w:bCs/>
         </w:rPr>
-        <w:t>Plato Research Dialogue System</w:t>
+        <w:t xml:space="preserve">Plato </w:t>
+      </w:r>
+      <w:proofErr w:type="spellStart"/>
+      <w:r>
+        <w:rPr>
+          <w:b/>
+          <w:bCs/>
+        </w:rPr>
+        <w:t>Research</w:t>
+      </w:r>
+      <w:proofErr w:type="spellEnd"/>
+      <w:r>
+        <w:rPr>
+          <w:b/>
+          <w:bCs/>
+        </w:rPr>
+        <w:t xml:space="preserve"> Dialogue </w:t>
+      </w:r>
+      <w:proofErr w:type="spellStart"/>
+      <w:r>
+        <w:rPr>
+          <w:b/>
+          <w:bCs/>
+        </w:rPr>
+        <w:t>System</w:t>
       </w:r>
       <w:bookmarkEnd w:id="21"/>
+      <w:proofErr w:type="spellEnd"/>
     </w:p>
     <w:p>
       <w:pPr>
@@ -9105,7 +10100,15 @@
         <w:t>.</w:t>
       </w:r>
       <w:r>
-        <w:t xml:space="preserve"> Además, cada componente puede llamar a una API o servicio como Google Cloud, Amazon Transcribe o Polly para reconocimiento de voz, síntesis de voz o cualquier otra función. Además de crear aplicaciones de IA conversacionales completas, Plato se puede usar para evaluar y experimentar con varios tipos de tareas de procesamiento de lenguaje natural (NLP), como análisis de sentimientos, modelado de temas, seguimiento de estado de diálogo, generación de lenguaje social y otros.</w:t>
+        <w:t xml:space="preserve"> Además, cada componente puede llamar a una API o servicio como Google Cloud, Amazon Transcribe o </w:t>
+      </w:r>
+      <w:proofErr w:type="spellStart"/>
+      <w:r>
+        <w:t>Polly</w:t>
+      </w:r>
+      <w:proofErr w:type="spellEnd"/>
+      <w:r>
+        <w:t xml:space="preserve"> para reconocimiento de voz, síntesis de voz o cualquier otra función. Además de crear aplicaciones de IA conversacionales completas, Plato se puede usar para evaluar y experimentar con varios tipos de tareas de procesamiento de lenguaje natural (NLP), como análisis de sentimientos, modelado de temas, seguimiento de estado de diálogo, generación de lenguaje social y otros.</w:t>
       </w:r>
       <w:r>
         <w:t xml:space="preserve"> </w:t>
@@ -9506,15 +10509,16 @@
           <w:color w:val="111111"/>
           <w:lang w:eastAsia="es-ES"/>
         </w:rPr>
-        <w:t>No tiene una gran comunidad si se compara con otras plataformas como Bot</w:t>
-      </w:r>
+        <w:t xml:space="preserve">No tiene una gran comunidad si se compara con otras plataformas como </w:t>
+      </w:r>
+      <w:proofErr w:type="spellStart"/>
       <w:r>
         <w:rPr>
           <w:rFonts w:eastAsia="Times New Roman"/>
           <w:color w:val="111111"/>
           <w:lang w:eastAsia="es-ES"/>
         </w:rPr>
-        <w:t>P</w:t>
+        <w:t>Bot</w:t>
       </w:r>
       <w:r>
         <w:rPr>
@@ -9522,7 +10526,24 @@
           <w:color w:val="111111"/>
           <w:lang w:eastAsia="es-ES"/>
         </w:rPr>
-        <w:t>ress y Rasa.</w:t>
+        <w:t>P</w:t>
+      </w:r>
+      <w:r>
+        <w:rPr>
+          <w:rFonts w:eastAsia="Times New Roman"/>
+          <w:color w:val="111111"/>
+          <w:lang w:eastAsia="es-ES"/>
+        </w:rPr>
+        <w:t>ress</w:t>
+      </w:r>
+      <w:proofErr w:type="spellEnd"/>
+      <w:r>
+        <w:rPr>
+          <w:rFonts w:eastAsia="Times New Roman"/>
+          <w:color w:val="111111"/>
+          <w:lang w:eastAsia="es-ES"/>
+        </w:rPr>
+        <w:t xml:space="preserve"> y Rasa.</w:t>
       </w:r>
     </w:p>
     <w:p>
@@ -9691,14 +10712,27 @@
         <w:jc w:val="both"/>
       </w:pPr>
       <w:r>
-        <w:t>De las plataformas estudiadas lo mejor es el uso de sistemas Open Source (Código Abierto) como lo son</w:t>
+        <w:t xml:space="preserve">De las plataformas estudiadas lo mejor es el uso de sistemas Open </w:t>
+      </w:r>
+      <w:proofErr w:type="spellStart"/>
+      <w:r>
+        <w:t>Source</w:t>
+      </w:r>
+      <w:proofErr w:type="spellEnd"/>
+      <w:r>
+        <w:t xml:space="preserve"> (Código Abierto) como lo son</w:t>
       </w:r>
       <w:r>
         <w:t xml:space="preserve"> Plato,</w:t>
       </w:r>
       <w:r>
-        <w:t xml:space="preserve"> BotPress</w:t>
-      </w:r>
+        <w:t xml:space="preserve"> </w:t>
+      </w:r>
+      <w:proofErr w:type="spellStart"/>
+      <w:r>
+        <w:t>BotPress</w:t>
+      </w:r>
+      <w:proofErr w:type="spellEnd"/>
       <w:r>
         <w:t xml:space="preserve"> y</w:t>
       </w:r>
@@ -9712,7 +10746,15 @@
         <w:t xml:space="preserve">consideró como mejores opciones </w:t>
       </w:r>
       <w:r>
-        <w:t>a BotPress y RASA</w:t>
+        <w:t xml:space="preserve">a </w:t>
+      </w:r>
+      <w:proofErr w:type="spellStart"/>
+      <w:r>
+        <w:t>BotPress</w:t>
+      </w:r>
+      <w:proofErr w:type="spellEnd"/>
+      <w:r>
+        <w:t xml:space="preserve"> y RASA</w:t>
       </w:r>
       <w:r>
         <w:t>;</w:t>
@@ -9760,12 +10802,26 @@
         <w:rPr>
           <w:lang w:val="es-MX"/>
         </w:rPr>
-        <w:t xml:space="preserve"> que esté disponible rápidamente, Botpress en </w:t>
-      </w:r>
+        <w:t xml:space="preserve"> que esté disponible rápidamente, </w:t>
+      </w:r>
+      <w:proofErr w:type="spellStart"/>
       <w:r>
         <w:rPr>
           <w:lang w:val="es-MX"/>
         </w:rPr>
+        <w:t>Botpress</w:t>
+      </w:r>
+      <w:proofErr w:type="spellEnd"/>
+      <w:r>
+        <w:rPr>
+          <w:lang w:val="es-MX"/>
+        </w:rPr>
+        <w:t xml:space="preserve"> en </w:t>
+      </w:r>
+      <w:r>
+        <w:rPr>
+          <w:lang w:val="es-MX"/>
+        </w:rPr>
         <w:t>la mejor opción. Si busca un AV</w:t>
       </w:r>
       <w:r>
@@ -9865,7 +10921,39 @@
         <w:jc w:val="both"/>
       </w:pPr>
       <w:r>
-        <w:t xml:space="preserve">Las otras plataformas: Azure Bot Service, DialogFlow y Amazon Lex si bien son bastante completas y son las más usadas por las grandes empresas, estas son sistemas privados y hoy la industria del software libre es un gran paso de avance en la tecnología, una mejor alternativa, está en ascenso y es más flexible para los desarrolladores; aunque Azure Bot Service es la mejor alternativa entre estos sistemas privados si tiene ya experiencia y busca una buena estructura para un gran proyecto, pero si está comenzando y tiene poca experiencia la mejor es DialogFlow. </w:t>
+        <w:t xml:space="preserve">Las otras plataformas: Azure Bot </w:t>
+      </w:r>
+      <w:proofErr w:type="spellStart"/>
+      <w:r>
+        <w:t>Service</w:t>
+      </w:r>
+      <w:proofErr w:type="spellEnd"/>
+      <w:r>
+        <w:t xml:space="preserve">, </w:t>
+      </w:r>
+      <w:proofErr w:type="spellStart"/>
+      <w:r>
+        <w:t>DialogFlow</w:t>
+      </w:r>
+      <w:proofErr w:type="spellEnd"/>
+      <w:r>
+        <w:t xml:space="preserve"> y Amazon Lex si bien son bastante completas y son las más usadas por las grandes empresas, estas son sistemas privados y hoy la industria del software libre es un gran paso de avance en la tecnología, una mejor alternativa, está en ascenso y es más flexible para los desarrolladores; aunque Azure Bot </w:t>
+      </w:r>
+      <w:proofErr w:type="spellStart"/>
+      <w:r>
+        <w:t>Service</w:t>
+      </w:r>
+      <w:proofErr w:type="spellEnd"/>
+      <w:r>
+        <w:t xml:space="preserve"> es la mejor alternativa entre estos sistemas privados si tiene ya experiencia y busca una buena estructura para un gran proyecto, pero si está comenzando y tiene poca experiencia la mejor es </w:t>
+      </w:r>
+      <w:proofErr w:type="spellStart"/>
+      <w:r>
+        <w:t>DialogFlow</w:t>
+      </w:r>
+      <w:proofErr w:type="spellEnd"/>
+      <w:r>
+        <w:t xml:space="preserve">. </w:t>
       </w:r>
     </w:p>
     <w:p>
@@ -10231,8 +11319,33 @@
             <w:rFonts w:ascii="Arial" w:eastAsia="Calibri" w:hAnsi="Arial" w:cs="Arial"/>
             <w:lang w:eastAsia="en-US"/>
           </w:rPr>
-          <w:t>Python Software Fundation License</w:t>
+          <w:t xml:space="preserve">Python Software </w:t>
         </w:r>
+        <w:proofErr w:type="spellStart"/>
+        <w:r>
+          <w:rPr>
+            <w:rFonts w:ascii="Arial" w:eastAsia="Calibri" w:hAnsi="Arial" w:cs="Arial"/>
+            <w:lang w:eastAsia="en-US"/>
+          </w:rPr>
+          <w:t>Fundation</w:t>
+        </w:r>
+        <w:proofErr w:type="spellEnd"/>
+        <w:r>
+          <w:rPr>
+            <w:rFonts w:ascii="Arial" w:eastAsia="Calibri" w:hAnsi="Arial" w:cs="Arial"/>
+            <w:lang w:eastAsia="en-US"/>
+          </w:rPr>
+          <w:t xml:space="preserve"> </w:t>
+        </w:r>
+        <w:proofErr w:type="spellStart"/>
+        <w:r>
+          <w:rPr>
+            <w:rFonts w:ascii="Arial" w:eastAsia="Calibri" w:hAnsi="Arial" w:cs="Arial"/>
+            <w:lang w:eastAsia="en-US"/>
+          </w:rPr>
+          <w:t>License</w:t>
+        </w:r>
+        <w:proofErr w:type="spellEnd"/>
       </w:hyperlink>
       <w:r>
         <w:rPr>
@@ -10306,6 +11419,7 @@
       <w:bookmarkStart w:id="29" w:name="_Toc10795547"/>
       <w:bookmarkStart w:id="30" w:name="_Toc111128116"/>
       <w:bookmarkStart w:id="31" w:name="_Toc114124115"/>
+      <w:proofErr w:type="spellStart"/>
       <w:r>
         <w:rPr>
           <w:rFonts w:ascii="Arial" w:hAnsi="Arial" w:cs="Arial"/>
@@ -10322,6 +11436,7 @@
         </w:rPr>
         <w:t>m</w:t>
       </w:r>
+      <w:proofErr w:type="spellEnd"/>
       <w:r>
         <w:rPr>
           <w:rFonts w:ascii="Arial" w:hAnsi="Arial" w:cs="Arial"/>
@@ -10330,6 +11445,7 @@
         </w:rPr>
         <w:t xml:space="preserve"> </w:t>
       </w:r>
+      <w:proofErr w:type="spellStart"/>
       <w:r>
         <w:rPr>
           <w:rFonts w:ascii="Arial" w:hAnsi="Arial" w:cs="Arial"/>
@@ -10357,21 +11473,25 @@
       <w:bookmarkEnd w:id="29"/>
       <w:bookmarkEnd w:id="30"/>
       <w:bookmarkEnd w:id="31"/>
+      <w:proofErr w:type="spellEnd"/>
     </w:p>
     <w:p>
       <w:pPr>
         <w:spacing w:line="276" w:lineRule="auto"/>
         <w:jc w:val="both"/>
       </w:pPr>
+      <w:proofErr w:type="spellStart"/>
       <w:r>
         <w:t>PyChar</w:t>
       </w:r>
       <w:r>
         <w:t>m</w:t>
       </w:r>
+      <w:proofErr w:type="spellEnd"/>
       <w:r>
         <w:t xml:space="preserve"> </w:t>
       </w:r>
+      <w:proofErr w:type="spellStart"/>
       <w:r>
         <w:t>Com</w:t>
       </w:r>
@@ -10379,13 +11499,41 @@
         <w:t>m</w:t>
       </w:r>
       <w:r>
-        <w:t>unity Edition 20</w:t>
+        <w:t>unity</w:t>
+      </w:r>
+      <w:proofErr w:type="spellEnd"/>
+      <w:r>
+        <w:t xml:space="preserve"> </w:t>
+      </w:r>
+      <w:proofErr w:type="spellStart"/>
+      <w:r>
+        <w:t>Edition</w:t>
+      </w:r>
+      <w:proofErr w:type="spellEnd"/>
+      <w:r>
+        <w:t xml:space="preserve"> 20</w:t>
       </w:r>
       <w:r>
         <w:t>21.1.2</w:t>
       </w:r>
       <w:r>
-        <w:t xml:space="preserve"> es un entorno de desarrollo integrado (EDI) utilizado en la programación de computadoras, específicamente para el lenguaje Python. Proporciona análisis de código, un depurador gráfico, un comprobador de unidades integrado, integración con sistemas de control de versiones (VCSes) y es compatible con el desarrollo web con Django. PyCharm es multiplataforma, con versiones de Windows, MacOS y Linux</w:t>
+        <w:t xml:space="preserve"> es un entorno de desarrollo integrado (EDI) utilizado en la programación de computadoras, específicamente para el lenguaje Python. Proporciona análisis de código, un depurador gráfico, un comprobador de unidades integrado, integración con sistemas de control de versiones (</w:t>
+      </w:r>
+      <w:proofErr w:type="spellStart"/>
+      <w:r>
+        <w:t>VCSes</w:t>
+      </w:r>
+      <w:proofErr w:type="spellEnd"/>
+      <w:r>
+        <w:t xml:space="preserve">) y es compatible con el desarrollo web con Django. </w:t>
+      </w:r>
+      <w:proofErr w:type="spellStart"/>
+      <w:r>
+        <w:t>PyCharm</w:t>
+      </w:r>
+      <w:proofErr w:type="spellEnd"/>
+      <w:r>
+        <w:t xml:space="preserve"> es multiplataforma, con versiones de Windows, MacOS y Linux</w:t>
       </w:r>
       <w:r>
         <w:t xml:space="preserve"> </w:t>
@@ -10402,6 +11550,7 @@
       <w:r>
         <w:t xml:space="preserve">La Edición </w:t>
       </w:r>
+      <w:proofErr w:type="spellStart"/>
       <w:r>
         <w:t>Com</w:t>
       </w:r>
@@ -10411,6 +11560,7 @@
       <w:r>
         <w:t>unity</w:t>
       </w:r>
+      <w:proofErr w:type="spellEnd"/>
       <w:r>
         <w:t xml:space="preserve"> </w:t>
       </w:r>
@@ -10761,17 +11911,33 @@
         </w:rPr>
         <w:t xml:space="preserve"> por ejemplo: </w:t>
       </w:r>
+      <w:proofErr w:type="spellStart"/>
       <w:r>
         <w:rPr>
           <w:rFonts w:ascii="Arial" w:hAnsi="Arial" w:cs="Arial"/>
         </w:rPr>
         <w:t>FourSquare</w:t>
       </w:r>
-      <w:r>
-        <w:rPr>
-          <w:rFonts w:ascii="Arial" w:hAnsi="Arial" w:cs="Arial"/>
-        </w:rPr>
-        <w:t>, Facebook, Ebay, Google, etc.</w:t>
+      <w:proofErr w:type="spellEnd"/>
+      <w:r>
+        <w:rPr>
+          <w:rFonts w:ascii="Arial" w:hAnsi="Arial" w:cs="Arial"/>
+        </w:rPr>
+        <w:t xml:space="preserve">, Facebook, </w:t>
+      </w:r>
+      <w:proofErr w:type="spellStart"/>
+      <w:r>
+        <w:rPr>
+          <w:rFonts w:ascii="Arial" w:hAnsi="Arial" w:cs="Arial"/>
+        </w:rPr>
+        <w:t>Ebay</w:t>
+      </w:r>
+      <w:proofErr w:type="spellEnd"/>
+      <w:r>
+        <w:rPr>
+          <w:rFonts w:ascii="Arial" w:hAnsi="Arial" w:cs="Arial"/>
+        </w:rPr>
+        <w:t>, Google, etc.</w:t>
       </w:r>
       <w:r>
         <w:rPr>
@@ -10976,7 +12142,21 @@
         <w:rPr>
           <w:shd w:val="clear" w:color="auto" w:fill="FFFFFF"/>
         </w:rPr>
-        <w:t xml:space="preserve">YAML fue creado bajo la creencia de que todos los datos pueden ser representados adecuadamente como combinaciones de listas, hashes (mapeos) y datos escalares (valores simples). La sintaxis es relativamente sencilla y fue diseñada teniendo en cuenta que fuera muy legible pero que a la vez fuese fácilmente mapeable a los tipos de datos más comunes en la mayoría de los lenguajes de alto nivel. </w:t>
+        <w:t xml:space="preserve">YAML fue creado bajo la creencia de que todos los datos pueden ser representados adecuadamente como combinaciones de listas, hashes (mapeos) y datos escalares (valores simples). La sintaxis es relativamente sencilla y fue diseñada teniendo en cuenta que fuera muy legible pero que a la vez fuese fácilmente </w:t>
+      </w:r>
+      <w:proofErr w:type="spellStart"/>
+      <w:r>
+        <w:rPr>
+          <w:shd w:val="clear" w:color="auto" w:fill="FFFFFF"/>
+        </w:rPr>
+        <w:t>mapeable</w:t>
+      </w:r>
+      <w:proofErr w:type="spellEnd"/>
+      <w:r>
+        <w:rPr>
+          <w:shd w:val="clear" w:color="auto" w:fill="FFFFFF"/>
+        </w:rPr>
+        <w:t xml:space="preserve"> a los tipos de datos más comunes en la mayoría de los lenguajes de alto nivel. </w:t>
       </w:r>
     </w:p>
     <w:p>
@@ -15057,7 +16237,21 @@
         <w:rPr>
           <w:color w:val="000000"/>
         </w:rPr>
-        <w:t xml:space="preserve">El sistema cuenta con una base de datos no relacional (noSQL) que está </w:t>
+        <w:t>El sistema cuenta con una base de datos no relacional (</w:t>
+      </w:r>
+      <w:proofErr w:type="spellStart"/>
+      <w:r>
+        <w:rPr>
+          <w:color w:val="000000"/>
+        </w:rPr>
+        <w:t>noSQL</w:t>
+      </w:r>
+      <w:proofErr w:type="spellEnd"/>
+      <w:r>
+        <w:rPr>
+          <w:color w:val="000000"/>
+        </w:rPr>
+        <w:t xml:space="preserve">) que está </w:t>
       </w:r>
       <w:r>
         <w:rPr>
@@ -15483,13 +16677,21 @@
         <w:t xml:space="preserve"> la información correspondiente a los usuarios que usan la herramienta. (nombre, contraseña de inicio de sesión</w:t>
       </w:r>
       <w:r>
-        <w:t>, etc</w:t>
-      </w:r>
+        <w:t xml:space="preserve">, </w:t>
+      </w:r>
+      <w:proofErr w:type="spellStart"/>
+      <w:r>
+        <w:t>etc</w:t>
+      </w:r>
+      <w:proofErr w:type="spellEnd"/>
       <w:r>
         <w:t>).</w:t>
       </w:r>
       <w:r>
         <w:t xml:space="preserve"> Un usuario en este caso puede tener muchos asistentes virtuales y temas</w:t>
+      </w:r>
+      <w:r>
+        <w:t xml:space="preserve"> creados</w:t>
       </w:r>
       <w:r>
         <w:t>.</w:t>
@@ -16220,7 +17422,23 @@
           <w:b/>
           <w:bCs/>
         </w:rPr>
-        <w:t>Marcar opción Agregar a Path que sale en la interfaz de instalación.</w:t>
+        <w:t xml:space="preserve">Marcar opción Agregar a </w:t>
+      </w:r>
+      <w:proofErr w:type="spellStart"/>
+      <w:r>
+        <w:rPr>
+          <w:b/>
+          <w:bCs/>
+        </w:rPr>
+        <w:t>Path</w:t>
+      </w:r>
+      <w:proofErr w:type="spellEnd"/>
+      <w:r>
+        <w:rPr>
+          <w:b/>
+          <w:bCs/>
+        </w:rPr>
+        <w:t xml:space="preserve"> que sale en la interfaz de instalación.</w:t>
       </w:r>
       <w:r>
         <w:t>)</w:t>
@@ -16401,7 +17619,31 @@
         <w:jc w:val="both"/>
       </w:pPr>
       <w:r>
-        <w:t>Instalación del PyCharm Community Edition: Ejecutar el instalador, luego lo utilizamos para la programación en el lenguaje Python.</w:t>
+        <w:t xml:space="preserve">Instalación del </w:t>
+      </w:r>
+      <w:proofErr w:type="spellStart"/>
+      <w:r>
+        <w:t>PyCharm</w:t>
+      </w:r>
+      <w:proofErr w:type="spellEnd"/>
+      <w:r>
+        <w:t xml:space="preserve"> </w:t>
+      </w:r>
+      <w:proofErr w:type="spellStart"/>
+      <w:r>
+        <w:t>Community</w:t>
+      </w:r>
+      <w:proofErr w:type="spellEnd"/>
+      <w:r>
+        <w:t xml:space="preserve"> </w:t>
+      </w:r>
+      <w:proofErr w:type="spellStart"/>
+      <w:r>
+        <w:t>Edition</w:t>
+      </w:r>
+      <w:proofErr w:type="spellEnd"/>
+      <w:r>
+        <w:t>: Ejecutar el instalador, luego lo utilizamos para la programación en el lenguaje Python.</w:t>
       </w:r>
     </w:p>
     <w:p>
@@ -16433,7 +17675,15 @@
         <w:t xml:space="preserve">personal </w:t>
       </w:r>
       <w:r>
-        <w:t xml:space="preserve">en github </w:t>
+        <w:t xml:space="preserve">en </w:t>
+      </w:r>
+      <w:proofErr w:type="spellStart"/>
+      <w:r>
+        <w:t>github</w:t>
+      </w:r>
+      <w:proofErr w:type="spellEnd"/>
+      <w:r>
+        <w:t xml:space="preserve"> </w:t>
       </w:r>
       <w:r>
         <w:t>y alojar nuestro proyecto allí para tenerlo salvado y controla</w:t>
@@ -16502,6 +17752,8 @@
       <w:r>
         <w:t xml:space="preserve">Usando la biblioteca </w:t>
       </w:r>
+      <w:proofErr w:type="spellStart"/>
+      <w:proofErr w:type="gramStart"/>
       <w:r>
         <w:rPr>
           <w:rFonts w:ascii="Courier New" w:hAnsi="Courier New" w:cs="Courier New"/>
@@ -16510,6 +17762,8 @@
         </w:rPr>
         <w:t>ramuel.yaml</w:t>
       </w:r>
+      <w:proofErr w:type="spellEnd"/>
+      <w:proofErr w:type="gramEnd"/>
       <w:r>
         <w:t xml:space="preserve"> para el manejo de los archivos </w:t>
       </w:r>
@@ -16519,8 +17773,18 @@
           <w:b/>
           <w:bCs/>
         </w:rPr>
-        <w:t>.yaml</w:t>
-      </w:r>
+        <w:t>.</w:t>
+      </w:r>
+      <w:proofErr w:type="spellStart"/>
+      <w:r>
+        <w:rPr>
+          <w:rFonts w:ascii="Courier New" w:hAnsi="Courier New" w:cs="Courier New"/>
+          <w:b/>
+          <w:bCs/>
+        </w:rPr>
+        <w:t>yaml</w:t>
+      </w:r>
+      <w:proofErr w:type="spellEnd"/>
       <w:r>
         <w:t>,</w:t>
       </w:r>
@@ -17176,6 +18440,8 @@
       <w:r>
         <w:t xml:space="preserve">unción para crear el archivo de entrenamiento </w:t>
       </w:r>
+      <w:proofErr w:type="spellStart"/>
+      <w:proofErr w:type="gramStart"/>
       <w:r>
         <w:rPr>
           <w:b/>
@@ -17183,6 +18449,8 @@
         </w:rPr>
         <w:t>domain.yaml</w:t>
       </w:r>
+      <w:proofErr w:type="spellEnd"/>
+      <w:proofErr w:type="gramEnd"/>
       <w:r>
         <w:t xml:space="preserve"> </w:t>
       </w:r>
@@ -17217,7 +18485,15 @@
         <w:t xml:space="preserve"> usuario) y</w:t>
       </w:r>
       <w:r>
-        <w:t xml:space="preserve"> acciones que tomará el bot.</w:t>
+        <w:t xml:space="preserve"> acciones que tomará el </w:t>
+      </w:r>
+      <w:proofErr w:type="spellStart"/>
+      <w:r>
+        <w:t>bot</w:t>
+      </w:r>
+      <w:proofErr w:type="spellEnd"/>
+      <w:r>
+        <w:t>.</w:t>
       </w:r>
     </w:p>
     <w:p>
@@ -17346,6 +18622,8 @@
       <w:r>
         <w:t xml:space="preserve"> para crear el archivo de entrenamiento </w:t>
       </w:r>
+      <w:proofErr w:type="spellStart"/>
+      <w:proofErr w:type="gramStart"/>
       <w:r>
         <w:rPr>
           <w:b/>
@@ -17360,6 +18638,8 @@
         </w:rPr>
         <w:t>.yaml</w:t>
       </w:r>
+      <w:proofErr w:type="spellEnd"/>
+      <w:proofErr w:type="gramEnd"/>
     </w:p>
     <w:p>
       <w:pPr>
@@ -17379,8 +18659,13 @@
         <w:t>y ejemplos</w:t>
       </w:r>
       <w:r>
-        <w:t xml:space="preserve"> por los que se guiará el bot</w:t>
-      </w:r>
+        <w:t xml:space="preserve"> por los que se guiará el </w:t>
+      </w:r>
+      <w:proofErr w:type="spellStart"/>
+      <w:r>
+        <w:t>bot</w:t>
+      </w:r>
+      <w:proofErr w:type="spellEnd"/>
       <w:r>
         <w:t xml:space="preserve"> de acuerdo a cada intención.</w:t>
       </w:r>
@@ -18223,6 +19508,7 @@
                 <w:lang w:val="es-ES"/>
               </w:rPr>
             </w:pPr>
+            <w:proofErr w:type="spellStart"/>
             <w:r>
               <w:rPr>
                 <w:rFonts w:ascii="Arial" w:hAnsi="Arial" w:cs="Arial"/>
@@ -18230,7 +19516,17 @@
                 <w:color w:val="auto"/>
                 <w:lang w:val="es-ES"/>
               </w:rPr>
-              <w:t xml:space="preserve">Cant*peso </w:t>
+              <w:t>Cant</w:t>
+            </w:r>
+            <w:proofErr w:type="spellEnd"/>
+            <w:r>
+              <w:rPr>
+                <w:rFonts w:ascii="Arial" w:hAnsi="Arial" w:cs="Arial"/>
+                <w:b/>
+                <w:color w:val="auto"/>
+                <w:lang w:val="es-ES"/>
+              </w:rPr>
+              <w:t xml:space="preserve">*peso </w:t>
             </w:r>
           </w:p>
           <w:p>
@@ -18844,13 +20140,23 @@
                 <w:rFonts w:ascii="Arial" w:hAnsi="Arial" w:cs="Arial"/>
               </w:rPr>
             </w:pPr>
+            <w:proofErr w:type="spellStart"/>
             <w:r>
               <w:rPr>
                 <w:rFonts w:ascii="Arial" w:hAnsi="Arial" w:cs="Arial"/>
                 <w:color w:val="auto"/>
                 <w:lang w:val="es-ES"/>
               </w:rPr>
-              <w:t>Cant * peso</w:t>
+              <w:t>Cant</w:t>
+            </w:r>
+            <w:proofErr w:type="spellEnd"/>
+            <w:r>
+              <w:rPr>
+                <w:rFonts w:ascii="Arial" w:hAnsi="Arial" w:cs="Arial"/>
+                <w:color w:val="auto"/>
+                <w:lang w:val="es-ES"/>
+              </w:rPr>
+              <w:t xml:space="preserve"> * peso</w:t>
             </w:r>
           </w:p>
         </w:tc>
@@ -21772,7 +23078,35 @@
         <w:rPr>
           <w:b/>
         </w:rPr>
-        <w:t>Σ (Pesoi* Valori)</w:t>
+        <w:t>Σ (</w:t>
+      </w:r>
+      <w:proofErr w:type="spellStart"/>
+      <w:r>
+        <w:rPr>
+          <w:b/>
+        </w:rPr>
+        <w:t>Pesoi</w:t>
+      </w:r>
+      <w:proofErr w:type="spellEnd"/>
+      <w:r>
+        <w:rPr>
+          <w:b/>
+        </w:rPr>
+        <w:t xml:space="preserve">* </w:t>
+      </w:r>
+      <w:proofErr w:type="spellStart"/>
+      <w:r>
+        <w:rPr>
+          <w:b/>
+        </w:rPr>
+        <w:t>Valori</w:t>
+      </w:r>
+      <w:proofErr w:type="spellEnd"/>
+      <w:r>
+        <w:rPr>
+          <w:b/>
+        </w:rPr>
+        <w:t>)</w:t>
       </w:r>
     </w:p>
     <w:p>
@@ -22764,7 +24098,15 @@
                     <w:spacing w:after="0" w:line="360" w:lineRule="auto"/>
                   </w:pPr>
                   <w:r>
-                    <w:t xml:space="preserve">Personal part-time </w:t>
+                    <w:t xml:space="preserve">Personal </w:t>
+                  </w:r>
+                  <w:proofErr w:type="spellStart"/>
+                  <w:r>
+                    <w:t>part</w:t>
+                  </w:r>
+                  <w:proofErr w:type="spellEnd"/>
+                  <w:r>
+                    <w:t xml:space="preserve">-time </w:t>
                   </w:r>
                 </w:p>
               </w:tc>
@@ -23175,7 +24517,16 @@
           <w:color w:val="auto"/>
           <w:lang w:val="es-ES"/>
         </w:rPr>
-        <w:t xml:space="preserve"> = 1.4 - 0.03 * Σ (Peso</w:t>
+        <w:t xml:space="preserve"> = 1.4 - 0.03 * Σ (</w:t>
+      </w:r>
+      <w:proofErr w:type="spellStart"/>
+      <w:r>
+        <w:rPr>
+          <w:rFonts w:ascii="Arial" w:hAnsi="Arial" w:cs="Arial"/>
+          <w:color w:val="auto"/>
+          <w:lang w:val="es-ES"/>
+        </w:rPr>
+        <w:t>Peso</w:t>
       </w:r>
       <w:r>
         <w:rPr>
@@ -23186,16 +24537,9 @@
           <w:szCs w:val="13"/>
           <w:lang w:val="es-ES"/>
         </w:rPr>
-        <w:t xml:space="preserve">i </w:t>
-      </w:r>
-      <w:r>
-        <w:rPr>
-          <w:rFonts w:ascii="Arial" w:hAnsi="Arial" w:cs="Arial"/>
-          <w:color w:val="auto"/>
-          <w:lang w:val="es-ES"/>
-        </w:rPr>
-        <w:t>* Valor</w:t>
-      </w:r>
+        <w:t>i</w:t>
+      </w:r>
+      <w:proofErr w:type="spellEnd"/>
       <w:r>
         <w:rPr>
           <w:rFonts w:ascii="Arial" w:hAnsi="Arial" w:cs="Arial"/>
@@ -23205,8 +24549,37 @@
           <w:szCs w:val="13"/>
           <w:lang w:val="es-ES"/>
         </w:rPr>
+        <w:t xml:space="preserve"> </w:t>
+      </w:r>
+      <w:r>
+        <w:rPr>
+          <w:rFonts w:ascii="Arial" w:hAnsi="Arial" w:cs="Arial"/>
+          <w:color w:val="auto"/>
+          <w:lang w:val="es-ES"/>
+        </w:rPr>
+        <w:t xml:space="preserve">* </w:t>
+      </w:r>
+      <w:proofErr w:type="spellStart"/>
+      <w:r>
+        <w:rPr>
+          <w:rFonts w:ascii="Arial" w:hAnsi="Arial" w:cs="Arial"/>
+          <w:color w:val="auto"/>
+          <w:lang w:val="es-ES"/>
+        </w:rPr>
+        <w:t>Valor</w:t>
+      </w:r>
+      <w:r>
+        <w:rPr>
+          <w:rFonts w:ascii="Arial" w:hAnsi="Arial" w:cs="Arial"/>
+          <w:b/>
+          <w:bCs/>
+          <w:sz w:val="13"/>
+          <w:szCs w:val="13"/>
+          <w:lang w:val="es-ES"/>
+        </w:rPr>
         <w:t>i</w:t>
       </w:r>
+      <w:proofErr w:type="spellEnd"/>
       <w:r>
         <w:rPr>
           <w:rFonts w:ascii="Arial" w:hAnsi="Arial" w:cs="Arial"/>
@@ -25206,13 +26579,41 @@
           <w:rPr>
             <w:rStyle w:val="Hipervnculo"/>
           </w:rPr>
-          <w:t>Robot conversacional</w:t>
+          <w:t xml:space="preserve">Robot </w:t>
+        </w:r>
+        <w:proofErr w:type="spellStart"/>
+        <w:r>
+          <w:rPr>
+            <w:rStyle w:val="Hipervnculo"/>
+          </w:rPr>
+          <w:t>conversacional</w:t>
         </w:r>
         <w:r>
           <w:rPr>
             <w:rStyle w:val="Hipervnculo"/>
           </w:rPr>
-          <w:t>s: La guía definitiva (2020) - IA Conversacional para Empresas | Artificial Solutions (artificial-solutions.com)</w:t>
+          <w:t>s</w:t>
+        </w:r>
+        <w:proofErr w:type="spellEnd"/>
+        <w:r>
+          <w:rPr>
+            <w:rStyle w:val="Hipervnculo"/>
+          </w:rPr>
+          <w:t xml:space="preserve">: La guía definitiva (2020) - IA Conversacional para Empresas | Artificial </w:t>
+        </w:r>
+        <w:proofErr w:type="spellStart"/>
+        <w:r>
+          <w:rPr>
+            <w:rStyle w:val="Hipervnculo"/>
+          </w:rPr>
+          <w:t>Solutions</w:t>
+        </w:r>
+        <w:proofErr w:type="spellEnd"/>
+        <w:r>
+          <w:rPr>
+            <w:rStyle w:val="Hipervnculo"/>
+          </w:rPr>
+          <w:t xml:space="preserve"> (artificial-solutions.com)</w:t>
         </w:r>
       </w:hyperlink>
       <w:r>
@@ -25235,7 +26636,23 @@
         <w:t xml:space="preserve">] </w:t>
       </w:r>
       <w:r>
-        <w:t xml:space="preserve">A. Augello, G. P., A. Machi, y S. Gaglio. </w:t>
+        <w:t xml:space="preserve">A. </w:t>
+      </w:r>
+      <w:proofErr w:type="spellStart"/>
+      <w:r>
+        <w:t>Augello</w:t>
+      </w:r>
+      <w:proofErr w:type="spellEnd"/>
+      <w:r>
+        <w:t xml:space="preserve">, G. P., A. Machi, y S. </w:t>
+      </w:r>
+      <w:proofErr w:type="spellStart"/>
+      <w:r>
+        <w:t>Gaglio</w:t>
+      </w:r>
+      <w:proofErr w:type="spellEnd"/>
+      <w:r>
+        <w:t xml:space="preserve">. </w:t>
       </w:r>
       <w:r>
         <w:rPr>
@@ -25253,8 +26670,16 @@
         <w:rPr>
           <w:lang w:val="en-US"/>
         </w:rPr>
-        <w:t>robot conversacional</w:t>
-      </w:r>
+        <w:t xml:space="preserve">robot </w:t>
+      </w:r>
+      <w:proofErr w:type="spellStart"/>
+      <w:r>
+        <w:rPr>
+          <w:lang w:val="en-US"/>
+        </w:rPr>
+        <w:t>conversacional</w:t>
+      </w:r>
+      <w:proofErr w:type="spellEnd"/>
       <w:r>
         <w:rPr>
           <w:lang w:val="en-US"/>
@@ -25299,18 +26724,48 @@
         </w:rPr>
         <w:t xml:space="preserve">] </w:t>
       </w:r>
-      <w:r>
-        <w:rPr>
-          <w:rFonts w:ascii="Arial" w:hAnsi="Arial" w:cs="Arial"/>
-        </w:rPr>
-        <w:t xml:space="preserve">Fourault, S. (2017). The Ultimate Guide to Designing A </w:t>
-      </w:r>
-      <w:r>
-        <w:rPr>
-          <w:rFonts w:ascii="Arial" w:hAnsi="Arial" w:cs="Arial"/>
-        </w:rPr>
-        <w:t>Robot conversacional</w:t>
-      </w:r>
+      <w:proofErr w:type="spellStart"/>
+      <w:r>
+        <w:rPr>
+          <w:rFonts w:ascii="Arial" w:hAnsi="Arial" w:cs="Arial"/>
+        </w:rPr>
+        <w:t>Fourault</w:t>
+      </w:r>
+      <w:proofErr w:type="spellEnd"/>
+      <w:r>
+        <w:rPr>
+          <w:rFonts w:ascii="Arial" w:hAnsi="Arial" w:cs="Arial"/>
+        </w:rPr>
+        <w:t xml:space="preserve">, S. (2017). The Ultimate Guide to Designing </w:t>
+      </w:r>
+      <w:proofErr w:type="gramStart"/>
+      <w:r>
+        <w:rPr>
+          <w:rFonts w:ascii="Arial" w:hAnsi="Arial" w:cs="Arial"/>
+        </w:rPr>
+        <w:t>A</w:t>
+      </w:r>
+      <w:proofErr w:type="gramEnd"/>
+      <w:r>
+        <w:rPr>
+          <w:rFonts w:ascii="Arial" w:hAnsi="Arial" w:cs="Arial"/>
+        </w:rPr>
+        <w:t xml:space="preserve"> </w:t>
+      </w:r>
+      <w:r>
+        <w:rPr>
+          <w:rFonts w:ascii="Arial" w:hAnsi="Arial" w:cs="Arial"/>
+        </w:rPr>
+        <w:t xml:space="preserve">Robot </w:t>
+      </w:r>
+      <w:proofErr w:type="spellStart"/>
+      <w:r>
+        <w:rPr>
+          <w:rFonts w:ascii="Arial" w:hAnsi="Arial" w:cs="Arial"/>
+        </w:rPr>
+        <w:t>conversacional</w:t>
+      </w:r>
+      <w:proofErr w:type="spellEnd"/>
       <w:r>
         <w:rPr>
           <w:rFonts w:ascii="Arial" w:hAnsi="Arial" w:cs="Arial"/>
@@ -25358,7 +26813,21 @@
         <w:rPr>
           <w:rFonts w:ascii="Arial" w:hAnsi="Arial" w:cs="Arial"/>
         </w:rPr>
-        <w:t xml:space="preserve">  (20 de octubre de 2020)</w:t>
+        <w:t xml:space="preserve">  (20 de </w:t>
+      </w:r>
+      <w:proofErr w:type="spellStart"/>
+      <w:r>
+        <w:rPr>
+          <w:rFonts w:ascii="Arial" w:hAnsi="Arial" w:cs="Arial"/>
+        </w:rPr>
+        <w:t>octubre</w:t>
+      </w:r>
+      <w:proofErr w:type="spellEnd"/>
+      <w:r>
+        <w:rPr>
+          <w:rFonts w:ascii="Arial" w:hAnsi="Arial" w:cs="Arial"/>
+        </w:rPr>
+        <w:t xml:space="preserve"> de 2020)</w:t>
       </w:r>
     </w:p>
     <w:p>
@@ -25404,13 +26873,27 @@
         <w:rPr>
           <w:rFonts w:ascii="Arial" w:hAnsi="Arial" w:cs="Arial"/>
         </w:rPr>
-        <w:t>Robot conversacional</w:t>
-      </w:r>
-      <w:r>
-        <w:rPr>
-          <w:rFonts w:ascii="Arial" w:hAnsi="Arial" w:cs="Arial"/>
-        </w:rPr>
-        <w:t>s.</w:t>
+        <w:t xml:space="preserve">Robot </w:t>
+      </w:r>
+      <w:proofErr w:type="spellStart"/>
+      <w:r>
+        <w:rPr>
+          <w:rFonts w:ascii="Arial" w:hAnsi="Arial" w:cs="Arial"/>
+        </w:rPr>
+        <w:t>conversacional</w:t>
+      </w:r>
+      <w:r>
+        <w:rPr>
+          <w:rFonts w:ascii="Arial" w:hAnsi="Arial" w:cs="Arial"/>
+        </w:rPr>
+        <w:t>s</w:t>
+      </w:r>
+      <w:proofErr w:type="spellEnd"/>
+      <w:r>
+        <w:rPr>
+          <w:rFonts w:ascii="Arial" w:hAnsi="Arial" w:cs="Arial"/>
+        </w:rPr>
+        <w:t>.</w:t>
       </w:r>
     </w:p>
     <w:p>
@@ -25484,7 +26967,25 @@
             <w:rFonts w:ascii="Arial" w:hAnsi="Arial" w:cs="Arial"/>
             <w:lang w:val="es-ES"/>
           </w:rPr>
-          <w:t>.com/amanda-el-</w:t>
+          <w:t>.com/</w:t>
+        </w:r>
+        <w:proofErr w:type="spellStart"/>
+        <w:r>
+          <w:rPr>
+            <w:rStyle w:val="Hipervnculo"/>
+            <w:rFonts w:ascii="Arial" w:hAnsi="Arial" w:cs="Arial"/>
+            <w:lang w:val="es-ES"/>
+          </w:rPr>
+          <w:t>amanda</w:t>
+        </w:r>
+        <w:proofErr w:type="spellEnd"/>
+        <w:r>
+          <w:rPr>
+            <w:rStyle w:val="Hipervnculo"/>
+            <w:rFonts w:ascii="Arial" w:hAnsi="Arial" w:cs="Arial"/>
+            <w:lang w:val="es-ES"/>
+          </w:rPr>
+          <w:t>-el-</w:t>
         </w:r>
         <w:r>
           <w:rPr>
@@ -25716,8 +27217,16 @@
           <w:rPr>
             <w:rStyle w:val="Hipervnculo"/>
           </w:rPr>
-          <w:t>s.org/dialogflow</w:t>
+          <w:t>s.org/</w:t>
         </w:r>
+        <w:proofErr w:type="spellStart"/>
+        <w:r>
+          <w:rPr>
+            <w:rStyle w:val="Hipervnculo"/>
+          </w:rPr>
+          <w:t>dialogflow</w:t>
+        </w:r>
+        <w:proofErr w:type="spellEnd"/>
       </w:hyperlink>
       <w:r>
         <w:t xml:space="preserve">        6-11-2021</w:t>
@@ -25768,8 +27277,30 @@
           <w:rPr>
             <w:rStyle w:val="Hipervnculo"/>
           </w:rPr>
-          <w:t>-quick-sherwin-fernandes</w:t>
+          <w:t>-</w:t>
         </w:r>
+        <w:proofErr w:type="spellStart"/>
+        <w:r>
+          <w:rPr>
+            <w:rStyle w:val="Hipervnculo"/>
+          </w:rPr>
+          <w:t>quick</w:t>
+        </w:r>
+        <w:proofErr w:type="spellEnd"/>
+        <w:r>
+          <w:rPr>
+            <w:rStyle w:val="Hipervnculo"/>
+          </w:rPr>
+          <w:t>-</w:t>
+        </w:r>
+        <w:proofErr w:type="spellStart"/>
+        <w:r>
+          <w:rPr>
+            <w:rStyle w:val="Hipervnculo"/>
+          </w:rPr>
+          <w:t>sherwin-fernandes</w:t>
+        </w:r>
+        <w:proofErr w:type="spellEnd"/>
       </w:hyperlink>
       <w:r>
         <w:t xml:space="preserve">  5-11-2021</w:t>
@@ -25833,8 +27364,17 @@
             <w:rStyle w:val="Hipervnculo"/>
             <w:lang w:val="en-US"/>
           </w:rPr>
-          <w:t>robot conversacional</w:t>
+          <w:t xml:space="preserve">robot </w:t>
         </w:r>
+        <w:proofErr w:type="spellStart"/>
+        <w:r>
+          <w:rPr>
+            <w:rStyle w:val="Hipervnculo"/>
+            <w:lang w:val="en-US"/>
+          </w:rPr>
+          <w:t>conversacional</w:t>
+        </w:r>
+        <w:proofErr w:type="spellEnd"/>
         <w:r>
           <w:rPr>
             <w:rStyle w:val="Hipervnculo"/>
@@ -26167,19 +27707,55 @@
         <w:rPr>
           <w:lang w:val="en-US"/>
         </w:rPr>
-        <w:t>] Navin Sabharwal, A. A. (2020). Cognitive Virtual Assistants Using Google Dialogflow</w:t>
-      </w:r>
+        <w:t xml:space="preserve">] </w:t>
+      </w:r>
+      <w:proofErr w:type="spellStart"/>
       <w:r>
         <w:rPr>
           <w:lang w:val="en-US"/>
         </w:rPr>
+        <w:t>Navin</w:t>
+      </w:r>
+      <w:proofErr w:type="spellEnd"/>
+      <w:r>
+        <w:rPr>
+          <w:lang w:val="en-US"/>
+        </w:rPr>
+        <w:t xml:space="preserve"> Sabharwal, A. A. (2020). Cognitive Virtual Assistants Using Google </w:t>
+      </w:r>
+      <w:proofErr w:type="spellStart"/>
+      <w:r>
+        <w:rPr>
+          <w:lang w:val="en-US"/>
+        </w:rPr>
+        <w:t>Dialogflow</w:t>
+      </w:r>
+      <w:proofErr w:type="spellEnd"/>
+      <w:r>
+        <w:rPr>
+          <w:lang w:val="en-US"/>
+        </w:rPr>
         <w:t xml:space="preserve"> </w:t>
       </w:r>
       <w:r>
         <w:rPr>
           <w:lang w:val="en-US"/>
         </w:rPr>
-        <w:t xml:space="preserve">Develop Complex Cognitive Bots Using the Google Dialogflow Platform. </w:t>
+        <w:t xml:space="preserve">Develop Complex Cognitive Bots Using the Google </w:t>
+      </w:r>
+      <w:proofErr w:type="spellStart"/>
+      <w:r>
+        <w:rPr>
+          <w:lang w:val="en-US"/>
+        </w:rPr>
+        <w:t>Dialogflow</w:t>
+      </w:r>
+      <w:proofErr w:type="spellEnd"/>
+      <w:r>
+        <w:rPr>
+          <w:lang w:val="en-US"/>
+        </w:rPr>
+        <w:t xml:space="preserve"> Platform. </w:t>
       </w:r>
     </w:p>
     <w:p>
@@ -26217,79 +27793,139 @@
         <w:rPr>
           <w:lang w:val="en-US"/>
         </w:rPr>
+        <w:t xml:space="preserve">Robot </w:t>
+      </w:r>
+      <w:proofErr w:type="spellStart"/>
+      <w:r>
+        <w:rPr>
+          <w:lang w:val="en-US"/>
+        </w:rPr>
+        <w:t>conversacional</w:t>
+      </w:r>
+      <w:r>
+        <w:rPr>
+          <w:lang w:val="en-US"/>
+        </w:rPr>
+        <w:t>s</w:t>
+      </w:r>
+      <w:proofErr w:type="spellEnd"/>
+      <w:r>
+        <w:rPr>
+          <w:lang w:val="en-US"/>
+        </w:rPr>
+        <w:t xml:space="preserve"> with Python Using Natural Language Processing </w:t>
+      </w:r>
+      <w:r>
+        <w:rPr>
+          <w:lang w:val="en-US"/>
+        </w:rPr>
+        <w:t xml:space="preserve">and Machine Learning. </w:t>
+      </w:r>
+    </w:p>
+    <w:p>
+      <w:pPr>
+        <w:spacing w:line="276" w:lineRule="auto"/>
+        <w:jc w:val="both"/>
+      </w:pPr>
+      <w:r>
+        <w:t>[1</w:t>
+      </w:r>
+      <w:r>
+        <w:t>5</w:t>
+      </w:r>
+      <w:r>
+        <w:t xml:space="preserve">] Álvaro Castillo Cabero, P. P. M., Joan Antoni Pastor Collado. </w:t>
+      </w:r>
+      <w:r>
+        <w:t xml:space="preserve">(2020). Rasa Framework: Análisis e implementación de un </w:t>
+      </w:r>
+      <w:r>
         <w:t>Robot conversacional</w:t>
       </w:r>
       <w:r>
+        <w:t>.</w:t>
+      </w:r>
+    </w:p>
+    <w:p>
+      <w:pPr>
+        <w:spacing w:line="276" w:lineRule="auto"/>
+        <w:jc w:val="both"/>
         <w:rPr>
           <w:lang w:val="en-US"/>
         </w:rPr>
-        <w:t xml:space="preserve">s with Python Using Natural Language Processing </w:t>
+      </w:pPr>
+      <w:r>
+        <w:t>[1</w:t>
+      </w:r>
+      <w:r>
+        <w:t>6</w:t>
+      </w:r>
+      <w:r>
+        <w:t xml:space="preserve">] Tri Chau Minh Tri, N. T. D., </w:t>
+      </w:r>
+      <w:proofErr w:type="spellStart"/>
+      <w:r>
+        <w:t>Koh</w:t>
+      </w:r>
+      <w:proofErr w:type="spellEnd"/>
+      <w:r>
+        <w:t xml:space="preserve"> </w:t>
+      </w:r>
+      <w:proofErr w:type="spellStart"/>
+      <w:r>
+        <w:t>Wee</w:t>
+      </w:r>
+      <w:proofErr w:type="spellEnd"/>
+      <w:r>
+        <w:t xml:space="preserve"> </w:t>
+      </w:r>
+      <w:proofErr w:type="spellStart"/>
+      <w:r>
+        <w:t>Lit</w:t>
+      </w:r>
+      <w:proofErr w:type="spellEnd"/>
+      <w:r>
+        <w:t xml:space="preserve"> (2020). </w:t>
       </w:r>
       <w:r>
         <w:rPr>
           <w:lang w:val="en-US"/>
         </w:rPr>
-        <w:t xml:space="preserve">and Machine Learning. </w:t>
-      </w:r>
-    </w:p>
-    <w:p>
-      <w:pPr>
-        <w:spacing w:line="276" w:lineRule="auto"/>
-        <w:jc w:val="both"/>
-      </w:pPr>
-      <w:r>
-        <w:t>[1</w:t>
-      </w:r>
-      <w:r>
-        <w:t>5</w:t>
-      </w:r>
-      <w:r>
-        <w:t xml:space="preserve">] Álvaro Castillo Cabero, P. P. M., Joan Antoni Pastor Collado. </w:t>
-      </w:r>
-      <w:r>
-        <w:t xml:space="preserve">(2020). Rasa Framework: Análisis e implementación de un </w:t>
-      </w:r>
-      <w:r>
-        <w:t>Robot conversacional</w:t>
-      </w:r>
-      <w:r>
-        <w:t>.</w:t>
-      </w:r>
-    </w:p>
-    <w:p>
-      <w:pPr>
-        <w:spacing w:line="276" w:lineRule="auto"/>
-        <w:jc w:val="both"/>
+        <w:t xml:space="preserve">Creating smart, human-like </w:t>
+      </w:r>
+      <w:r>
         <w:rPr>
           <w:lang w:val="en-US"/>
         </w:rPr>
-      </w:pPr>
-      <w:r>
-        <w:t>[1</w:t>
-      </w:r>
-      <w:r>
-        <w:t>6</w:t>
-      </w:r>
-      <w:r>
-        <w:t xml:space="preserve">] Tri Chau Minh Tri, N. T. D., Koh Wee Lit (2020). </w:t>
-      </w:r>
+        <w:t xml:space="preserve">robot </w:t>
+      </w:r>
+      <w:proofErr w:type="spellStart"/>
       <w:r>
         <w:rPr>
           <w:lang w:val="en-US"/>
         </w:rPr>
-        <w:t xml:space="preserve">Creating smart, human-like </w:t>
-      </w:r>
+        <w:t>conversacional</w:t>
+      </w:r>
+      <w:proofErr w:type="spellEnd"/>
       <w:r>
         <w:rPr>
           <w:lang w:val="en-US"/>
         </w:rPr>
-        <w:t>robot conversacional</w:t>
-      </w:r>
+        <w:t xml:space="preserve"> for businesses using </w:t>
+      </w:r>
+      <w:proofErr w:type="spellStart"/>
       <w:r>
         <w:rPr>
           <w:lang w:val="en-US"/>
         </w:rPr>
-        <w:t xml:space="preserve"> for businesses using BotPress platform.</w:t>
+        <w:t>BotPress</w:t>
+      </w:r>
+      <w:proofErr w:type="spellEnd"/>
+      <w:r>
+        <w:rPr>
+          <w:lang w:val="en-US"/>
+        </w:rPr>
+        <w:t xml:space="preserve"> platform.</w:t>
       </w:r>
     </w:p>
     <w:p>
@@ -26413,14 +28049,58 @@
         <w:t>[</w:t>
       </w:r>
       <w:r>
-        <w:t xml:space="preserve">21] XP - Extreme Programing Ingenieria de Software. </w:t>
+        <w:t xml:space="preserve">21] XP - Extreme </w:t>
+      </w:r>
+      <w:proofErr w:type="spellStart"/>
+      <w:r>
+        <w:t>Programing</w:t>
+      </w:r>
+      <w:proofErr w:type="spellEnd"/>
+      <w:r>
+        <w:t xml:space="preserve"> </w:t>
+      </w:r>
+      <w:proofErr w:type="spellStart"/>
+      <w:r>
+        <w:t>Ingenieria</w:t>
+      </w:r>
+      <w:proofErr w:type="spellEnd"/>
+      <w:r>
+        <w:t xml:space="preserve"> de Software. </w:t>
       </w:r>
       <w:hyperlink r:id="rId71" w:history="1">
         <w:r>
           <w:rPr>
             <w:rStyle w:val="Hipervnculo"/>
           </w:rPr>
-          <w:t>XP - Extreme Programing Ingenieria de Software (mex.tl)</w:t>
+          <w:t xml:space="preserve">XP - Extreme </w:t>
+        </w:r>
+        <w:proofErr w:type="spellStart"/>
+        <w:r>
+          <w:rPr>
+            <w:rStyle w:val="Hipervnculo"/>
+          </w:rPr>
+          <w:t>Programing</w:t>
+        </w:r>
+        <w:proofErr w:type="spellEnd"/>
+        <w:r>
+          <w:rPr>
+            <w:rStyle w:val="Hipervnculo"/>
+          </w:rPr>
+          <w:t xml:space="preserve"> </w:t>
+        </w:r>
+        <w:proofErr w:type="spellStart"/>
+        <w:r>
+          <w:rPr>
+            <w:rStyle w:val="Hipervnculo"/>
+          </w:rPr>
+          <w:t>Ingenieria</w:t>
+        </w:r>
+        <w:proofErr w:type="spellEnd"/>
+        <w:r>
+          <w:rPr>
+            <w:rStyle w:val="Hipervnculo"/>
+          </w:rPr>
+          <w:t xml:space="preserve"> de Software (mex.tl)</w:t>
         </w:r>
       </w:hyperlink>
       <w:r>

</xml_diff>

<commit_message>
Desarrollando PPT primer corte
</commit_message>
<xml_diff>
--- a/Tesis/Tesis Beta6.2.docx
+++ b/Tesis/Tesis Beta6.2.docx
@@ -269,122 +269,106 @@
           <w:sz w:val="28"/>
           <w:szCs w:val="28"/>
         </w:rPr>
-        <w:t xml:space="preserve">Dr. </w:t>
-      </w:r>
-      <w:proofErr w:type="spellStart"/>
+        <w:t>Dr. Dionis López Ramos.</w:t>
+      </w:r>
+    </w:p>
+    <w:p>
+      <w:pPr>
+        <w:spacing w:line="276" w:lineRule="auto"/>
+        <w:jc w:val="both"/>
+      </w:pPr>
       <w:r>
         <w:rPr>
           <w:sz w:val="28"/>
           <w:szCs w:val="28"/>
         </w:rPr>
-        <w:t>Dionis</w:t>
-      </w:r>
-      <w:proofErr w:type="spellEnd"/>
-      <w:r>
+        <w:tab/>
+        <w:t xml:space="preserve">         </w:t>
+      </w:r>
+    </w:p>
+    <w:p>
+      <w:pPr>
+        <w:spacing w:line="276" w:lineRule="auto"/>
+        <w:jc w:val="center"/>
+      </w:pPr>
+    </w:p>
+    <w:p>
+      <w:pPr>
+        <w:spacing w:line="276" w:lineRule="auto"/>
+        <w:jc w:val="center"/>
+      </w:pPr>
+    </w:p>
+    <w:p>
+      <w:pPr>
+        <w:spacing w:line="276" w:lineRule="auto"/>
+        <w:jc w:val="center"/>
+      </w:pPr>
+    </w:p>
+    <w:p>
+      <w:pPr>
+        <w:spacing w:line="276" w:lineRule="auto"/>
+        <w:jc w:val="center"/>
         <w:rPr>
           <w:sz w:val="28"/>
           <w:szCs w:val="28"/>
         </w:rPr>
-        <w:t xml:space="preserve"> López Ramos.</w:t>
-      </w:r>
+      </w:pPr>
     </w:p>
     <w:p>
       <w:pPr>
         <w:spacing w:line="276" w:lineRule="auto"/>
-        <w:jc w:val="both"/>
-      </w:pPr>
-      <w:r>
+        <w:jc w:val="center"/>
         <w:rPr>
           <w:sz w:val="28"/>
           <w:szCs w:val="28"/>
         </w:rPr>
-        <w:tab/>
-        <w:t xml:space="preserve">         </w:t>
-      </w:r>
+      </w:pPr>
     </w:p>
     <w:p>
       <w:pPr>
         <w:spacing w:line="276" w:lineRule="auto"/>
         <w:jc w:val="center"/>
-      </w:pPr>
+        <w:rPr>
+          <w:sz w:val="28"/>
+          <w:szCs w:val="28"/>
+        </w:rPr>
+      </w:pPr>
+      <w:r>
+        <w:rPr>
+          <w:sz w:val="28"/>
+          <w:szCs w:val="28"/>
+        </w:rPr>
+        <w:t>Santiago de Cuba, 2022</w:t>
+      </w:r>
     </w:p>
     <w:p>
       <w:pPr>
         <w:spacing w:line="276" w:lineRule="auto"/>
         <w:jc w:val="center"/>
-      </w:pPr>
-    </w:p>
-    <w:p>
-      <w:pPr>
-        <w:spacing w:line="276" w:lineRule="auto"/>
-        <w:jc w:val="center"/>
-      </w:pPr>
-    </w:p>
-    <w:p>
-      <w:pPr>
-        <w:spacing w:line="276" w:lineRule="auto"/>
-        <w:jc w:val="center"/>
         <w:rPr>
           <w:sz w:val="28"/>
           <w:szCs w:val="28"/>
         </w:rPr>
       </w:pPr>
-    </w:p>
-    <w:p>
-      <w:pPr>
-        <w:spacing w:line="276" w:lineRule="auto"/>
-        <w:jc w:val="center"/>
+      <w:r>
         <w:rPr>
           <w:sz w:val="28"/>
           <w:szCs w:val="28"/>
         </w:rPr>
-      </w:pPr>
-    </w:p>
-    <w:p>
-      <w:pPr>
-        <w:spacing w:line="276" w:lineRule="auto"/>
-        <w:jc w:val="center"/>
+        <w:t>“Año 6</w:t>
+      </w:r>
+      <w:r>
         <w:rPr>
           <w:sz w:val="28"/>
           <w:szCs w:val="28"/>
         </w:rPr>
-      </w:pPr>
+        <w:t>4</w:t>
+      </w:r>
       <w:r>
         <w:rPr>
           <w:sz w:val="28"/>
           <w:szCs w:val="28"/>
         </w:rPr>
-        <w:t>Santiago de Cuba, 2022</w:t>
-      </w:r>
-    </w:p>
-    <w:p>
-      <w:pPr>
-        <w:spacing w:line="276" w:lineRule="auto"/>
-        <w:jc w:val="center"/>
-        <w:rPr>
-          <w:sz w:val="28"/>
-          <w:szCs w:val="28"/>
-        </w:rPr>
-      </w:pPr>
-      <w:r>
-        <w:rPr>
-          <w:sz w:val="28"/>
-          <w:szCs w:val="28"/>
-        </w:rPr>
-        <w:t>“Año 6</w:t>
-      </w:r>
-      <w:r>
-        <w:rPr>
-          <w:sz w:val="28"/>
-          <w:szCs w:val="28"/>
-        </w:rPr>
-        <w:t>4</w:t>
-      </w:r>
-      <w:r>
-        <w:rPr>
-          <w:sz w:val="28"/>
-          <w:szCs w:val="28"/>
-        </w:rPr>
         <w:t xml:space="preserve"> de la Revolución”</w:t>
       </w:r>
     </w:p>
@@ -566,14 +550,12 @@
         </w:rPr>
         <w:t>The population requires immediate responses and real -time actions of different important services (</w:t>
       </w:r>
-      <w:proofErr w:type="spellStart"/>
       <w:r>
         <w:rPr>
           <w:lang w:val="en-US"/>
         </w:rPr>
         <w:t>eg</w:t>
       </w:r>
-      <w:proofErr w:type="spellEnd"/>
       <w:r>
         <w:rPr>
           <w:lang w:val="en-US"/>
@@ -3479,39 +3461,7 @@
           <w:rFonts w:eastAsia="Times New Roman"/>
           <w:lang w:eastAsia="es-ES"/>
         </w:rPr>
-        <w:t xml:space="preserve"> básico es apenas un poco más avanzado que una solución de </w:t>
-      </w:r>
-      <w:proofErr w:type="spellStart"/>
-      <w:r>
-        <w:rPr>
-          <w:rFonts w:eastAsia="Times New Roman"/>
-          <w:lang w:eastAsia="es-ES"/>
-        </w:rPr>
-        <w:t>front-end</w:t>
-      </w:r>
-      <w:proofErr w:type="spellEnd"/>
-      <w:r>
-        <w:rPr>
-          <w:rFonts w:eastAsia="Times New Roman"/>
-          <w:lang w:eastAsia="es-ES"/>
-        </w:rPr>
-        <w:t xml:space="preserve"> para responder a preguntas frecuentes (</w:t>
-      </w:r>
-      <w:proofErr w:type="spellStart"/>
-      <w:r>
-        <w:rPr>
-          <w:rFonts w:eastAsia="Times New Roman"/>
-          <w:lang w:eastAsia="es-ES"/>
-        </w:rPr>
-        <w:t>FAQs</w:t>
-      </w:r>
-      <w:proofErr w:type="spellEnd"/>
-      <w:r>
-        <w:rPr>
-          <w:rFonts w:eastAsia="Times New Roman"/>
-          <w:lang w:eastAsia="es-ES"/>
-        </w:rPr>
-        <w:t>).</w:t>
+        <w:t xml:space="preserve"> básico es apenas un poco más avanzado que una solución de front-end para responder a preguntas frecuentes (FAQs).</w:t>
       </w:r>
     </w:p>
     <w:p>
@@ -4349,7 +4299,7 @@
           <w:rFonts w:eastAsia="Times New Roman"/>
           <w:color w:val="000000"/>
         </w:rPr>
-        <w:t xml:space="preserve"> para Asistentes Virtuales, en las plataformas web o móvil de las organizaciones que estén usando el servicio brindado por los asistentes virtuales, </w:t>
+        <w:t xml:space="preserve"> para Asistentes Virtuales, en las plataformas web o móvil que estén usando el servicio brindado por los asistentes virtuales, </w:t>
       </w:r>
       <w:r>
         <w:rPr>
@@ -5019,35 +4969,7 @@
         <w:rPr>
           <w:rFonts w:ascii="Arial" w:hAnsi="Arial" w:cs="Arial"/>
         </w:rPr>
-        <w:t xml:space="preserve">La prueba de Turing plantea la pregunta de si las máquinas pueden pensar, y fue formulada por Alan Turing en su escrito “Computing </w:t>
-      </w:r>
-      <w:proofErr w:type="spellStart"/>
-      <w:r>
-        <w:rPr>
-          <w:rFonts w:ascii="Arial" w:hAnsi="Arial" w:cs="Arial"/>
-        </w:rPr>
-        <w:t>Machinery</w:t>
-      </w:r>
-      <w:proofErr w:type="spellEnd"/>
-      <w:r>
-        <w:rPr>
-          <w:rFonts w:ascii="Arial" w:hAnsi="Arial" w:cs="Arial"/>
-        </w:rPr>
-        <w:t xml:space="preserve"> and </w:t>
-      </w:r>
-      <w:proofErr w:type="spellStart"/>
-      <w:r>
-        <w:rPr>
-          <w:rFonts w:ascii="Arial" w:hAnsi="Arial" w:cs="Arial"/>
-        </w:rPr>
-        <w:t>Intelligence</w:t>
-      </w:r>
-      <w:proofErr w:type="spellEnd"/>
-      <w:r>
-        <w:rPr>
-          <w:rFonts w:ascii="Arial" w:hAnsi="Arial" w:cs="Arial"/>
-        </w:rPr>
-        <w:t>” (Maquinaria de computación e inteligencia) publicado en 1950. En el artículo, Turing propuso una prueba en la que un interrogador debía determinar qué jugador era un ser humano y cuál era una máquina, mediante una serie de preguntas escritas.</w:t>
+        <w:t>La prueba de Turing plantea la pregunta de si las máquinas pueden pensar, y fue formulada por Alan Turing en su escrito “Computing Machinery and Intelligence” (Maquinaria de computación e inteligencia) publicado en 1950. En el artículo, Turing propuso una prueba en la que un interrogador debía determinar qué jugador era un ser humano y cuál era una máquina, mediante una serie de preguntas escritas.</w:t>
       </w:r>
       <w:r>
         <w:rPr>
@@ -5122,21 +5044,7 @@
         <w:rPr>
           <w:rFonts w:ascii="Arial" w:hAnsi="Arial" w:cs="Arial"/>
         </w:rPr>
-        <w:t xml:space="preserve">En 1964, el informático del MIT Joseph </w:t>
-      </w:r>
-      <w:proofErr w:type="spellStart"/>
-      <w:r>
-        <w:rPr>
-          <w:rFonts w:ascii="Arial" w:hAnsi="Arial" w:cs="Arial"/>
-        </w:rPr>
-        <w:t>Weizenbaum</w:t>
-      </w:r>
-      <w:proofErr w:type="spellEnd"/>
-      <w:r>
-        <w:rPr>
-          <w:rFonts w:ascii="Arial" w:hAnsi="Arial" w:cs="Arial"/>
-        </w:rPr>
-        <w:t xml:space="preserve"> inició el desarrollo de ELIZA, que se convertiría en la primera máquina capaz de hablar utilizando el procesamiento del lenguaje natural.</w:t>
+        <w:t>En 1964, el informático del MIT Joseph Weizenbaum inició el desarrollo de ELIZA, que se convertiría en la primera máquina capaz de hablar utilizando el procesamiento del lenguaje natural.</w:t>
       </w:r>
     </w:p>
     <w:p>
@@ -5153,35 +5061,7 @@
         <w:rPr>
           <w:rFonts w:ascii="Arial" w:hAnsi="Arial" w:cs="Arial"/>
         </w:rPr>
-        <w:t xml:space="preserve">Eliza fue nombrada en honor al personaje de Eliza </w:t>
-      </w:r>
-      <w:proofErr w:type="spellStart"/>
-      <w:r>
-        <w:rPr>
-          <w:rFonts w:ascii="Arial" w:hAnsi="Arial" w:cs="Arial"/>
-        </w:rPr>
-        <w:t>Doolittle</w:t>
-      </w:r>
-      <w:proofErr w:type="spellEnd"/>
-      <w:r>
-        <w:rPr>
-          <w:rFonts w:ascii="Arial" w:hAnsi="Arial" w:cs="Arial"/>
-        </w:rPr>
-        <w:t xml:space="preserve"> en la obra </w:t>
-      </w:r>
-      <w:proofErr w:type="spellStart"/>
-      <w:r>
-        <w:rPr>
-          <w:rFonts w:ascii="Arial" w:hAnsi="Arial" w:cs="Arial"/>
-        </w:rPr>
-        <w:t>Pygmalion</w:t>
-      </w:r>
-      <w:proofErr w:type="spellEnd"/>
-      <w:r>
-        <w:rPr>
-          <w:rFonts w:ascii="Arial" w:hAnsi="Arial" w:cs="Arial"/>
-        </w:rPr>
-        <w:t xml:space="preserve"> de George Bernard Shaw, y engañó a muchas personas haciéndoles creer que estaban hablando con un humano. Para lograrlo, simplemente añadía palabras </w:t>
+        <w:t xml:space="preserve">Eliza fue nombrada en honor al personaje de Eliza Doolittle en la obra Pygmalion de George Bernard Shaw, y engañó a muchas personas haciéndoles creer que estaban hablando con un humano. Para lograrlo, simplemente añadía palabras </w:t>
       </w:r>
       <w:r>
         <w:rPr>
@@ -5237,63 +5117,7 @@
         <w:rPr>
           <w:rFonts w:ascii="Arial" w:hAnsi="Arial" w:cs="Arial"/>
         </w:rPr>
-        <w:t xml:space="preserve">A.L.I.C.E. (Artificial </w:t>
-      </w:r>
-      <w:proofErr w:type="spellStart"/>
-      <w:r>
-        <w:rPr>
-          <w:rFonts w:ascii="Arial" w:hAnsi="Arial" w:cs="Arial"/>
-        </w:rPr>
-        <w:t>Linguistic</w:t>
-      </w:r>
-      <w:proofErr w:type="spellEnd"/>
-      <w:r>
-        <w:rPr>
-          <w:rFonts w:ascii="Arial" w:hAnsi="Arial" w:cs="Arial"/>
-        </w:rPr>
-        <w:t xml:space="preserve"> Internet </w:t>
-      </w:r>
-      <w:proofErr w:type="spellStart"/>
-      <w:r>
-        <w:rPr>
-          <w:rFonts w:ascii="Arial" w:hAnsi="Arial" w:cs="Arial"/>
-        </w:rPr>
-        <w:t>Computer</w:t>
-      </w:r>
-      <w:proofErr w:type="spellEnd"/>
-      <w:r>
-        <w:rPr>
-          <w:rFonts w:ascii="Arial" w:hAnsi="Arial" w:cs="Arial"/>
-        </w:rPr>
-        <w:t xml:space="preserve"> </w:t>
-      </w:r>
-      <w:proofErr w:type="spellStart"/>
-      <w:r>
-        <w:rPr>
-          <w:rFonts w:ascii="Arial" w:hAnsi="Arial" w:cs="Arial"/>
-        </w:rPr>
-        <w:t>Entity</w:t>
-      </w:r>
-      <w:proofErr w:type="spellEnd"/>
-      <w:r>
-        <w:rPr>
-          <w:rFonts w:ascii="Arial" w:hAnsi="Arial" w:cs="Arial"/>
-        </w:rPr>
-        <w:t xml:space="preserve">) también conocido como </w:t>
-      </w:r>
-      <w:proofErr w:type="spellStart"/>
-      <w:r>
-        <w:rPr>
-          <w:rFonts w:ascii="Arial" w:hAnsi="Arial" w:cs="Arial"/>
-        </w:rPr>
-        <w:t>Alicebot</w:t>
-      </w:r>
-      <w:proofErr w:type="spellEnd"/>
-      <w:r>
-        <w:rPr>
-          <w:rFonts w:ascii="Arial" w:hAnsi="Arial" w:cs="Arial"/>
-        </w:rPr>
-        <w:t xml:space="preserve">, o simplemente Alice, es un </w:t>
+        <w:t xml:space="preserve">A.L.I.C.E. (Artificial Linguistic Internet Computer Entity) también conocido como Alicebot, o simplemente Alice, es un </w:t>
       </w:r>
       <w:r>
         <w:rPr>
@@ -5415,21 +5239,7 @@
         <w:rPr>
           <w:rFonts w:ascii="Arial" w:hAnsi="Arial" w:cs="Arial"/>
         </w:rPr>
-        <w:t xml:space="preserve"> (Google </w:t>
-      </w:r>
-      <w:proofErr w:type="spellStart"/>
-      <w:r>
-        <w:rPr>
-          <w:rFonts w:ascii="Arial" w:hAnsi="Arial" w:cs="Arial"/>
-        </w:rPr>
-        <w:t>Assistant</w:t>
-      </w:r>
-      <w:proofErr w:type="spellEnd"/>
-      <w:r>
-        <w:rPr>
-          <w:rFonts w:ascii="Arial" w:hAnsi="Arial" w:cs="Arial"/>
-        </w:rPr>
-        <w:t xml:space="preserve"> creado por Google), </w:t>
+        <w:t xml:space="preserve"> (Google Assistant creado por Google), </w:t>
       </w:r>
       <w:r>
         <w:rPr>
@@ -5613,21 +5423,10 @@
           <w:bCs w:val="0"/>
           <w:color w:val="auto"/>
         </w:rPr>
-        <w:t xml:space="preserve">Azure Bot </w:t>
-      </w:r>
-      <w:proofErr w:type="spellStart"/>
-      <w:r>
-        <w:rPr>
-          <w:rStyle w:val="Textoennegrita"/>
-          <w:rFonts w:ascii="Arial" w:hAnsi="Arial" w:cs="Arial"/>
-          <w:bCs w:val="0"/>
-          <w:color w:val="auto"/>
-        </w:rPr>
-        <w:t>Service</w:t>
+        <w:t>Azure Bot Service</w:t>
       </w:r>
       <w:bookmarkEnd w:id="12"/>
       <w:bookmarkEnd w:id="13"/>
-      <w:proofErr w:type="spellEnd"/>
       <w:r>
         <w:rPr>
           <w:rStyle w:val="Textoennegrita"/>
@@ -5752,9 +5551,8 @@
           <w:color w:val="000000" w:themeColor="text1"/>
           <w:shd w:val="clear" w:color="auto" w:fill="FFFFFF"/>
         </w:rPr>
-        <w:t xml:space="preserve">Azure Bot </w:t>
-      </w:r>
-      <w:proofErr w:type="spellStart"/>
+        <w:t>Azure Bot Service</w:t>
+      </w:r>
       <w:r>
         <w:rPr>
           <w:rStyle w:val="Textoennegrita"/>
@@ -5763,18 +5561,15 @@
           <w:color w:val="000000" w:themeColor="text1"/>
           <w:shd w:val="clear" w:color="auto" w:fill="FFFFFF"/>
         </w:rPr>
-        <w:t>Service</w:t>
-      </w:r>
-      <w:proofErr w:type="spellEnd"/>
-      <w:r>
-        <w:rPr>
-          <w:rStyle w:val="Textoennegrita"/>
-          <w:rFonts w:cs="Arial"/>
+        <w:t xml:space="preserve"> </w:t>
+      </w:r>
+      <w:r>
+        <w:rPr>
           <w:i w:val="0"/>
           <w:color w:val="000000" w:themeColor="text1"/>
           <w:shd w:val="clear" w:color="auto" w:fill="FFFFFF"/>
         </w:rPr>
-        <w:t xml:space="preserve"> </w:t>
+        <w:t>es una herramienta</w:t>
       </w:r>
       <w:r>
         <w:rPr>
@@ -5782,7 +5577,7 @@
           <w:color w:val="000000" w:themeColor="text1"/>
           <w:shd w:val="clear" w:color="auto" w:fill="FFFFFF"/>
         </w:rPr>
-        <w:t>es una herramienta</w:t>
+        <w:t xml:space="preserve"> que forma parte de los servicios</w:t>
       </w:r>
       <w:r>
         <w:rPr>
@@ -5790,7 +5585,7 @@
           <w:color w:val="000000" w:themeColor="text1"/>
           <w:shd w:val="clear" w:color="auto" w:fill="FFFFFF"/>
         </w:rPr>
-        <w:t xml:space="preserve"> que forma parte de los servicios</w:t>
+        <w:t xml:space="preserve"> en la nube</w:t>
       </w:r>
       <w:r>
         <w:rPr>
@@ -5798,7 +5593,7 @@
           <w:color w:val="000000" w:themeColor="text1"/>
           <w:shd w:val="clear" w:color="auto" w:fill="FFFFFF"/>
         </w:rPr>
-        <w:t xml:space="preserve"> en la nube</w:t>
+        <w:t xml:space="preserve"> de Azure</w:t>
       </w:r>
       <w:r>
         <w:rPr>
@@ -5806,7 +5601,7 @@
           <w:color w:val="000000" w:themeColor="text1"/>
           <w:shd w:val="clear" w:color="auto" w:fill="FFFFFF"/>
         </w:rPr>
-        <w:t xml:space="preserve"> de Azure</w:t>
+        <w:t xml:space="preserve"> que entra en la categoría Plataformas y herramientas de </w:t>
       </w:r>
       <w:r>
         <w:rPr>
@@ -5814,7 +5609,7 @@
           <w:color w:val="000000" w:themeColor="text1"/>
           <w:shd w:val="clear" w:color="auto" w:fill="FFFFFF"/>
         </w:rPr>
-        <w:t xml:space="preserve"> que entra en la categoría Plataformas y herramientas de </w:t>
+        <w:t>Robot conversacional</w:t>
       </w:r>
       <w:r>
         <w:rPr>
@@ -5822,7 +5617,7 @@
           <w:color w:val="000000" w:themeColor="text1"/>
           <w:shd w:val="clear" w:color="auto" w:fill="FFFFFF"/>
         </w:rPr>
-        <w:t>Robot conversacional</w:t>
+        <w:t xml:space="preserve"> </w:t>
       </w:r>
       <w:r>
         <w:rPr>
@@ -5830,7 +5625,7 @@
           <w:color w:val="000000" w:themeColor="text1"/>
           <w:shd w:val="clear" w:color="auto" w:fill="FFFFFF"/>
         </w:rPr>
-        <w:t xml:space="preserve"> </w:t>
+        <w:t>de una pila tecnológica. [6] [11</w:t>
       </w:r>
       <w:r>
         <w:rPr>
@@ -5838,14 +5633,6 @@
           <w:color w:val="000000" w:themeColor="text1"/>
           <w:shd w:val="clear" w:color="auto" w:fill="FFFFFF"/>
         </w:rPr>
-        <w:t>de una pila tecnológica. [6] [11</w:t>
-      </w:r>
-      <w:r>
-        <w:rPr>
-          <w:i w:val="0"/>
-          <w:color w:val="000000" w:themeColor="text1"/>
-          <w:shd w:val="clear" w:color="auto" w:fill="FFFFFF"/>
-        </w:rPr>
         <w:t xml:space="preserve">] </w:t>
       </w:r>
       <w:r>
@@ -5896,23 +5683,7 @@
           <w:b/>
           <w:color w:val="1A1A1F"/>
         </w:rPr>
-        <w:t xml:space="preserve">Bot Framework </w:t>
-      </w:r>
-      <w:proofErr w:type="spellStart"/>
-      <w:r>
-        <w:rPr>
-          <w:b/>
-          <w:color w:val="1A1A1F"/>
-        </w:rPr>
-        <w:t>Composer</w:t>
-      </w:r>
-      <w:proofErr w:type="spellEnd"/>
-      <w:r>
-        <w:rPr>
-          <w:b/>
-          <w:color w:val="1A1A1F"/>
-        </w:rPr>
-        <w:t>:</w:t>
+        <w:t>Bot Framework Composer:</w:t>
       </w:r>
     </w:p>
     <w:p>
@@ -5943,47 +5714,11 @@
         </w:rPr>
         <w:t>Entorno de Desarrollo Integrado (</w:t>
       </w:r>
-      <w:proofErr w:type="spellStart"/>
-      <w:r>
-        <w:rPr>
-          <w:rFonts w:ascii="Arial" w:hAnsi="Arial" w:cs="Arial"/>
-        </w:rPr>
-        <w:t>Integrated</w:t>
-      </w:r>
-      <w:proofErr w:type="spellEnd"/>
-      <w:r>
-        <w:rPr>
-          <w:rFonts w:ascii="Arial" w:hAnsi="Arial" w:cs="Arial"/>
-        </w:rPr>
-        <w:t xml:space="preserve"> </w:t>
-      </w:r>
-      <w:proofErr w:type="spellStart"/>
-      <w:r>
-        <w:rPr>
-          <w:rFonts w:ascii="Arial" w:hAnsi="Arial" w:cs="Arial"/>
-        </w:rPr>
-        <w:t>Development</w:t>
-      </w:r>
-      <w:proofErr w:type="spellEnd"/>
-      <w:r>
-        <w:rPr>
-          <w:rFonts w:ascii="Arial" w:hAnsi="Arial" w:cs="Arial"/>
-        </w:rPr>
-        <w:t xml:space="preserve"> </w:t>
-      </w:r>
-      <w:proofErr w:type="spellStart"/>
-      <w:r>
-        <w:rPr>
-          <w:rFonts w:ascii="Arial" w:hAnsi="Arial" w:cs="Arial"/>
-        </w:rPr>
-        <w:t>Environment</w:t>
-      </w:r>
-      <w:proofErr w:type="spellEnd"/>
-      <w:r>
-        <w:rPr>
-          <w:rFonts w:ascii="Arial" w:hAnsi="Arial" w:cs="Arial"/>
-        </w:rPr>
-        <w:t xml:space="preserve"> (IDE)</w:t>
+      <w:r>
+        <w:rPr>
+          <w:rFonts w:ascii="Arial" w:hAnsi="Arial" w:cs="Arial"/>
+        </w:rPr>
+        <w:t>Integrated Development Environment (IDE)</w:t>
       </w:r>
       <w:r>
         <w:rPr>
@@ -6110,20 +5845,8 @@
           <w:color w:val="000000" w:themeColor="text1"/>
           <w:shd w:val="clear" w:color="auto" w:fill="FFFFFF"/>
         </w:rPr>
-        <w:t xml:space="preserve">Azure Bot </w:t>
-      </w:r>
-      <w:proofErr w:type="spellStart"/>
-      <w:r>
-        <w:rPr>
-          <w:rStyle w:val="Textoennegrita"/>
-          <w:b w:val="0"/>
-          <w:i/>
-          <w:color w:val="000000" w:themeColor="text1"/>
-          <w:shd w:val="clear" w:color="auto" w:fill="FFFFFF"/>
-        </w:rPr>
-        <w:t>Service</w:t>
-      </w:r>
-      <w:proofErr w:type="spellEnd"/>
+        <w:t>Azure Bot Service</w:t>
+      </w:r>
       <w:r>
         <w:rPr>
           <w:rStyle w:val="Textoennegrita"/>
@@ -6142,7 +5865,6 @@
       <w:r>
         <w:t xml:space="preserve"> </w:t>
       </w:r>
-      <w:proofErr w:type="spellStart"/>
       <w:r>
         <w:rPr>
           <w:color w:val="000000" w:themeColor="text1"/>
@@ -6150,7 +5872,6 @@
         </w:rPr>
         <w:t>Slack</w:t>
       </w:r>
-      <w:proofErr w:type="spellEnd"/>
       <w:r>
         <w:rPr>
           <w:color w:val="000000" w:themeColor="text1"/>
@@ -6188,7 +5909,6 @@
         </w:rPr>
         <w:t xml:space="preserve">Azure Bot </w:t>
       </w:r>
-      <w:proofErr w:type="spellStart"/>
       <w:r>
         <w:rPr>
           <w:rStyle w:val="Textoennegrita"/>
@@ -6197,7 +5917,6 @@
         </w:rPr>
         <w:t>Service</w:t>
       </w:r>
-      <w:proofErr w:type="spellEnd"/>
       <w:r>
         <w:rPr>
           <w:color w:val="000000" w:themeColor="text1"/>
@@ -6289,16 +6008,8 @@
         <w:rPr>
           <w:color w:val="1A1A1F"/>
         </w:rPr>
-        <w:t xml:space="preserve">Bot Framework </w:t>
-      </w:r>
-      <w:proofErr w:type="spellStart"/>
-      <w:r>
-        <w:rPr>
-          <w:color w:val="1A1A1F"/>
-        </w:rPr>
-        <w:t>Composer</w:t>
-      </w:r>
-      <w:proofErr w:type="spellEnd"/>
+        <w:t>Bot Framework Composer</w:t>
+      </w:r>
       <w:r>
         <w:rPr>
           <w:shd w:val="clear" w:color="auto" w:fill="FFFFFF"/>
@@ -6461,21 +6172,7 @@
         <w:rPr>
           <w:shd w:val="clear" w:color="auto" w:fill="FFFFFF"/>
         </w:rPr>
-        <w:t xml:space="preserve">“Software </w:t>
-      </w:r>
-      <w:proofErr w:type="spellStart"/>
-      <w:r>
-        <w:rPr>
-          <w:shd w:val="clear" w:color="auto" w:fill="FFFFFF"/>
-        </w:rPr>
-        <w:t>Development</w:t>
-      </w:r>
-      <w:proofErr w:type="spellEnd"/>
-      <w:r>
-        <w:rPr>
-          <w:shd w:val="clear" w:color="auto" w:fill="FFFFFF"/>
-        </w:rPr>
-        <w:t xml:space="preserve"> Kit” (Kit de desarrollo de software) </w:t>
+        <w:t xml:space="preserve">“Software Development Kit” (Kit de desarrollo de software) </w:t>
       </w:r>
       <w:r>
         <w:rPr>
@@ -6526,15 +6223,7 @@
         <w:jc w:val="both"/>
       </w:pPr>
       <w:r>
-        <w:t xml:space="preserve">Bot Framework </w:t>
-      </w:r>
-      <w:proofErr w:type="spellStart"/>
-      <w:r>
-        <w:t>Composer</w:t>
-      </w:r>
-      <w:proofErr w:type="spellEnd"/>
-      <w:r>
-        <w:t xml:space="preserve"> depende de los servicios en la nube de Azure.</w:t>
+        <w:t>Bot Framework Composer depende de los servicios en la nube de Azure.</w:t>
       </w:r>
     </w:p>
     <w:p>
@@ -6565,7 +6254,6 @@
         </w:rPr>
         <w:t xml:space="preserve">Azure Bot </w:t>
       </w:r>
-      <w:proofErr w:type="spellStart"/>
       <w:r>
         <w:rPr>
           <w:rStyle w:val="Textoennegrita"/>
@@ -6574,7 +6262,6 @@
         </w:rPr>
         <w:t>Service</w:t>
       </w:r>
-      <w:proofErr w:type="spellEnd"/>
       <w:r>
         <w:rPr>
           <w:b/>
@@ -6645,21 +6332,7 @@
         <w:rPr>
           <w:shd w:val="clear" w:color="auto" w:fill="FFFFFF"/>
         </w:rPr>
-        <w:t xml:space="preserve">, herramientas de creación de </w:t>
-      </w:r>
-      <w:proofErr w:type="spellStart"/>
-      <w:r>
-        <w:rPr>
-          <w:shd w:val="clear" w:color="auto" w:fill="FFFFFF"/>
-        </w:rPr>
-        <w:t>bots</w:t>
-      </w:r>
-      <w:proofErr w:type="spellEnd"/>
-      <w:r>
-        <w:rPr>
-          <w:shd w:val="clear" w:color="auto" w:fill="FFFFFF"/>
-        </w:rPr>
-        <w:t xml:space="preserve"> y canales estándar gratuitos. </w:t>
+        <w:t xml:space="preserve">, herramientas de creación de bots y canales estándar gratuitos. </w:t>
       </w:r>
     </w:p>
     <w:p>
@@ -6780,21 +6453,7 @@
         <w:rPr>
           <w:shd w:val="clear" w:color="auto" w:fill="FFFFFF"/>
         </w:rPr>
-        <w:t xml:space="preserve"> se comunique con los usuarios dentro de su propia aplicación o en su aplicación web además de contener herramientas de creación de </w:t>
-      </w:r>
-      <w:proofErr w:type="spellStart"/>
-      <w:r>
-        <w:rPr>
-          <w:shd w:val="clear" w:color="auto" w:fill="FFFFFF"/>
-        </w:rPr>
-        <w:t>bots</w:t>
-      </w:r>
-      <w:proofErr w:type="spellEnd"/>
-      <w:r>
-        <w:rPr>
-          <w:shd w:val="clear" w:color="auto" w:fill="FFFFFF"/>
-        </w:rPr>
-        <w:t xml:space="preserve"> y canales estándar gratuitos y premium. </w:t>
+        <w:t xml:space="preserve"> se comunique con los usuarios dentro de su propia aplicación o en su aplicación web además de contener herramientas de creación de bots y canales estándar gratuitos y premium. </w:t>
       </w:r>
       <w:r>
         <w:t>Aparte de esto, también le cobran por los recursos consumidos en las funciones de Azure y la aplicación web de Azure.</w:t>
@@ -6817,7 +6476,6 @@
       </w:pPr>
       <w:bookmarkStart w:id="14" w:name="_Toc111128109"/>
       <w:bookmarkStart w:id="15" w:name="_Toc114124109"/>
-      <w:proofErr w:type="spellStart"/>
       <w:r>
         <w:rPr>
           <w:rFonts w:ascii="Arial" w:hAnsi="Arial" w:cs="Arial"/>
@@ -6828,7 +6486,6 @@
       </w:r>
       <w:bookmarkEnd w:id="14"/>
       <w:bookmarkEnd w:id="15"/>
-      <w:proofErr w:type="spellEnd"/>
     </w:p>
     <w:p>
       <w:pPr>
@@ -6929,45 +6586,23 @@
           </wp:anchor>
         </w:drawing>
       </w:r>
-      <w:proofErr w:type="spellStart"/>
       <w:r>
         <w:rPr>
           <w:color w:val="000000" w:themeColor="text1"/>
         </w:rPr>
-        <w:t>Dialogflow</w:t>
-      </w:r>
-      <w:proofErr w:type="spellEnd"/>
+        <w:t>Dialogflow desarrollada por Google, es una plataforma con comprensión del lenguaje natural q</w:t>
+      </w:r>
       <w:r>
         <w:rPr>
           <w:color w:val="000000" w:themeColor="text1"/>
         </w:rPr>
-        <w:t xml:space="preserve"> desarrollada por Google, es una plataforma con comprensión del lenguaje natural q</w:t>
+        <w:t xml:space="preserve">ue </w:t>
       </w:r>
       <w:r>
         <w:rPr>
           <w:color w:val="000000" w:themeColor="text1"/>
         </w:rPr>
-        <w:t xml:space="preserve">ue </w:t>
-      </w:r>
-      <w:r>
-        <w:rPr>
-          <w:color w:val="000000" w:themeColor="text1"/>
-        </w:rPr>
-        <w:t xml:space="preserve">facilita el diseño de una interfaz de usuario de conversación y su integración a tu aplicación para dispositivos móviles, aplicaciones web, dispositivos, </w:t>
-      </w:r>
-      <w:proofErr w:type="spellStart"/>
-      <w:r>
-        <w:rPr>
-          <w:color w:val="000000" w:themeColor="text1"/>
-        </w:rPr>
-        <w:t>bots</w:t>
-      </w:r>
-      <w:proofErr w:type="spellEnd"/>
-      <w:r>
-        <w:rPr>
-          <w:color w:val="000000" w:themeColor="text1"/>
-        </w:rPr>
-        <w:t>, sistemas de respuesta de voz interactiva, etc. Proporciona nuevas y atractivas formas para que los usuarios interactú</w:t>
+        <w:t>facilita el diseño de una interfaz de usuario de conversación y su integración a tu aplicación para dispositivos móviles, aplicaciones web, dispositivos, bots, sistemas de respuesta de voz interactiva, etc. Proporciona nuevas y atractivas formas para que los usuarios interactú</w:t>
       </w:r>
       <w:r>
         <w:rPr>
@@ -7001,19 +6636,11 @@
         <w:spacing w:line="276" w:lineRule="auto"/>
         <w:jc w:val="both"/>
       </w:pPr>
-      <w:proofErr w:type="spellStart"/>
       <w:r>
         <w:rPr>
           <w:color w:val="000000" w:themeColor="text1"/>
         </w:rPr>
-        <w:t>Dialogflow</w:t>
-      </w:r>
-      <w:proofErr w:type="spellEnd"/>
-      <w:r>
-        <w:rPr>
-          <w:color w:val="000000" w:themeColor="text1"/>
-        </w:rPr>
-        <w:t xml:space="preserve"> puede analizar múltiples tipos de entradas de tus clientes, incluidas entradas de texto o audio (como las de un teléfono o una grabación de voz). También puede responder a tus clientes de varias maneras, ya sea a través de texto o con voz sintética. </w:t>
+        <w:t xml:space="preserve">Dialogflow puede analizar múltiples tipos de entradas de tus clientes, incluidas entradas de texto o audio (como las de un teléfono o una grabación de voz). También puede responder a tus clientes de varias maneras, ya sea a través de texto o con voz sintética. </w:t>
       </w:r>
       <w:r>
         <w:t xml:space="preserve">[7] </w:t>
@@ -7051,18 +6678,8 @@
           <w:i/>
         </w:rPr>
         <w:lastRenderedPageBreak/>
-        <w:t xml:space="preserve">Integraciones de </w:t>
-      </w:r>
-      <w:proofErr w:type="spellStart"/>
-      <w:r>
-        <w:rPr>
-          <w:b/>
-          <w:bCs/>
-          <w:i/>
-        </w:rPr>
-        <w:t>Dialogflow</w:t>
-      </w:r>
-      <w:proofErr w:type="spellEnd"/>
+        <w:t>Integraciones de Dialogflow</w:t>
+      </w:r>
     </w:p>
     <w:p>
       <w:pPr>
@@ -7073,67 +6690,18 @@
           <w:rFonts w:ascii="Arial" w:hAnsi="Arial" w:cs="Arial"/>
         </w:rPr>
       </w:pPr>
-      <w:proofErr w:type="spellStart"/>
-      <w:r>
-        <w:rPr>
-          <w:rFonts w:ascii="Arial" w:hAnsi="Arial" w:cs="Arial"/>
-        </w:rPr>
-        <w:t>Dialogflow</w:t>
-      </w:r>
-      <w:proofErr w:type="spellEnd"/>
-      <w:r>
-        <w:rPr>
-          <w:rFonts w:ascii="Arial" w:hAnsi="Arial" w:cs="Arial"/>
-        </w:rPr>
-        <w:t xml:space="preserve"> proporciona a los desarrolladores una variedad de plataformas para integrar sus agentes conversacionales. </w:t>
-      </w:r>
-      <w:proofErr w:type="spellStart"/>
+      <w:r>
+        <w:rPr>
+          <w:rFonts w:ascii="Arial" w:hAnsi="Arial" w:cs="Arial"/>
+        </w:rPr>
+        <w:t xml:space="preserve">Dialogflow proporciona a los desarrolladores una variedad de plataformas para integrar sus agentes conversacionales. </w:t>
+      </w:r>
       <w:r>
         <w:rPr>
           <w:rFonts w:ascii="Arial" w:hAnsi="Arial" w:cs="Arial"/>
           <w:lang w:val="en-US"/>
         </w:rPr>
-        <w:t>Esto</w:t>
-      </w:r>
-      <w:proofErr w:type="spellEnd"/>
-      <w:r>
-        <w:rPr>
-          <w:rFonts w:ascii="Arial" w:hAnsi="Arial" w:cs="Arial"/>
-          <w:lang w:val="en-US"/>
-        </w:rPr>
-        <w:t xml:space="preserve"> </w:t>
-      </w:r>
-      <w:proofErr w:type="spellStart"/>
-      <w:r>
-        <w:rPr>
-          <w:rFonts w:ascii="Arial" w:hAnsi="Arial" w:cs="Arial"/>
-          <w:lang w:val="en-US"/>
-        </w:rPr>
-        <w:t>incluye</w:t>
-      </w:r>
-      <w:proofErr w:type="spellEnd"/>
-      <w:r>
-        <w:rPr>
-          <w:rFonts w:ascii="Arial" w:hAnsi="Arial" w:cs="Arial"/>
-          <w:lang w:val="en-US"/>
-        </w:rPr>
-        <w:t xml:space="preserve"> Facebook Messenger, Skype, Slack, Twilio, Viber, Twitter, iPhone, Google Assistant y </w:t>
-      </w:r>
-      <w:proofErr w:type="spellStart"/>
-      <w:r>
-        <w:rPr>
-          <w:rFonts w:ascii="Arial" w:hAnsi="Arial" w:cs="Arial"/>
-          <w:lang w:val="en-US"/>
-        </w:rPr>
-        <w:t>otros</w:t>
-      </w:r>
-      <w:proofErr w:type="spellEnd"/>
-      <w:r>
-        <w:rPr>
-          <w:rFonts w:ascii="Arial" w:hAnsi="Arial" w:cs="Arial"/>
-          <w:lang w:val="en-US"/>
-        </w:rPr>
-        <w:t xml:space="preserve">. </w:t>
+        <w:t xml:space="preserve">Esto incluye Facebook Messenger, Skype, Slack, Twilio, Viber, Twitter, iPhone, Google Assistant y otros. </w:t>
       </w:r>
       <w:r>
         <w:rPr>
@@ -7171,23 +6739,7 @@
           <w:rFonts w:ascii="Arial" w:hAnsi="Arial" w:cs="Arial"/>
           <w:b/>
         </w:rPr>
-        <w:t xml:space="preserve">Ventajas de </w:t>
-      </w:r>
-      <w:proofErr w:type="spellStart"/>
-      <w:r>
-        <w:rPr>
-          <w:rFonts w:ascii="Arial" w:hAnsi="Arial" w:cs="Arial"/>
-          <w:b/>
-        </w:rPr>
-        <w:t>Dialogflow</w:t>
-      </w:r>
-      <w:proofErr w:type="spellEnd"/>
-      <w:r>
-        <w:rPr>
-          <w:rFonts w:ascii="Arial" w:hAnsi="Arial" w:cs="Arial"/>
-          <w:b/>
-        </w:rPr>
-        <w:t xml:space="preserve"> </w:t>
+        <w:t xml:space="preserve">Ventajas de Dialogflow </w:t>
       </w:r>
     </w:p>
     <w:p>
@@ -7231,34 +6783,24 @@
           <w:rFonts w:ascii="Arial" w:hAnsi="Arial" w:cs="Arial"/>
         </w:rPr>
       </w:pPr>
-      <w:proofErr w:type="spellStart"/>
+      <w:r>
+        <w:rPr>
+          <w:rFonts w:ascii="Arial" w:hAnsi="Arial" w:cs="Arial"/>
+        </w:rPr>
+        <w:t>Webhooks personalizados</w:t>
+      </w:r>
+      <w:r>
+        <w:rPr>
+          <w:rFonts w:ascii="Arial" w:hAnsi="Arial" w:cs="Arial"/>
+        </w:rPr>
+        <w:t xml:space="preserve"> (</w:t>
+      </w:r>
       <w:r>
         <w:rPr>
           <w:rFonts w:ascii="Arial" w:hAnsi="Arial" w:cs="Arial"/>
         </w:rPr>
         <w:t>Webhooks</w:t>
       </w:r>
-      <w:proofErr w:type="spellEnd"/>
-      <w:r>
-        <w:rPr>
-          <w:rFonts w:ascii="Arial" w:hAnsi="Arial" w:cs="Arial"/>
-        </w:rPr>
-        <w:t xml:space="preserve"> personalizados</w:t>
-      </w:r>
-      <w:r>
-        <w:rPr>
-          <w:rFonts w:ascii="Arial" w:hAnsi="Arial" w:cs="Arial"/>
-        </w:rPr>
-        <w:t xml:space="preserve"> (</w:t>
-      </w:r>
-      <w:proofErr w:type="spellStart"/>
-      <w:r>
-        <w:rPr>
-          <w:rFonts w:ascii="Arial" w:hAnsi="Arial" w:cs="Arial"/>
-        </w:rPr>
-        <w:t>Webhooks</w:t>
-      </w:r>
-      <w:proofErr w:type="spellEnd"/>
       <w:r>
         <w:rPr>
           <w:rFonts w:ascii="Roboto" w:hAnsi="Roboto"/>
@@ -7274,47 +6816,22 @@
           <w:rFonts w:ascii="Arial" w:hAnsi="Arial" w:cs="Arial"/>
           <w:shd w:val="clear" w:color="auto" w:fill="FFFFFF"/>
         </w:rPr>
-        <w:t xml:space="preserve">son </w:t>
-      </w:r>
-      <w:proofErr w:type="spellStart"/>
+        <w:t>son retrollamadas HTTP de usuario.​ Cuando esto ocurre, la web envía una solicitud HTTP a la URL</w:t>
+      </w:r>
       <w:r>
         <w:rPr>
           <w:rFonts w:ascii="Arial" w:hAnsi="Arial" w:cs="Arial"/>
           <w:shd w:val="clear" w:color="auto" w:fill="FFFFFF"/>
         </w:rPr>
-        <w:t>retrollamadas</w:t>
-      </w:r>
-      <w:proofErr w:type="spellEnd"/>
+        <w:t xml:space="preserve"> de destino</w:t>
+      </w:r>
       <w:r>
         <w:rPr>
           <w:rFonts w:ascii="Arial" w:hAnsi="Arial" w:cs="Arial"/>
           <w:shd w:val="clear" w:color="auto" w:fill="FFFFFF"/>
         </w:rPr>
-        <w:t xml:space="preserve"> HTTP de usuario.​ Cuando esto ocurre, la web envía una solicitud HTTP a la URL</w:t>
-      </w:r>
-      <w:r>
-        <w:rPr>
-          <w:rFonts w:ascii="Arial" w:hAnsi="Arial" w:cs="Arial"/>
-          <w:shd w:val="clear" w:color="auto" w:fill="FFFFFF"/>
-        </w:rPr>
-        <w:t xml:space="preserve"> de destino</w:t>
-      </w:r>
-      <w:r>
-        <w:rPr>
-          <w:rFonts w:ascii="Arial" w:hAnsi="Arial" w:cs="Arial"/>
-          <w:shd w:val="clear" w:color="auto" w:fill="FFFFFF"/>
-        </w:rPr>
-        <w:t xml:space="preserve"> configurada para el </w:t>
-      </w:r>
-      <w:proofErr w:type="spellStart"/>
-      <w:r>
-        <w:rPr>
-          <w:rFonts w:ascii="Arial" w:hAnsi="Arial" w:cs="Arial"/>
-          <w:shd w:val="clear" w:color="auto" w:fill="FFFFFF"/>
-        </w:rPr>
-        <w:t>webhook</w:t>
-      </w:r>
-      <w:proofErr w:type="spellEnd"/>
+        <w:t xml:space="preserve"> configurada para el webhook</w:t>
+      </w:r>
       <w:r>
         <w:rPr>
           <w:rFonts w:ascii="Roboto" w:hAnsi="Roboto"/>
@@ -7382,49 +6899,7 @@
         <w:rPr>
           <w:rFonts w:ascii="Arial" w:hAnsi="Arial" w:cs="Arial"/>
         </w:rPr>
-        <w:t xml:space="preserve">Integraciones </w:t>
-      </w:r>
-      <w:proofErr w:type="spellStart"/>
-      <w:r>
-        <w:rPr>
-          <w:rFonts w:ascii="Arial" w:hAnsi="Arial" w:cs="Arial"/>
-        </w:rPr>
-        <w:t>Out</w:t>
-      </w:r>
-      <w:proofErr w:type="spellEnd"/>
-      <w:r>
-        <w:rPr>
-          <w:rFonts w:ascii="Arial" w:hAnsi="Arial" w:cs="Arial"/>
-        </w:rPr>
-        <w:t>-</w:t>
-      </w:r>
-      <w:proofErr w:type="spellStart"/>
-      <w:r>
-        <w:rPr>
-          <w:rFonts w:ascii="Arial" w:hAnsi="Arial" w:cs="Arial"/>
-        </w:rPr>
-        <w:t>Of</w:t>
-      </w:r>
-      <w:proofErr w:type="spellEnd"/>
-      <w:r>
-        <w:rPr>
-          <w:rFonts w:ascii="Arial" w:hAnsi="Arial" w:cs="Arial"/>
-        </w:rPr>
-        <w:t>-</w:t>
-      </w:r>
-      <w:proofErr w:type="spellStart"/>
-      <w:r>
-        <w:rPr>
-          <w:rFonts w:ascii="Arial" w:hAnsi="Arial" w:cs="Arial"/>
-        </w:rPr>
-        <w:t>The</w:t>
-      </w:r>
-      <w:proofErr w:type="spellEnd"/>
-      <w:r>
-        <w:rPr>
-          <w:rFonts w:ascii="Arial" w:hAnsi="Arial" w:cs="Arial"/>
-        </w:rPr>
-        <w:t>-Box (OOTB), no requiere mucho desarrollo o personalización.</w:t>
+        <w:t>Integraciones Out-Of-The-Box (OOTB), no requiere mucho desarrollo o personalización.</w:t>
       </w:r>
     </w:p>
     <w:p>
@@ -7536,23 +7011,7 @@
           <w:rFonts w:ascii="Arial" w:hAnsi="Arial" w:cs="Arial"/>
           <w:b/>
         </w:rPr>
-        <w:t xml:space="preserve">de </w:t>
-      </w:r>
-      <w:proofErr w:type="spellStart"/>
-      <w:r>
-        <w:rPr>
-          <w:rFonts w:ascii="Arial" w:hAnsi="Arial" w:cs="Arial"/>
-          <w:b/>
-        </w:rPr>
-        <w:t>Dialogflow</w:t>
-      </w:r>
-      <w:proofErr w:type="spellEnd"/>
-      <w:r>
-        <w:rPr>
-          <w:rFonts w:ascii="Arial" w:hAnsi="Arial" w:cs="Arial"/>
-          <w:b/>
-        </w:rPr>
-        <w:t xml:space="preserve"> </w:t>
+        <w:t xml:space="preserve">de Dialogflow </w:t>
       </w:r>
       <w:r>
         <w:rPr>
@@ -7684,21 +7143,7 @@
         <w:rPr>
           <w:rFonts w:ascii="Arial" w:hAnsi="Arial" w:cs="Arial"/>
         </w:rPr>
-        <w:t xml:space="preserve">Mucho trabajo manual, tiempo y capacitación: En muchos casos, </w:t>
-      </w:r>
-      <w:proofErr w:type="spellStart"/>
-      <w:r>
-        <w:rPr>
-          <w:rFonts w:ascii="Arial" w:hAnsi="Arial" w:cs="Arial"/>
-        </w:rPr>
-        <w:t>Dialogflow</w:t>
-      </w:r>
-      <w:proofErr w:type="spellEnd"/>
-      <w:r>
-        <w:rPr>
-          <w:rFonts w:ascii="Arial" w:hAnsi="Arial" w:cs="Arial"/>
-        </w:rPr>
-        <w:t xml:space="preserve"> hace que sea más </w:t>
+        <w:t xml:space="preserve">Mucho trabajo manual, tiempo y capacitación: En muchos casos, Dialogflow hace que sea más </w:t>
       </w:r>
       <w:r>
         <w:rPr>
@@ -7722,21 +7167,7 @@
         <w:rPr>
           <w:rFonts w:ascii="Arial" w:hAnsi="Arial" w:cs="Arial"/>
         </w:rPr>
-        <w:t xml:space="preserve"> manualmente, especialmente cuando considera la necesidad de entrenar a su </w:t>
-      </w:r>
-      <w:proofErr w:type="spellStart"/>
-      <w:r>
-        <w:rPr>
-          <w:rFonts w:ascii="Arial" w:hAnsi="Arial" w:cs="Arial"/>
-        </w:rPr>
-        <w:t>bot</w:t>
-      </w:r>
-      <w:proofErr w:type="spellEnd"/>
-      <w:r>
-        <w:rPr>
-          <w:rFonts w:ascii="Arial" w:hAnsi="Arial" w:cs="Arial"/>
-        </w:rPr>
-        <w:t xml:space="preserve"> con el tiempo.</w:t>
+        <w:t xml:space="preserve"> manualmente, especialmente cuando considera la necesidad de entrenar a su bot con el tiempo.</w:t>
       </w:r>
     </w:p>
     <w:p>
@@ -7766,69 +7197,25 @@
           <w:spacing w:val="3"/>
         </w:rPr>
         <w:lastRenderedPageBreak/>
-        <w:t xml:space="preserve">Precios de </w:t>
-      </w:r>
-      <w:proofErr w:type="spellStart"/>
-      <w:r>
-        <w:rPr>
-          <w:b/>
+        <w:t>Precios de DialogFlow:</w:t>
+      </w:r>
+      <w:r>
+        <w:rPr>
           <w:spacing w:val="3"/>
         </w:rPr>
-        <w:t>DialogFlow</w:t>
-      </w:r>
-      <w:proofErr w:type="spellEnd"/>
-      <w:r>
-        <w:rPr>
-          <w:b/>
+        <w:t xml:space="preserve"> </w:t>
+      </w:r>
+      <w:r>
+        <w:rPr>
+          <w:shd w:val="clear" w:color="auto" w:fill="FFFFFF"/>
+        </w:rPr>
+        <w:t>La edición estándar es gratuita</w:t>
+      </w:r>
+      <w:r>
+        <w:rPr>
           <w:spacing w:val="3"/>
         </w:rPr>
-        <w:t>:</w:t>
-      </w:r>
-      <w:r>
-        <w:rPr>
-          <w:spacing w:val="3"/>
-        </w:rPr>
-        <w:t xml:space="preserve"> </w:t>
-      </w:r>
-      <w:r>
-        <w:rPr>
-          <w:shd w:val="clear" w:color="auto" w:fill="FFFFFF"/>
-        </w:rPr>
-        <w:t>La edición estándar es gratuita</w:t>
-      </w:r>
-      <w:r>
-        <w:rPr>
-          <w:spacing w:val="3"/>
-        </w:rPr>
-        <w:t xml:space="preserve">, en caso de ser usado para muchas peticiones lo enviará a la versión de pago que cobra $0.002 por solicitud. Sin embargo, CX </w:t>
-      </w:r>
-      <w:proofErr w:type="spellStart"/>
-      <w:r>
-        <w:rPr>
-          <w:spacing w:val="3"/>
-        </w:rPr>
-        <w:t>Agent</w:t>
-      </w:r>
-      <w:proofErr w:type="spellEnd"/>
-      <w:r>
-        <w:rPr>
-          <w:spacing w:val="3"/>
-        </w:rPr>
-        <w:t xml:space="preserve"> </w:t>
-      </w:r>
-      <w:proofErr w:type="spellStart"/>
-      <w:r>
-        <w:rPr>
-          <w:spacing w:val="3"/>
-        </w:rPr>
-        <w:t>Edition</w:t>
-      </w:r>
-      <w:proofErr w:type="spellEnd"/>
-      <w:r>
-        <w:rPr>
-          <w:spacing w:val="3"/>
-        </w:rPr>
-        <w:t xml:space="preserve"> cobra $20 por cada 100 sesiones de chat</w:t>
+        <w:t>, en caso de ser usado para muchas peticiones lo enviará a la versión de pago que cobra $0.002 por solicitud. Sin embargo, CX Agent Edition cobra $20 por cada 100 sesiones de chat</w:t>
       </w:r>
       <w:r>
         <w:rPr>
@@ -8028,15 +7415,7 @@
         <w:t xml:space="preserve"> </w:t>
       </w:r>
       <w:r>
-        <w:t xml:space="preserve">utilizadas para mejorar los asistentes contextuales creados con Rasa Open </w:t>
-      </w:r>
-      <w:proofErr w:type="spellStart"/>
-      <w:r>
-        <w:t>Source</w:t>
-      </w:r>
-      <w:proofErr w:type="spellEnd"/>
-      <w:r>
-        <w:t xml:space="preserve">. Juntos, incluyen todas las características para crear </w:t>
+        <w:t xml:space="preserve">utilizadas para mejorar los asistentes contextuales creados con Rasa Open Source. Juntos, incluyen todas las características para crear </w:t>
       </w:r>
       <w:r>
         <w:t xml:space="preserve">excelentes </w:t>
@@ -8091,15 +7470,7 @@
         <w:jc w:val="both"/>
       </w:pPr>
       <w:r>
-        <w:t xml:space="preserve">Hay varias compañías que usan Rasa y algunas de ellas son ERGO, Orange, </w:t>
-      </w:r>
-      <w:proofErr w:type="spellStart"/>
-      <w:r>
-        <w:t>Lemonade</w:t>
-      </w:r>
-      <w:proofErr w:type="spellEnd"/>
-      <w:r>
-        <w:t xml:space="preserve"> y T-Mobile. </w:t>
+        <w:t xml:space="preserve">Hay varias compañías que usan Rasa y algunas de ellas son ERGO, Orange, Lemonade y T-Mobile. </w:t>
       </w:r>
       <w:r>
         <w:rPr>
@@ -8194,23 +7565,7 @@
         <w:jc w:val="both"/>
       </w:pPr>
       <w:r>
-        <w:t>Integración en sistemas existentes. Al ser de código abierto se integra sin problemas aprovechando los beneficios de varios sistemas Back-</w:t>
-      </w:r>
-      <w:proofErr w:type="spellStart"/>
-      <w:r>
-        <w:t>end</w:t>
-      </w:r>
-      <w:proofErr w:type="spellEnd"/>
-      <w:r>
-        <w:t xml:space="preserve">, </w:t>
-      </w:r>
-      <w:proofErr w:type="spellStart"/>
-      <w:r>
-        <w:t>APIs</w:t>
-      </w:r>
-      <w:proofErr w:type="spellEnd"/>
-      <w:r>
-        <w:t xml:space="preserve"> y </w:t>
+        <w:t xml:space="preserve">Integración en sistemas existentes. Al ser de código abierto se integra sin problemas aprovechando los beneficios de varios sistemas Back-end, APIs y </w:t>
       </w:r>
       <w:r>
         <w:t>Automatización Robótica de P</w:t>
@@ -8234,15 +7589,7 @@
         <w:jc w:val="both"/>
       </w:pPr>
       <w:r>
-        <w:t xml:space="preserve">Soporta varias intenciones únicas y múltiples para comprender lo que el usuario quiere, también admite entidades </w:t>
-      </w:r>
-      <w:proofErr w:type="spellStart"/>
-      <w:r>
-        <w:t>pre-entrenadas</w:t>
-      </w:r>
-      <w:proofErr w:type="spellEnd"/>
-      <w:r>
-        <w:t xml:space="preserve"> y personalizadas para ayudar a modificar la intención según la solicitud del usuario.</w:t>
+        <w:t>Soporta varias intenciones únicas y múltiples para comprender lo que el usuario quiere, también admite entidades pre-entrenadas y personalizadas para ayudar a modificar la intención según la solicitud del usuario.</w:t>
       </w:r>
     </w:p>
     <w:p>
@@ -8299,39 +7646,7 @@
         <w:jc w:val="both"/>
       </w:pPr>
       <w:r>
-        <w:t xml:space="preserve">Integración con aplicaciones de mensajería como Facebook </w:t>
-      </w:r>
-      <w:proofErr w:type="spellStart"/>
-      <w:r>
-        <w:t>messenger</w:t>
-      </w:r>
-      <w:proofErr w:type="spellEnd"/>
-      <w:r>
-        <w:t xml:space="preserve">, Google Home, </w:t>
-      </w:r>
-      <w:proofErr w:type="spellStart"/>
-      <w:r>
-        <w:t>Rocket</w:t>
-      </w:r>
-      <w:proofErr w:type="spellEnd"/>
-      <w:r>
-        <w:t xml:space="preserve">, </w:t>
-      </w:r>
-      <w:proofErr w:type="spellStart"/>
-      <w:r>
-        <w:t>Slack</w:t>
-      </w:r>
-      <w:proofErr w:type="spellEnd"/>
-      <w:r>
-        <w:t xml:space="preserve">, </w:t>
-      </w:r>
-      <w:proofErr w:type="spellStart"/>
-      <w:r>
-        <w:t>Telegram</w:t>
-      </w:r>
-      <w:proofErr w:type="spellEnd"/>
-      <w:r>
-        <w:t xml:space="preserve"> y otras.</w:t>
+        <w:t>Integración con aplicaciones de mensajería como Facebook messenger, Google Home, Rocket, Slack, Telegram y otras.</w:t>
       </w:r>
     </w:p>
     <w:p>
@@ -8477,23 +7792,7 @@
           <w:rFonts w:eastAsia="Times New Roman"/>
           <w:lang w:eastAsia="es-ES"/>
         </w:rPr>
-        <w:t xml:space="preserve">Convierta el texto de forma libre en cualquier idioma en datos estructurados. Admite intenciones únicas y múltiples y entidades </w:t>
-      </w:r>
-      <w:proofErr w:type="spellStart"/>
-      <w:r>
-        <w:rPr>
-          <w:rFonts w:eastAsia="Times New Roman"/>
-          <w:lang w:eastAsia="es-ES"/>
-        </w:rPr>
-        <w:t>pre-entrenadas</w:t>
-      </w:r>
-      <w:proofErr w:type="spellEnd"/>
-      <w:r>
-        <w:rPr>
-          <w:rFonts w:eastAsia="Times New Roman"/>
-          <w:lang w:eastAsia="es-ES"/>
-        </w:rPr>
-        <w:t xml:space="preserve"> y personalizadas.</w:t>
+        <w:t>Convierta el texto de forma libre en cualquier idioma en datos estructurados. Admite intenciones únicas y múltiples y entidades pre-entrenadas y personalizadas.</w:t>
       </w:r>
     </w:p>
     <w:p>
@@ -8632,7 +7931,6 @@
       </w:pPr>
       <w:bookmarkStart w:id="19" w:name="_Toc111128111"/>
       <w:bookmarkStart w:id="20" w:name="_Toc114124111"/>
-      <w:proofErr w:type="spellStart"/>
       <w:r>
         <w:rPr>
           <w:rFonts w:ascii="Arial" w:hAnsi="Arial" w:cs="Arial"/>
@@ -8651,7 +7949,6 @@
       </w:r>
       <w:bookmarkEnd w:id="19"/>
       <w:bookmarkEnd w:id="20"/>
-      <w:proofErr w:type="spellEnd"/>
     </w:p>
     <w:p>
       <w:pPr>
@@ -8756,21 +8053,12 @@
           </wp:anchor>
         </w:drawing>
       </w:r>
-      <w:proofErr w:type="spellStart"/>
       <w:r>
         <w:rPr>
           <w:bCs/>
           <w:iCs/>
         </w:rPr>
-        <w:t>Botpress</w:t>
-      </w:r>
-      <w:proofErr w:type="spellEnd"/>
-      <w:r>
-        <w:rPr>
-          <w:bCs/>
-          <w:iCs/>
-        </w:rPr>
-        <w:t xml:space="preserve"> es una plataforma de código abierto para construir asistentes virtuales de forma </w:t>
+        <w:t xml:space="preserve">Botpress es una plataforma de código abierto para construir asistentes virtuales de forma </w:t>
       </w:r>
       <w:r>
         <w:rPr>
@@ -8879,73 +8167,23 @@
           <w:lang w:val="es-MX" w:eastAsia="es-ES"/>
         </w:rPr>
       </w:pPr>
-      <w:proofErr w:type="spellStart"/>
       <w:r>
         <w:rPr>
           <w:shd w:val="clear" w:color="auto" w:fill="FFFFFF"/>
         </w:rPr>
-        <w:t>Botpress</w:t>
-      </w:r>
-      <w:proofErr w:type="spellEnd"/>
+        <w:t xml:space="preserve">Botpress </w:t>
+      </w:r>
       <w:r>
         <w:rPr>
           <w:shd w:val="clear" w:color="auto" w:fill="FFFFFF"/>
         </w:rPr>
-        <w:t xml:space="preserve"> </w:t>
+        <w:t>cuenta con una</w:t>
       </w:r>
       <w:r>
         <w:rPr>
           <w:shd w:val="clear" w:color="auto" w:fill="FFFFFF"/>
         </w:rPr>
-        <w:t>cuenta con una</w:t>
-      </w:r>
-      <w:r>
-        <w:rPr>
-          <w:shd w:val="clear" w:color="auto" w:fill="FFFFFF"/>
-        </w:rPr>
-        <w:t xml:space="preserve"> amplia gama de empresas, incluidas agencias digitales, organizaciones </w:t>
-      </w:r>
-      <w:proofErr w:type="spellStart"/>
-      <w:r>
-        <w:rPr>
-          <w:shd w:val="clear" w:color="auto" w:fill="FFFFFF"/>
-        </w:rPr>
-        <w:t>Fortune</w:t>
-      </w:r>
-      <w:proofErr w:type="spellEnd"/>
-      <w:r>
-        <w:rPr>
-          <w:shd w:val="clear" w:color="auto" w:fill="FFFFFF"/>
-        </w:rPr>
-        <w:t xml:space="preserve"> 500 (lista de Compañías), gobiernos y nuevas empresas están construyendo asistentes digitales con </w:t>
-      </w:r>
-      <w:proofErr w:type="spellStart"/>
-      <w:r>
-        <w:rPr>
-          <w:shd w:val="clear" w:color="auto" w:fill="FFFFFF"/>
-        </w:rPr>
-        <w:t>Botpress</w:t>
-      </w:r>
-      <w:proofErr w:type="spellEnd"/>
-      <w:r>
-        <w:rPr>
-          <w:shd w:val="clear" w:color="auto" w:fill="FFFFFF"/>
-        </w:rPr>
-        <w:t xml:space="preserve"> </w:t>
-      </w:r>
-      <w:proofErr w:type="spellStart"/>
-      <w:r>
-        <w:rPr>
-          <w:shd w:val="clear" w:color="auto" w:fill="FFFFFF"/>
-        </w:rPr>
-        <w:t>Platform</w:t>
-      </w:r>
-      <w:proofErr w:type="spellEnd"/>
-      <w:r>
-        <w:rPr>
-          <w:shd w:val="clear" w:color="auto" w:fill="FFFFFF"/>
-        </w:rPr>
-        <w:t xml:space="preserve">. </w:t>
+        <w:t xml:space="preserve"> amplia gama de empresas, incluidas agencias digitales, organizaciones Fortune 500 (lista de Compañías), gobiernos y nuevas empresas están construyendo asistentes digitales con Botpress Platform. </w:t>
       </w:r>
       <w:r>
         <w:rPr>
@@ -9178,71 +8416,7 @@
           <w:rFonts w:eastAsia="Times New Roman"/>
           <w:lang w:eastAsia="es-ES"/>
         </w:rPr>
-        <w:t xml:space="preserve"> como </w:t>
-      </w:r>
-      <w:proofErr w:type="spellStart"/>
-      <w:r>
-        <w:rPr>
-          <w:rFonts w:eastAsia="Times New Roman"/>
-          <w:lang w:eastAsia="es-ES"/>
-        </w:rPr>
-        <w:t>Slack</w:t>
-      </w:r>
-      <w:proofErr w:type="spellEnd"/>
-      <w:r>
-        <w:rPr>
-          <w:rFonts w:eastAsia="Times New Roman"/>
-          <w:lang w:eastAsia="es-ES"/>
-        </w:rPr>
-        <w:t xml:space="preserve">, </w:t>
-      </w:r>
-      <w:proofErr w:type="spellStart"/>
-      <w:r>
-        <w:rPr>
-          <w:rFonts w:eastAsia="Times New Roman"/>
-          <w:lang w:eastAsia="es-ES"/>
-        </w:rPr>
-        <w:t>Telegram</w:t>
-      </w:r>
-      <w:proofErr w:type="spellEnd"/>
-      <w:r>
-        <w:rPr>
-          <w:rFonts w:eastAsia="Times New Roman"/>
-          <w:lang w:eastAsia="es-ES"/>
-        </w:rPr>
-        <w:t xml:space="preserve">, MS </w:t>
-      </w:r>
-      <w:proofErr w:type="spellStart"/>
-      <w:r>
-        <w:rPr>
-          <w:rFonts w:eastAsia="Times New Roman"/>
-          <w:lang w:eastAsia="es-ES"/>
-        </w:rPr>
-        <w:t>Teams</w:t>
-      </w:r>
-      <w:proofErr w:type="spellEnd"/>
-      <w:r>
-        <w:rPr>
-          <w:rFonts w:eastAsia="Times New Roman"/>
-          <w:lang w:eastAsia="es-ES"/>
-        </w:rPr>
-        <w:t xml:space="preserve">, Facebook Messenger y un chat web </w:t>
-      </w:r>
-      <w:proofErr w:type="spellStart"/>
-      <w:r>
-        <w:rPr>
-          <w:rFonts w:eastAsia="Times New Roman"/>
-          <w:lang w:eastAsia="es-ES"/>
-        </w:rPr>
-        <w:t>incrustable</w:t>
-      </w:r>
-      <w:proofErr w:type="spellEnd"/>
-      <w:r>
-        <w:rPr>
-          <w:rFonts w:eastAsia="Times New Roman"/>
-          <w:lang w:eastAsia="es-ES"/>
-        </w:rPr>
-        <w:t>.</w:t>
+        <w:t> como Slack, Telegram, MS Teams, Facebook Messenger y un chat web incrustable.</w:t>
       </w:r>
     </w:p>
     <w:p>
@@ -9348,18 +8522,8 @@
           <w:b/>
           <w:lang w:eastAsia="es-ES"/>
         </w:rPr>
-        <w:t xml:space="preserve">Ventajas de </w:t>
-      </w:r>
-      <w:proofErr w:type="spellStart"/>
-      <w:r>
-        <w:rPr>
-          <w:rFonts w:eastAsia="Times New Roman"/>
-          <w:b/>
-          <w:lang w:eastAsia="es-ES"/>
-        </w:rPr>
-        <w:t>BotPress</w:t>
-      </w:r>
-      <w:proofErr w:type="spellEnd"/>
+        <w:t>Ventajas de BotPress</w:t>
+      </w:r>
     </w:p>
     <w:p>
       <w:pPr>
@@ -9421,17 +8585,8 @@
           <w:rFonts w:eastAsia="Times New Roman"/>
           <w:lang w:eastAsia="es-ES"/>
         </w:rPr>
-        <w:t xml:space="preserve"> de </w:t>
-      </w:r>
-      <w:proofErr w:type="spellStart"/>
-      <w:r>
-        <w:rPr>
-          <w:rFonts w:eastAsia="Times New Roman"/>
-          <w:lang w:eastAsia="es-ES"/>
-        </w:rPr>
-        <w:t>BotPress</w:t>
-      </w:r>
-      <w:proofErr w:type="spellEnd"/>
+        <w:t xml:space="preserve"> de BotPress</w:t>
+      </w:r>
       <w:r>
         <w:rPr>
           <w:rFonts w:eastAsia="Times New Roman"/>
@@ -9478,23 +8633,7 @@
           <w:rFonts w:eastAsia="Times New Roman"/>
           <w:lang w:eastAsia="es-ES"/>
         </w:rPr>
-        <w:t xml:space="preserve">El núcleo de la plataforma </w:t>
-      </w:r>
-      <w:proofErr w:type="spellStart"/>
-      <w:r>
-        <w:rPr>
-          <w:rFonts w:eastAsia="Times New Roman"/>
-          <w:lang w:eastAsia="es-ES"/>
-        </w:rPr>
-        <w:t>Botpress</w:t>
-      </w:r>
-      <w:proofErr w:type="spellEnd"/>
-      <w:r>
-        <w:rPr>
-          <w:rFonts w:eastAsia="Times New Roman"/>
-          <w:lang w:eastAsia="es-ES"/>
-        </w:rPr>
-        <w:t xml:space="preserve"> es de </w:t>
+        <w:t>El núcleo de la plataforma Botpress es de </w:t>
       </w:r>
       <w:r>
         <w:rPr>
@@ -9630,25 +8769,7 @@
           <w:b/>
           <w:lang w:eastAsia="es-ES"/>
         </w:rPr>
-        <w:t xml:space="preserve">Desventajas de </w:t>
-      </w:r>
-      <w:proofErr w:type="spellStart"/>
-      <w:r>
-        <w:rPr>
-          <w:rFonts w:eastAsia="Times New Roman"/>
-          <w:b/>
-          <w:lang w:eastAsia="es-ES"/>
-        </w:rPr>
-        <w:t>BotPress</w:t>
-      </w:r>
-      <w:proofErr w:type="spellEnd"/>
-      <w:r>
-        <w:rPr>
-          <w:rFonts w:eastAsia="Times New Roman"/>
-          <w:b/>
-          <w:lang w:eastAsia="es-ES"/>
-        </w:rPr>
-        <w:t xml:space="preserve"> </w:t>
+        <w:t xml:space="preserve">Desventajas de BotPress </w:t>
       </w:r>
       <w:r>
         <w:rPr>
@@ -9848,34 +8969,9 @@
           <w:b/>
           <w:bCs/>
         </w:rPr>
-        <w:t xml:space="preserve">Plato </w:t>
-      </w:r>
-      <w:proofErr w:type="spellStart"/>
-      <w:r>
-        <w:rPr>
-          <w:b/>
-          <w:bCs/>
-        </w:rPr>
-        <w:t>Research</w:t>
-      </w:r>
-      <w:proofErr w:type="spellEnd"/>
-      <w:r>
-        <w:rPr>
-          <w:b/>
-          <w:bCs/>
-        </w:rPr>
-        <w:t xml:space="preserve"> Dialogue </w:t>
-      </w:r>
-      <w:proofErr w:type="spellStart"/>
-      <w:r>
-        <w:rPr>
-          <w:b/>
-          <w:bCs/>
-        </w:rPr>
-        <w:t>System</w:t>
+        <w:t>Plato Research Dialogue System</w:t>
       </w:r>
       <w:bookmarkEnd w:id="21"/>
-      <w:proofErr w:type="spellEnd"/>
     </w:p>
     <w:p>
       <w:pPr>
@@ -10100,15 +9196,7 @@
         <w:t>.</w:t>
       </w:r>
       <w:r>
-        <w:t xml:space="preserve"> Además, cada componente puede llamar a una API o servicio como Google Cloud, Amazon Transcribe o </w:t>
-      </w:r>
-      <w:proofErr w:type="spellStart"/>
-      <w:r>
-        <w:t>Polly</w:t>
-      </w:r>
-      <w:proofErr w:type="spellEnd"/>
-      <w:r>
-        <w:t xml:space="preserve"> para reconocimiento de voz, síntesis de voz o cualquier otra función. Además de crear aplicaciones de IA conversacionales completas, Plato se puede usar para evaluar y experimentar con varios tipos de tareas de procesamiento de lenguaje natural (NLP), como análisis de sentimientos, modelado de temas, seguimiento de estado de diálogo, generación de lenguaje social y otros.</w:t>
+        <w:t xml:space="preserve"> Además, cada componente puede llamar a una API o servicio como Google Cloud, Amazon Transcribe o Polly para reconocimiento de voz, síntesis de voz o cualquier otra función. Además de crear aplicaciones de IA conversacionales completas, Plato se puede usar para evaluar y experimentar con varios tipos de tareas de procesamiento de lenguaje natural (NLP), como análisis de sentimientos, modelado de temas, seguimiento de estado de diálogo, generación de lenguaje social y otros.</w:t>
       </w:r>
       <w:r>
         <w:t xml:space="preserve"> </w:t>
@@ -10509,16 +9597,15 @@
           <w:color w:val="111111"/>
           <w:lang w:eastAsia="es-ES"/>
         </w:rPr>
-        <w:t xml:space="preserve">No tiene una gran comunidad si se compara con otras plataformas como </w:t>
-      </w:r>
-      <w:proofErr w:type="spellStart"/>
+        <w:t>No tiene una gran comunidad si se compara con otras plataformas como Bot</w:t>
+      </w:r>
       <w:r>
         <w:rPr>
           <w:rFonts w:eastAsia="Times New Roman"/>
           <w:color w:val="111111"/>
           <w:lang w:eastAsia="es-ES"/>
         </w:rPr>
-        <w:t>Bot</w:t>
+        <w:t>P</w:t>
       </w:r>
       <w:r>
         <w:rPr>
@@ -10526,24 +9613,7 @@
           <w:color w:val="111111"/>
           <w:lang w:eastAsia="es-ES"/>
         </w:rPr>
-        <w:t>P</w:t>
-      </w:r>
-      <w:r>
-        <w:rPr>
-          <w:rFonts w:eastAsia="Times New Roman"/>
-          <w:color w:val="111111"/>
-          <w:lang w:eastAsia="es-ES"/>
-        </w:rPr>
-        <w:t>ress</w:t>
-      </w:r>
-      <w:proofErr w:type="spellEnd"/>
-      <w:r>
-        <w:rPr>
-          <w:rFonts w:eastAsia="Times New Roman"/>
-          <w:color w:val="111111"/>
-          <w:lang w:eastAsia="es-ES"/>
-        </w:rPr>
-        <w:t xml:space="preserve"> y Rasa.</w:t>
+        <w:t>ress y Rasa.</w:t>
       </w:r>
     </w:p>
     <w:p>
@@ -10712,206 +9782,171 @@
         <w:jc w:val="both"/>
       </w:pPr>
       <w:r>
-        <w:t xml:space="preserve">De las plataformas estudiadas lo mejor es el uso de sistemas Open </w:t>
-      </w:r>
-      <w:proofErr w:type="spellStart"/>
-      <w:r>
-        <w:t>Source</w:t>
-      </w:r>
-      <w:proofErr w:type="spellEnd"/>
-      <w:r>
-        <w:t xml:space="preserve"> (Código Abierto) como lo son</w:t>
+        <w:t>De las plataformas estudiadas lo mejor es el uso de sistemas Open Source (Código Abierto) como lo son</w:t>
       </w:r>
       <w:r>
         <w:t xml:space="preserve"> Plato,</w:t>
       </w:r>
       <w:r>
+        <w:t xml:space="preserve"> BotPress</w:t>
+      </w:r>
+      <w:r>
+        <w:t xml:space="preserve"> y</w:t>
+      </w:r>
+      <w:r>
+        <w:t xml:space="preserve"> RASA por su manejo y la posibilidad de modificar en aras de adaptar y dar mejores facilidades en comparación con las otras plataformas, permite una mayor colaboración entre los que usan este tipo de sistemas y por lo tanto tienen una gran comunidad de desarrolladores activos. En el caso</w:t>
+      </w:r>
+      <w:r>
+        <w:t xml:space="preserve"> de las mencionadas anteriormente se </w:t>
+      </w:r>
+      <w:r>
+        <w:t xml:space="preserve">consideró como mejores opciones </w:t>
+      </w:r>
+      <w:r>
+        <w:t>a BotPress y RASA</w:t>
+      </w:r>
+      <w:r>
+        <w:t>;</w:t>
+      </w:r>
+      <w:r>
+        <w:t xml:space="preserve"> porque </w:t>
+      </w:r>
+      <w:r>
+        <w:t xml:space="preserve">a nivel de flexibilidad </w:t>
+      </w:r>
+      <w:r>
+        <w:t xml:space="preserve">de trabajo, funciones </w:t>
+      </w:r>
+      <w:r>
+        <w:t>y</w:t>
+      </w:r>
+      <w:r>
+        <w:t xml:space="preserve"> proceso</w:t>
+      </w:r>
+      <w:r>
+        <w:t xml:space="preserve"> desarrollo creemos que tienen mejores condiciones que Plato; por lo que,</w:t>
+      </w:r>
+      <w:r>
         <w:t xml:space="preserve"> </w:t>
       </w:r>
-      <w:proofErr w:type="spellStart"/>
-      <w:r>
-        <w:t>BotPress</w:t>
-      </w:r>
-      <w:proofErr w:type="spellEnd"/>
-      <w:r>
-        <w:t xml:space="preserve"> y</w:t>
-      </w:r>
-      <w:r>
-        <w:t xml:space="preserve"> RASA por su manejo y la posibilidad de modificar en aras de adaptar y dar mejores facilidades en comparación con las otras plataformas, permite una mayor colaboración entre los que usan este tipo de sistemas y por lo tanto tienen una gran comunidad de desarrolladores activos. En el caso</w:t>
-      </w:r>
-      <w:r>
-        <w:t xml:space="preserve"> de las mencionadas anteriormente se </w:t>
-      </w:r>
-      <w:r>
-        <w:t xml:space="preserve">consideró como mejores opciones </w:t>
-      </w:r>
-      <w:r>
-        <w:t xml:space="preserve">a </w:t>
-      </w:r>
-      <w:proofErr w:type="spellStart"/>
-      <w:r>
-        <w:t>BotPress</w:t>
-      </w:r>
-      <w:proofErr w:type="spellEnd"/>
-      <w:r>
-        <w:t xml:space="preserve"> y RASA</w:t>
-      </w:r>
-      <w:r>
-        <w:t>;</w:t>
-      </w:r>
-      <w:r>
-        <w:t xml:space="preserve"> porque </w:t>
-      </w:r>
-      <w:r>
-        <w:t xml:space="preserve">a nivel de flexibilidad </w:t>
-      </w:r>
-      <w:r>
-        <w:t xml:space="preserve">de trabajo, funciones </w:t>
-      </w:r>
-      <w:r>
-        <w:t>y</w:t>
-      </w:r>
-      <w:r>
-        <w:t xml:space="preserve"> proceso</w:t>
-      </w:r>
-      <w:r>
-        <w:t xml:space="preserve"> desarrollo creemos que tienen mejores condiciones que Plato; por lo que,</w:t>
-      </w:r>
-      <w:r>
+      <w:r>
+        <w:rPr>
+          <w:lang w:val="es-MX"/>
+        </w:rPr>
+        <w:t>si se quiere un AV</w:t>
+      </w:r>
+      <w:r>
+        <w:rPr>
+          <w:lang w:val="es-MX"/>
+        </w:rPr>
+        <w:t xml:space="preserve"> fiable, simple en funcionamiento</w:t>
+      </w:r>
+      <w:r>
+        <w:rPr>
+          <w:lang w:val="es-MX"/>
+        </w:rPr>
+        <w:t>, personalizable y</w:t>
+      </w:r>
+      <w:r>
+        <w:rPr>
+          <w:lang w:val="es-MX"/>
+        </w:rPr>
+        <w:t xml:space="preserve"> que esté disponible rápidamente, Botpress en </w:t>
+      </w:r>
+      <w:r>
+        <w:rPr>
+          <w:lang w:val="es-MX"/>
+        </w:rPr>
+        <w:t>la mejor opción. Si busca un AV</w:t>
+      </w:r>
+      <w:r>
+        <w:rPr>
+          <w:lang w:val="es-MX"/>
+        </w:rPr>
+        <w:t xml:space="preserve"> fiable también</w:t>
+      </w:r>
+      <w:r>
+        <w:rPr>
+          <w:lang w:val="es-MX"/>
+        </w:rPr>
+        <w:t>,</w:t>
+      </w:r>
+      <w:r>
+        <w:rPr>
+          <w:lang w:val="es-MX"/>
+        </w:rPr>
+        <w:t xml:space="preserve"> con algo más de complejidad en funcionamiento y desarrollo</w:t>
+      </w:r>
+      <w:r>
+        <w:rPr>
+          <w:lang w:val="es-MX"/>
+        </w:rPr>
+        <w:t xml:space="preserve"> debido a las herramientas avanzadas que proporciona que hacen que su age</w:t>
+      </w:r>
+      <w:r>
+        <w:rPr>
+          <w:lang w:val="es-MX"/>
+        </w:rPr>
+        <w:t>nte conversacional sea bastante</w:t>
+      </w:r>
+      <w:r>
+        <w:rPr>
+          <w:lang w:val="es-MX"/>
+        </w:rPr>
+        <w:t xml:space="preserve"> sólido y</w:t>
+      </w:r>
+      <w:r>
+        <w:rPr>
+          <w:lang w:val="es-MX"/>
+        </w:rPr>
         <w:t xml:space="preserve"> </w:t>
       </w:r>
       <w:r>
         <w:rPr>
           <w:lang w:val="es-MX"/>
         </w:rPr>
-        <w:t>si se quiere un AV</w:t>
+        <w:t>completo,</w:t>
       </w:r>
       <w:r>
         <w:rPr>
           <w:lang w:val="es-MX"/>
         </w:rPr>
-        <w:t xml:space="preserve"> fiable, simple en funcionamiento</w:t>
+        <w:t xml:space="preserve"> así como la gran comunidad </w:t>
       </w:r>
       <w:r>
         <w:rPr>
           <w:lang w:val="es-MX"/>
         </w:rPr>
-        <w:t>, personalizable y</w:t>
+        <w:t xml:space="preserve">global </w:t>
       </w:r>
       <w:r>
         <w:rPr>
           <w:lang w:val="es-MX"/>
         </w:rPr>
-        <w:t xml:space="preserve"> que esté disponible rápidamente, </w:t>
-      </w:r>
-      <w:proofErr w:type="spellStart"/>
+        <w:t xml:space="preserve">activa </w:t>
+      </w:r>
       <w:r>
         <w:rPr>
           <w:lang w:val="es-MX"/>
         </w:rPr>
-        <w:t>Botpress</w:t>
-      </w:r>
-      <w:proofErr w:type="spellEnd"/>
+        <w:t xml:space="preserve">y </w:t>
+      </w:r>
       <w:r>
         <w:rPr>
           <w:lang w:val="es-MX"/>
         </w:rPr>
-        <w:t xml:space="preserve"> en </w:t>
+        <w:t xml:space="preserve">bastos </w:t>
       </w:r>
       <w:r>
         <w:rPr>
           <w:lang w:val="es-MX"/>
         </w:rPr>
-        <w:t>la mejor opción. Si busca un AV</w:t>
+        <w:t>tutoriales que posee esta plataforma</w:t>
       </w:r>
       <w:r>
         <w:rPr>
           <w:lang w:val="es-MX"/>
         </w:rPr>
-        <w:t xml:space="preserve"> fiable también</w:t>
-      </w:r>
-      <w:r>
-        <w:rPr>
-          <w:lang w:val="es-MX"/>
-        </w:rPr>
-        <w:t>,</w:t>
-      </w:r>
-      <w:r>
-        <w:rPr>
-          <w:lang w:val="es-MX"/>
-        </w:rPr>
-        <w:t xml:space="preserve"> con algo más de complejidad en funcionamiento y desarrollo</w:t>
-      </w:r>
-      <w:r>
-        <w:rPr>
-          <w:lang w:val="es-MX"/>
-        </w:rPr>
-        <w:t xml:space="preserve"> debido a las herramientas avanzadas que proporciona que hacen que su age</w:t>
-      </w:r>
-      <w:r>
-        <w:rPr>
-          <w:lang w:val="es-MX"/>
-        </w:rPr>
-        <w:t>nte conversacional sea bastante</w:t>
-      </w:r>
-      <w:r>
-        <w:rPr>
-          <w:lang w:val="es-MX"/>
-        </w:rPr>
-        <w:t xml:space="preserve"> sólido y</w:t>
-      </w:r>
-      <w:r>
-        <w:rPr>
-          <w:lang w:val="es-MX"/>
-        </w:rPr>
-        <w:t xml:space="preserve"> </w:t>
-      </w:r>
-      <w:r>
-        <w:rPr>
-          <w:lang w:val="es-MX"/>
-        </w:rPr>
-        <w:t>completo,</w:t>
-      </w:r>
-      <w:r>
-        <w:rPr>
-          <w:lang w:val="es-MX"/>
-        </w:rPr>
-        <w:t xml:space="preserve"> así como la gran comunidad </w:t>
-      </w:r>
-      <w:r>
-        <w:rPr>
-          <w:lang w:val="es-MX"/>
-        </w:rPr>
-        <w:t xml:space="preserve">global </w:t>
-      </w:r>
-      <w:r>
-        <w:rPr>
-          <w:lang w:val="es-MX"/>
-        </w:rPr>
-        <w:t xml:space="preserve">activa </w:t>
-      </w:r>
-      <w:r>
-        <w:rPr>
-          <w:lang w:val="es-MX"/>
-        </w:rPr>
-        <w:t xml:space="preserve">y </w:t>
-      </w:r>
-      <w:r>
-        <w:rPr>
-          <w:lang w:val="es-MX"/>
-        </w:rPr>
-        <w:t xml:space="preserve">bastos </w:t>
-      </w:r>
-      <w:r>
-        <w:rPr>
-          <w:lang w:val="es-MX"/>
-        </w:rPr>
-        <w:t>tutoriales que posee esta plataforma</w:t>
-      </w:r>
-      <w:r>
-        <w:rPr>
-          <w:lang w:val="es-MX"/>
-        </w:rPr>
         <w:t>, Rasa es la mejor opción. Una relación entre estas dos plataformas que abarca casi cualquier proyecto dependiendo de su uso final, pero independientemente de su magnitud e impacto.</w:t>
       </w:r>
     </w:p>
@@ -10921,39 +9956,7 @@
         <w:jc w:val="both"/>
       </w:pPr>
       <w:r>
-        <w:t xml:space="preserve">Las otras plataformas: Azure Bot </w:t>
-      </w:r>
-      <w:proofErr w:type="spellStart"/>
-      <w:r>
-        <w:t>Service</w:t>
-      </w:r>
-      <w:proofErr w:type="spellEnd"/>
-      <w:r>
-        <w:t xml:space="preserve">, </w:t>
-      </w:r>
-      <w:proofErr w:type="spellStart"/>
-      <w:r>
-        <w:t>DialogFlow</w:t>
-      </w:r>
-      <w:proofErr w:type="spellEnd"/>
-      <w:r>
-        <w:t xml:space="preserve"> y Amazon Lex si bien son bastante completas y son las más usadas por las grandes empresas, estas son sistemas privados y hoy la industria del software libre es un gran paso de avance en la tecnología, una mejor alternativa, está en ascenso y es más flexible para los desarrolladores; aunque Azure Bot </w:t>
-      </w:r>
-      <w:proofErr w:type="spellStart"/>
-      <w:r>
-        <w:t>Service</w:t>
-      </w:r>
-      <w:proofErr w:type="spellEnd"/>
-      <w:r>
-        <w:t xml:space="preserve"> es la mejor alternativa entre estos sistemas privados si tiene ya experiencia y busca una buena estructura para un gran proyecto, pero si está comenzando y tiene poca experiencia la mejor es </w:t>
-      </w:r>
-      <w:proofErr w:type="spellStart"/>
-      <w:r>
-        <w:t>DialogFlow</w:t>
-      </w:r>
-      <w:proofErr w:type="spellEnd"/>
-      <w:r>
-        <w:t xml:space="preserve">. </w:t>
+        <w:t xml:space="preserve">Las otras plataformas: Azure Bot Service, DialogFlow y Amazon Lex si bien son bastante completas y son las más usadas por las grandes empresas, estas son sistemas privados y hoy la industria del software libre es un gran paso de avance en la tecnología, una mejor alternativa, está en ascenso y es más flexible para los desarrolladores; aunque Azure Bot Service es la mejor alternativa entre estos sistemas privados si tiene ya experiencia y busca una buena estructura para un gran proyecto, pero si está comenzando y tiene poca experiencia la mejor es DialogFlow. </w:t>
       </w:r>
     </w:p>
     <w:p>
@@ -11319,33 +10322,8 @@
             <w:rFonts w:ascii="Arial" w:eastAsia="Calibri" w:hAnsi="Arial" w:cs="Arial"/>
             <w:lang w:eastAsia="en-US"/>
           </w:rPr>
-          <w:t xml:space="preserve">Python Software </w:t>
+          <w:t>Python Software Fundation License</w:t>
         </w:r>
-        <w:proofErr w:type="spellStart"/>
-        <w:r>
-          <w:rPr>
-            <w:rFonts w:ascii="Arial" w:eastAsia="Calibri" w:hAnsi="Arial" w:cs="Arial"/>
-            <w:lang w:eastAsia="en-US"/>
-          </w:rPr>
-          <w:t>Fundation</w:t>
-        </w:r>
-        <w:proofErr w:type="spellEnd"/>
-        <w:r>
-          <w:rPr>
-            <w:rFonts w:ascii="Arial" w:eastAsia="Calibri" w:hAnsi="Arial" w:cs="Arial"/>
-            <w:lang w:eastAsia="en-US"/>
-          </w:rPr>
-          <w:t xml:space="preserve"> </w:t>
-        </w:r>
-        <w:proofErr w:type="spellStart"/>
-        <w:r>
-          <w:rPr>
-            <w:rFonts w:ascii="Arial" w:eastAsia="Calibri" w:hAnsi="Arial" w:cs="Arial"/>
-            <w:lang w:eastAsia="en-US"/>
-          </w:rPr>
-          <w:t>License</w:t>
-        </w:r>
-        <w:proofErr w:type="spellEnd"/>
       </w:hyperlink>
       <w:r>
         <w:rPr>
@@ -11419,7 +10397,6 @@
       <w:bookmarkStart w:id="29" w:name="_Toc10795547"/>
       <w:bookmarkStart w:id="30" w:name="_Toc111128116"/>
       <w:bookmarkStart w:id="31" w:name="_Toc114124115"/>
-      <w:proofErr w:type="spellStart"/>
       <w:r>
         <w:rPr>
           <w:rFonts w:ascii="Arial" w:hAnsi="Arial" w:cs="Arial"/>
@@ -11436,7 +10413,6 @@
         </w:rPr>
         <w:t>m</w:t>
       </w:r>
-      <w:proofErr w:type="spellEnd"/>
       <w:r>
         <w:rPr>
           <w:rFonts w:ascii="Arial" w:hAnsi="Arial" w:cs="Arial"/>
@@ -11445,7 +10421,6 @@
         </w:rPr>
         <w:t xml:space="preserve"> </w:t>
       </w:r>
-      <w:proofErr w:type="spellStart"/>
       <w:r>
         <w:rPr>
           <w:rFonts w:ascii="Arial" w:hAnsi="Arial" w:cs="Arial"/>
@@ -11473,25 +10448,21 @@
       <w:bookmarkEnd w:id="29"/>
       <w:bookmarkEnd w:id="30"/>
       <w:bookmarkEnd w:id="31"/>
-      <w:proofErr w:type="spellEnd"/>
     </w:p>
     <w:p>
       <w:pPr>
         <w:spacing w:line="276" w:lineRule="auto"/>
         <w:jc w:val="both"/>
       </w:pPr>
-      <w:proofErr w:type="spellStart"/>
       <w:r>
         <w:t>PyChar</w:t>
       </w:r>
       <w:r>
         <w:t>m</w:t>
       </w:r>
-      <w:proofErr w:type="spellEnd"/>
       <w:r>
         <w:t xml:space="preserve"> </w:t>
       </w:r>
-      <w:proofErr w:type="spellStart"/>
       <w:r>
         <w:t>Com</w:t>
       </w:r>
@@ -11499,68 +10470,38 @@
         <w:t>m</w:t>
       </w:r>
       <w:r>
+        <w:t>unity Edition 20</w:t>
+      </w:r>
+      <w:r>
+        <w:t>21.1.2</w:t>
+      </w:r>
+      <w:r>
+        <w:t xml:space="preserve"> es un entorno de desarrollo integrado (EDI) utilizado en la programación de computadoras, específicamente para el lenguaje Python. Proporciona análisis de código, un depurador gráfico, un comprobador de unidades integrado, integración con sistemas de control de versiones (VCSes) y es compatible con el desarrollo web con Django. PyCharm es multiplataforma, con versiones de Windows, MacOS y Linux</w:t>
+      </w:r>
+      <w:r>
+        <w:t xml:space="preserve"> </w:t>
+      </w:r>
+      <w:r>
+        <w:t>[1</w:t>
+      </w:r>
+      <w:r>
+        <w:t>8</w:t>
+      </w:r>
+      <w:r>
+        <w:t xml:space="preserve">]. </w:t>
+      </w:r>
+      <w:r>
+        <w:t xml:space="preserve">La Edición </w:t>
+      </w:r>
+      <w:r>
+        <w:t>Com</w:t>
+      </w:r>
+      <w:r>
+        <w:t>m</w:t>
+      </w:r>
+      <w:r>
         <w:t>unity</w:t>
       </w:r>
-      <w:proofErr w:type="spellEnd"/>
-      <w:r>
-        <w:t xml:space="preserve"> </w:t>
-      </w:r>
-      <w:proofErr w:type="spellStart"/>
-      <w:r>
-        <w:t>Edition</w:t>
-      </w:r>
-      <w:proofErr w:type="spellEnd"/>
-      <w:r>
-        <w:t xml:space="preserve"> 20</w:t>
-      </w:r>
-      <w:r>
-        <w:t>21.1.2</w:t>
-      </w:r>
-      <w:r>
-        <w:t xml:space="preserve"> es un entorno de desarrollo integrado (EDI) utilizado en la programación de computadoras, específicamente para el lenguaje Python. Proporciona análisis de código, un depurador gráfico, un comprobador de unidades integrado, integración con sistemas de control de versiones (</w:t>
-      </w:r>
-      <w:proofErr w:type="spellStart"/>
-      <w:r>
-        <w:t>VCSes</w:t>
-      </w:r>
-      <w:proofErr w:type="spellEnd"/>
-      <w:r>
-        <w:t xml:space="preserve">) y es compatible con el desarrollo web con Django. </w:t>
-      </w:r>
-      <w:proofErr w:type="spellStart"/>
-      <w:r>
-        <w:t>PyCharm</w:t>
-      </w:r>
-      <w:proofErr w:type="spellEnd"/>
-      <w:r>
-        <w:t xml:space="preserve"> es multiplataforma, con versiones de Windows, MacOS y Linux</w:t>
-      </w:r>
-      <w:r>
-        <w:t xml:space="preserve"> </w:t>
-      </w:r>
-      <w:r>
-        <w:t>[1</w:t>
-      </w:r>
-      <w:r>
-        <w:t>8</w:t>
-      </w:r>
-      <w:r>
-        <w:t xml:space="preserve">]. </w:t>
-      </w:r>
-      <w:r>
-        <w:t xml:space="preserve">La Edición </w:t>
-      </w:r>
-      <w:proofErr w:type="spellStart"/>
-      <w:r>
-        <w:t>Com</w:t>
-      </w:r>
-      <w:r>
-        <w:t>m</w:t>
-      </w:r>
-      <w:r>
-        <w:t>unity</w:t>
-      </w:r>
-      <w:proofErr w:type="spellEnd"/>
       <w:r>
         <w:t xml:space="preserve"> </w:t>
       </w:r>
@@ -11911,33 +10852,17 @@
         </w:rPr>
         <w:t xml:space="preserve"> por ejemplo: </w:t>
       </w:r>
-      <w:proofErr w:type="spellStart"/>
       <w:r>
         <w:rPr>
           <w:rFonts w:ascii="Arial" w:hAnsi="Arial" w:cs="Arial"/>
         </w:rPr>
         <w:t>FourSquare</w:t>
       </w:r>
-      <w:proofErr w:type="spellEnd"/>
-      <w:r>
-        <w:rPr>
-          <w:rFonts w:ascii="Arial" w:hAnsi="Arial" w:cs="Arial"/>
-        </w:rPr>
-        <w:t xml:space="preserve">, Facebook, </w:t>
-      </w:r>
-      <w:proofErr w:type="spellStart"/>
-      <w:r>
-        <w:rPr>
-          <w:rFonts w:ascii="Arial" w:hAnsi="Arial" w:cs="Arial"/>
-        </w:rPr>
-        <w:t>Ebay</w:t>
-      </w:r>
-      <w:proofErr w:type="spellEnd"/>
-      <w:r>
-        <w:rPr>
-          <w:rFonts w:ascii="Arial" w:hAnsi="Arial" w:cs="Arial"/>
-        </w:rPr>
-        <w:t>, Google, etc.</w:t>
+      <w:r>
+        <w:rPr>
+          <w:rFonts w:ascii="Arial" w:hAnsi="Arial" w:cs="Arial"/>
+        </w:rPr>
+        <w:t>, Facebook, Ebay, Google, etc.</w:t>
       </w:r>
       <w:r>
         <w:rPr>
@@ -12142,21 +11067,7 @@
         <w:rPr>
           <w:shd w:val="clear" w:color="auto" w:fill="FFFFFF"/>
         </w:rPr>
-        <w:t xml:space="preserve">YAML fue creado bajo la creencia de que todos los datos pueden ser representados adecuadamente como combinaciones de listas, hashes (mapeos) y datos escalares (valores simples). La sintaxis es relativamente sencilla y fue diseñada teniendo en cuenta que fuera muy legible pero que a la vez fuese fácilmente </w:t>
-      </w:r>
-      <w:proofErr w:type="spellStart"/>
-      <w:r>
-        <w:rPr>
-          <w:shd w:val="clear" w:color="auto" w:fill="FFFFFF"/>
-        </w:rPr>
-        <w:t>mapeable</w:t>
-      </w:r>
-      <w:proofErr w:type="spellEnd"/>
-      <w:r>
-        <w:rPr>
-          <w:shd w:val="clear" w:color="auto" w:fill="FFFFFF"/>
-        </w:rPr>
-        <w:t xml:space="preserve"> a los tipos de datos más comunes en la mayoría de los lenguajes de alto nivel. </w:t>
+        <w:t xml:space="preserve">YAML fue creado bajo la creencia de que todos los datos pueden ser representados adecuadamente como combinaciones de listas, hashes (mapeos) y datos escalares (valores simples). La sintaxis es relativamente sencilla y fue diseñada teniendo en cuenta que fuera muy legible pero que a la vez fuese fácilmente mapeable a los tipos de datos más comunes en la mayoría de los lenguajes de alto nivel. </w:t>
       </w:r>
     </w:p>
     <w:p>
@@ -13650,7 +12561,7 @@
         <w:t xml:space="preserve"> </w:t>
       </w:r>
       <w:r>
-        <w:t>Entrenar Asistente y probarlo: Permitirá una vez creado el asistente y los archivos de entrenamiento poder entrenarlo con dichos archivos, y una vez finalizado este proceso tendrá la posibilidad de probarlo e interactuar con el robot conversacional.</w:t>
+        <w:t>Entrenar Asistente y probarlo: Permitirá una vez creado el asistente y los archivos de entrenamiento poder entrenarlo, y una vez finalizado este proceso tendrá la posibilidad de probarlo e interactuar con el robot conversacional.</w:t>
       </w:r>
     </w:p>
     <w:p>
@@ -13956,15 +12867,15 @@
           <w:b/>
           <w:bCs/>
         </w:rPr>
+        <w:t xml:space="preserve">Requisitos de Hardware </w:t>
+      </w:r>
+    </w:p>
+    <w:p>
+      <w:pPr>
+        <w:spacing w:after="0" w:line="276" w:lineRule="auto"/>
+      </w:pPr>
+      <w:r>
         <w:lastRenderedPageBreak/>
-        <w:t xml:space="preserve">Requisitos de Hardware </w:t>
-      </w:r>
-    </w:p>
-    <w:p>
-      <w:pPr>
-        <w:spacing w:after="0" w:line="276" w:lineRule="auto"/>
-      </w:pPr>
-      <w:r>
         <w:t xml:space="preserve">Los </w:t>
       </w:r>
       <w:r>
@@ -14467,7 +13378,6 @@
         <w:rPr>
           <w:b/>
         </w:rPr>
-        <w:lastRenderedPageBreak/>
         <w:t>Tabla 2.3</w:t>
       </w:r>
       <w:r>
@@ -14519,6 +13429,7 @@
               <w:rPr>
                 <w:b/>
               </w:rPr>
+              <w:lastRenderedPageBreak/>
               <w:tab/>
             </w:r>
             <w:r>
@@ -16237,21 +15148,7 @@
         <w:rPr>
           <w:color w:val="000000"/>
         </w:rPr>
-        <w:t>El sistema cuenta con una base de datos no relacional (</w:t>
-      </w:r>
-      <w:proofErr w:type="spellStart"/>
-      <w:r>
-        <w:rPr>
-          <w:color w:val="000000"/>
-        </w:rPr>
-        <w:t>noSQL</w:t>
-      </w:r>
-      <w:proofErr w:type="spellEnd"/>
-      <w:r>
-        <w:rPr>
-          <w:color w:val="000000"/>
-        </w:rPr>
-        <w:t xml:space="preserve">) que está </w:t>
+        <w:t xml:space="preserve">El sistema cuenta con una base de datos no relacional (noSQL) que está </w:t>
       </w:r>
       <w:r>
         <w:rPr>
@@ -16677,13 +15574,8 @@
         <w:t xml:space="preserve"> la información correspondiente a los usuarios que usan la herramienta. (nombre, contraseña de inicio de sesión</w:t>
       </w:r>
       <w:r>
-        <w:t xml:space="preserve">, </w:t>
-      </w:r>
-      <w:proofErr w:type="spellStart"/>
-      <w:r>
-        <w:t>etc</w:t>
-      </w:r>
-      <w:proofErr w:type="spellEnd"/>
+        <w:t>, etc</w:t>
+      </w:r>
       <w:r>
         <w:t>).</w:t>
       </w:r>
@@ -17422,23 +16314,7 @@
           <w:b/>
           <w:bCs/>
         </w:rPr>
-        <w:t xml:space="preserve">Marcar opción Agregar a </w:t>
-      </w:r>
-      <w:proofErr w:type="spellStart"/>
-      <w:r>
-        <w:rPr>
-          <w:b/>
-          <w:bCs/>
-        </w:rPr>
-        <w:t>Path</w:t>
-      </w:r>
-      <w:proofErr w:type="spellEnd"/>
-      <w:r>
-        <w:rPr>
-          <w:b/>
-          <w:bCs/>
-        </w:rPr>
-        <w:t xml:space="preserve"> que sale en la interfaz de instalación.</w:t>
+        <w:t>Marcar opción Agregar a Path que sale en la interfaz de instalación.</w:t>
       </w:r>
       <w:r>
         <w:t>)</w:t>
@@ -17619,31 +16495,7 @@
         <w:jc w:val="both"/>
       </w:pPr>
       <w:r>
-        <w:t xml:space="preserve">Instalación del </w:t>
-      </w:r>
-      <w:proofErr w:type="spellStart"/>
-      <w:r>
-        <w:t>PyCharm</w:t>
-      </w:r>
-      <w:proofErr w:type="spellEnd"/>
-      <w:r>
-        <w:t xml:space="preserve"> </w:t>
-      </w:r>
-      <w:proofErr w:type="spellStart"/>
-      <w:r>
-        <w:t>Community</w:t>
-      </w:r>
-      <w:proofErr w:type="spellEnd"/>
-      <w:r>
-        <w:t xml:space="preserve"> </w:t>
-      </w:r>
-      <w:proofErr w:type="spellStart"/>
-      <w:r>
-        <w:t>Edition</w:t>
-      </w:r>
-      <w:proofErr w:type="spellEnd"/>
-      <w:r>
-        <w:t>: Ejecutar el instalador, luego lo utilizamos para la programación en el lenguaje Python.</w:t>
+        <w:t>Instalación del PyCharm Community Edition: Ejecutar el instalador, luego lo utilizamos para la programación en el lenguaje Python.</w:t>
       </w:r>
     </w:p>
     <w:p>
@@ -17675,15 +16527,7 @@
         <w:t xml:space="preserve">personal </w:t>
       </w:r>
       <w:r>
-        <w:t xml:space="preserve">en </w:t>
-      </w:r>
-      <w:proofErr w:type="spellStart"/>
-      <w:r>
-        <w:t>github</w:t>
-      </w:r>
-      <w:proofErr w:type="spellEnd"/>
-      <w:r>
-        <w:t xml:space="preserve"> </w:t>
+        <w:t xml:space="preserve">en github </w:t>
       </w:r>
       <w:r>
         <w:t>y alojar nuestro proyecto allí para tenerlo salvado y controla</w:t>
@@ -17752,8 +16596,6 @@
       <w:r>
         <w:t xml:space="preserve">Usando la biblioteca </w:t>
       </w:r>
-      <w:proofErr w:type="spellStart"/>
-      <w:proofErr w:type="gramStart"/>
       <w:r>
         <w:rPr>
           <w:rFonts w:ascii="Courier New" w:hAnsi="Courier New" w:cs="Courier New"/>
@@ -17762,8 +16604,6 @@
         </w:rPr>
         <w:t>ramuel.yaml</w:t>
       </w:r>
-      <w:proofErr w:type="spellEnd"/>
-      <w:proofErr w:type="gramEnd"/>
       <w:r>
         <w:t xml:space="preserve"> para el manejo de los archivos </w:t>
       </w:r>
@@ -17773,18 +16613,8 @@
           <w:b/>
           <w:bCs/>
         </w:rPr>
-        <w:t>.</w:t>
-      </w:r>
-      <w:proofErr w:type="spellStart"/>
-      <w:r>
-        <w:rPr>
-          <w:rFonts w:ascii="Courier New" w:hAnsi="Courier New" w:cs="Courier New"/>
-          <w:b/>
-          <w:bCs/>
-        </w:rPr>
-        <w:t>yaml</w:t>
-      </w:r>
-      <w:proofErr w:type="spellEnd"/>
+        <w:t>.yaml</w:t>
+      </w:r>
       <w:r>
         <w:t>,</w:t>
       </w:r>
@@ -18440,8 +17270,6 @@
       <w:r>
         <w:t xml:space="preserve">unción para crear el archivo de entrenamiento </w:t>
       </w:r>
-      <w:proofErr w:type="spellStart"/>
-      <w:proofErr w:type="gramStart"/>
       <w:r>
         <w:rPr>
           <w:b/>
@@ -18449,8 +17277,6 @@
         </w:rPr>
         <w:t>domain.yaml</w:t>
       </w:r>
-      <w:proofErr w:type="spellEnd"/>
-      <w:proofErr w:type="gramEnd"/>
       <w:r>
         <w:t xml:space="preserve"> </w:t>
       </w:r>
@@ -18485,15 +17311,7 @@
         <w:t xml:space="preserve"> usuario) y</w:t>
       </w:r>
       <w:r>
-        <w:t xml:space="preserve"> acciones que tomará el </w:t>
-      </w:r>
-      <w:proofErr w:type="spellStart"/>
-      <w:r>
-        <w:t>bot</w:t>
-      </w:r>
-      <w:proofErr w:type="spellEnd"/>
-      <w:r>
-        <w:t>.</w:t>
+        <w:t xml:space="preserve"> acciones que tomará el bot.</w:t>
       </w:r>
     </w:p>
     <w:p>
@@ -18622,8 +17440,6 @@
       <w:r>
         <w:t xml:space="preserve"> para crear el archivo de entrenamiento </w:t>
       </w:r>
-      <w:proofErr w:type="spellStart"/>
-      <w:proofErr w:type="gramStart"/>
       <w:r>
         <w:rPr>
           <w:b/>
@@ -18638,8 +17454,6 @@
         </w:rPr>
         <w:t>.yaml</w:t>
       </w:r>
-      <w:proofErr w:type="spellEnd"/>
-      <w:proofErr w:type="gramEnd"/>
     </w:p>
     <w:p>
       <w:pPr>
@@ -18659,13 +17473,8 @@
         <w:t>y ejemplos</w:t>
       </w:r>
       <w:r>
-        <w:t xml:space="preserve"> por los que se guiará el </w:t>
-      </w:r>
-      <w:proofErr w:type="spellStart"/>
-      <w:r>
-        <w:t>bot</w:t>
-      </w:r>
-      <w:proofErr w:type="spellEnd"/>
+        <w:t xml:space="preserve"> por los que se guiará el bot</w:t>
+      </w:r>
       <w:r>
         <w:t xml:space="preserve"> de acuerdo a cada intención.</w:t>
       </w:r>
@@ -19508,7 +18317,6 @@
                 <w:lang w:val="es-ES"/>
               </w:rPr>
             </w:pPr>
-            <w:proofErr w:type="spellStart"/>
             <w:r>
               <w:rPr>
                 <w:rFonts w:ascii="Arial" w:hAnsi="Arial" w:cs="Arial"/>
@@ -19516,17 +18324,7 @@
                 <w:color w:val="auto"/>
                 <w:lang w:val="es-ES"/>
               </w:rPr>
-              <w:t>Cant</w:t>
-            </w:r>
-            <w:proofErr w:type="spellEnd"/>
-            <w:r>
-              <w:rPr>
-                <w:rFonts w:ascii="Arial" w:hAnsi="Arial" w:cs="Arial"/>
-                <w:b/>
-                <w:color w:val="auto"/>
-                <w:lang w:val="es-ES"/>
-              </w:rPr>
-              <w:t xml:space="preserve">*peso </w:t>
+              <w:t xml:space="preserve">Cant*peso </w:t>
             </w:r>
           </w:p>
           <w:p>
@@ -20140,23 +18938,13 @@
                 <w:rFonts w:ascii="Arial" w:hAnsi="Arial" w:cs="Arial"/>
               </w:rPr>
             </w:pPr>
-            <w:proofErr w:type="spellStart"/>
             <w:r>
               <w:rPr>
                 <w:rFonts w:ascii="Arial" w:hAnsi="Arial" w:cs="Arial"/>
                 <w:color w:val="auto"/>
                 <w:lang w:val="es-ES"/>
               </w:rPr>
-              <w:t>Cant</w:t>
-            </w:r>
-            <w:proofErr w:type="spellEnd"/>
-            <w:r>
-              <w:rPr>
-                <w:rFonts w:ascii="Arial" w:hAnsi="Arial" w:cs="Arial"/>
-                <w:color w:val="auto"/>
-                <w:lang w:val="es-ES"/>
-              </w:rPr>
-              <w:t xml:space="preserve"> * peso</w:t>
+              <w:t>Cant * peso</w:t>
             </w:r>
           </w:p>
         </w:tc>
@@ -23078,35 +21866,7 @@
         <w:rPr>
           <w:b/>
         </w:rPr>
-        <w:t>Σ (</w:t>
-      </w:r>
-      <w:proofErr w:type="spellStart"/>
-      <w:r>
-        <w:rPr>
-          <w:b/>
-        </w:rPr>
-        <w:t>Pesoi</w:t>
-      </w:r>
-      <w:proofErr w:type="spellEnd"/>
-      <w:r>
-        <w:rPr>
-          <w:b/>
-        </w:rPr>
-        <w:t xml:space="preserve">* </w:t>
-      </w:r>
-      <w:proofErr w:type="spellStart"/>
-      <w:r>
-        <w:rPr>
-          <w:b/>
-        </w:rPr>
-        <w:t>Valori</w:t>
-      </w:r>
-      <w:proofErr w:type="spellEnd"/>
-      <w:r>
-        <w:rPr>
-          <w:b/>
-        </w:rPr>
-        <w:t>)</w:t>
+        <w:t>Σ (Pesoi* Valori)</w:t>
       </w:r>
     </w:p>
     <w:p>
@@ -24098,15 +22858,7 @@
                     <w:spacing w:after="0" w:line="360" w:lineRule="auto"/>
                   </w:pPr>
                   <w:r>
-                    <w:t xml:space="preserve">Personal </w:t>
-                  </w:r>
-                  <w:proofErr w:type="spellStart"/>
-                  <w:r>
-                    <w:t>part</w:t>
-                  </w:r>
-                  <w:proofErr w:type="spellEnd"/>
-                  <w:r>
-                    <w:t xml:space="preserve">-time </w:t>
+                    <w:t xml:space="preserve">Personal part-time </w:t>
                   </w:r>
                 </w:p>
               </w:tc>
@@ -24517,16 +23269,7 @@
           <w:color w:val="auto"/>
           <w:lang w:val="es-ES"/>
         </w:rPr>
-        <w:t xml:space="preserve"> = 1.4 - 0.03 * Σ (</w:t>
-      </w:r>
-      <w:proofErr w:type="spellStart"/>
-      <w:r>
-        <w:rPr>
-          <w:rFonts w:ascii="Arial" w:hAnsi="Arial" w:cs="Arial"/>
-          <w:color w:val="auto"/>
-          <w:lang w:val="es-ES"/>
-        </w:rPr>
-        <w:t>Peso</w:t>
+        <w:t xml:space="preserve"> = 1.4 - 0.03 * Σ (Peso</w:t>
       </w:r>
       <w:r>
         <w:rPr>
@@ -24537,9 +23280,16 @@
           <w:szCs w:val="13"/>
           <w:lang w:val="es-ES"/>
         </w:rPr>
-        <w:t>i</w:t>
-      </w:r>
-      <w:proofErr w:type="spellEnd"/>
+        <w:t xml:space="preserve">i </w:t>
+      </w:r>
+      <w:r>
+        <w:rPr>
+          <w:rFonts w:ascii="Arial" w:hAnsi="Arial" w:cs="Arial"/>
+          <w:color w:val="auto"/>
+          <w:lang w:val="es-ES"/>
+        </w:rPr>
+        <w:t>* Valor</w:t>
+      </w:r>
       <w:r>
         <w:rPr>
           <w:rFonts w:ascii="Arial" w:hAnsi="Arial" w:cs="Arial"/>
@@ -24549,37 +23299,8 @@
           <w:szCs w:val="13"/>
           <w:lang w:val="es-ES"/>
         </w:rPr>
-        <w:t xml:space="preserve"> </w:t>
-      </w:r>
-      <w:r>
-        <w:rPr>
-          <w:rFonts w:ascii="Arial" w:hAnsi="Arial" w:cs="Arial"/>
-          <w:color w:val="auto"/>
-          <w:lang w:val="es-ES"/>
-        </w:rPr>
-        <w:t xml:space="preserve">* </w:t>
-      </w:r>
-      <w:proofErr w:type="spellStart"/>
-      <w:r>
-        <w:rPr>
-          <w:rFonts w:ascii="Arial" w:hAnsi="Arial" w:cs="Arial"/>
-          <w:color w:val="auto"/>
-          <w:lang w:val="es-ES"/>
-        </w:rPr>
-        <w:t>Valor</w:t>
-      </w:r>
-      <w:r>
-        <w:rPr>
-          <w:rFonts w:ascii="Arial" w:hAnsi="Arial" w:cs="Arial"/>
-          <w:b/>
-          <w:bCs/>
-          <w:sz w:val="13"/>
-          <w:szCs w:val="13"/>
-          <w:lang w:val="es-ES"/>
-        </w:rPr>
         <w:t>i</w:t>
       </w:r>
-      <w:proofErr w:type="spellEnd"/>
       <w:r>
         <w:rPr>
           <w:rFonts w:ascii="Arial" w:hAnsi="Arial" w:cs="Arial"/>
@@ -26579,41 +25300,13 @@
           <w:rPr>
             <w:rStyle w:val="Hipervnculo"/>
           </w:rPr>
-          <w:t xml:space="preserve">Robot </w:t>
-        </w:r>
-        <w:proofErr w:type="spellStart"/>
-        <w:r>
-          <w:rPr>
-            <w:rStyle w:val="Hipervnculo"/>
-          </w:rPr>
-          <w:t>conversacional</w:t>
+          <w:t>Robot conversacional</w:t>
         </w:r>
         <w:r>
           <w:rPr>
             <w:rStyle w:val="Hipervnculo"/>
           </w:rPr>
-          <w:t>s</w:t>
-        </w:r>
-        <w:proofErr w:type="spellEnd"/>
-        <w:r>
-          <w:rPr>
-            <w:rStyle w:val="Hipervnculo"/>
-          </w:rPr>
-          <w:t xml:space="preserve">: La guía definitiva (2020) - IA Conversacional para Empresas | Artificial </w:t>
-        </w:r>
-        <w:proofErr w:type="spellStart"/>
-        <w:r>
-          <w:rPr>
-            <w:rStyle w:val="Hipervnculo"/>
-          </w:rPr>
-          <w:t>Solutions</w:t>
-        </w:r>
-        <w:proofErr w:type="spellEnd"/>
-        <w:r>
-          <w:rPr>
-            <w:rStyle w:val="Hipervnculo"/>
-          </w:rPr>
-          <w:t xml:space="preserve"> (artificial-solutions.com)</w:t>
+          <w:t>s: La guía definitiva (2020) - IA Conversacional para Empresas | Artificial Solutions (artificial-solutions.com)</w:t>
         </w:r>
       </w:hyperlink>
       <w:r>
@@ -26636,23 +25329,7 @@
         <w:t xml:space="preserve">] </w:t>
       </w:r>
       <w:r>
-        <w:t xml:space="preserve">A. </w:t>
-      </w:r>
-      <w:proofErr w:type="spellStart"/>
-      <w:r>
-        <w:t>Augello</w:t>
-      </w:r>
-      <w:proofErr w:type="spellEnd"/>
-      <w:r>
-        <w:t xml:space="preserve">, G. P., A. Machi, y S. </w:t>
-      </w:r>
-      <w:proofErr w:type="spellStart"/>
-      <w:r>
-        <w:t>Gaglio</w:t>
-      </w:r>
-      <w:proofErr w:type="spellEnd"/>
-      <w:r>
-        <w:t xml:space="preserve">. </w:t>
+        <w:t xml:space="preserve">A. Augello, G. P., A. Machi, y S. Gaglio. </w:t>
       </w:r>
       <w:r>
         <w:rPr>
@@ -26670,16 +25347,8 @@
         <w:rPr>
           <w:lang w:val="en-US"/>
         </w:rPr>
-        <w:t xml:space="preserve">robot </w:t>
-      </w:r>
-      <w:proofErr w:type="spellStart"/>
-      <w:r>
-        <w:rPr>
-          <w:lang w:val="en-US"/>
-        </w:rPr>
-        <w:t>conversacional</w:t>
-      </w:r>
-      <w:proofErr w:type="spellEnd"/>
+        <w:t>robot conversacional</w:t>
+      </w:r>
       <w:r>
         <w:rPr>
           <w:lang w:val="en-US"/>
@@ -26724,48 +25393,18 @@
         </w:rPr>
         <w:t xml:space="preserve">] </w:t>
       </w:r>
-      <w:proofErr w:type="spellStart"/>
-      <w:r>
-        <w:rPr>
-          <w:rFonts w:ascii="Arial" w:hAnsi="Arial" w:cs="Arial"/>
-        </w:rPr>
-        <w:t>Fourault</w:t>
-      </w:r>
-      <w:proofErr w:type="spellEnd"/>
-      <w:r>
-        <w:rPr>
-          <w:rFonts w:ascii="Arial" w:hAnsi="Arial" w:cs="Arial"/>
-        </w:rPr>
-        <w:t xml:space="preserve">, S. (2017). The Ultimate Guide to Designing </w:t>
-      </w:r>
-      <w:proofErr w:type="gramStart"/>
-      <w:r>
-        <w:rPr>
-          <w:rFonts w:ascii="Arial" w:hAnsi="Arial" w:cs="Arial"/>
-        </w:rPr>
-        <w:t>A</w:t>
-      </w:r>
-      <w:proofErr w:type="gramEnd"/>
-      <w:r>
-        <w:rPr>
-          <w:rFonts w:ascii="Arial" w:hAnsi="Arial" w:cs="Arial"/>
-        </w:rPr>
-        <w:t xml:space="preserve"> </w:t>
-      </w:r>
-      <w:r>
-        <w:rPr>
-          <w:rFonts w:ascii="Arial" w:hAnsi="Arial" w:cs="Arial"/>
-        </w:rPr>
-        <w:t xml:space="preserve">Robot </w:t>
-      </w:r>
-      <w:proofErr w:type="spellStart"/>
-      <w:r>
-        <w:rPr>
-          <w:rFonts w:ascii="Arial" w:hAnsi="Arial" w:cs="Arial"/>
-        </w:rPr>
-        <w:t>conversacional</w:t>
-      </w:r>
-      <w:proofErr w:type="spellEnd"/>
+      <w:r>
+        <w:rPr>
+          <w:rFonts w:ascii="Arial" w:hAnsi="Arial" w:cs="Arial"/>
+        </w:rPr>
+        <w:t xml:space="preserve">Fourault, S. (2017). The Ultimate Guide to Designing A </w:t>
+      </w:r>
+      <w:r>
+        <w:rPr>
+          <w:rFonts w:ascii="Arial" w:hAnsi="Arial" w:cs="Arial"/>
+        </w:rPr>
+        <w:t>Robot conversacional</w:t>
+      </w:r>
       <w:r>
         <w:rPr>
           <w:rFonts w:ascii="Arial" w:hAnsi="Arial" w:cs="Arial"/>
@@ -26813,21 +25452,7 @@
         <w:rPr>
           <w:rFonts w:ascii="Arial" w:hAnsi="Arial" w:cs="Arial"/>
         </w:rPr>
-        <w:t xml:space="preserve">  (20 de </w:t>
-      </w:r>
-      <w:proofErr w:type="spellStart"/>
-      <w:r>
-        <w:rPr>
-          <w:rFonts w:ascii="Arial" w:hAnsi="Arial" w:cs="Arial"/>
-        </w:rPr>
-        <w:t>octubre</w:t>
-      </w:r>
-      <w:proofErr w:type="spellEnd"/>
-      <w:r>
-        <w:rPr>
-          <w:rFonts w:ascii="Arial" w:hAnsi="Arial" w:cs="Arial"/>
-        </w:rPr>
-        <w:t xml:space="preserve"> de 2020)</w:t>
+        <w:t xml:space="preserve">  (20 de octubre de 2020)</w:t>
       </w:r>
     </w:p>
     <w:p>
@@ -26873,27 +25498,13 @@
         <w:rPr>
           <w:rFonts w:ascii="Arial" w:hAnsi="Arial" w:cs="Arial"/>
         </w:rPr>
-        <w:t xml:space="preserve">Robot </w:t>
-      </w:r>
-      <w:proofErr w:type="spellStart"/>
-      <w:r>
-        <w:rPr>
-          <w:rFonts w:ascii="Arial" w:hAnsi="Arial" w:cs="Arial"/>
-        </w:rPr>
-        <w:t>conversacional</w:t>
-      </w:r>
-      <w:r>
-        <w:rPr>
-          <w:rFonts w:ascii="Arial" w:hAnsi="Arial" w:cs="Arial"/>
-        </w:rPr>
-        <w:t>s</w:t>
-      </w:r>
-      <w:proofErr w:type="spellEnd"/>
-      <w:r>
-        <w:rPr>
-          <w:rFonts w:ascii="Arial" w:hAnsi="Arial" w:cs="Arial"/>
-        </w:rPr>
-        <w:t>.</w:t>
+        <w:t>Robot conversacional</w:t>
+      </w:r>
+      <w:r>
+        <w:rPr>
+          <w:rFonts w:ascii="Arial" w:hAnsi="Arial" w:cs="Arial"/>
+        </w:rPr>
+        <w:t>s.</w:t>
       </w:r>
     </w:p>
     <w:p>
@@ -26967,25 +25578,7 @@
             <w:rFonts w:ascii="Arial" w:hAnsi="Arial" w:cs="Arial"/>
             <w:lang w:val="es-ES"/>
           </w:rPr>
-          <w:t>.com/</w:t>
-        </w:r>
-        <w:proofErr w:type="spellStart"/>
-        <w:r>
-          <w:rPr>
-            <w:rStyle w:val="Hipervnculo"/>
-            <w:rFonts w:ascii="Arial" w:hAnsi="Arial" w:cs="Arial"/>
-            <w:lang w:val="es-ES"/>
-          </w:rPr>
-          <w:t>amanda</w:t>
-        </w:r>
-        <w:proofErr w:type="spellEnd"/>
-        <w:r>
-          <w:rPr>
-            <w:rStyle w:val="Hipervnculo"/>
-            <w:rFonts w:ascii="Arial" w:hAnsi="Arial" w:cs="Arial"/>
-            <w:lang w:val="es-ES"/>
-          </w:rPr>
-          <w:t>-el-</w:t>
+          <w:t>.com/amanda-el-</w:t>
         </w:r>
         <w:r>
           <w:rPr>
@@ -27217,16 +25810,8 @@
           <w:rPr>
             <w:rStyle w:val="Hipervnculo"/>
           </w:rPr>
-          <w:t>s.org/</w:t>
+          <w:t>s.org/dialogflow</w:t>
         </w:r>
-        <w:proofErr w:type="spellStart"/>
-        <w:r>
-          <w:rPr>
-            <w:rStyle w:val="Hipervnculo"/>
-          </w:rPr>
-          <w:t>dialogflow</w:t>
-        </w:r>
-        <w:proofErr w:type="spellEnd"/>
       </w:hyperlink>
       <w:r>
         <w:t xml:space="preserve">        6-11-2021</w:t>
@@ -27277,30 +25862,8 @@
           <w:rPr>
             <w:rStyle w:val="Hipervnculo"/>
           </w:rPr>
-          <w:t>-</w:t>
+          <w:t>-quick-sherwin-fernandes</w:t>
         </w:r>
-        <w:proofErr w:type="spellStart"/>
-        <w:r>
-          <w:rPr>
-            <w:rStyle w:val="Hipervnculo"/>
-          </w:rPr>
-          <w:t>quick</w:t>
-        </w:r>
-        <w:proofErr w:type="spellEnd"/>
-        <w:r>
-          <w:rPr>
-            <w:rStyle w:val="Hipervnculo"/>
-          </w:rPr>
-          <w:t>-</w:t>
-        </w:r>
-        <w:proofErr w:type="spellStart"/>
-        <w:r>
-          <w:rPr>
-            <w:rStyle w:val="Hipervnculo"/>
-          </w:rPr>
-          <w:t>sherwin-fernandes</w:t>
-        </w:r>
-        <w:proofErr w:type="spellEnd"/>
       </w:hyperlink>
       <w:r>
         <w:t xml:space="preserve">  5-11-2021</w:t>
@@ -27364,17 +25927,8 @@
             <w:rStyle w:val="Hipervnculo"/>
             <w:lang w:val="en-US"/>
           </w:rPr>
-          <w:t xml:space="preserve">robot </w:t>
+          <w:t>robot conversacional</w:t>
         </w:r>
-        <w:proofErr w:type="spellStart"/>
-        <w:r>
-          <w:rPr>
-            <w:rStyle w:val="Hipervnculo"/>
-            <w:lang w:val="en-US"/>
-          </w:rPr>
-          <w:t>conversacional</w:t>
-        </w:r>
-        <w:proofErr w:type="spellEnd"/>
         <w:r>
           <w:rPr>
             <w:rStyle w:val="Hipervnculo"/>
@@ -27707,55 +26261,19 @@
         <w:rPr>
           <w:lang w:val="en-US"/>
         </w:rPr>
-        <w:t xml:space="preserve">] </w:t>
-      </w:r>
-      <w:proofErr w:type="spellStart"/>
+        <w:t>] Navin Sabharwal, A. A. (2020). Cognitive Virtual Assistants Using Google Dialogflow</w:t>
+      </w:r>
       <w:r>
         <w:rPr>
           <w:lang w:val="en-US"/>
         </w:rPr>
-        <w:t>Navin</w:t>
-      </w:r>
-      <w:proofErr w:type="spellEnd"/>
+        <w:t xml:space="preserve"> </w:t>
+      </w:r>
       <w:r>
         <w:rPr>
           <w:lang w:val="en-US"/>
         </w:rPr>
-        <w:t xml:space="preserve"> Sabharwal, A. A. (2020). Cognitive Virtual Assistants Using Google </w:t>
-      </w:r>
-      <w:proofErr w:type="spellStart"/>
-      <w:r>
-        <w:rPr>
-          <w:lang w:val="en-US"/>
-        </w:rPr>
-        <w:t>Dialogflow</w:t>
-      </w:r>
-      <w:proofErr w:type="spellEnd"/>
-      <w:r>
-        <w:rPr>
-          <w:lang w:val="en-US"/>
-        </w:rPr>
-        <w:t xml:space="preserve"> </w:t>
-      </w:r>
-      <w:r>
-        <w:rPr>
-          <w:lang w:val="en-US"/>
-        </w:rPr>
-        <w:t xml:space="preserve">Develop Complex Cognitive Bots Using the Google </w:t>
-      </w:r>
-      <w:proofErr w:type="spellStart"/>
-      <w:r>
-        <w:rPr>
-          <w:lang w:val="en-US"/>
-        </w:rPr>
-        <w:t>Dialogflow</w:t>
-      </w:r>
-      <w:proofErr w:type="spellEnd"/>
-      <w:r>
-        <w:rPr>
-          <w:lang w:val="en-US"/>
-        </w:rPr>
-        <w:t xml:space="preserve"> Platform. </w:t>
+        <w:t xml:space="preserve">Develop Complex Cognitive Bots Using the Google Dialogflow Platform. </w:t>
       </w:r>
     </w:p>
     <w:p>
@@ -27793,139 +26311,79 @@
         <w:rPr>
           <w:lang w:val="en-US"/>
         </w:rPr>
-        <w:t xml:space="preserve">Robot </w:t>
-      </w:r>
-      <w:proofErr w:type="spellStart"/>
+        <w:t>Robot conversacional</w:t>
+      </w:r>
       <w:r>
         <w:rPr>
           <w:lang w:val="en-US"/>
         </w:rPr>
-        <w:t>conversacional</w:t>
+        <w:t xml:space="preserve">s with Python Using Natural Language Processing </w:t>
       </w:r>
       <w:r>
         <w:rPr>
           <w:lang w:val="en-US"/>
         </w:rPr>
-        <w:t>s</w:t>
-      </w:r>
-      <w:proofErr w:type="spellEnd"/>
-      <w:r>
+        <w:t xml:space="preserve">and Machine Learning. </w:t>
+      </w:r>
+    </w:p>
+    <w:p>
+      <w:pPr>
+        <w:spacing w:line="276" w:lineRule="auto"/>
+        <w:jc w:val="both"/>
+      </w:pPr>
+      <w:r>
+        <w:t>[1</w:t>
+      </w:r>
+      <w:r>
+        <w:t>5</w:t>
+      </w:r>
+      <w:r>
+        <w:t xml:space="preserve">] Álvaro Castillo Cabero, P. P. M., Joan Antoni Pastor Collado. </w:t>
+      </w:r>
+      <w:r>
+        <w:t xml:space="preserve">(2020). Rasa Framework: Análisis e implementación de un </w:t>
+      </w:r>
+      <w:r>
+        <w:t>Robot conversacional</w:t>
+      </w:r>
+      <w:r>
+        <w:t>.</w:t>
+      </w:r>
+    </w:p>
+    <w:p>
+      <w:pPr>
+        <w:spacing w:line="276" w:lineRule="auto"/>
+        <w:jc w:val="both"/>
         <w:rPr>
           <w:lang w:val="en-US"/>
         </w:rPr>
-        <w:t xml:space="preserve"> with Python Using Natural Language Processing </w:t>
+      </w:pPr>
+      <w:r>
+        <w:t>[1</w:t>
+      </w:r>
+      <w:r>
+        <w:t>6</w:t>
+      </w:r>
+      <w:r>
+        <w:t xml:space="preserve">] Tri Chau Minh Tri, N. T. D., Koh Wee Lit (2020). </w:t>
       </w:r>
       <w:r>
         <w:rPr>
           <w:lang w:val="en-US"/>
         </w:rPr>
-        <w:t xml:space="preserve">and Machine Learning. </w:t>
-      </w:r>
-    </w:p>
-    <w:p>
-      <w:pPr>
-        <w:spacing w:line="276" w:lineRule="auto"/>
-        <w:jc w:val="both"/>
-      </w:pPr>
-      <w:r>
-        <w:t>[1</w:t>
-      </w:r>
-      <w:r>
-        <w:t>5</w:t>
-      </w:r>
-      <w:r>
-        <w:t xml:space="preserve">] Álvaro Castillo Cabero, P. P. M., Joan Antoni Pastor Collado. </w:t>
-      </w:r>
-      <w:r>
-        <w:t xml:space="preserve">(2020). Rasa Framework: Análisis e implementación de un </w:t>
-      </w:r>
-      <w:r>
-        <w:t>Robot conversacional</w:t>
-      </w:r>
-      <w:r>
-        <w:t>.</w:t>
-      </w:r>
-    </w:p>
-    <w:p>
-      <w:pPr>
-        <w:spacing w:line="276" w:lineRule="auto"/>
-        <w:jc w:val="both"/>
+        <w:t xml:space="preserve">Creating smart, human-like </w:t>
+      </w:r>
+      <w:r>
         <w:rPr>
           <w:lang w:val="en-US"/>
         </w:rPr>
-      </w:pPr>
-      <w:r>
-        <w:t>[1</w:t>
-      </w:r>
-      <w:r>
-        <w:t>6</w:t>
-      </w:r>
-      <w:r>
-        <w:t xml:space="preserve">] Tri Chau Minh Tri, N. T. D., </w:t>
-      </w:r>
-      <w:proofErr w:type="spellStart"/>
-      <w:r>
-        <w:t>Koh</w:t>
-      </w:r>
-      <w:proofErr w:type="spellEnd"/>
-      <w:r>
-        <w:t xml:space="preserve"> </w:t>
-      </w:r>
-      <w:proofErr w:type="spellStart"/>
-      <w:r>
-        <w:t>Wee</w:t>
-      </w:r>
-      <w:proofErr w:type="spellEnd"/>
-      <w:r>
-        <w:t xml:space="preserve"> </w:t>
-      </w:r>
-      <w:proofErr w:type="spellStart"/>
-      <w:r>
-        <w:t>Lit</w:t>
-      </w:r>
-      <w:proofErr w:type="spellEnd"/>
-      <w:r>
-        <w:t xml:space="preserve"> (2020). </w:t>
+        <w:t>robot conversacional</w:t>
       </w:r>
       <w:r>
         <w:rPr>
           <w:lang w:val="en-US"/>
         </w:rPr>
-        <w:t xml:space="preserve">Creating smart, human-like </w:t>
-      </w:r>
-      <w:r>
-        <w:rPr>
-          <w:lang w:val="en-US"/>
-        </w:rPr>
-        <w:t xml:space="preserve">robot </w:t>
-      </w:r>
-      <w:proofErr w:type="spellStart"/>
-      <w:r>
-        <w:rPr>
-          <w:lang w:val="en-US"/>
-        </w:rPr>
-        <w:t>conversacional</w:t>
-      </w:r>
-      <w:proofErr w:type="spellEnd"/>
-      <w:r>
-        <w:rPr>
-          <w:lang w:val="en-US"/>
-        </w:rPr>
-        <w:t xml:space="preserve"> for businesses using </w:t>
-      </w:r>
-      <w:proofErr w:type="spellStart"/>
-      <w:r>
-        <w:rPr>
-          <w:lang w:val="en-US"/>
-        </w:rPr>
-        <w:t>BotPress</w:t>
-      </w:r>
-      <w:proofErr w:type="spellEnd"/>
-      <w:r>
-        <w:rPr>
-          <w:lang w:val="en-US"/>
-        </w:rPr>
-        <w:t xml:space="preserve"> platform.</w:t>
+        <w:t xml:space="preserve"> for businesses using BotPress platform.</w:t>
       </w:r>
     </w:p>
     <w:p>
@@ -28049,58 +26507,14 @@
         <w:t>[</w:t>
       </w:r>
       <w:r>
-        <w:t xml:space="preserve">21] XP - Extreme </w:t>
-      </w:r>
-      <w:proofErr w:type="spellStart"/>
-      <w:r>
-        <w:t>Programing</w:t>
-      </w:r>
-      <w:proofErr w:type="spellEnd"/>
-      <w:r>
-        <w:t xml:space="preserve"> </w:t>
-      </w:r>
-      <w:proofErr w:type="spellStart"/>
-      <w:r>
-        <w:t>Ingenieria</w:t>
-      </w:r>
-      <w:proofErr w:type="spellEnd"/>
-      <w:r>
-        <w:t xml:space="preserve"> de Software. </w:t>
+        <w:t xml:space="preserve">21] XP - Extreme Programing Ingenieria de Software. </w:t>
       </w:r>
       <w:hyperlink r:id="rId71" w:history="1">
         <w:r>
           <w:rPr>
             <w:rStyle w:val="Hipervnculo"/>
           </w:rPr>
-          <w:t xml:space="preserve">XP - Extreme </w:t>
-        </w:r>
-        <w:proofErr w:type="spellStart"/>
-        <w:r>
-          <w:rPr>
-            <w:rStyle w:val="Hipervnculo"/>
-          </w:rPr>
-          <w:t>Programing</w:t>
-        </w:r>
-        <w:proofErr w:type="spellEnd"/>
-        <w:r>
-          <w:rPr>
-            <w:rStyle w:val="Hipervnculo"/>
-          </w:rPr>
-          <w:t xml:space="preserve"> </w:t>
-        </w:r>
-        <w:proofErr w:type="spellStart"/>
-        <w:r>
-          <w:rPr>
-            <w:rStyle w:val="Hipervnculo"/>
-          </w:rPr>
-          <w:t>Ingenieria</w:t>
-        </w:r>
-        <w:proofErr w:type="spellEnd"/>
-        <w:r>
-          <w:rPr>
-            <w:rStyle w:val="Hipervnculo"/>
-          </w:rPr>
-          <w:t xml:space="preserve"> de Software (mex.tl)</w:t>
+          <w:t>XP - Extreme Programing Ingenieria de Software (mex.tl)</w:t>
         </w:r>
       </w:hyperlink>
       <w:r>
@@ -32370,7 +30784,6 @@
   <w:style w:type="character" w:default="1" w:styleId="Fuentedeprrafopredeter">
     <w:name w:val="Default Paragraph Font"/>
     <w:uiPriority w:val="1"/>
-    <w:semiHidden/>
     <w:unhideWhenUsed/>
   </w:style>
   <w:style w:type="table" w:default="1" w:styleId="Tablanormal">

</xml_diff>

<commit_message>
Update logica de asistente
Ahora responde con mas logica a preguntas no reconocidas
</commit_message>
<xml_diff>
--- a/Tesis/Tesis Beta6.2.docx
+++ b/Tesis/Tesis Beta6.2.docx
@@ -290,23 +290,7 @@
           <w:sz w:val="28"/>
           <w:szCs w:val="28"/>
         </w:rPr>
-        <w:t xml:space="preserve">Dr. </w:t>
-      </w:r>
-      <w:proofErr w:type="spellStart"/>
-      <w:r>
-        <w:rPr>
-          <w:sz w:val="28"/>
-          <w:szCs w:val="28"/>
-        </w:rPr>
-        <w:t>Dionis</w:t>
-      </w:r>
-      <w:proofErr w:type="spellEnd"/>
-      <w:r>
-        <w:rPr>
-          <w:sz w:val="28"/>
-          <w:szCs w:val="28"/>
-        </w:rPr>
-        <w:t xml:space="preserve"> López Ramos.</w:t>
+        <w:t>Dr. Dionis López Ramos.</w:t>
       </w:r>
     </w:p>
     <w:p>
@@ -579,21 +563,7 @@
         <w:rPr>
           <w:lang w:val="en-US"/>
         </w:rPr>
-        <w:t>The population requires immediate responses and real-time actions from different institutional services (</w:t>
-      </w:r>
-      <w:proofErr w:type="spellStart"/>
-      <w:r>
-        <w:rPr>
-          <w:lang w:val="en-US"/>
-        </w:rPr>
-        <w:t>eg</w:t>
-      </w:r>
-      <w:proofErr w:type="spellEnd"/>
-      <w:r>
-        <w:rPr>
-          <w:lang w:val="en-US"/>
-        </w:rPr>
-        <w:t xml:space="preserve">, Health, Legality, Security, among others). In the current moments of technological and scientific development, the traditional management channels cannot satisfy the peak demand and the search for information. To solve this need, virtual assistants (Conversational Agents) or conversational robots have been created. Virtual assistants are programs that try to imitate the conversation that a human being can provide, in addition to being conceived as digital tools that allow human-machine interaction. They are widely used in the business, health and government sectors because they guarantee 24-hour customer service. </w:t>
+        <w:t xml:space="preserve">The population requires immediate responses and real-time actions from different institutional services (eg, Health, Legality, Security, among others). In the current moments of technological and scientific development, the traditional management channels cannot satisfy the peak demand and the search for information. To solve this need, virtual assistants (Conversational Agents) or conversational robots have been created. Virtual assistants are programs that try to imitate the conversation that a human being can provide, in addition to being conceived as digital tools that allow human-machine interaction. They are widely used in the business, health and government sectors because they guarantee 24-hour customer service. </w:t>
       </w:r>
     </w:p>
     <w:p>
@@ -3508,39 +3478,7 @@
           <w:rFonts w:eastAsia="Times New Roman"/>
           <w:lang w:eastAsia="es-ES"/>
         </w:rPr>
-        <w:t xml:space="preserve"> básico es apenas un poco más avanzado que una solución de </w:t>
-      </w:r>
-      <w:proofErr w:type="spellStart"/>
-      <w:r>
-        <w:rPr>
-          <w:rFonts w:eastAsia="Times New Roman"/>
-          <w:lang w:eastAsia="es-ES"/>
-        </w:rPr>
-        <w:t>front-end</w:t>
-      </w:r>
-      <w:proofErr w:type="spellEnd"/>
-      <w:r>
-        <w:rPr>
-          <w:rFonts w:eastAsia="Times New Roman"/>
-          <w:lang w:eastAsia="es-ES"/>
-        </w:rPr>
-        <w:t xml:space="preserve"> para responder a preguntas frecuentes (</w:t>
-      </w:r>
-      <w:proofErr w:type="spellStart"/>
-      <w:r>
-        <w:rPr>
-          <w:rFonts w:eastAsia="Times New Roman"/>
-          <w:lang w:eastAsia="es-ES"/>
-        </w:rPr>
-        <w:t>FAQs</w:t>
-      </w:r>
-      <w:proofErr w:type="spellEnd"/>
-      <w:r>
-        <w:rPr>
-          <w:rFonts w:eastAsia="Times New Roman"/>
-          <w:lang w:eastAsia="es-ES"/>
-        </w:rPr>
-        <w:t>).</w:t>
+        <w:t xml:space="preserve"> básico es apenas un poco más avanzado que una solución de front-end para responder a preguntas frecuentes (FAQs).</w:t>
       </w:r>
     </w:p>
     <w:p>
@@ -5078,35 +5016,7 @@
         <w:rPr>
           <w:rFonts w:ascii="Arial" w:hAnsi="Arial" w:cs="Arial"/>
         </w:rPr>
-        <w:t xml:space="preserve">La prueba de Turing plantea la pregunta de si las máquinas pueden pensar, y fue formulada por Alan Turing en su escrito “Computing </w:t>
-      </w:r>
-      <w:proofErr w:type="spellStart"/>
-      <w:r>
-        <w:rPr>
-          <w:rFonts w:ascii="Arial" w:hAnsi="Arial" w:cs="Arial"/>
-        </w:rPr>
-        <w:t>Machinery</w:t>
-      </w:r>
-      <w:proofErr w:type="spellEnd"/>
-      <w:r>
-        <w:rPr>
-          <w:rFonts w:ascii="Arial" w:hAnsi="Arial" w:cs="Arial"/>
-        </w:rPr>
-        <w:t xml:space="preserve"> and </w:t>
-      </w:r>
-      <w:proofErr w:type="spellStart"/>
-      <w:r>
-        <w:rPr>
-          <w:rFonts w:ascii="Arial" w:hAnsi="Arial" w:cs="Arial"/>
-        </w:rPr>
-        <w:t>Intelligence</w:t>
-      </w:r>
-      <w:proofErr w:type="spellEnd"/>
-      <w:r>
-        <w:rPr>
-          <w:rFonts w:ascii="Arial" w:hAnsi="Arial" w:cs="Arial"/>
-        </w:rPr>
-        <w:t>” (Maquinaria de computación e inteligencia) publicado en 1950. En el artículo, Turing propuso una prueba en la que un interrogador debía determinar qué jugador era un ser humano y cuál era una máquina, mediante una serie de preguntas escritas.</w:t>
+        <w:t>La prueba de Turing plantea la pregunta de si las máquinas pueden pensar, y fue formulada por Alan Turing en su escrito “Computing Machinery and Intelligence” (Maquinaria de computación e inteligencia) publicado en 1950. En el artículo, Turing propuso una prueba en la que un interrogador debía determinar qué jugador era un ser humano y cuál era una máquina, mediante una serie de preguntas escritas.</w:t>
       </w:r>
       <w:r>
         <w:rPr>
@@ -5181,21 +5091,7 @@
         <w:rPr>
           <w:rFonts w:ascii="Arial" w:hAnsi="Arial" w:cs="Arial"/>
         </w:rPr>
-        <w:t xml:space="preserve">En 1964, el informático del MIT Joseph </w:t>
-      </w:r>
-      <w:proofErr w:type="spellStart"/>
-      <w:r>
-        <w:rPr>
-          <w:rFonts w:ascii="Arial" w:hAnsi="Arial" w:cs="Arial"/>
-        </w:rPr>
-        <w:t>Weizenbaum</w:t>
-      </w:r>
-      <w:proofErr w:type="spellEnd"/>
-      <w:r>
-        <w:rPr>
-          <w:rFonts w:ascii="Arial" w:hAnsi="Arial" w:cs="Arial"/>
-        </w:rPr>
-        <w:t xml:space="preserve"> inició el desarrollo de ELIZA, que se convertiría en la primera máquina capaz de hablar utilizando el procesamiento del lenguaje natural.</w:t>
+        <w:t>En 1964, el informático del MIT Joseph Weizenbaum inició el desarrollo de ELIZA, que se convertiría en la primera máquina capaz de hablar utilizando el procesamiento del lenguaje natural.</w:t>
       </w:r>
     </w:p>
     <w:p>
@@ -5212,35 +5108,7 @@
         <w:rPr>
           <w:rFonts w:ascii="Arial" w:hAnsi="Arial" w:cs="Arial"/>
         </w:rPr>
-        <w:t xml:space="preserve">Eliza fue nombrada en honor al personaje de Eliza </w:t>
-      </w:r>
-      <w:proofErr w:type="spellStart"/>
-      <w:r>
-        <w:rPr>
-          <w:rFonts w:ascii="Arial" w:hAnsi="Arial" w:cs="Arial"/>
-        </w:rPr>
-        <w:t>Doolittle</w:t>
-      </w:r>
-      <w:proofErr w:type="spellEnd"/>
-      <w:r>
-        <w:rPr>
-          <w:rFonts w:ascii="Arial" w:hAnsi="Arial" w:cs="Arial"/>
-        </w:rPr>
-        <w:t xml:space="preserve"> en la obra </w:t>
-      </w:r>
-      <w:proofErr w:type="spellStart"/>
-      <w:r>
-        <w:rPr>
-          <w:rFonts w:ascii="Arial" w:hAnsi="Arial" w:cs="Arial"/>
-        </w:rPr>
-        <w:t>Pygmalion</w:t>
-      </w:r>
-      <w:proofErr w:type="spellEnd"/>
-      <w:r>
-        <w:rPr>
-          <w:rFonts w:ascii="Arial" w:hAnsi="Arial" w:cs="Arial"/>
-        </w:rPr>
-        <w:t xml:space="preserve"> de George Bernard Shaw, y engañó a muchas personas haciéndoles creer que estaban hablando con un humano. Para lograrlo, simplemente añadía palabras </w:t>
+        <w:t xml:space="preserve">Eliza fue nombrada en honor al personaje de Eliza Doolittle en la obra Pygmalion de George Bernard Shaw, y engañó a muchas personas haciéndoles creer que estaban hablando con un humano. Para lograrlo, simplemente añadía palabras </w:t>
       </w:r>
       <w:r>
         <w:rPr>
@@ -5296,63 +5164,7 @@
         <w:rPr>
           <w:rFonts w:ascii="Arial" w:hAnsi="Arial" w:cs="Arial"/>
         </w:rPr>
-        <w:t xml:space="preserve">A.L.I.C.E. (Artificial </w:t>
-      </w:r>
-      <w:proofErr w:type="spellStart"/>
-      <w:r>
-        <w:rPr>
-          <w:rFonts w:ascii="Arial" w:hAnsi="Arial" w:cs="Arial"/>
-        </w:rPr>
-        <w:t>Linguistic</w:t>
-      </w:r>
-      <w:proofErr w:type="spellEnd"/>
-      <w:r>
-        <w:rPr>
-          <w:rFonts w:ascii="Arial" w:hAnsi="Arial" w:cs="Arial"/>
-        </w:rPr>
-        <w:t xml:space="preserve"> Internet </w:t>
-      </w:r>
-      <w:proofErr w:type="spellStart"/>
-      <w:r>
-        <w:rPr>
-          <w:rFonts w:ascii="Arial" w:hAnsi="Arial" w:cs="Arial"/>
-        </w:rPr>
-        <w:t>Computer</w:t>
-      </w:r>
-      <w:proofErr w:type="spellEnd"/>
-      <w:r>
-        <w:rPr>
-          <w:rFonts w:ascii="Arial" w:hAnsi="Arial" w:cs="Arial"/>
-        </w:rPr>
-        <w:t xml:space="preserve"> </w:t>
-      </w:r>
-      <w:proofErr w:type="spellStart"/>
-      <w:r>
-        <w:rPr>
-          <w:rFonts w:ascii="Arial" w:hAnsi="Arial" w:cs="Arial"/>
-        </w:rPr>
-        <w:t>Entity</w:t>
-      </w:r>
-      <w:proofErr w:type="spellEnd"/>
-      <w:r>
-        <w:rPr>
-          <w:rFonts w:ascii="Arial" w:hAnsi="Arial" w:cs="Arial"/>
-        </w:rPr>
-        <w:t xml:space="preserve">) también conocido como </w:t>
-      </w:r>
-      <w:proofErr w:type="spellStart"/>
-      <w:r>
-        <w:rPr>
-          <w:rFonts w:ascii="Arial" w:hAnsi="Arial" w:cs="Arial"/>
-        </w:rPr>
-        <w:t>Alicebot</w:t>
-      </w:r>
-      <w:proofErr w:type="spellEnd"/>
-      <w:r>
-        <w:rPr>
-          <w:rFonts w:ascii="Arial" w:hAnsi="Arial" w:cs="Arial"/>
-        </w:rPr>
-        <w:t xml:space="preserve">, o simplemente Alice, es un </w:t>
+        <w:t xml:space="preserve">A.L.I.C.E. (Artificial Linguistic Internet Computer Entity) también conocido como Alicebot, o simplemente Alice, es un </w:t>
       </w:r>
       <w:r>
         <w:rPr>
@@ -5474,21 +5286,7 @@
         <w:rPr>
           <w:rFonts w:ascii="Arial" w:hAnsi="Arial" w:cs="Arial"/>
         </w:rPr>
-        <w:t xml:space="preserve"> (Google </w:t>
-      </w:r>
-      <w:proofErr w:type="spellStart"/>
-      <w:r>
-        <w:rPr>
-          <w:rFonts w:ascii="Arial" w:hAnsi="Arial" w:cs="Arial"/>
-        </w:rPr>
-        <w:t>Assistant</w:t>
-      </w:r>
-      <w:proofErr w:type="spellEnd"/>
-      <w:r>
-        <w:rPr>
-          <w:rFonts w:ascii="Arial" w:hAnsi="Arial" w:cs="Arial"/>
-        </w:rPr>
-        <w:t xml:space="preserve"> creado por Google), </w:t>
+        <w:t xml:space="preserve"> (Google Assistant creado por Google), </w:t>
       </w:r>
       <w:r>
         <w:rPr>
@@ -5672,21 +5470,10 @@
           <w:bCs w:val="0"/>
           <w:color w:val="auto"/>
         </w:rPr>
-        <w:t xml:space="preserve">Azure Bot </w:t>
-      </w:r>
-      <w:proofErr w:type="spellStart"/>
-      <w:r>
-        <w:rPr>
-          <w:rStyle w:val="Textoennegrita"/>
-          <w:rFonts w:ascii="Arial" w:hAnsi="Arial" w:cs="Arial"/>
-          <w:bCs w:val="0"/>
-          <w:color w:val="auto"/>
-        </w:rPr>
-        <w:t>Service</w:t>
+        <w:t>Azure Bot Service</w:t>
       </w:r>
       <w:bookmarkEnd w:id="12"/>
       <w:bookmarkEnd w:id="13"/>
-      <w:proofErr w:type="spellEnd"/>
       <w:r>
         <w:rPr>
           <w:rStyle w:val="Textoennegrita"/>
@@ -5811,9 +5598,8 @@
           <w:color w:val="000000" w:themeColor="text1"/>
           <w:shd w:val="clear" w:color="auto" w:fill="FFFFFF"/>
         </w:rPr>
-        <w:t xml:space="preserve">Azure Bot </w:t>
-      </w:r>
-      <w:proofErr w:type="spellStart"/>
+        <w:t>Azure Bot Service</w:t>
+      </w:r>
       <w:r>
         <w:rPr>
           <w:rStyle w:val="Textoennegrita"/>
@@ -5822,18 +5608,15 @@
           <w:color w:val="000000" w:themeColor="text1"/>
           <w:shd w:val="clear" w:color="auto" w:fill="FFFFFF"/>
         </w:rPr>
-        <w:t>Service</w:t>
-      </w:r>
-      <w:proofErr w:type="spellEnd"/>
-      <w:r>
-        <w:rPr>
-          <w:rStyle w:val="Textoennegrita"/>
-          <w:rFonts w:cs="Arial"/>
+        <w:t xml:space="preserve"> </w:t>
+      </w:r>
+      <w:r>
+        <w:rPr>
           <w:i w:val="0"/>
           <w:color w:val="000000" w:themeColor="text1"/>
           <w:shd w:val="clear" w:color="auto" w:fill="FFFFFF"/>
         </w:rPr>
-        <w:t xml:space="preserve"> </w:t>
+        <w:t>es una herramienta</w:t>
       </w:r>
       <w:r>
         <w:rPr>
@@ -5841,7 +5624,7 @@
           <w:color w:val="000000" w:themeColor="text1"/>
           <w:shd w:val="clear" w:color="auto" w:fill="FFFFFF"/>
         </w:rPr>
-        <w:t>es una herramienta</w:t>
+        <w:t xml:space="preserve"> que forma parte de los servicios</w:t>
       </w:r>
       <w:r>
         <w:rPr>
@@ -5849,7 +5632,7 @@
           <w:color w:val="000000" w:themeColor="text1"/>
           <w:shd w:val="clear" w:color="auto" w:fill="FFFFFF"/>
         </w:rPr>
-        <w:t xml:space="preserve"> que forma parte de los servicios</w:t>
+        <w:t xml:space="preserve"> en la nube</w:t>
       </w:r>
       <w:r>
         <w:rPr>
@@ -5857,7 +5640,7 @@
           <w:color w:val="000000" w:themeColor="text1"/>
           <w:shd w:val="clear" w:color="auto" w:fill="FFFFFF"/>
         </w:rPr>
-        <w:t xml:space="preserve"> en la nube</w:t>
+        <w:t xml:space="preserve"> de Azure</w:t>
       </w:r>
       <w:r>
         <w:rPr>
@@ -5865,7 +5648,7 @@
           <w:color w:val="000000" w:themeColor="text1"/>
           <w:shd w:val="clear" w:color="auto" w:fill="FFFFFF"/>
         </w:rPr>
-        <w:t xml:space="preserve"> de Azure</w:t>
+        <w:t xml:space="preserve"> que entra en la categoría Plataformas y herramientas de </w:t>
       </w:r>
       <w:r>
         <w:rPr>
@@ -5873,7 +5656,7 @@
           <w:color w:val="000000" w:themeColor="text1"/>
           <w:shd w:val="clear" w:color="auto" w:fill="FFFFFF"/>
         </w:rPr>
-        <w:t xml:space="preserve"> que entra en la categoría Plataformas y herramientas de </w:t>
+        <w:t>Robot conversacional</w:t>
       </w:r>
       <w:r>
         <w:rPr>
@@ -5881,7 +5664,7 @@
           <w:color w:val="000000" w:themeColor="text1"/>
           <w:shd w:val="clear" w:color="auto" w:fill="FFFFFF"/>
         </w:rPr>
-        <w:t>Robot conversacional</w:t>
+        <w:t xml:space="preserve"> </w:t>
       </w:r>
       <w:r>
         <w:rPr>
@@ -5889,7 +5672,7 @@
           <w:color w:val="000000" w:themeColor="text1"/>
           <w:shd w:val="clear" w:color="auto" w:fill="FFFFFF"/>
         </w:rPr>
-        <w:t xml:space="preserve"> </w:t>
+        <w:t>de una pila tecnológica. [6] [11</w:t>
       </w:r>
       <w:r>
         <w:rPr>
@@ -5897,14 +5680,6 @@
           <w:color w:val="000000" w:themeColor="text1"/>
           <w:shd w:val="clear" w:color="auto" w:fill="FFFFFF"/>
         </w:rPr>
-        <w:t>de una pila tecnológica. [6] [11</w:t>
-      </w:r>
-      <w:r>
-        <w:rPr>
-          <w:i w:val="0"/>
-          <w:color w:val="000000" w:themeColor="text1"/>
-          <w:shd w:val="clear" w:color="auto" w:fill="FFFFFF"/>
-        </w:rPr>
         <w:t xml:space="preserve">] </w:t>
       </w:r>
       <w:r>
@@ -5955,23 +5730,7 @@
           <w:b/>
           <w:color w:val="1A1A1F"/>
         </w:rPr>
-        <w:t xml:space="preserve">Bot Framework </w:t>
-      </w:r>
-      <w:proofErr w:type="spellStart"/>
-      <w:r>
-        <w:rPr>
-          <w:b/>
-          <w:color w:val="1A1A1F"/>
-        </w:rPr>
-        <w:t>Composer</w:t>
-      </w:r>
-      <w:proofErr w:type="spellEnd"/>
-      <w:r>
-        <w:rPr>
-          <w:b/>
-          <w:color w:val="1A1A1F"/>
-        </w:rPr>
-        <w:t>:</w:t>
+        <w:t>Bot Framework Composer:</w:t>
       </w:r>
     </w:p>
     <w:p>
@@ -6002,47 +5761,11 @@
         </w:rPr>
         <w:t>Entorno de Desarrollo Integrado (</w:t>
       </w:r>
-      <w:proofErr w:type="spellStart"/>
-      <w:r>
-        <w:rPr>
-          <w:rFonts w:ascii="Arial" w:hAnsi="Arial" w:cs="Arial"/>
-        </w:rPr>
-        <w:t>Integrated</w:t>
-      </w:r>
-      <w:proofErr w:type="spellEnd"/>
-      <w:r>
-        <w:rPr>
-          <w:rFonts w:ascii="Arial" w:hAnsi="Arial" w:cs="Arial"/>
-        </w:rPr>
-        <w:t xml:space="preserve"> </w:t>
-      </w:r>
-      <w:proofErr w:type="spellStart"/>
-      <w:r>
-        <w:rPr>
-          <w:rFonts w:ascii="Arial" w:hAnsi="Arial" w:cs="Arial"/>
-        </w:rPr>
-        <w:t>Development</w:t>
-      </w:r>
-      <w:proofErr w:type="spellEnd"/>
-      <w:r>
-        <w:rPr>
-          <w:rFonts w:ascii="Arial" w:hAnsi="Arial" w:cs="Arial"/>
-        </w:rPr>
-        <w:t xml:space="preserve"> </w:t>
-      </w:r>
-      <w:proofErr w:type="spellStart"/>
-      <w:r>
-        <w:rPr>
-          <w:rFonts w:ascii="Arial" w:hAnsi="Arial" w:cs="Arial"/>
-        </w:rPr>
-        <w:t>Environment</w:t>
-      </w:r>
-      <w:proofErr w:type="spellEnd"/>
-      <w:r>
-        <w:rPr>
-          <w:rFonts w:ascii="Arial" w:hAnsi="Arial" w:cs="Arial"/>
-        </w:rPr>
-        <w:t xml:space="preserve"> (IDE)</w:t>
+      <w:r>
+        <w:rPr>
+          <w:rFonts w:ascii="Arial" w:hAnsi="Arial" w:cs="Arial"/>
+        </w:rPr>
+        <w:t>Integrated Development Environment (IDE)</w:t>
       </w:r>
       <w:r>
         <w:rPr>
@@ -6169,20 +5892,8 @@
           <w:color w:val="000000" w:themeColor="text1"/>
           <w:shd w:val="clear" w:color="auto" w:fill="FFFFFF"/>
         </w:rPr>
-        <w:t xml:space="preserve">Azure Bot </w:t>
-      </w:r>
-      <w:proofErr w:type="spellStart"/>
-      <w:r>
-        <w:rPr>
-          <w:rStyle w:val="Textoennegrita"/>
-          <w:b w:val="0"/>
-          <w:i/>
-          <w:color w:val="000000" w:themeColor="text1"/>
-          <w:shd w:val="clear" w:color="auto" w:fill="FFFFFF"/>
-        </w:rPr>
-        <w:t>Service</w:t>
-      </w:r>
-      <w:proofErr w:type="spellEnd"/>
+        <w:t>Azure Bot Service</w:t>
+      </w:r>
       <w:r>
         <w:rPr>
           <w:rStyle w:val="Textoennegrita"/>
@@ -6201,7 +5912,6 @@
       <w:r>
         <w:t xml:space="preserve"> </w:t>
       </w:r>
-      <w:proofErr w:type="spellStart"/>
       <w:r>
         <w:rPr>
           <w:color w:val="000000" w:themeColor="text1"/>
@@ -6209,7 +5919,6 @@
         </w:rPr>
         <w:t>Slack</w:t>
       </w:r>
-      <w:proofErr w:type="spellEnd"/>
       <w:r>
         <w:rPr>
           <w:color w:val="000000" w:themeColor="text1"/>
@@ -6247,7 +5956,6 @@
         </w:rPr>
         <w:t xml:space="preserve">Azure Bot </w:t>
       </w:r>
-      <w:proofErr w:type="spellStart"/>
       <w:r>
         <w:rPr>
           <w:rStyle w:val="Textoennegrita"/>
@@ -6256,7 +5964,6 @@
         </w:rPr>
         <w:t>Service</w:t>
       </w:r>
-      <w:proofErr w:type="spellEnd"/>
       <w:r>
         <w:rPr>
           <w:color w:val="000000" w:themeColor="text1"/>
@@ -6348,16 +6055,8 @@
         <w:rPr>
           <w:color w:val="1A1A1F"/>
         </w:rPr>
-        <w:t xml:space="preserve">Bot Framework </w:t>
-      </w:r>
-      <w:proofErr w:type="spellStart"/>
-      <w:r>
-        <w:rPr>
-          <w:color w:val="1A1A1F"/>
-        </w:rPr>
-        <w:t>Composer</w:t>
-      </w:r>
-      <w:proofErr w:type="spellEnd"/>
+        <w:t>Bot Framework Composer</w:t>
+      </w:r>
       <w:r>
         <w:rPr>
           <w:shd w:val="clear" w:color="auto" w:fill="FFFFFF"/>
@@ -6520,21 +6219,7 @@
         <w:rPr>
           <w:shd w:val="clear" w:color="auto" w:fill="FFFFFF"/>
         </w:rPr>
-        <w:t xml:space="preserve">“Software </w:t>
-      </w:r>
-      <w:proofErr w:type="spellStart"/>
-      <w:r>
-        <w:rPr>
-          <w:shd w:val="clear" w:color="auto" w:fill="FFFFFF"/>
-        </w:rPr>
-        <w:t>Development</w:t>
-      </w:r>
-      <w:proofErr w:type="spellEnd"/>
-      <w:r>
-        <w:rPr>
-          <w:shd w:val="clear" w:color="auto" w:fill="FFFFFF"/>
-        </w:rPr>
-        <w:t xml:space="preserve"> Kit” (Kit de desarrollo de software) </w:t>
+        <w:t xml:space="preserve">“Software Development Kit” (Kit de desarrollo de software) </w:t>
       </w:r>
       <w:r>
         <w:rPr>
@@ -6585,15 +6270,7 @@
         <w:jc w:val="both"/>
       </w:pPr>
       <w:r>
-        <w:t xml:space="preserve">Bot Framework </w:t>
-      </w:r>
-      <w:proofErr w:type="spellStart"/>
-      <w:r>
-        <w:t>Composer</w:t>
-      </w:r>
-      <w:proofErr w:type="spellEnd"/>
-      <w:r>
-        <w:t xml:space="preserve"> depende de los servicios en la nube de Azure.</w:t>
+        <w:t>Bot Framework Composer depende de los servicios en la nube de Azure.</w:t>
       </w:r>
     </w:p>
     <w:p>
@@ -6624,7 +6301,6 @@
         </w:rPr>
         <w:t xml:space="preserve">Azure Bot </w:t>
       </w:r>
-      <w:proofErr w:type="spellStart"/>
       <w:r>
         <w:rPr>
           <w:rStyle w:val="Textoennegrita"/>
@@ -6633,7 +6309,6 @@
         </w:rPr>
         <w:t>Service</w:t>
       </w:r>
-      <w:proofErr w:type="spellEnd"/>
       <w:r>
         <w:rPr>
           <w:b/>
@@ -6704,21 +6379,7 @@
         <w:rPr>
           <w:shd w:val="clear" w:color="auto" w:fill="FFFFFF"/>
         </w:rPr>
-        <w:t xml:space="preserve">, herramientas de creación de </w:t>
-      </w:r>
-      <w:proofErr w:type="spellStart"/>
-      <w:r>
-        <w:rPr>
-          <w:shd w:val="clear" w:color="auto" w:fill="FFFFFF"/>
-        </w:rPr>
-        <w:t>bots</w:t>
-      </w:r>
-      <w:proofErr w:type="spellEnd"/>
-      <w:r>
-        <w:rPr>
-          <w:shd w:val="clear" w:color="auto" w:fill="FFFFFF"/>
-        </w:rPr>
-        <w:t xml:space="preserve"> y canales estándar gratuitos. </w:t>
+        <w:t xml:space="preserve">, herramientas de creación de bots y canales estándar gratuitos. </w:t>
       </w:r>
     </w:p>
     <w:p>
@@ -6839,21 +6500,7 @@
         <w:rPr>
           <w:shd w:val="clear" w:color="auto" w:fill="FFFFFF"/>
         </w:rPr>
-        <w:t xml:space="preserve"> se comunique con los usuarios dentro de su propia aplicación o en su aplicación web además de contener herramientas de creación de </w:t>
-      </w:r>
-      <w:proofErr w:type="spellStart"/>
-      <w:r>
-        <w:rPr>
-          <w:shd w:val="clear" w:color="auto" w:fill="FFFFFF"/>
-        </w:rPr>
-        <w:t>bots</w:t>
-      </w:r>
-      <w:proofErr w:type="spellEnd"/>
-      <w:r>
-        <w:rPr>
-          <w:shd w:val="clear" w:color="auto" w:fill="FFFFFF"/>
-        </w:rPr>
-        <w:t xml:space="preserve"> y canales estándar gratuitos y premium. </w:t>
+        <w:t xml:space="preserve"> se comunique con los usuarios dentro de su propia aplicación o en su aplicación web además de contener herramientas de creación de bots y canales estándar gratuitos y premium. </w:t>
       </w:r>
       <w:r>
         <w:t>Aparte de esto, también le cobran por los recursos consumidos en las funciones de Azure y la aplicación web de Azure.</w:t>
@@ -6876,7 +6523,6 @@
       </w:pPr>
       <w:bookmarkStart w:id="14" w:name="_Toc111128109"/>
       <w:bookmarkStart w:id="15" w:name="_Toc116232222"/>
-      <w:proofErr w:type="spellStart"/>
       <w:r>
         <w:rPr>
           <w:rFonts w:ascii="Arial" w:hAnsi="Arial" w:cs="Arial"/>
@@ -6887,7 +6533,6 @@
       </w:r>
       <w:bookmarkEnd w:id="14"/>
       <w:bookmarkEnd w:id="15"/>
-      <w:proofErr w:type="spellEnd"/>
     </w:p>
     <w:p>
       <w:pPr>
@@ -6988,45 +6633,23 @@
           </wp:anchor>
         </w:drawing>
       </w:r>
-      <w:proofErr w:type="spellStart"/>
       <w:r>
         <w:rPr>
           <w:color w:val="000000" w:themeColor="text1"/>
         </w:rPr>
-        <w:t>Dialogflow</w:t>
-      </w:r>
-      <w:proofErr w:type="spellEnd"/>
+        <w:t>Dialogflow desarrollada por Google, es una plataforma con comprensión del lenguaje natural q</w:t>
+      </w:r>
       <w:r>
         <w:rPr>
           <w:color w:val="000000" w:themeColor="text1"/>
         </w:rPr>
-        <w:t xml:space="preserve"> desarrollada por Google, es una plataforma con comprensión del lenguaje natural q</w:t>
+        <w:t xml:space="preserve">ue </w:t>
       </w:r>
       <w:r>
         <w:rPr>
           <w:color w:val="000000" w:themeColor="text1"/>
         </w:rPr>
-        <w:t xml:space="preserve">ue </w:t>
-      </w:r>
-      <w:r>
-        <w:rPr>
-          <w:color w:val="000000" w:themeColor="text1"/>
-        </w:rPr>
-        <w:t xml:space="preserve">facilita el diseño de una interfaz de usuario de conversación y su integración a tu aplicación para dispositivos móviles, aplicaciones web, dispositivos, </w:t>
-      </w:r>
-      <w:proofErr w:type="spellStart"/>
-      <w:r>
-        <w:rPr>
-          <w:color w:val="000000" w:themeColor="text1"/>
-        </w:rPr>
-        <w:t>bots</w:t>
-      </w:r>
-      <w:proofErr w:type="spellEnd"/>
-      <w:r>
-        <w:rPr>
-          <w:color w:val="000000" w:themeColor="text1"/>
-        </w:rPr>
-        <w:t>, sistemas de respuesta de voz interactiva, etc. Proporciona nuevas y atractivas formas para que los usuarios interactú</w:t>
+        <w:t>facilita el diseño de una interfaz de usuario de conversación y su integración a tu aplicación para dispositivos móviles, aplicaciones web, dispositivos, bots, sistemas de respuesta de voz interactiva, etc. Proporciona nuevas y atractivas formas para que los usuarios interactú</w:t>
       </w:r>
       <w:r>
         <w:rPr>
@@ -7060,19 +6683,11 @@
         <w:spacing w:line="276" w:lineRule="auto"/>
         <w:jc w:val="both"/>
       </w:pPr>
-      <w:proofErr w:type="spellStart"/>
       <w:r>
         <w:rPr>
           <w:color w:val="000000" w:themeColor="text1"/>
         </w:rPr>
-        <w:t>Dialogflow</w:t>
-      </w:r>
-      <w:proofErr w:type="spellEnd"/>
-      <w:r>
-        <w:rPr>
-          <w:color w:val="000000" w:themeColor="text1"/>
-        </w:rPr>
-        <w:t xml:space="preserve"> puede analizar múltiples tipos de entradas de tus clientes, incluidas entradas de texto o audio (como las de un teléfono o una grabación de voz). También puede responder a tus clientes de varias maneras, ya sea a través de texto o con voz sintética. </w:t>
+        <w:t xml:space="preserve">Dialogflow puede analizar múltiples tipos de entradas de tus clientes, incluidas entradas de texto o audio (como las de un teléfono o una grabación de voz). También puede responder a tus clientes de varias maneras, ya sea a través de texto o con voz sintética. </w:t>
       </w:r>
       <w:r>
         <w:t xml:space="preserve">[7] </w:t>
@@ -7110,18 +6725,8 @@
           <w:i/>
         </w:rPr>
         <w:lastRenderedPageBreak/>
-        <w:t xml:space="preserve">Integraciones de </w:t>
-      </w:r>
-      <w:proofErr w:type="spellStart"/>
-      <w:r>
-        <w:rPr>
-          <w:b/>
-          <w:bCs/>
-          <w:i/>
-        </w:rPr>
-        <w:t>Dialogflow</w:t>
-      </w:r>
-      <w:proofErr w:type="spellEnd"/>
+        <w:t>Integraciones de Dialogflow</w:t>
+      </w:r>
     </w:p>
     <w:p>
       <w:pPr>
@@ -7132,67 +6737,18 @@
           <w:rFonts w:ascii="Arial" w:hAnsi="Arial" w:cs="Arial"/>
         </w:rPr>
       </w:pPr>
-      <w:proofErr w:type="spellStart"/>
-      <w:r>
-        <w:rPr>
-          <w:rFonts w:ascii="Arial" w:hAnsi="Arial" w:cs="Arial"/>
-        </w:rPr>
-        <w:t>Dialogflow</w:t>
-      </w:r>
-      <w:proofErr w:type="spellEnd"/>
-      <w:r>
-        <w:rPr>
-          <w:rFonts w:ascii="Arial" w:hAnsi="Arial" w:cs="Arial"/>
-        </w:rPr>
-        <w:t xml:space="preserve"> proporciona a los desarrolladores una variedad de plataformas para integrar sus agentes conversacionales. </w:t>
-      </w:r>
-      <w:proofErr w:type="spellStart"/>
+      <w:r>
+        <w:rPr>
+          <w:rFonts w:ascii="Arial" w:hAnsi="Arial" w:cs="Arial"/>
+        </w:rPr>
+        <w:t xml:space="preserve">Dialogflow proporciona a los desarrolladores una variedad de plataformas para integrar sus agentes conversacionales. </w:t>
+      </w:r>
       <w:r>
         <w:rPr>
           <w:rFonts w:ascii="Arial" w:hAnsi="Arial" w:cs="Arial"/>
           <w:lang w:val="en-US"/>
         </w:rPr>
-        <w:t>Esto</w:t>
-      </w:r>
-      <w:proofErr w:type="spellEnd"/>
-      <w:r>
-        <w:rPr>
-          <w:rFonts w:ascii="Arial" w:hAnsi="Arial" w:cs="Arial"/>
-          <w:lang w:val="en-US"/>
-        </w:rPr>
-        <w:t xml:space="preserve"> </w:t>
-      </w:r>
-      <w:proofErr w:type="spellStart"/>
-      <w:r>
-        <w:rPr>
-          <w:rFonts w:ascii="Arial" w:hAnsi="Arial" w:cs="Arial"/>
-          <w:lang w:val="en-US"/>
-        </w:rPr>
-        <w:t>incluye</w:t>
-      </w:r>
-      <w:proofErr w:type="spellEnd"/>
-      <w:r>
-        <w:rPr>
-          <w:rFonts w:ascii="Arial" w:hAnsi="Arial" w:cs="Arial"/>
-          <w:lang w:val="en-US"/>
-        </w:rPr>
-        <w:t xml:space="preserve"> Facebook Messenger, Skype, Slack, Twilio, Viber, Twitter, iPhone, Google Assistant y </w:t>
-      </w:r>
-      <w:proofErr w:type="spellStart"/>
-      <w:r>
-        <w:rPr>
-          <w:rFonts w:ascii="Arial" w:hAnsi="Arial" w:cs="Arial"/>
-          <w:lang w:val="en-US"/>
-        </w:rPr>
-        <w:t>otros</w:t>
-      </w:r>
-      <w:proofErr w:type="spellEnd"/>
-      <w:r>
-        <w:rPr>
-          <w:rFonts w:ascii="Arial" w:hAnsi="Arial" w:cs="Arial"/>
-          <w:lang w:val="en-US"/>
-        </w:rPr>
-        <w:t xml:space="preserve">. </w:t>
+        <w:t xml:space="preserve">Esto incluye Facebook Messenger, Skype, Slack, Twilio, Viber, Twitter, iPhone, Google Assistant y otros. </w:t>
       </w:r>
       <w:r>
         <w:rPr>
@@ -7230,23 +6786,7 @@
           <w:rFonts w:ascii="Arial" w:hAnsi="Arial" w:cs="Arial"/>
           <w:b/>
         </w:rPr>
-        <w:t xml:space="preserve">Ventajas de </w:t>
-      </w:r>
-      <w:proofErr w:type="spellStart"/>
-      <w:r>
-        <w:rPr>
-          <w:rFonts w:ascii="Arial" w:hAnsi="Arial" w:cs="Arial"/>
-          <w:b/>
-        </w:rPr>
-        <w:t>Dialogflow</w:t>
-      </w:r>
-      <w:proofErr w:type="spellEnd"/>
-      <w:r>
-        <w:rPr>
-          <w:rFonts w:ascii="Arial" w:hAnsi="Arial" w:cs="Arial"/>
-          <w:b/>
-        </w:rPr>
-        <w:t xml:space="preserve"> </w:t>
+        <w:t xml:space="preserve">Ventajas de Dialogflow </w:t>
       </w:r>
     </w:p>
     <w:p>
@@ -7290,34 +6830,24 @@
           <w:rFonts w:ascii="Arial" w:hAnsi="Arial" w:cs="Arial"/>
         </w:rPr>
       </w:pPr>
-      <w:proofErr w:type="spellStart"/>
+      <w:r>
+        <w:rPr>
+          <w:rFonts w:ascii="Arial" w:hAnsi="Arial" w:cs="Arial"/>
+        </w:rPr>
+        <w:t>Webhooks personalizados</w:t>
+      </w:r>
+      <w:r>
+        <w:rPr>
+          <w:rFonts w:ascii="Arial" w:hAnsi="Arial" w:cs="Arial"/>
+        </w:rPr>
+        <w:t xml:space="preserve"> (</w:t>
+      </w:r>
       <w:r>
         <w:rPr>
           <w:rFonts w:ascii="Arial" w:hAnsi="Arial" w:cs="Arial"/>
         </w:rPr>
         <w:t>Webhooks</w:t>
       </w:r>
-      <w:proofErr w:type="spellEnd"/>
-      <w:r>
-        <w:rPr>
-          <w:rFonts w:ascii="Arial" w:hAnsi="Arial" w:cs="Arial"/>
-        </w:rPr>
-        <w:t xml:space="preserve"> personalizados</w:t>
-      </w:r>
-      <w:r>
-        <w:rPr>
-          <w:rFonts w:ascii="Arial" w:hAnsi="Arial" w:cs="Arial"/>
-        </w:rPr>
-        <w:t xml:space="preserve"> (</w:t>
-      </w:r>
-      <w:proofErr w:type="spellStart"/>
-      <w:r>
-        <w:rPr>
-          <w:rFonts w:ascii="Arial" w:hAnsi="Arial" w:cs="Arial"/>
-        </w:rPr>
-        <w:t>Webhooks</w:t>
-      </w:r>
-      <w:proofErr w:type="spellEnd"/>
       <w:r>
         <w:rPr>
           <w:rFonts w:ascii="Roboto" w:hAnsi="Roboto"/>
@@ -7333,47 +6863,22 @@
           <w:rFonts w:ascii="Arial" w:hAnsi="Arial" w:cs="Arial"/>
           <w:shd w:val="clear" w:color="auto" w:fill="FFFFFF"/>
         </w:rPr>
-        <w:t xml:space="preserve">son </w:t>
-      </w:r>
-      <w:proofErr w:type="spellStart"/>
+        <w:t>son retrollamadas HTTP de usuario.​ Cuando esto ocurre, la web envía una solicitud HTTP a la URL</w:t>
+      </w:r>
       <w:r>
         <w:rPr>
           <w:rFonts w:ascii="Arial" w:hAnsi="Arial" w:cs="Arial"/>
           <w:shd w:val="clear" w:color="auto" w:fill="FFFFFF"/>
         </w:rPr>
-        <w:t>retrollamadas</w:t>
-      </w:r>
-      <w:proofErr w:type="spellEnd"/>
+        <w:t xml:space="preserve"> de destino</w:t>
+      </w:r>
       <w:r>
         <w:rPr>
           <w:rFonts w:ascii="Arial" w:hAnsi="Arial" w:cs="Arial"/>
           <w:shd w:val="clear" w:color="auto" w:fill="FFFFFF"/>
         </w:rPr>
-        <w:t xml:space="preserve"> HTTP de usuario.​ Cuando esto ocurre, la web envía una solicitud HTTP a la URL</w:t>
-      </w:r>
-      <w:r>
-        <w:rPr>
-          <w:rFonts w:ascii="Arial" w:hAnsi="Arial" w:cs="Arial"/>
-          <w:shd w:val="clear" w:color="auto" w:fill="FFFFFF"/>
-        </w:rPr>
-        <w:t xml:space="preserve"> de destino</w:t>
-      </w:r>
-      <w:r>
-        <w:rPr>
-          <w:rFonts w:ascii="Arial" w:hAnsi="Arial" w:cs="Arial"/>
-          <w:shd w:val="clear" w:color="auto" w:fill="FFFFFF"/>
-        </w:rPr>
-        <w:t xml:space="preserve"> configurada para el </w:t>
-      </w:r>
-      <w:proofErr w:type="spellStart"/>
-      <w:r>
-        <w:rPr>
-          <w:rFonts w:ascii="Arial" w:hAnsi="Arial" w:cs="Arial"/>
-          <w:shd w:val="clear" w:color="auto" w:fill="FFFFFF"/>
-        </w:rPr>
-        <w:t>webhook</w:t>
-      </w:r>
-      <w:proofErr w:type="spellEnd"/>
+        <w:t xml:space="preserve"> configurada para el webhook</w:t>
+      </w:r>
       <w:r>
         <w:rPr>
           <w:rFonts w:ascii="Roboto" w:hAnsi="Roboto"/>
@@ -7441,49 +6946,7 @@
         <w:rPr>
           <w:rFonts w:ascii="Arial" w:hAnsi="Arial" w:cs="Arial"/>
         </w:rPr>
-        <w:t xml:space="preserve">Integraciones </w:t>
-      </w:r>
-      <w:proofErr w:type="spellStart"/>
-      <w:r>
-        <w:rPr>
-          <w:rFonts w:ascii="Arial" w:hAnsi="Arial" w:cs="Arial"/>
-        </w:rPr>
-        <w:t>Out</w:t>
-      </w:r>
-      <w:proofErr w:type="spellEnd"/>
-      <w:r>
-        <w:rPr>
-          <w:rFonts w:ascii="Arial" w:hAnsi="Arial" w:cs="Arial"/>
-        </w:rPr>
-        <w:t>-</w:t>
-      </w:r>
-      <w:proofErr w:type="spellStart"/>
-      <w:r>
-        <w:rPr>
-          <w:rFonts w:ascii="Arial" w:hAnsi="Arial" w:cs="Arial"/>
-        </w:rPr>
-        <w:t>Of</w:t>
-      </w:r>
-      <w:proofErr w:type="spellEnd"/>
-      <w:r>
-        <w:rPr>
-          <w:rFonts w:ascii="Arial" w:hAnsi="Arial" w:cs="Arial"/>
-        </w:rPr>
-        <w:t>-</w:t>
-      </w:r>
-      <w:proofErr w:type="spellStart"/>
-      <w:r>
-        <w:rPr>
-          <w:rFonts w:ascii="Arial" w:hAnsi="Arial" w:cs="Arial"/>
-        </w:rPr>
-        <w:t>The</w:t>
-      </w:r>
-      <w:proofErr w:type="spellEnd"/>
-      <w:r>
-        <w:rPr>
-          <w:rFonts w:ascii="Arial" w:hAnsi="Arial" w:cs="Arial"/>
-        </w:rPr>
-        <w:t>-Box (OOTB), no requiere mucho desarrollo o personalización.</w:t>
+        <w:t>Integraciones Out-Of-The-Box (OOTB), no requiere mucho desarrollo o personalización.</w:t>
       </w:r>
     </w:p>
     <w:p>
@@ -7595,23 +7058,7 @@
           <w:rFonts w:ascii="Arial" w:hAnsi="Arial" w:cs="Arial"/>
           <w:b/>
         </w:rPr>
-        <w:t xml:space="preserve">de </w:t>
-      </w:r>
-      <w:proofErr w:type="spellStart"/>
-      <w:r>
-        <w:rPr>
-          <w:rFonts w:ascii="Arial" w:hAnsi="Arial" w:cs="Arial"/>
-          <w:b/>
-        </w:rPr>
-        <w:t>Dialogflow</w:t>
-      </w:r>
-      <w:proofErr w:type="spellEnd"/>
-      <w:r>
-        <w:rPr>
-          <w:rFonts w:ascii="Arial" w:hAnsi="Arial" w:cs="Arial"/>
-          <w:b/>
-        </w:rPr>
-        <w:t xml:space="preserve"> </w:t>
+        <w:t xml:space="preserve">de Dialogflow </w:t>
       </w:r>
       <w:r>
         <w:rPr>
@@ -7743,21 +7190,7 @@
         <w:rPr>
           <w:rFonts w:ascii="Arial" w:hAnsi="Arial" w:cs="Arial"/>
         </w:rPr>
-        <w:t xml:space="preserve">Mucho trabajo manual, tiempo y capacitación: En muchos casos, </w:t>
-      </w:r>
-      <w:proofErr w:type="spellStart"/>
-      <w:r>
-        <w:rPr>
-          <w:rFonts w:ascii="Arial" w:hAnsi="Arial" w:cs="Arial"/>
-        </w:rPr>
-        <w:t>Dialogflow</w:t>
-      </w:r>
-      <w:proofErr w:type="spellEnd"/>
-      <w:r>
-        <w:rPr>
-          <w:rFonts w:ascii="Arial" w:hAnsi="Arial" w:cs="Arial"/>
-        </w:rPr>
-        <w:t xml:space="preserve"> hace que sea más </w:t>
+        <w:t xml:space="preserve">Mucho trabajo manual, tiempo y capacitación: En muchos casos, Dialogflow hace que sea más </w:t>
       </w:r>
       <w:r>
         <w:rPr>
@@ -7781,21 +7214,7 @@
         <w:rPr>
           <w:rFonts w:ascii="Arial" w:hAnsi="Arial" w:cs="Arial"/>
         </w:rPr>
-        <w:t xml:space="preserve"> manualmente, especialmente cuando considera la necesidad de entrenar a su </w:t>
-      </w:r>
-      <w:proofErr w:type="spellStart"/>
-      <w:r>
-        <w:rPr>
-          <w:rFonts w:ascii="Arial" w:hAnsi="Arial" w:cs="Arial"/>
-        </w:rPr>
-        <w:t>bot</w:t>
-      </w:r>
-      <w:proofErr w:type="spellEnd"/>
-      <w:r>
-        <w:rPr>
-          <w:rFonts w:ascii="Arial" w:hAnsi="Arial" w:cs="Arial"/>
-        </w:rPr>
-        <w:t xml:space="preserve"> con el tiempo.</w:t>
+        <w:t xml:space="preserve"> manualmente, especialmente cuando considera la necesidad de entrenar a su bot con el tiempo.</w:t>
       </w:r>
     </w:p>
     <w:p>
@@ -7825,69 +7244,25 @@
           <w:spacing w:val="3"/>
         </w:rPr>
         <w:lastRenderedPageBreak/>
-        <w:t xml:space="preserve">Precios de </w:t>
-      </w:r>
-      <w:proofErr w:type="spellStart"/>
-      <w:r>
-        <w:rPr>
-          <w:b/>
+        <w:t>Precios de DialogFlow:</w:t>
+      </w:r>
+      <w:r>
+        <w:rPr>
           <w:spacing w:val="3"/>
         </w:rPr>
-        <w:t>DialogFlow</w:t>
-      </w:r>
-      <w:proofErr w:type="spellEnd"/>
-      <w:r>
-        <w:rPr>
-          <w:b/>
+        <w:t xml:space="preserve"> </w:t>
+      </w:r>
+      <w:r>
+        <w:rPr>
+          <w:shd w:val="clear" w:color="auto" w:fill="FFFFFF"/>
+        </w:rPr>
+        <w:t>La edición estándar es gratuita</w:t>
+      </w:r>
+      <w:r>
+        <w:rPr>
           <w:spacing w:val="3"/>
         </w:rPr>
-        <w:t>:</w:t>
-      </w:r>
-      <w:r>
-        <w:rPr>
-          <w:spacing w:val="3"/>
-        </w:rPr>
-        <w:t xml:space="preserve"> </w:t>
-      </w:r>
-      <w:r>
-        <w:rPr>
-          <w:shd w:val="clear" w:color="auto" w:fill="FFFFFF"/>
-        </w:rPr>
-        <w:t>La edición estándar es gratuita</w:t>
-      </w:r>
-      <w:r>
-        <w:rPr>
-          <w:spacing w:val="3"/>
-        </w:rPr>
-        <w:t xml:space="preserve">, en caso de ser usado para muchas peticiones lo enviará a la versión de pago que cobra $0.002 por solicitud. Sin embargo, CX </w:t>
-      </w:r>
-      <w:proofErr w:type="spellStart"/>
-      <w:r>
-        <w:rPr>
-          <w:spacing w:val="3"/>
-        </w:rPr>
-        <w:t>Agent</w:t>
-      </w:r>
-      <w:proofErr w:type="spellEnd"/>
-      <w:r>
-        <w:rPr>
-          <w:spacing w:val="3"/>
-        </w:rPr>
-        <w:t xml:space="preserve"> </w:t>
-      </w:r>
-      <w:proofErr w:type="spellStart"/>
-      <w:r>
-        <w:rPr>
-          <w:spacing w:val="3"/>
-        </w:rPr>
-        <w:t>Edition</w:t>
-      </w:r>
-      <w:proofErr w:type="spellEnd"/>
-      <w:r>
-        <w:rPr>
-          <w:spacing w:val="3"/>
-        </w:rPr>
-        <w:t xml:space="preserve"> cobra $20 por cada 100 sesiones de chat</w:t>
+        <w:t>, en caso de ser usado para muchas peticiones lo enviará a la versión de pago que cobra $0.002 por solicitud. Sin embargo, CX Agent Edition cobra $20 por cada 100 sesiones de chat</w:t>
       </w:r>
       <w:r>
         <w:rPr>
@@ -8087,15 +7462,7 @@
         <w:t xml:space="preserve"> </w:t>
       </w:r>
       <w:r>
-        <w:t xml:space="preserve">utilizadas para mejorar los asistentes contextuales creados con Rasa Open </w:t>
-      </w:r>
-      <w:proofErr w:type="spellStart"/>
-      <w:r>
-        <w:t>Source</w:t>
-      </w:r>
-      <w:proofErr w:type="spellEnd"/>
-      <w:r>
-        <w:t xml:space="preserve">. Juntos, incluyen todas las características para crear </w:t>
+        <w:t xml:space="preserve">utilizadas para mejorar los asistentes contextuales creados con Rasa Open Source. Juntos, incluyen todas las características para crear </w:t>
       </w:r>
       <w:r>
         <w:t xml:space="preserve">excelentes </w:t>
@@ -8150,15 +7517,7 @@
         <w:jc w:val="both"/>
       </w:pPr>
       <w:r>
-        <w:t xml:space="preserve">Hay varias compañías que usan Rasa y algunas de ellas son ERGO, Orange, </w:t>
-      </w:r>
-      <w:proofErr w:type="spellStart"/>
-      <w:r>
-        <w:t>Lemonade</w:t>
-      </w:r>
-      <w:proofErr w:type="spellEnd"/>
-      <w:r>
-        <w:t xml:space="preserve"> y T-Mobile. </w:t>
+        <w:t xml:space="preserve">Hay varias compañías que usan Rasa y algunas de ellas son ERGO, Orange, Lemonade y T-Mobile. </w:t>
       </w:r>
       <w:r>
         <w:rPr>
@@ -8253,23 +7612,7 @@
         <w:jc w:val="both"/>
       </w:pPr>
       <w:r>
-        <w:t>Integración en sistemas existentes. Al ser de código abierto se integra sin problemas aprovechando los beneficios de varios sistemas Back-</w:t>
-      </w:r>
-      <w:proofErr w:type="spellStart"/>
-      <w:r>
-        <w:t>end</w:t>
-      </w:r>
-      <w:proofErr w:type="spellEnd"/>
-      <w:r>
-        <w:t xml:space="preserve">, </w:t>
-      </w:r>
-      <w:proofErr w:type="spellStart"/>
-      <w:r>
-        <w:t>APIs</w:t>
-      </w:r>
-      <w:proofErr w:type="spellEnd"/>
-      <w:r>
-        <w:t xml:space="preserve"> y </w:t>
+        <w:t xml:space="preserve">Integración en sistemas existentes. Al ser de código abierto se integra sin problemas aprovechando los beneficios de varios sistemas Back-end, APIs y </w:t>
       </w:r>
       <w:r>
         <w:t>Automatización Robótica de P</w:t>
@@ -8293,15 +7636,7 @@
         <w:jc w:val="both"/>
       </w:pPr>
       <w:r>
-        <w:t xml:space="preserve">Soporta varias intenciones únicas y múltiples para comprender lo que el usuario quiere, también admite entidades </w:t>
-      </w:r>
-      <w:proofErr w:type="spellStart"/>
-      <w:r>
-        <w:t>pre-entrenadas</w:t>
-      </w:r>
-      <w:proofErr w:type="spellEnd"/>
-      <w:r>
-        <w:t xml:space="preserve"> y personalizadas para ayudar a modificar la intención según la solicitud del usuario.</w:t>
+        <w:t>Soporta varias intenciones únicas y múltiples para comprender lo que el usuario quiere, también admite entidades pre-entrenadas y personalizadas para ayudar a modificar la intención según la solicitud del usuario.</w:t>
       </w:r>
     </w:p>
     <w:p>
@@ -8358,39 +7693,7 @@
         <w:jc w:val="both"/>
       </w:pPr>
       <w:r>
-        <w:t xml:space="preserve">Integración con aplicaciones de mensajería como Facebook </w:t>
-      </w:r>
-      <w:proofErr w:type="spellStart"/>
-      <w:r>
-        <w:t>messenger</w:t>
-      </w:r>
-      <w:proofErr w:type="spellEnd"/>
-      <w:r>
-        <w:t xml:space="preserve">, Google Home, </w:t>
-      </w:r>
-      <w:proofErr w:type="spellStart"/>
-      <w:r>
-        <w:t>Rocket</w:t>
-      </w:r>
-      <w:proofErr w:type="spellEnd"/>
-      <w:r>
-        <w:t xml:space="preserve">, </w:t>
-      </w:r>
-      <w:proofErr w:type="spellStart"/>
-      <w:r>
-        <w:t>Slack</w:t>
-      </w:r>
-      <w:proofErr w:type="spellEnd"/>
-      <w:r>
-        <w:t xml:space="preserve">, </w:t>
-      </w:r>
-      <w:proofErr w:type="spellStart"/>
-      <w:r>
-        <w:t>Telegram</w:t>
-      </w:r>
-      <w:proofErr w:type="spellEnd"/>
-      <w:r>
-        <w:t xml:space="preserve"> y otras.</w:t>
+        <w:t>Integración con aplicaciones de mensajería como Facebook messenger, Google Home, Rocket, Slack, Telegram y otras.</w:t>
       </w:r>
     </w:p>
     <w:p>
@@ -8536,23 +7839,7 @@
           <w:rFonts w:eastAsia="Times New Roman"/>
           <w:lang w:eastAsia="es-ES"/>
         </w:rPr>
-        <w:t xml:space="preserve">Convierta el texto de forma libre en cualquier idioma en datos estructurados. Admite intenciones únicas y múltiples y entidades </w:t>
-      </w:r>
-      <w:proofErr w:type="spellStart"/>
-      <w:r>
-        <w:rPr>
-          <w:rFonts w:eastAsia="Times New Roman"/>
-          <w:lang w:eastAsia="es-ES"/>
-        </w:rPr>
-        <w:t>pre-entrenadas</w:t>
-      </w:r>
-      <w:proofErr w:type="spellEnd"/>
-      <w:r>
-        <w:rPr>
-          <w:rFonts w:eastAsia="Times New Roman"/>
-          <w:lang w:eastAsia="es-ES"/>
-        </w:rPr>
-        <w:t xml:space="preserve"> y personalizadas.</w:t>
+        <w:t>Convierta el texto de forma libre en cualquier idioma en datos estructurados. Admite intenciones únicas y múltiples y entidades pre-entrenadas y personalizadas.</w:t>
       </w:r>
     </w:p>
     <w:p>
@@ -8691,7 +7978,6 @@
       </w:pPr>
       <w:bookmarkStart w:id="19" w:name="_Toc111128111"/>
       <w:bookmarkStart w:id="20" w:name="_Toc116232224"/>
-      <w:proofErr w:type="spellStart"/>
       <w:r>
         <w:rPr>
           <w:rFonts w:ascii="Arial" w:hAnsi="Arial" w:cs="Arial"/>
@@ -8710,7 +7996,6 @@
       </w:r>
       <w:bookmarkEnd w:id="19"/>
       <w:bookmarkEnd w:id="20"/>
-      <w:proofErr w:type="spellEnd"/>
     </w:p>
     <w:p>
       <w:pPr>
@@ -8815,21 +8100,12 @@
           </wp:anchor>
         </w:drawing>
       </w:r>
-      <w:proofErr w:type="spellStart"/>
       <w:r>
         <w:rPr>
           <w:bCs/>
           <w:iCs/>
         </w:rPr>
-        <w:t>Botpress</w:t>
-      </w:r>
-      <w:proofErr w:type="spellEnd"/>
-      <w:r>
-        <w:rPr>
-          <w:bCs/>
-          <w:iCs/>
-        </w:rPr>
-        <w:t xml:space="preserve"> es una plataforma de código abierto para construir asistentes virtuales de forma </w:t>
+        <w:t xml:space="preserve">Botpress es una plataforma de código abierto para construir asistentes virtuales de forma </w:t>
       </w:r>
       <w:r>
         <w:rPr>
@@ -8938,73 +8214,23 @@
           <w:lang w:val="es-MX" w:eastAsia="es-ES"/>
         </w:rPr>
       </w:pPr>
-      <w:proofErr w:type="spellStart"/>
       <w:r>
         <w:rPr>
           <w:shd w:val="clear" w:color="auto" w:fill="FFFFFF"/>
         </w:rPr>
-        <w:t>Botpress</w:t>
-      </w:r>
-      <w:proofErr w:type="spellEnd"/>
+        <w:t xml:space="preserve">Botpress </w:t>
+      </w:r>
       <w:r>
         <w:rPr>
           <w:shd w:val="clear" w:color="auto" w:fill="FFFFFF"/>
         </w:rPr>
-        <w:t xml:space="preserve"> </w:t>
+        <w:t>cuenta con una</w:t>
       </w:r>
       <w:r>
         <w:rPr>
           <w:shd w:val="clear" w:color="auto" w:fill="FFFFFF"/>
         </w:rPr>
-        <w:t>cuenta con una</w:t>
-      </w:r>
-      <w:r>
-        <w:rPr>
-          <w:shd w:val="clear" w:color="auto" w:fill="FFFFFF"/>
-        </w:rPr>
-        <w:t xml:space="preserve"> amplia gama de empresas, incluidas agencias digitales, organizaciones </w:t>
-      </w:r>
-      <w:proofErr w:type="spellStart"/>
-      <w:r>
-        <w:rPr>
-          <w:shd w:val="clear" w:color="auto" w:fill="FFFFFF"/>
-        </w:rPr>
-        <w:t>Fortune</w:t>
-      </w:r>
-      <w:proofErr w:type="spellEnd"/>
-      <w:r>
-        <w:rPr>
-          <w:shd w:val="clear" w:color="auto" w:fill="FFFFFF"/>
-        </w:rPr>
-        <w:t xml:space="preserve"> 500 (lista de Compañías), gobiernos y nuevas empresas están construyendo asistentes digitales con </w:t>
-      </w:r>
-      <w:proofErr w:type="spellStart"/>
-      <w:r>
-        <w:rPr>
-          <w:shd w:val="clear" w:color="auto" w:fill="FFFFFF"/>
-        </w:rPr>
-        <w:t>Botpress</w:t>
-      </w:r>
-      <w:proofErr w:type="spellEnd"/>
-      <w:r>
-        <w:rPr>
-          <w:shd w:val="clear" w:color="auto" w:fill="FFFFFF"/>
-        </w:rPr>
-        <w:t xml:space="preserve"> </w:t>
-      </w:r>
-      <w:proofErr w:type="spellStart"/>
-      <w:r>
-        <w:rPr>
-          <w:shd w:val="clear" w:color="auto" w:fill="FFFFFF"/>
-        </w:rPr>
-        <w:t>Platform</w:t>
-      </w:r>
-      <w:proofErr w:type="spellEnd"/>
-      <w:r>
-        <w:rPr>
-          <w:shd w:val="clear" w:color="auto" w:fill="FFFFFF"/>
-        </w:rPr>
-        <w:t xml:space="preserve">. </w:t>
+        <w:t xml:space="preserve"> amplia gama de empresas, incluidas agencias digitales, organizaciones Fortune 500 (lista de Compañías), gobiernos y nuevas empresas están construyendo asistentes digitales con Botpress Platform. </w:t>
       </w:r>
       <w:r>
         <w:rPr>
@@ -9237,71 +8463,7 @@
           <w:rFonts w:eastAsia="Times New Roman"/>
           <w:lang w:eastAsia="es-ES"/>
         </w:rPr>
-        <w:t xml:space="preserve"> como </w:t>
-      </w:r>
-      <w:proofErr w:type="spellStart"/>
-      <w:r>
-        <w:rPr>
-          <w:rFonts w:eastAsia="Times New Roman"/>
-          <w:lang w:eastAsia="es-ES"/>
-        </w:rPr>
-        <w:t>Slack</w:t>
-      </w:r>
-      <w:proofErr w:type="spellEnd"/>
-      <w:r>
-        <w:rPr>
-          <w:rFonts w:eastAsia="Times New Roman"/>
-          <w:lang w:eastAsia="es-ES"/>
-        </w:rPr>
-        <w:t xml:space="preserve">, </w:t>
-      </w:r>
-      <w:proofErr w:type="spellStart"/>
-      <w:r>
-        <w:rPr>
-          <w:rFonts w:eastAsia="Times New Roman"/>
-          <w:lang w:eastAsia="es-ES"/>
-        </w:rPr>
-        <w:t>Telegram</w:t>
-      </w:r>
-      <w:proofErr w:type="spellEnd"/>
-      <w:r>
-        <w:rPr>
-          <w:rFonts w:eastAsia="Times New Roman"/>
-          <w:lang w:eastAsia="es-ES"/>
-        </w:rPr>
-        <w:t xml:space="preserve">, MS </w:t>
-      </w:r>
-      <w:proofErr w:type="spellStart"/>
-      <w:r>
-        <w:rPr>
-          <w:rFonts w:eastAsia="Times New Roman"/>
-          <w:lang w:eastAsia="es-ES"/>
-        </w:rPr>
-        <w:t>Teams</w:t>
-      </w:r>
-      <w:proofErr w:type="spellEnd"/>
-      <w:r>
-        <w:rPr>
-          <w:rFonts w:eastAsia="Times New Roman"/>
-          <w:lang w:eastAsia="es-ES"/>
-        </w:rPr>
-        <w:t xml:space="preserve">, Facebook Messenger y un chat web </w:t>
-      </w:r>
-      <w:proofErr w:type="spellStart"/>
-      <w:r>
-        <w:rPr>
-          <w:rFonts w:eastAsia="Times New Roman"/>
-          <w:lang w:eastAsia="es-ES"/>
-        </w:rPr>
-        <w:t>incrustable</w:t>
-      </w:r>
-      <w:proofErr w:type="spellEnd"/>
-      <w:r>
-        <w:rPr>
-          <w:rFonts w:eastAsia="Times New Roman"/>
-          <w:lang w:eastAsia="es-ES"/>
-        </w:rPr>
-        <w:t>.</w:t>
+        <w:t> como Slack, Telegram, MS Teams, Facebook Messenger y un chat web incrustable.</w:t>
       </w:r>
     </w:p>
     <w:p>
@@ -9407,18 +8569,8 @@
           <w:b/>
           <w:lang w:eastAsia="es-ES"/>
         </w:rPr>
-        <w:t xml:space="preserve">Ventajas de </w:t>
-      </w:r>
-      <w:proofErr w:type="spellStart"/>
-      <w:r>
-        <w:rPr>
-          <w:rFonts w:eastAsia="Times New Roman"/>
-          <w:b/>
-          <w:lang w:eastAsia="es-ES"/>
-        </w:rPr>
-        <w:t>BotPress</w:t>
-      </w:r>
-      <w:proofErr w:type="spellEnd"/>
+        <w:t>Ventajas de BotPress</w:t>
+      </w:r>
     </w:p>
     <w:p>
       <w:pPr>
@@ -9480,17 +8632,8 @@
           <w:rFonts w:eastAsia="Times New Roman"/>
           <w:lang w:eastAsia="es-ES"/>
         </w:rPr>
-        <w:t xml:space="preserve"> de </w:t>
-      </w:r>
-      <w:proofErr w:type="spellStart"/>
-      <w:r>
-        <w:rPr>
-          <w:rFonts w:eastAsia="Times New Roman"/>
-          <w:lang w:eastAsia="es-ES"/>
-        </w:rPr>
-        <w:t>BotPress</w:t>
-      </w:r>
-      <w:proofErr w:type="spellEnd"/>
+        <w:t xml:space="preserve"> de BotPress</w:t>
+      </w:r>
       <w:r>
         <w:rPr>
           <w:rFonts w:eastAsia="Times New Roman"/>
@@ -9537,23 +8680,7 @@
           <w:rFonts w:eastAsia="Times New Roman"/>
           <w:lang w:eastAsia="es-ES"/>
         </w:rPr>
-        <w:t xml:space="preserve">El núcleo de la plataforma </w:t>
-      </w:r>
-      <w:proofErr w:type="spellStart"/>
-      <w:r>
-        <w:rPr>
-          <w:rFonts w:eastAsia="Times New Roman"/>
-          <w:lang w:eastAsia="es-ES"/>
-        </w:rPr>
-        <w:t>Botpress</w:t>
-      </w:r>
-      <w:proofErr w:type="spellEnd"/>
-      <w:r>
-        <w:rPr>
-          <w:rFonts w:eastAsia="Times New Roman"/>
-          <w:lang w:eastAsia="es-ES"/>
-        </w:rPr>
-        <w:t xml:space="preserve"> es de </w:t>
+        <w:t>El núcleo de la plataforma Botpress es de </w:t>
       </w:r>
       <w:r>
         <w:rPr>
@@ -9689,25 +8816,7 @@
           <w:b/>
           <w:lang w:eastAsia="es-ES"/>
         </w:rPr>
-        <w:t xml:space="preserve">Desventajas de </w:t>
-      </w:r>
-      <w:proofErr w:type="spellStart"/>
-      <w:r>
-        <w:rPr>
-          <w:rFonts w:eastAsia="Times New Roman"/>
-          <w:b/>
-          <w:lang w:eastAsia="es-ES"/>
-        </w:rPr>
-        <w:t>BotPress</w:t>
-      </w:r>
-      <w:proofErr w:type="spellEnd"/>
-      <w:r>
-        <w:rPr>
-          <w:rFonts w:eastAsia="Times New Roman"/>
-          <w:b/>
-          <w:lang w:eastAsia="es-ES"/>
-        </w:rPr>
-        <w:t xml:space="preserve"> </w:t>
+        <w:t xml:space="preserve">Desventajas de BotPress </w:t>
       </w:r>
       <w:r>
         <w:rPr>
@@ -9907,34 +9016,9 @@
           <w:b/>
           <w:bCs/>
         </w:rPr>
-        <w:t xml:space="preserve">Plato </w:t>
-      </w:r>
-      <w:proofErr w:type="spellStart"/>
-      <w:r>
-        <w:rPr>
-          <w:b/>
-          <w:bCs/>
-        </w:rPr>
-        <w:t>Research</w:t>
-      </w:r>
-      <w:proofErr w:type="spellEnd"/>
-      <w:r>
-        <w:rPr>
-          <w:b/>
-          <w:bCs/>
-        </w:rPr>
-        <w:t xml:space="preserve"> Dialogue </w:t>
-      </w:r>
-      <w:proofErr w:type="spellStart"/>
-      <w:r>
-        <w:rPr>
-          <w:b/>
-          <w:bCs/>
-        </w:rPr>
-        <w:t>System</w:t>
+        <w:t>Plato Research Dialogue System</w:t>
       </w:r>
       <w:bookmarkEnd w:id="21"/>
-      <w:proofErr w:type="spellEnd"/>
     </w:p>
     <w:p>
       <w:pPr>
@@ -10159,15 +9243,7 @@
         <w:t>.</w:t>
       </w:r>
       <w:r>
-        <w:t xml:space="preserve"> Además, cada componente puede llamar a una API o servicio como Google Cloud, Amazon Transcribe o </w:t>
-      </w:r>
-      <w:proofErr w:type="spellStart"/>
-      <w:r>
-        <w:t>Polly</w:t>
-      </w:r>
-      <w:proofErr w:type="spellEnd"/>
-      <w:r>
-        <w:t xml:space="preserve"> para reconocimiento de voz, síntesis de voz o cualquier otra función. Además de crear aplicaciones de IA conversacionales completas, Plato se puede usar para evaluar y experimentar con varios tipos de tareas de procesamiento de lenguaje natural (NLP), como análisis de sentimientos, modelado de temas, seguimiento de estado de diálogo, generación de lenguaje social y otros.</w:t>
+        <w:t xml:space="preserve"> Además, cada componente puede llamar a una API o servicio como Google Cloud, Amazon Transcribe o Polly para reconocimiento de voz, síntesis de voz o cualquier otra función. Además de crear aplicaciones de IA conversacionales completas, Plato se puede usar para evaluar y experimentar con varios tipos de tareas de procesamiento de lenguaje natural (NLP), como análisis de sentimientos, modelado de temas, seguimiento de estado de diálogo, generación de lenguaje social y otros.</w:t>
       </w:r>
       <w:r>
         <w:t xml:space="preserve"> </w:t>
@@ -10568,16 +9644,15 @@
           <w:color w:val="111111"/>
           <w:lang w:eastAsia="es-ES"/>
         </w:rPr>
-        <w:t xml:space="preserve">No tiene una gran comunidad si se compara con otras plataformas como </w:t>
-      </w:r>
-      <w:proofErr w:type="spellStart"/>
+        <w:t>No tiene una gran comunidad si se compara con otras plataformas como Bot</w:t>
+      </w:r>
       <w:r>
         <w:rPr>
           <w:rFonts w:eastAsia="Times New Roman"/>
           <w:color w:val="111111"/>
           <w:lang w:eastAsia="es-ES"/>
         </w:rPr>
-        <w:t>Bot</w:t>
+        <w:t>P</w:t>
       </w:r>
       <w:r>
         <w:rPr>
@@ -10585,24 +9660,7 @@
           <w:color w:val="111111"/>
           <w:lang w:eastAsia="es-ES"/>
         </w:rPr>
-        <w:t>P</w:t>
-      </w:r>
-      <w:r>
-        <w:rPr>
-          <w:rFonts w:eastAsia="Times New Roman"/>
-          <w:color w:val="111111"/>
-          <w:lang w:eastAsia="es-ES"/>
-        </w:rPr>
-        <w:t>ress</w:t>
-      </w:r>
-      <w:proofErr w:type="spellEnd"/>
-      <w:r>
-        <w:rPr>
-          <w:rFonts w:eastAsia="Times New Roman"/>
-          <w:color w:val="111111"/>
-          <w:lang w:eastAsia="es-ES"/>
-        </w:rPr>
-        <w:t xml:space="preserve"> y Rasa.</w:t>
+        <w:t>ress y Rasa.</w:t>
       </w:r>
     </w:p>
     <w:p>
@@ -10771,206 +9829,171 @@
         <w:jc w:val="both"/>
       </w:pPr>
       <w:r>
-        <w:t xml:space="preserve">De las plataformas estudiadas lo mejor es el uso de sistemas Open </w:t>
-      </w:r>
-      <w:proofErr w:type="spellStart"/>
-      <w:r>
-        <w:t>Source</w:t>
-      </w:r>
-      <w:proofErr w:type="spellEnd"/>
-      <w:r>
-        <w:t xml:space="preserve"> (Código Abierto) como lo son</w:t>
+        <w:t>De las plataformas estudiadas lo mejor es el uso de sistemas Open Source (Código Abierto) como lo son</w:t>
       </w:r>
       <w:r>
         <w:t xml:space="preserve"> Plato,</w:t>
       </w:r>
       <w:r>
+        <w:t xml:space="preserve"> BotPress</w:t>
+      </w:r>
+      <w:r>
+        <w:t xml:space="preserve"> y</w:t>
+      </w:r>
+      <w:r>
+        <w:t xml:space="preserve"> RASA por su manejo y la posibilidad de modificar en aras de adaptar y dar mejores facilidades en comparación con las otras plataformas, permite una mayor colaboración entre los que usan este tipo de sistemas y por lo tanto tienen una gran comunidad de desarrolladores activos. En el caso</w:t>
+      </w:r>
+      <w:r>
+        <w:t xml:space="preserve"> de las mencionadas anteriormente se </w:t>
+      </w:r>
+      <w:r>
+        <w:t xml:space="preserve">consideró como mejores opciones </w:t>
+      </w:r>
+      <w:r>
+        <w:t>a BotPress y RASA</w:t>
+      </w:r>
+      <w:r>
+        <w:t>;</w:t>
+      </w:r>
+      <w:r>
+        <w:t xml:space="preserve"> porque </w:t>
+      </w:r>
+      <w:r>
+        <w:t xml:space="preserve">a nivel de flexibilidad </w:t>
+      </w:r>
+      <w:r>
+        <w:t xml:space="preserve">de trabajo, funciones </w:t>
+      </w:r>
+      <w:r>
+        <w:t>y</w:t>
+      </w:r>
+      <w:r>
+        <w:t xml:space="preserve"> proceso</w:t>
+      </w:r>
+      <w:r>
+        <w:t xml:space="preserve"> desarrollo creemos que tienen mejores condiciones que Plato; por lo que,</w:t>
+      </w:r>
+      <w:r>
         <w:t xml:space="preserve"> </w:t>
       </w:r>
-      <w:proofErr w:type="spellStart"/>
-      <w:r>
-        <w:t>BotPress</w:t>
-      </w:r>
-      <w:proofErr w:type="spellEnd"/>
-      <w:r>
-        <w:t xml:space="preserve"> y</w:t>
-      </w:r>
-      <w:r>
-        <w:t xml:space="preserve"> RASA por su manejo y la posibilidad de modificar en aras de adaptar y dar mejores facilidades en comparación con las otras plataformas, permite una mayor colaboración entre los que usan este tipo de sistemas y por lo tanto tienen una gran comunidad de desarrolladores activos. En el caso</w:t>
-      </w:r>
-      <w:r>
-        <w:t xml:space="preserve"> de las mencionadas anteriormente se </w:t>
-      </w:r>
-      <w:r>
-        <w:t xml:space="preserve">consideró como mejores opciones </w:t>
-      </w:r>
-      <w:r>
-        <w:t xml:space="preserve">a </w:t>
-      </w:r>
-      <w:proofErr w:type="spellStart"/>
-      <w:r>
-        <w:t>BotPress</w:t>
-      </w:r>
-      <w:proofErr w:type="spellEnd"/>
-      <w:r>
-        <w:t xml:space="preserve"> y RASA</w:t>
-      </w:r>
-      <w:r>
-        <w:t>;</w:t>
-      </w:r>
-      <w:r>
-        <w:t xml:space="preserve"> porque </w:t>
-      </w:r>
-      <w:r>
-        <w:t xml:space="preserve">a nivel de flexibilidad </w:t>
-      </w:r>
-      <w:r>
-        <w:t xml:space="preserve">de trabajo, funciones </w:t>
-      </w:r>
-      <w:r>
-        <w:t>y</w:t>
-      </w:r>
-      <w:r>
-        <w:t xml:space="preserve"> proceso</w:t>
-      </w:r>
-      <w:r>
-        <w:t xml:space="preserve"> desarrollo creemos que tienen mejores condiciones que Plato; por lo que,</w:t>
-      </w:r>
-      <w:r>
+      <w:r>
+        <w:rPr>
+          <w:lang w:val="es-MX"/>
+        </w:rPr>
+        <w:t>si se quiere un AV</w:t>
+      </w:r>
+      <w:r>
+        <w:rPr>
+          <w:lang w:val="es-MX"/>
+        </w:rPr>
+        <w:t xml:space="preserve"> fiable, simple en funcionamiento</w:t>
+      </w:r>
+      <w:r>
+        <w:rPr>
+          <w:lang w:val="es-MX"/>
+        </w:rPr>
+        <w:t>, personalizable y</w:t>
+      </w:r>
+      <w:r>
+        <w:rPr>
+          <w:lang w:val="es-MX"/>
+        </w:rPr>
+        <w:t xml:space="preserve"> que esté disponible rápidamente, Botpress en </w:t>
+      </w:r>
+      <w:r>
+        <w:rPr>
+          <w:lang w:val="es-MX"/>
+        </w:rPr>
+        <w:t>la mejor opción. Si busca un AV</w:t>
+      </w:r>
+      <w:r>
+        <w:rPr>
+          <w:lang w:val="es-MX"/>
+        </w:rPr>
+        <w:t xml:space="preserve"> fiable también</w:t>
+      </w:r>
+      <w:r>
+        <w:rPr>
+          <w:lang w:val="es-MX"/>
+        </w:rPr>
+        <w:t>,</w:t>
+      </w:r>
+      <w:r>
+        <w:rPr>
+          <w:lang w:val="es-MX"/>
+        </w:rPr>
+        <w:t xml:space="preserve"> con algo más de complejidad en funcionamiento y desarrollo</w:t>
+      </w:r>
+      <w:r>
+        <w:rPr>
+          <w:lang w:val="es-MX"/>
+        </w:rPr>
+        <w:t xml:space="preserve"> debido a las herramientas avanzadas que proporciona que hacen que su age</w:t>
+      </w:r>
+      <w:r>
+        <w:rPr>
+          <w:lang w:val="es-MX"/>
+        </w:rPr>
+        <w:t>nte conversacional sea bastante</w:t>
+      </w:r>
+      <w:r>
+        <w:rPr>
+          <w:lang w:val="es-MX"/>
+        </w:rPr>
+        <w:t xml:space="preserve"> sólido y</w:t>
+      </w:r>
+      <w:r>
+        <w:rPr>
+          <w:lang w:val="es-MX"/>
+        </w:rPr>
         <w:t xml:space="preserve"> </w:t>
       </w:r>
       <w:r>
         <w:rPr>
           <w:lang w:val="es-MX"/>
         </w:rPr>
-        <w:t>si se quiere un AV</w:t>
+        <w:t>completo,</w:t>
       </w:r>
       <w:r>
         <w:rPr>
           <w:lang w:val="es-MX"/>
         </w:rPr>
-        <w:t xml:space="preserve"> fiable, simple en funcionamiento</w:t>
+        <w:t xml:space="preserve"> así como la gran comunidad </w:t>
       </w:r>
       <w:r>
         <w:rPr>
           <w:lang w:val="es-MX"/>
         </w:rPr>
-        <w:t>, personalizable y</w:t>
+        <w:t xml:space="preserve">global </w:t>
       </w:r>
       <w:r>
         <w:rPr>
           <w:lang w:val="es-MX"/>
         </w:rPr>
-        <w:t xml:space="preserve"> que esté disponible rápidamente, </w:t>
-      </w:r>
-      <w:proofErr w:type="spellStart"/>
+        <w:t xml:space="preserve">activa </w:t>
+      </w:r>
       <w:r>
         <w:rPr>
           <w:lang w:val="es-MX"/>
         </w:rPr>
-        <w:t>Botpress</w:t>
-      </w:r>
-      <w:proofErr w:type="spellEnd"/>
+        <w:t xml:space="preserve">y </w:t>
+      </w:r>
       <w:r>
         <w:rPr>
           <w:lang w:val="es-MX"/>
         </w:rPr>
-        <w:t xml:space="preserve"> en </w:t>
+        <w:t xml:space="preserve">bastos </w:t>
       </w:r>
       <w:r>
         <w:rPr>
           <w:lang w:val="es-MX"/>
         </w:rPr>
-        <w:t>la mejor opción. Si busca un AV</w:t>
+        <w:t>tutoriales que posee esta plataforma</w:t>
       </w:r>
       <w:r>
         <w:rPr>
           <w:lang w:val="es-MX"/>
         </w:rPr>
-        <w:t xml:space="preserve"> fiable también</w:t>
-      </w:r>
-      <w:r>
-        <w:rPr>
-          <w:lang w:val="es-MX"/>
-        </w:rPr>
-        <w:t>,</w:t>
-      </w:r>
-      <w:r>
-        <w:rPr>
-          <w:lang w:val="es-MX"/>
-        </w:rPr>
-        <w:t xml:space="preserve"> con algo más de complejidad en funcionamiento y desarrollo</w:t>
-      </w:r>
-      <w:r>
-        <w:rPr>
-          <w:lang w:val="es-MX"/>
-        </w:rPr>
-        <w:t xml:space="preserve"> debido a las herramientas avanzadas que proporciona que hacen que su age</w:t>
-      </w:r>
-      <w:r>
-        <w:rPr>
-          <w:lang w:val="es-MX"/>
-        </w:rPr>
-        <w:t>nte conversacional sea bastante</w:t>
-      </w:r>
-      <w:r>
-        <w:rPr>
-          <w:lang w:val="es-MX"/>
-        </w:rPr>
-        <w:t xml:space="preserve"> sólido y</w:t>
-      </w:r>
-      <w:r>
-        <w:rPr>
-          <w:lang w:val="es-MX"/>
-        </w:rPr>
-        <w:t xml:space="preserve"> </w:t>
-      </w:r>
-      <w:r>
-        <w:rPr>
-          <w:lang w:val="es-MX"/>
-        </w:rPr>
-        <w:t>completo,</w:t>
-      </w:r>
-      <w:r>
-        <w:rPr>
-          <w:lang w:val="es-MX"/>
-        </w:rPr>
-        <w:t xml:space="preserve"> así como la gran comunidad </w:t>
-      </w:r>
-      <w:r>
-        <w:rPr>
-          <w:lang w:val="es-MX"/>
-        </w:rPr>
-        <w:t xml:space="preserve">global </w:t>
-      </w:r>
-      <w:r>
-        <w:rPr>
-          <w:lang w:val="es-MX"/>
-        </w:rPr>
-        <w:t xml:space="preserve">activa </w:t>
-      </w:r>
-      <w:r>
-        <w:rPr>
-          <w:lang w:val="es-MX"/>
-        </w:rPr>
-        <w:t xml:space="preserve">y </w:t>
-      </w:r>
-      <w:r>
-        <w:rPr>
-          <w:lang w:val="es-MX"/>
-        </w:rPr>
-        <w:t xml:space="preserve">bastos </w:t>
-      </w:r>
-      <w:r>
-        <w:rPr>
-          <w:lang w:val="es-MX"/>
-        </w:rPr>
-        <w:t>tutoriales que posee esta plataforma</w:t>
-      </w:r>
-      <w:r>
-        <w:rPr>
-          <w:lang w:val="es-MX"/>
-        </w:rPr>
         <w:t>, Rasa es la mejor opción. Una relación entre estas dos plataformas que abarca casi cualquier proyecto dependiendo de su uso final, pero independientemente de su magnitud e impacto.</w:t>
       </w:r>
     </w:p>
@@ -10980,39 +10003,7 @@
         <w:jc w:val="both"/>
       </w:pPr>
       <w:r>
-        <w:t xml:space="preserve">Las otras plataformas: Azure Bot </w:t>
-      </w:r>
-      <w:proofErr w:type="spellStart"/>
-      <w:r>
-        <w:t>Service</w:t>
-      </w:r>
-      <w:proofErr w:type="spellEnd"/>
-      <w:r>
-        <w:t xml:space="preserve">, </w:t>
-      </w:r>
-      <w:proofErr w:type="spellStart"/>
-      <w:r>
-        <w:t>DialogFlow</w:t>
-      </w:r>
-      <w:proofErr w:type="spellEnd"/>
-      <w:r>
-        <w:t xml:space="preserve"> y Amazon Lex si bien son bastante completas y son las más usadas por las grandes empresas, estas son sistemas privados y hoy la industria del software libre es un gran paso de avance en la tecnología, una mejor alternativa, está en ascenso y es más flexible para los desarrolladores; aunque Azure Bot </w:t>
-      </w:r>
-      <w:proofErr w:type="spellStart"/>
-      <w:r>
-        <w:t>Service</w:t>
-      </w:r>
-      <w:proofErr w:type="spellEnd"/>
-      <w:r>
-        <w:t xml:space="preserve"> es la mejor alternativa entre estos sistemas privados si tiene ya experiencia y busca una buena estructura para un gran proyecto, pero si está comenzando y tiene poca experiencia la mejor es </w:t>
-      </w:r>
-      <w:proofErr w:type="spellStart"/>
-      <w:r>
-        <w:t>DialogFlow</w:t>
-      </w:r>
-      <w:proofErr w:type="spellEnd"/>
-      <w:r>
-        <w:t xml:space="preserve">. </w:t>
+        <w:t xml:space="preserve">Las otras plataformas: Azure Bot Service, DialogFlow y Amazon Lex si bien son bastante completas y son las más usadas por las grandes empresas, estas son sistemas privados y hoy la industria del software libre es un gran paso de avance en la tecnología, una mejor alternativa, está en ascenso y es más flexible para los desarrolladores; aunque Azure Bot Service es la mejor alternativa entre estos sistemas privados si tiene ya experiencia y busca una buena estructura para un gran proyecto, pero si está comenzando y tiene poca experiencia la mejor es DialogFlow. </w:t>
       </w:r>
     </w:p>
     <w:p>
@@ -11378,33 +10369,8 @@
             <w:rFonts w:ascii="Arial" w:eastAsia="Calibri" w:hAnsi="Arial" w:cs="Arial"/>
             <w:lang w:eastAsia="en-US"/>
           </w:rPr>
-          <w:t xml:space="preserve">Python Software </w:t>
+          <w:t>Python Software Fundation License</w:t>
         </w:r>
-        <w:proofErr w:type="spellStart"/>
-        <w:r>
-          <w:rPr>
-            <w:rFonts w:ascii="Arial" w:eastAsia="Calibri" w:hAnsi="Arial" w:cs="Arial"/>
-            <w:lang w:eastAsia="en-US"/>
-          </w:rPr>
-          <w:t>Fundation</w:t>
-        </w:r>
-        <w:proofErr w:type="spellEnd"/>
-        <w:r>
-          <w:rPr>
-            <w:rFonts w:ascii="Arial" w:eastAsia="Calibri" w:hAnsi="Arial" w:cs="Arial"/>
-            <w:lang w:eastAsia="en-US"/>
-          </w:rPr>
-          <w:t xml:space="preserve"> </w:t>
-        </w:r>
-        <w:proofErr w:type="spellStart"/>
-        <w:r>
-          <w:rPr>
-            <w:rFonts w:ascii="Arial" w:eastAsia="Calibri" w:hAnsi="Arial" w:cs="Arial"/>
-            <w:lang w:eastAsia="en-US"/>
-          </w:rPr>
-          <w:t>License</w:t>
-        </w:r>
-        <w:proofErr w:type="spellEnd"/>
       </w:hyperlink>
       <w:r>
         <w:rPr>
@@ -11478,7 +10444,6 @@
       <w:bookmarkStart w:id="29" w:name="_Toc10795547"/>
       <w:bookmarkStart w:id="30" w:name="_Toc111128116"/>
       <w:bookmarkStart w:id="31" w:name="_Toc116232228"/>
-      <w:proofErr w:type="spellStart"/>
       <w:r>
         <w:rPr>
           <w:rFonts w:ascii="Arial" w:hAnsi="Arial" w:cs="Arial"/>
@@ -11495,7 +10460,6 @@
         </w:rPr>
         <w:t>m</w:t>
       </w:r>
-      <w:proofErr w:type="spellEnd"/>
       <w:r>
         <w:rPr>
           <w:rFonts w:ascii="Arial" w:hAnsi="Arial" w:cs="Arial"/>
@@ -11504,7 +10468,6 @@
         </w:rPr>
         <w:t xml:space="preserve"> </w:t>
       </w:r>
-      <w:proofErr w:type="spellStart"/>
       <w:r>
         <w:rPr>
           <w:rFonts w:ascii="Arial" w:hAnsi="Arial" w:cs="Arial"/>
@@ -11532,25 +10495,21 @@
       <w:bookmarkEnd w:id="29"/>
       <w:bookmarkEnd w:id="30"/>
       <w:bookmarkEnd w:id="31"/>
-      <w:proofErr w:type="spellEnd"/>
     </w:p>
     <w:p>
       <w:pPr>
         <w:spacing w:line="276" w:lineRule="auto"/>
         <w:jc w:val="both"/>
       </w:pPr>
-      <w:proofErr w:type="spellStart"/>
       <w:r>
         <w:t>PyChar</w:t>
       </w:r>
       <w:r>
         <w:t>m</w:t>
       </w:r>
-      <w:proofErr w:type="spellEnd"/>
       <w:r>
         <w:t xml:space="preserve"> </w:t>
       </w:r>
-      <w:proofErr w:type="spellStart"/>
       <w:r>
         <w:t>Com</w:t>
       </w:r>
@@ -11558,68 +10517,38 @@
         <w:t>m</w:t>
       </w:r>
       <w:r>
+        <w:t>unity Edition 20</w:t>
+      </w:r>
+      <w:r>
+        <w:t>21.1.2</w:t>
+      </w:r>
+      <w:r>
+        <w:t xml:space="preserve"> es un entorno de desarrollo integrado (EDI) utilizado en la programación de computadoras, específicamente para el lenguaje Python. Proporciona análisis de código, un depurador gráfico, un comprobador de unidades integrado, integración con sistemas de control de versiones (VCSes) y es compatible con el desarrollo web con Django. PyCharm es multiplataforma, con versiones de Windows, MacOS y Linux</w:t>
+      </w:r>
+      <w:r>
+        <w:t xml:space="preserve"> </w:t>
+      </w:r>
+      <w:r>
+        <w:t>[1</w:t>
+      </w:r>
+      <w:r>
+        <w:t>8</w:t>
+      </w:r>
+      <w:r>
+        <w:t xml:space="preserve">]. </w:t>
+      </w:r>
+      <w:r>
+        <w:t xml:space="preserve">La Edición </w:t>
+      </w:r>
+      <w:r>
+        <w:t>Com</w:t>
+      </w:r>
+      <w:r>
+        <w:t>m</w:t>
+      </w:r>
+      <w:r>
         <w:t>unity</w:t>
       </w:r>
-      <w:proofErr w:type="spellEnd"/>
-      <w:r>
-        <w:t xml:space="preserve"> </w:t>
-      </w:r>
-      <w:proofErr w:type="spellStart"/>
-      <w:r>
-        <w:t>Edition</w:t>
-      </w:r>
-      <w:proofErr w:type="spellEnd"/>
-      <w:r>
-        <w:t xml:space="preserve"> 20</w:t>
-      </w:r>
-      <w:r>
-        <w:t>21.1.2</w:t>
-      </w:r>
-      <w:r>
-        <w:t xml:space="preserve"> es un entorno de desarrollo integrado (EDI) utilizado en la programación de computadoras, específicamente para el lenguaje Python. Proporciona análisis de código, un depurador gráfico, un comprobador de unidades integrado, integración con sistemas de control de versiones (</w:t>
-      </w:r>
-      <w:proofErr w:type="spellStart"/>
-      <w:r>
-        <w:t>VCSes</w:t>
-      </w:r>
-      <w:proofErr w:type="spellEnd"/>
-      <w:r>
-        <w:t xml:space="preserve">) y es compatible con el desarrollo web con Django. </w:t>
-      </w:r>
-      <w:proofErr w:type="spellStart"/>
-      <w:r>
-        <w:t>PyCharm</w:t>
-      </w:r>
-      <w:proofErr w:type="spellEnd"/>
-      <w:r>
-        <w:t xml:space="preserve"> es multiplataforma, con versiones de Windows, MacOS y Linux</w:t>
-      </w:r>
-      <w:r>
-        <w:t xml:space="preserve"> </w:t>
-      </w:r>
-      <w:r>
-        <w:t>[1</w:t>
-      </w:r>
-      <w:r>
-        <w:t>8</w:t>
-      </w:r>
-      <w:r>
-        <w:t xml:space="preserve">]. </w:t>
-      </w:r>
-      <w:r>
-        <w:t xml:space="preserve">La Edición </w:t>
-      </w:r>
-      <w:proofErr w:type="spellStart"/>
-      <w:r>
-        <w:t>Com</w:t>
-      </w:r>
-      <w:r>
-        <w:t>m</w:t>
-      </w:r>
-      <w:r>
-        <w:t>unity</w:t>
-      </w:r>
-      <w:proofErr w:type="spellEnd"/>
       <w:r>
         <w:t xml:space="preserve"> </w:t>
       </w:r>
@@ -11970,33 +10899,17 @@
         </w:rPr>
         <w:t xml:space="preserve"> por ejemplo: </w:t>
       </w:r>
-      <w:proofErr w:type="spellStart"/>
       <w:r>
         <w:rPr>
           <w:rFonts w:ascii="Arial" w:hAnsi="Arial" w:cs="Arial"/>
         </w:rPr>
         <w:t>FourSquare</w:t>
       </w:r>
-      <w:proofErr w:type="spellEnd"/>
-      <w:r>
-        <w:rPr>
-          <w:rFonts w:ascii="Arial" w:hAnsi="Arial" w:cs="Arial"/>
-        </w:rPr>
-        <w:t xml:space="preserve">, Facebook, </w:t>
-      </w:r>
-      <w:proofErr w:type="spellStart"/>
-      <w:r>
-        <w:rPr>
-          <w:rFonts w:ascii="Arial" w:hAnsi="Arial" w:cs="Arial"/>
-        </w:rPr>
-        <w:t>Ebay</w:t>
-      </w:r>
-      <w:proofErr w:type="spellEnd"/>
-      <w:r>
-        <w:rPr>
-          <w:rFonts w:ascii="Arial" w:hAnsi="Arial" w:cs="Arial"/>
-        </w:rPr>
-        <w:t>, Google, etc.</w:t>
+      <w:r>
+        <w:rPr>
+          <w:rFonts w:ascii="Arial" w:hAnsi="Arial" w:cs="Arial"/>
+        </w:rPr>
+        <w:t>, Facebook, Ebay, Google, etc.</w:t>
       </w:r>
       <w:r>
         <w:rPr>
@@ -12201,21 +11114,7 @@
         <w:rPr>
           <w:shd w:val="clear" w:color="auto" w:fill="FFFFFF"/>
         </w:rPr>
-        <w:t xml:space="preserve">YAML fue creado bajo la creencia de que todos los datos pueden ser representados adecuadamente como combinaciones de listas, hashes (mapeos) y datos escalares (valores simples). La sintaxis es relativamente sencilla y fue diseñada teniendo en cuenta que fuera muy legible pero que a la vez fuese fácilmente </w:t>
-      </w:r>
-      <w:proofErr w:type="spellStart"/>
-      <w:r>
-        <w:rPr>
-          <w:shd w:val="clear" w:color="auto" w:fill="FFFFFF"/>
-        </w:rPr>
-        <w:t>mapeable</w:t>
-      </w:r>
-      <w:proofErr w:type="spellEnd"/>
-      <w:r>
-        <w:rPr>
-          <w:shd w:val="clear" w:color="auto" w:fill="FFFFFF"/>
-        </w:rPr>
-        <w:t xml:space="preserve"> a los tipos de datos más comunes en la mayoría de los lenguajes de alto nivel. </w:t>
+        <w:t xml:space="preserve">YAML fue creado bajo la creencia de que todos los datos pueden ser representados adecuadamente como combinaciones de listas, hashes (mapeos) y datos escalares (valores simples). La sintaxis es relativamente sencilla y fue diseñada teniendo en cuenta que fuera muy legible pero que a la vez fuese fácilmente mapeable a los tipos de datos más comunes en la mayoría de los lenguajes de alto nivel. </w:t>
       </w:r>
     </w:p>
     <w:p>
@@ -12377,19 +11276,9 @@
           <w:b/>
           <w:color w:val="auto"/>
         </w:rPr>
-        <w:t xml:space="preserve">Moon </w:t>
-      </w:r>
-      <w:proofErr w:type="spellStart"/>
-      <w:r>
-        <w:rPr>
-          <w:rFonts w:ascii="Arial" w:hAnsi="Arial" w:cs="Arial"/>
-          <w:b/>
-          <w:color w:val="auto"/>
-        </w:rPr>
-        <w:t>Modeler</w:t>
+        <w:t>Moon Modeler</w:t>
       </w:r>
       <w:bookmarkEnd w:id="40"/>
-      <w:proofErr w:type="spellEnd"/>
     </w:p>
     <w:p>
       <w:pPr>
@@ -12401,15 +11290,7 @@
         </w:rPr>
       </w:pPr>
       <w:r>
-        <w:t xml:space="preserve">Moon </w:t>
-      </w:r>
-      <w:proofErr w:type="spellStart"/>
-      <w:r>
-        <w:t>Modeler</w:t>
-      </w:r>
-      <w:proofErr w:type="spellEnd"/>
-      <w:r>
-        <w:t xml:space="preserve"> es una herramienta de modelado de datos para MongoDB</w:t>
+        <w:t>Moon Modeler es una herramienta de modelado de datos para MongoDB</w:t>
       </w:r>
       <w:r>
         <w:t xml:space="preserve"> principalmente</w:t>
@@ -12424,23 +11305,7 @@
         <w:t xml:space="preserve"> para</w:t>
       </w:r>
       <w:r>
-        <w:t xml:space="preserve"> PostgreSQL, </w:t>
-      </w:r>
-      <w:proofErr w:type="spellStart"/>
-      <w:r>
-        <w:t>MariaDB</w:t>
-      </w:r>
-      <w:proofErr w:type="spellEnd"/>
-      <w:r>
-        <w:t xml:space="preserve">, SQLite y </w:t>
-      </w:r>
-      <w:proofErr w:type="spellStart"/>
-      <w:r>
-        <w:t>GraphQL</w:t>
-      </w:r>
-      <w:proofErr w:type="spellEnd"/>
-      <w:r>
-        <w:t xml:space="preserve">. Le permite dibujar modelos de datos de forma rápida y cómoda, crear diagramas </w:t>
+        <w:t xml:space="preserve"> PostgreSQL, MariaDB, SQLite y GraphQL. Le permite dibujar modelos de datos de forma rápida y cómoda, crear diagramas </w:t>
       </w:r>
       <w:r>
         <w:t>Entidad-Relación</w:t>
@@ -12473,192 +11338,160 @@
           <w:rFonts w:eastAsia="Times New Roman"/>
           <w:lang w:eastAsia="es-ES"/>
         </w:rPr>
-        <w:t xml:space="preserve">Es un sistema de pago, la versión libre sólo puede ser </w:t>
-      </w:r>
-      <w:proofErr w:type="spellStart"/>
+        <w:t>Es un sistema de pago, la versión libre sólo puede ser probada por 14 días con todas las funciones</w:t>
+      </w:r>
       <w:r>
         <w:rPr>
           <w:rFonts w:eastAsia="Times New Roman"/>
           <w:lang w:eastAsia="es-ES"/>
         </w:rPr>
-        <w:t>probada</w:t>
-      </w:r>
-      <w:proofErr w:type="spellEnd"/>
+        <w:t xml:space="preserve"> y algunas</w:t>
+      </w:r>
       <w:r>
         <w:rPr>
           <w:rFonts w:eastAsia="Times New Roman"/>
           <w:lang w:eastAsia="es-ES"/>
         </w:rPr>
-        <w:t xml:space="preserve"> por 14 días con todas las funciones</w:t>
+        <w:t xml:space="preserve"> con limitaciones, pero las funciones básicas</w:t>
       </w:r>
       <w:r>
         <w:rPr>
           <w:rFonts w:eastAsia="Times New Roman"/>
           <w:lang w:eastAsia="es-ES"/>
         </w:rPr>
-        <w:t xml:space="preserve"> y algunas</w:t>
+        <w:t xml:space="preserve"> están</w:t>
       </w:r>
       <w:r>
         <w:rPr>
           <w:rFonts w:eastAsia="Times New Roman"/>
           <w:lang w:eastAsia="es-ES"/>
         </w:rPr>
-        <w:t xml:space="preserve"> con limitaciones, pero las funciones básicas</w:t>
+        <w:t xml:space="preserve"> bien cubiertas. Permite conexiones a base de datos existentes y a partir de ahí generar diagramas</w:t>
       </w:r>
       <w:r>
         <w:rPr>
           <w:rFonts w:eastAsia="Times New Roman"/>
           <w:lang w:eastAsia="es-ES"/>
         </w:rPr>
-        <w:t xml:space="preserve"> están</w:t>
+        <w:t>,</w:t>
       </w:r>
       <w:r>
         <w:rPr>
           <w:rFonts w:eastAsia="Times New Roman"/>
           <w:lang w:eastAsia="es-ES"/>
         </w:rPr>
-        <w:t xml:space="preserve"> bien cubiertas. Permite conexiones a base de datos existentes y a partir de ahí generar diagramas</w:t>
+        <w:t xml:space="preserve"> relaciones</w:t>
       </w:r>
       <w:r>
         <w:rPr>
           <w:rFonts w:eastAsia="Times New Roman"/>
           <w:lang w:eastAsia="es-ES"/>
         </w:rPr>
-        <w:t>,</w:t>
+        <w:t xml:space="preserve"> existentes</w:t>
       </w:r>
       <w:r>
         <w:rPr>
           <w:rFonts w:eastAsia="Times New Roman"/>
           <w:lang w:eastAsia="es-ES"/>
         </w:rPr>
-        <w:t xml:space="preserve"> relaciones</w:t>
+        <w:t xml:space="preserve"> de la base de datos conectada</w:t>
       </w:r>
       <w:r>
         <w:rPr>
           <w:rFonts w:eastAsia="Times New Roman"/>
           <w:lang w:eastAsia="es-ES"/>
         </w:rPr>
-        <w:t xml:space="preserve"> existentes</w:t>
+        <w:t>,</w:t>
       </w:r>
       <w:r>
         <w:rPr>
           <w:rFonts w:eastAsia="Times New Roman"/>
           <w:lang w:eastAsia="es-ES"/>
         </w:rPr>
-        <w:t xml:space="preserve"> de la base de datos conectada</w:t>
+        <w:t xml:space="preserve"> </w:t>
       </w:r>
       <w:r>
         <w:rPr>
           <w:rFonts w:eastAsia="Times New Roman"/>
           <w:lang w:eastAsia="es-ES"/>
         </w:rPr>
-        <w:t>,</w:t>
+        <w:t xml:space="preserve">generar </w:t>
       </w:r>
       <w:r>
         <w:rPr>
           <w:rFonts w:eastAsia="Times New Roman"/>
           <w:lang w:eastAsia="es-ES"/>
         </w:rPr>
-        <w:t xml:space="preserve"> </w:t>
+        <w:t>código correspondiente a su modelo,</w:t>
       </w:r>
       <w:r>
         <w:rPr>
           <w:rFonts w:eastAsia="Times New Roman"/>
           <w:lang w:eastAsia="es-ES"/>
         </w:rPr>
-        <w:t xml:space="preserve">generar </w:t>
+        <w:t xml:space="preserve"> e incluso un reporte basado en su modelo de base de datos</w:t>
       </w:r>
       <w:r>
         <w:rPr>
           <w:rFonts w:eastAsia="Times New Roman"/>
           <w:lang w:eastAsia="es-ES"/>
         </w:rPr>
-        <w:t>código correspondiente a su modelo,</w:t>
+        <w:t>;</w:t>
       </w:r>
       <w:r>
         <w:rPr>
           <w:rFonts w:eastAsia="Times New Roman"/>
           <w:lang w:eastAsia="es-ES"/>
         </w:rPr>
-        <w:t xml:space="preserve"> e incluso un reporte basado en su modelo de base de datos</w:t>
+        <w:t xml:space="preserve"> </w:t>
       </w:r>
       <w:r>
         <w:rPr>
           <w:rFonts w:eastAsia="Times New Roman"/>
           <w:lang w:eastAsia="es-ES"/>
         </w:rPr>
-        <w:t>;</w:t>
+        <w:t>todo esto</w:t>
       </w:r>
       <w:r>
         <w:rPr>
           <w:rFonts w:eastAsia="Times New Roman"/>
           <w:lang w:eastAsia="es-ES"/>
         </w:rPr>
-        <w:t xml:space="preserve"> </w:t>
+        <w:t xml:space="preserve"> resulta de mucha </w:t>
       </w:r>
       <w:r>
         <w:rPr>
           <w:rFonts w:eastAsia="Times New Roman"/>
           <w:lang w:eastAsia="es-ES"/>
         </w:rPr>
-        <w:t>todo esto</w:t>
+        <w:t>ayuda</w:t>
       </w:r>
       <w:r>
         <w:rPr>
           <w:rFonts w:eastAsia="Times New Roman"/>
           <w:lang w:eastAsia="es-ES"/>
         </w:rPr>
-        <w:t xml:space="preserve"> resulta de mucha </w:t>
+        <w:t xml:space="preserve"> a la hora de trabajar o construir su modelo de base de datos</w:t>
       </w:r>
       <w:r>
         <w:rPr>
           <w:rFonts w:eastAsia="Times New Roman"/>
           <w:lang w:eastAsia="es-ES"/>
         </w:rPr>
-        <w:t>ayuda</w:t>
-      </w:r>
+        <w:t xml:space="preserve"> en poco tiempo.</w:t>
+      </w:r>
+    </w:p>
+    <w:p>
+      <w:pPr>
+        <w:spacing w:line="276" w:lineRule="auto"/>
+        <w:jc w:val="both"/>
+      </w:pPr>
       <w:r>
         <w:rPr>
           <w:rFonts w:eastAsia="Times New Roman"/>
           <w:lang w:eastAsia="es-ES"/>
         </w:rPr>
-        <w:t xml:space="preserve"> a la hora de trabajar o construir su modelo de base de datos</w:t>
-      </w:r>
-      <w:r>
-        <w:rPr>
-          <w:rFonts w:eastAsia="Times New Roman"/>
-          <w:lang w:eastAsia="es-ES"/>
-        </w:rPr>
-        <w:t xml:space="preserve"> en poco tiempo.</w:t>
-      </w:r>
-    </w:p>
-    <w:p>
-      <w:pPr>
-        <w:spacing w:line="276" w:lineRule="auto"/>
-        <w:jc w:val="both"/>
-      </w:pPr>
-      <w:r>
-        <w:rPr>
-          <w:rFonts w:eastAsia="Times New Roman"/>
-          <w:lang w:eastAsia="es-ES"/>
-        </w:rPr>
-        <w:t xml:space="preserve">Se usó la versión libre de Moon </w:t>
-      </w:r>
-      <w:proofErr w:type="spellStart"/>
-      <w:r>
-        <w:rPr>
-          <w:rFonts w:eastAsia="Times New Roman"/>
-          <w:lang w:eastAsia="es-ES"/>
-        </w:rPr>
-        <w:t>Modeler</w:t>
-      </w:r>
-      <w:proofErr w:type="spellEnd"/>
-      <w:r>
-        <w:rPr>
-          <w:rFonts w:eastAsia="Times New Roman"/>
-          <w:lang w:eastAsia="es-ES"/>
-        </w:rPr>
-        <w:t xml:space="preserve"> para realizar el diagrama de base de datos del sistema.</w:t>
+        <w:t>Se usó la versión libre de Moon Modeler para realizar el diagrama de base de datos del sistema.</w:t>
       </w:r>
     </w:p>
     <w:p>
@@ -16821,49 +15654,37 @@
         <w:rPr>
           <w:color w:val="000000"/>
         </w:rPr>
-        <w:t xml:space="preserve"> </w:t>
+        <w:t xml:space="preserve"> (las colecciones son como las tablas en es los sistemas SQL y constituyen </w:t>
       </w:r>
       <w:r>
         <w:rPr>
           <w:color w:val="000000"/>
         </w:rPr>
-        <w:t xml:space="preserve">(las colecciones son como las tablas en es los sistemas SQL y constituyen </w:t>
+        <w:t>un conjunto</w:t>
       </w:r>
       <w:r>
         <w:rPr>
           <w:color w:val="000000"/>
         </w:rPr>
-        <w:t>un conjunto</w:t>
+        <w:t xml:space="preserve"> de documentos)</w:t>
       </w:r>
       <w:r>
         <w:rPr>
           <w:color w:val="000000"/>
         </w:rPr>
-        <w:t xml:space="preserve"> de documentos)</w:t>
+        <w:t xml:space="preserve"> y</w:t>
       </w:r>
       <w:r>
         <w:rPr>
           <w:color w:val="000000"/>
         </w:rPr>
-        <w:t xml:space="preserve"> y</w:t>
+        <w:t xml:space="preserve"> documentos</w:t>
       </w:r>
       <w:r>
         <w:rPr>
           <w:color w:val="000000"/>
         </w:rPr>
-        <w:t xml:space="preserve"> documentos</w:t>
-      </w:r>
-      <w:r>
-        <w:rPr>
-          <w:color w:val="000000"/>
-        </w:rPr>
-        <w:t xml:space="preserve"> </w:t>
-      </w:r>
-      <w:r>
-        <w:rPr>
-          <w:color w:val="000000"/>
-        </w:rPr>
-        <w:t>(los documentos sustituyen a las filas y columnas de los sistemas SQL)</w:t>
+        <w:t xml:space="preserve"> (los documentos sustituyen a las filas y columnas de los sistemas SQL)</w:t>
       </w:r>
       <w:r>
         <w:rPr>
@@ -17171,35 +15992,7 @@
         <w:rPr>
           <w:color w:val="000000"/>
         </w:rPr>
-        <w:t xml:space="preserve">avaScript </w:t>
-      </w:r>
-      <w:proofErr w:type="spellStart"/>
-      <w:r>
-        <w:rPr>
-          <w:color w:val="000000"/>
-        </w:rPr>
-        <w:t>Object</w:t>
-      </w:r>
-      <w:proofErr w:type="spellEnd"/>
-      <w:r>
-        <w:rPr>
-          <w:color w:val="000000"/>
-        </w:rPr>
-        <w:t xml:space="preserve"> </w:t>
-      </w:r>
-      <w:proofErr w:type="spellStart"/>
-      <w:r>
-        <w:rPr>
-          <w:color w:val="000000"/>
-        </w:rPr>
-        <w:t>Notation</w:t>
-      </w:r>
-      <w:proofErr w:type="spellEnd"/>
-      <w:r>
-        <w:rPr>
-          <w:color w:val="000000"/>
-        </w:rPr>
-        <w:t>,</w:t>
+        <w:t>avaScript Object Notation,</w:t>
       </w:r>
       <w:r>
         <w:rPr>
@@ -17366,6 +16159,13 @@
         </w:rPr>
         <w:t xml:space="preserve"> de Base de Datos</w:t>
       </w:r>
+      <w:r>
+        <w:rPr>
+          <w:b/>
+          <w:color w:val="000000"/>
+        </w:rPr>
+        <w:t xml:space="preserve"> noSQL</w:t>
+      </w:r>
     </w:p>
     <w:p>
       <w:pPr>
@@ -17435,13 +16235,8 @@
         <w:t xml:space="preserve"> la información correspondiente a los usuarios que usan la herramienta. (nombre, contraseña de inicio de sesión</w:t>
       </w:r>
       <w:r>
-        <w:t xml:space="preserve">, </w:t>
-      </w:r>
-      <w:proofErr w:type="spellStart"/>
-      <w:r>
-        <w:t>etc</w:t>
-      </w:r>
-      <w:proofErr w:type="spellEnd"/>
+        <w:t>, etc</w:t>
+      </w:r>
       <w:r>
         <w:t>)</w:t>
       </w:r>
@@ -17674,49 +16469,124 @@
           <w:b/>
           <w:lang w:val="es-ES"/>
         </w:rPr>
-        <w:t xml:space="preserve"> en el sistema, pues al registrarse un usuario, por ejemplo, se crea un documento con los datos de dicho usuario</w:t>
+        <w:t xml:space="preserve"> en el sistema, pues al </w:t>
       </w:r>
       <w:r>
         <w:rPr>
           <w:b/>
           <w:lang w:val="es-ES"/>
         </w:rPr>
-        <w:t xml:space="preserve"> y así sucesivamente ocurre con los demás datos que deben guardarse en la base de datos</w:t>
+        <w:t>crearse un asistente virtual</w:t>
       </w:r>
       <w:r>
         <w:rPr>
           <w:b/>
           <w:lang w:val="es-ES"/>
         </w:rPr>
-        <w:t>. Mientras</w:t>
+        <w:t>, por ejemplo, se crea un documento con los datos de dicho</w:t>
       </w:r>
       <w:r>
         <w:rPr>
           <w:b/>
           <w:lang w:val="es-ES"/>
         </w:rPr>
-        <w:t xml:space="preserve"> no haya un documento definido la colecci</w:t>
+        <w:t xml:space="preserve"> asistente</w:t>
       </w:r>
       <w:r>
         <w:rPr>
           <w:b/>
           <w:lang w:val="es-ES"/>
         </w:rPr>
-        <w:t>ón</w:t>
-      </w:r>
-      <w:r>
-        <w:rPr>
-          <w:b/>
-          <w:lang w:val="es-ES"/>
-        </w:rPr>
-        <w:t xml:space="preserve"> no se creará</w:t>
-      </w:r>
-      <w:r>
-        <w:rPr>
-          <w:b/>
-          <w:lang w:val="es-ES"/>
-        </w:rPr>
         <w:t>.</w:t>
+      </w:r>
+    </w:p>
+    <w:p>
+      <w:pPr>
+        <w:pStyle w:val="Prrafodelista"/>
+        <w:ind w:hanging="720"/>
+        <w:jc w:val="both"/>
+        <w:rPr>
+          <w:b/>
+        </w:rPr>
+      </w:pPr>
+      <w:r>
+        <w:rPr>
+          <w:noProof/>
+        </w:rPr>
+        <w:drawing>
+          <wp:inline distT="0" distB="0" distL="0" distR="0" wp14:anchorId="15584574" wp14:editId="34F36FBE">
+            <wp:extent cx="5934075" cy="1724025"/>
+            <wp:effectExtent l="76200" t="76200" r="142875" b="142875"/>
+            <wp:docPr id="6" name="Imagen 6"/>
+            <wp:cNvGraphicFramePr>
+              <a:graphicFrameLocks xmlns:a="http://schemas.openxmlformats.org/drawingml/2006/main" noChangeAspect="1"/>
+            </wp:cNvGraphicFramePr>
+            <a:graphic xmlns:a="http://schemas.openxmlformats.org/drawingml/2006/main">
+              <a:graphicData uri="http://schemas.openxmlformats.org/drawingml/2006/picture">
+                <pic:pic xmlns:pic="http://schemas.openxmlformats.org/drawingml/2006/picture">
+                  <pic:nvPicPr>
+                    <pic:cNvPr id="0" name="Picture 1"/>
+                    <pic:cNvPicPr>
+                      <a:picLocks noChangeAspect="1" noChangeArrowheads="1"/>
+                    </pic:cNvPicPr>
+                  </pic:nvPicPr>
+                  <pic:blipFill>
+                    <a:blip r:embed="rId39">
+                      <a:extLst>
+                        <a:ext uri="{28A0092B-C50C-407E-A947-70E740481C1C}">
+                          <a14:useLocalDpi xmlns:a14="http://schemas.microsoft.com/office/drawing/2010/main" val="0"/>
+                        </a:ext>
+                      </a:extLst>
+                    </a:blip>
+                    <a:srcRect/>
+                    <a:stretch>
+                      <a:fillRect/>
+                    </a:stretch>
+                  </pic:blipFill>
+                  <pic:spPr bwMode="auto">
+                    <a:xfrm>
+                      <a:off x="0" y="0"/>
+                      <a:ext cx="5934075" cy="1724025"/>
+                    </a:xfrm>
+                    <a:prstGeom prst="rect">
+                      <a:avLst/>
+                    </a:prstGeom>
+                    <a:ln w="38100" cap="sq">
+                      <a:solidFill>
+                        <a:srgbClr val="000000"/>
+                      </a:solidFill>
+                      <a:prstDash val="solid"/>
+                      <a:miter lim="800000"/>
+                    </a:ln>
+                    <a:effectLst>
+                      <a:outerShdw blurRad="50800" dist="38100" dir="2700000" algn="tl" rotWithShape="0">
+                        <a:srgbClr val="000000">
+                          <a:alpha val="43000"/>
+                        </a:srgbClr>
+                      </a:outerShdw>
+                    </a:effectLst>
+                  </pic:spPr>
+                </pic:pic>
+              </a:graphicData>
+            </a:graphic>
+          </wp:inline>
+        </w:drawing>
+      </w:r>
+    </w:p>
+    <w:p>
+      <w:pPr>
+        <w:pStyle w:val="Prrafodelista"/>
+        <w:ind w:hanging="720"/>
+        <w:jc w:val="both"/>
+        <w:rPr>
+          <w:b/>
+        </w:rPr>
+      </w:pPr>
+      <w:r>
+        <w:rPr>
+          <w:b/>
+        </w:rPr>
+        <w:t>Figura 2.4 Vista de un documento de la colección Asistentes Virtuales</w:t>
       </w:r>
     </w:p>
     <w:p>
@@ -18106,23 +16976,7 @@
           <w:b/>
           <w:bCs/>
         </w:rPr>
-        <w:t xml:space="preserve">Marcar opción Agregar a </w:t>
-      </w:r>
-      <w:proofErr w:type="spellStart"/>
-      <w:r>
-        <w:rPr>
-          <w:b/>
-          <w:bCs/>
-        </w:rPr>
-        <w:t>Path</w:t>
-      </w:r>
-      <w:proofErr w:type="spellEnd"/>
-      <w:r>
-        <w:rPr>
-          <w:b/>
-          <w:bCs/>
-        </w:rPr>
-        <w:t xml:space="preserve"> que sale en la interfaz de instalación.</w:t>
+        <w:t>Marcar opción Agregar a Path que sale en la interfaz de instalación.</w:t>
       </w:r>
       <w:r>
         <w:t>)</w:t>
@@ -18303,31 +17157,7 @@
         <w:jc w:val="both"/>
       </w:pPr>
       <w:r>
-        <w:t xml:space="preserve">Instalación del </w:t>
-      </w:r>
-      <w:proofErr w:type="spellStart"/>
-      <w:r>
-        <w:t>PyCharm</w:t>
-      </w:r>
-      <w:proofErr w:type="spellEnd"/>
-      <w:r>
-        <w:t xml:space="preserve"> </w:t>
-      </w:r>
-      <w:proofErr w:type="spellStart"/>
-      <w:r>
-        <w:t>Community</w:t>
-      </w:r>
-      <w:proofErr w:type="spellEnd"/>
-      <w:r>
-        <w:t xml:space="preserve"> </w:t>
-      </w:r>
-      <w:proofErr w:type="spellStart"/>
-      <w:r>
-        <w:t>Edition</w:t>
-      </w:r>
-      <w:proofErr w:type="spellEnd"/>
-      <w:r>
-        <w:t>: Ejecutar el instalador, luego lo utilizamos para la programación en el lenguaje Python.</w:t>
+        <w:t>Instalación del PyCharm Community Edition: Ejecutar el instalador, luego lo utilizamos para la programación en el lenguaje Python.</w:t>
       </w:r>
     </w:p>
     <w:p>
@@ -18359,15 +17189,7 @@
         <w:t xml:space="preserve">personal </w:t>
       </w:r>
       <w:r>
-        <w:t xml:space="preserve">en </w:t>
-      </w:r>
-      <w:proofErr w:type="spellStart"/>
-      <w:r>
-        <w:t>github</w:t>
-      </w:r>
-      <w:proofErr w:type="spellEnd"/>
-      <w:r>
-        <w:t xml:space="preserve"> </w:t>
+        <w:t xml:space="preserve">en github </w:t>
       </w:r>
       <w:r>
         <w:t>y alojar nuestro proyecto allí para tenerlo salvado y controla</w:t>
@@ -18432,7 +17254,6 @@
       <w:r>
         <w:t xml:space="preserve">Usando la biblioteca </w:t>
       </w:r>
-      <w:proofErr w:type="spellStart"/>
       <w:r>
         <w:rPr>
           <w:rFonts w:ascii="Courier New" w:hAnsi="Courier New" w:cs="Courier New"/>
@@ -18441,7 +17262,6 @@
         </w:rPr>
         <w:t>ramuel.yaml</w:t>
       </w:r>
-      <w:proofErr w:type="spellEnd"/>
       <w:r>
         <w:t xml:space="preserve"> para el manejo de los archivos </w:t>
       </w:r>
@@ -18451,18 +17271,8 @@
           <w:b/>
           <w:bCs/>
         </w:rPr>
-        <w:t>.</w:t>
-      </w:r>
-      <w:proofErr w:type="spellStart"/>
-      <w:r>
-        <w:rPr>
-          <w:rFonts w:ascii="Courier New" w:hAnsi="Courier New" w:cs="Courier New"/>
-          <w:b/>
-          <w:bCs/>
-        </w:rPr>
-        <w:t>yaml</w:t>
-      </w:r>
-      <w:proofErr w:type="spellEnd"/>
+        <w:t>.yaml</w:t>
+      </w:r>
       <w:r>
         <w:t>,</w:t>
       </w:r>
@@ -18708,7 +17518,7 @@
                     </pic:cNvPicPr>
                   </pic:nvPicPr>
                   <pic:blipFill>
-                    <a:blip r:embed="rId39">
+                    <a:blip r:embed="rId40">
                       <a:extLst>
                         <a:ext uri="{28A0092B-C50C-407E-A947-70E740481C1C}">
                           <a14:useLocalDpi xmlns:a14="http://schemas.microsoft.com/office/drawing/2010/main" val="0"/>
@@ -18844,7 +17654,7 @@
                     </pic:cNvPicPr>
                   </pic:nvPicPr>
                   <pic:blipFill>
-                    <a:blip r:embed="rId40">
+                    <a:blip r:embed="rId41">
                       <a:extLst>
                         <a:ext uri="{28A0092B-C50C-407E-A947-70E740481C1C}">
                           <a14:useLocalDpi xmlns:a14="http://schemas.microsoft.com/office/drawing/2010/main" val="0"/>
@@ -19041,7 +17851,7 @@
                     </pic:cNvPicPr>
                   </pic:nvPicPr>
                   <pic:blipFill>
-                    <a:blip r:embed="rId41">
+                    <a:blip r:embed="rId42">
                       <a:extLst>
                         <a:ext uri="{28A0092B-C50C-407E-A947-70E740481C1C}">
                           <a14:useLocalDpi xmlns:a14="http://schemas.microsoft.com/office/drawing/2010/main" val="0"/>
@@ -19111,7 +17921,6 @@
       <w:r>
         <w:t xml:space="preserve">unción para crear el archivo de entrenamiento </w:t>
       </w:r>
-      <w:proofErr w:type="spellStart"/>
       <w:r>
         <w:rPr>
           <w:b/>
@@ -19119,7 +17928,6 @@
         </w:rPr>
         <w:t>domain.yaml</w:t>
       </w:r>
-      <w:proofErr w:type="spellEnd"/>
       <w:r>
         <w:t xml:space="preserve"> </w:t>
       </w:r>
@@ -19154,15 +17962,7 @@
         <w:t xml:space="preserve"> usuario) y</w:t>
       </w:r>
       <w:r>
-        <w:t xml:space="preserve"> acciones que tomará el </w:t>
-      </w:r>
-      <w:proofErr w:type="spellStart"/>
-      <w:r>
-        <w:t>bot</w:t>
-      </w:r>
-      <w:proofErr w:type="spellEnd"/>
-      <w:r>
-        <w:t>.</w:t>
+        <w:t xml:space="preserve"> acciones que tomará el bot.</w:t>
       </w:r>
     </w:p>
     <w:p>
@@ -19217,7 +18017,7 @@
                     </pic:cNvPicPr>
                   </pic:nvPicPr>
                   <pic:blipFill>
-                    <a:blip r:embed="rId42">
+                    <a:blip r:embed="rId43">
                       <a:extLst>
                         <a:ext uri="{28A0092B-C50C-407E-A947-70E740481C1C}">
                           <a14:useLocalDpi xmlns:a14="http://schemas.microsoft.com/office/drawing/2010/main" val="0"/>
@@ -19291,7 +18091,6 @@
       <w:r>
         <w:t xml:space="preserve"> para crear el archivo de entrenamiento </w:t>
       </w:r>
-      <w:proofErr w:type="spellStart"/>
       <w:r>
         <w:rPr>
           <w:b/>
@@ -19306,7 +18105,6 @@
         </w:rPr>
         <w:t>.yaml</w:t>
       </w:r>
-      <w:proofErr w:type="spellEnd"/>
     </w:p>
     <w:p>
       <w:pPr>
@@ -19326,13 +18124,8 @@
         <w:t>y ejemplos</w:t>
       </w:r>
       <w:r>
-        <w:t xml:space="preserve"> por los que se guiará el </w:t>
-      </w:r>
-      <w:proofErr w:type="spellStart"/>
-      <w:r>
-        <w:t>bot</w:t>
-      </w:r>
-      <w:proofErr w:type="spellEnd"/>
+        <w:t xml:space="preserve"> por los que se guiará el bot</w:t>
+      </w:r>
       <w:r>
         <w:t xml:space="preserve"> de acuerdo a cada intención.</w:t>
       </w:r>
@@ -19399,7 +18192,7 @@
                     </pic:cNvPicPr>
                   </pic:nvPicPr>
                   <pic:blipFill>
-                    <a:blip r:embed="rId43">
+                    <a:blip r:embed="rId44">
                       <a:extLst>
                         <a:ext uri="{28A0092B-C50C-407E-A947-70E740481C1C}">
                           <a14:useLocalDpi xmlns:a14="http://schemas.microsoft.com/office/drawing/2010/main" val="0"/>
@@ -19517,7 +18310,7 @@
                     </pic:cNvPicPr>
                   </pic:nvPicPr>
                   <pic:blipFill>
-                    <a:blip r:embed="rId44">
+                    <a:blip r:embed="rId45">
                       <a:extLst>
                         <a:ext uri="{28A0092B-C50C-407E-A947-70E740481C1C}">
                           <a14:useLocalDpi xmlns:a14="http://schemas.microsoft.com/office/drawing/2010/main" val="0"/>
@@ -19649,7 +18442,7 @@
                     </pic:cNvPicPr>
                   </pic:nvPicPr>
                   <pic:blipFill>
-                    <a:blip r:embed="rId45">
+                    <a:blip r:embed="rId46">
                       <a:extLst>
                         <a:ext uri="{28A0092B-C50C-407E-A947-70E740481C1C}">
                           <a14:useLocalDpi xmlns:a14="http://schemas.microsoft.com/office/drawing/2010/main" val="0"/>
@@ -20189,7 +18982,6 @@
                 <w:lang w:val="es-ES"/>
               </w:rPr>
             </w:pPr>
-            <w:proofErr w:type="spellStart"/>
             <w:r>
               <w:rPr>
                 <w:rFonts w:ascii="Arial" w:hAnsi="Arial" w:cs="Arial"/>
@@ -20197,17 +18989,7 @@
                 <w:color w:val="auto"/>
                 <w:lang w:val="es-ES"/>
               </w:rPr>
-              <w:t>Cant</w:t>
-            </w:r>
-            <w:proofErr w:type="spellEnd"/>
-            <w:r>
-              <w:rPr>
-                <w:rFonts w:ascii="Arial" w:hAnsi="Arial" w:cs="Arial"/>
-                <w:b/>
-                <w:color w:val="auto"/>
-                <w:lang w:val="es-ES"/>
-              </w:rPr>
-              <w:t xml:space="preserve">*peso </w:t>
+              <w:t xml:space="preserve">Cant*peso </w:t>
             </w:r>
           </w:p>
           <w:p>
@@ -20821,23 +19603,13 @@
                 <w:rFonts w:ascii="Arial" w:hAnsi="Arial" w:cs="Arial"/>
               </w:rPr>
             </w:pPr>
-            <w:proofErr w:type="spellStart"/>
             <w:r>
               <w:rPr>
                 <w:rFonts w:ascii="Arial" w:hAnsi="Arial" w:cs="Arial"/>
                 <w:color w:val="auto"/>
                 <w:lang w:val="es-ES"/>
               </w:rPr>
-              <w:t>Cant</w:t>
-            </w:r>
-            <w:proofErr w:type="spellEnd"/>
-            <w:r>
-              <w:rPr>
-                <w:rFonts w:ascii="Arial" w:hAnsi="Arial" w:cs="Arial"/>
-                <w:color w:val="auto"/>
-                <w:lang w:val="es-ES"/>
-              </w:rPr>
-              <w:t xml:space="preserve"> * peso</w:t>
+              <w:t>Cant * peso</w:t>
             </w:r>
           </w:p>
         </w:tc>
@@ -23759,35 +22531,7 @@
         <w:rPr>
           <w:b/>
         </w:rPr>
-        <w:t>Σ (</w:t>
-      </w:r>
-      <w:proofErr w:type="spellStart"/>
-      <w:r>
-        <w:rPr>
-          <w:b/>
-        </w:rPr>
-        <w:t>Pesoi</w:t>
-      </w:r>
-      <w:proofErr w:type="spellEnd"/>
-      <w:r>
-        <w:rPr>
-          <w:b/>
-        </w:rPr>
-        <w:t xml:space="preserve">* </w:t>
-      </w:r>
-      <w:proofErr w:type="spellStart"/>
-      <w:r>
-        <w:rPr>
-          <w:b/>
-        </w:rPr>
-        <w:t>Valori</w:t>
-      </w:r>
-      <w:proofErr w:type="spellEnd"/>
-      <w:r>
-        <w:rPr>
-          <w:b/>
-        </w:rPr>
-        <w:t>)</w:t>
+        <w:t>Σ (Pesoi* Valori)</w:t>
       </w:r>
     </w:p>
     <w:p>
@@ -24779,15 +23523,7 @@
                     <w:spacing w:after="0" w:line="360" w:lineRule="auto"/>
                   </w:pPr>
                   <w:r>
-                    <w:t xml:space="preserve">Personal </w:t>
-                  </w:r>
-                  <w:proofErr w:type="spellStart"/>
-                  <w:r>
-                    <w:t>part</w:t>
-                  </w:r>
-                  <w:proofErr w:type="spellEnd"/>
-                  <w:r>
-                    <w:t xml:space="preserve">-time </w:t>
+                    <w:t xml:space="preserve">Personal part-time </w:t>
                   </w:r>
                 </w:p>
               </w:tc>
@@ -25198,16 +23934,7 @@
           <w:color w:val="auto"/>
           <w:lang w:val="es-ES"/>
         </w:rPr>
-        <w:t xml:space="preserve"> = 1.4 - 0.03 * Σ (</w:t>
-      </w:r>
-      <w:proofErr w:type="spellStart"/>
-      <w:r>
-        <w:rPr>
-          <w:rFonts w:ascii="Arial" w:hAnsi="Arial" w:cs="Arial"/>
-          <w:color w:val="auto"/>
-          <w:lang w:val="es-ES"/>
-        </w:rPr>
-        <w:t>Peso</w:t>
+        <w:t xml:space="preserve"> = 1.4 - 0.03 * Σ (Peso</w:t>
       </w:r>
       <w:r>
         <w:rPr>
@@ -25218,9 +23945,16 @@
           <w:szCs w:val="13"/>
           <w:lang w:val="es-ES"/>
         </w:rPr>
-        <w:t>i</w:t>
-      </w:r>
-      <w:proofErr w:type="spellEnd"/>
+        <w:t xml:space="preserve">i </w:t>
+      </w:r>
+      <w:r>
+        <w:rPr>
+          <w:rFonts w:ascii="Arial" w:hAnsi="Arial" w:cs="Arial"/>
+          <w:color w:val="auto"/>
+          <w:lang w:val="es-ES"/>
+        </w:rPr>
+        <w:t>* Valor</w:t>
+      </w:r>
       <w:r>
         <w:rPr>
           <w:rFonts w:ascii="Arial" w:hAnsi="Arial" w:cs="Arial"/>
@@ -25230,37 +23964,8 @@
           <w:szCs w:val="13"/>
           <w:lang w:val="es-ES"/>
         </w:rPr>
-        <w:t xml:space="preserve"> </w:t>
-      </w:r>
-      <w:r>
-        <w:rPr>
-          <w:rFonts w:ascii="Arial" w:hAnsi="Arial" w:cs="Arial"/>
-          <w:color w:val="auto"/>
-          <w:lang w:val="es-ES"/>
-        </w:rPr>
-        <w:t xml:space="preserve">* </w:t>
-      </w:r>
-      <w:proofErr w:type="spellStart"/>
-      <w:r>
-        <w:rPr>
-          <w:rFonts w:ascii="Arial" w:hAnsi="Arial" w:cs="Arial"/>
-          <w:color w:val="auto"/>
-          <w:lang w:val="es-ES"/>
-        </w:rPr>
-        <w:t>Valor</w:t>
-      </w:r>
-      <w:r>
-        <w:rPr>
-          <w:rFonts w:ascii="Arial" w:hAnsi="Arial" w:cs="Arial"/>
-          <w:b/>
-          <w:bCs/>
-          <w:sz w:val="13"/>
-          <w:szCs w:val="13"/>
-          <w:lang w:val="es-ES"/>
-        </w:rPr>
         <w:t>i</w:t>
       </w:r>
-      <w:proofErr w:type="spellEnd"/>
       <w:r>
         <w:rPr>
           <w:rFonts w:ascii="Arial" w:hAnsi="Arial" w:cs="Arial"/>
@@ -27336,46 +26041,18 @@
       <w:r>
         <w:t xml:space="preserve">] </w:t>
       </w:r>
-      <w:hyperlink r:id="rId46" w:history="1">
+      <w:hyperlink r:id="rId47" w:history="1">
         <w:r>
           <w:rPr>
             <w:rStyle w:val="Hipervnculo"/>
           </w:rPr>
-          <w:t xml:space="preserve">Robot </w:t>
-        </w:r>
-        <w:proofErr w:type="spellStart"/>
-        <w:r>
-          <w:rPr>
-            <w:rStyle w:val="Hipervnculo"/>
-          </w:rPr>
-          <w:t>conversacional</w:t>
+          <w:t>Robot conversacional</w:t>
         </w:r>
         <w:r>
           <w:rPr>
             <w:rStyle w:val="Hipervnculo"/>
           </w:rPr>
-          <w:t>s</w:t>
-        </w:r>
-        <w:proofErr w:type="spellEnd"/>
-        <w:r>
-          <w:rPr>
-            <w:rStyle w:val="Hipervnculo"/>
-          </w:rPr>
-          <w:t xml:space="preserve">: La guía definitiva (2020) - IA Conversacional para Empresas | Artificial </w:t>
-        </w:r>
-        <w:proofErr w:type="spellStart"/>
-        <w:r>
-          <w:rPr>
-            <w:rStyle w:val="Hipervnculo"/>
-          </w:rPr>
-          <w:t>Solutions</w:t>
-        </w:r>
-        <w:proofErr w:type="spellEnd"/>
-        <w:r>
-          <w:rPr>
-            <w:rStyle w:val="Hipervnculo"/>
-          </w:rPr>
-          <w:t xml:space="preserve"> (artificial-solutions.com)</w:t>
+          <w:t>s: La guía definitiva (2020) - IA Conversacional para Empresas | Artificial Solutions (artificial-solutions.com)</w:t>
         </w:r>
       </w:hyperlink>
       <w:r>
@@ -27398,23 +26075,7 @@
         <w:t xml:space="preserve">] </w:t>
       </w:r>
       <w:r>
-        <w:t xml:space="preserve">A. </w:t>
-      </w:r>
-      <w:proofErr w:type="spellStart"/>
-      <w:r>
-        <w:t>Augello</w:t>
-      </w:r>
-      <w:proofErr w:type="spellEnd"/>
-      <w:r>
-        <w:t xml:space="preserve">, G. P., A. Machi, y S. </w:t>
-      </w:r>
-      <w:proofErr w:type="spellStart"/>
-      <w:r>
-        <w:t>Gaglio</w:t>
-      </w:r>
-      <w:proofErr w:type="spellEnd"/>
-      <w:r>
-        <w:t xml:space="preserve">. </w:t>
+        <w:t xml:space="preserve">A. Augello, G. P., A. Machi, y S. Gaglio. </w:t>
       </w:r>
       <w:r>
         <w:rPr>
@@ -27432,16 +26093,8 @@
         <w:rPr>
           <w:lang w:val="en-US"/>
         </w:rPr>
-        <w:t xml:space="preserve">robot </w:t>
-      </w:r>
-      <w:proofErr w:type="spellStart"/>
-      <w:r>
-        <w:rPr>
-          <w:lang w:val="en-US"/>
-        </w:rPr>
-        <w:t>conversacional</w:t>
-      </w:r>
-      <w:proofErr w:type="spellEnd"/>
+        <w:t>robot conversacional</w:t>
+      </w:r>
       <w:r>
         <w:rPr>
           <w:lang w:val="en-US"/>
@@ -27486,41 +26139,25 @@
         </w:rPr>
         <w:t xml:space="preserve">] </w:t>
       </w:r>
-      <w:proofErr w:type="spellStart"/>
-      <w:r>
-        <w:rPr>
-          <w:rFonts w:ascii="Arial" w:hAnsi="Arial" w:cs="Arial"/>
-        </w:rPr>
-        <w:t>Fourault</w:t>
-      </w:r>
-      <w:proofErr w:type="spellEnd"/>
-      <w:r>
-        <w:rPr>
-          <w:rFonts w:ascii="Arial" w:hAnsi="Arial" w:cs="Arial"/>
-        </w:rPr>
-        <w:t xml:space="preserve">, S. (2017). The Ultimate Guide to Designing A </w:t>
-      </w:r>
-      <w:r>
-        <w:rPr>
-          <w:rFonts w:ascii="Arial" w:hAnsi="Arial" w:cs="Arial"/>
-        </w:rPr>
-        <w:t xml:space="preserve">Robot </w:t>
-      </w:r>
-      <w:proofErr w:type="spellStart"/>
-      <w:r>
-        <w:rPr>
-          <w:rFonts w:ascii="Arial" w:hAnsi="Arial" w:cs="Arial"/>
-        </w:rPr>
-        <w:t>conversacional</w:t>
-      </w:r>
-      <w:proofErr w:type="spellEnd"/>
+      <w:r>
+        <w:rPr>
+          <w:rFonts w:ascii="Arial" w:hAnsi="Arial" w:cs="Arial"/>
+        </w:rPr>
+        <w:t xml:space="preserve">Fourault, S. (2017). The Ultimate Guide to Designing A </w:t>
+      </w:r>
+      <w:r>
+        <w:rPr>
+          <w:rFonts w:ascii="Arial" w:hAnsi="Arial" w:cs="Arial"/>
+        </w:rPr>
+        <w:t>Robot conversacional</w:t>
+      </w:r>
       <w:r>
         <w:rPr>
           <w:rFonts w:ascii="Arial" w:hAnsi="Arial" w:cs="Arial"/>
         </w:rPr>
         <w:t xml:space="preserve"> Tech Stack. Retrieved from </w:t>
       </w:r>
-      <w:hyperlink r:id="rId47">
+      <w:hyperlink r:id="rId48">
         <w:r>
           <w:rPr>
             <w:rStyle w:val="EnlacedeInternet"/>
@@ -27561,21 +26198,7 @@
         <w:rPr>
           <w:rFonts w:ascii="Arial" w:hAnsi="Arial" w:cs="Arial"/>
         </w:rPr>
-        <w:t xml:space="preserve">  (20 de </w:t>
-      </w:r>
-      <w:proofErr w:type="spellStart"/>
-      <w:r>
-        <w:rPr>
-          <w:rFonts w:ascii="Arial" w:hAnsi="Arial" w:cs="Arial"/>
-        </w:rPr>
-        <w:t>octubre</w:t>
-      </w:r>
-      <w:proofErr w:type="spellEnd"/>
-      <w:r>
-        <w:rPr>
-          <w:rFonts w:ascii="Arial" w:hAnsi="Arial" w:cs="Arial"/>
-        </w:rPr>
-        <w:t xml:space="preserve"> de 2020)</w:t>
+        <w:t xml:space="preserve">  (20 de octubre de 2020)</w:t>
       </w:r>
     </w:p>
     <w:p>
@@ -27621,27 +26244,13 @@
         <w:rPr>
           <w:rFonts w:ascii="Arial" w:hAnsi="Arial" w:cs="Arial"/>
         </w:rPr>
-        <w:t xml:space="preserve">Robot </w:t>
-      </w:r>
-      <w:proofErr w:type="spellStart"/>
-      <w:r>
-        <w:rPr>
-          <w:rFonts w:ascii="Arial" w:hAnsi="Arial" w:cs="Arial"/>
-        </w:rPr>
-        <w:t>conversacional</w:t>
-      </w:r>
-      <w:r>
-        <w:rPr>
-          <w:rFonts w:ascii="Arial" w:hAnsi="Arial" w:cs="Arial"/>
-        </w:rPr>
-        <w:t>s</w:t>
-      </w:r>
-      <w:proofErr w:type="spellEnd"/>
-      <w:r>
-        <w:rPr>
-          <w:rFonts w:ascii="Arial" w:hAnsi="Arial" w:cs="Arial"/>
-        </w:rPr>
-        <w:t>.</w:t>
+        <w:t>Robot conversacional</w:t>
+      </w:r>
+      <w:r>
+        <w:rPr>
+          <w:rFonts w:ascii="Arial" w:hAnsi="Arial" w:cs="Arial"/>
+        </w:rPr>
+        <w:t>s.</w:t>
       </w:r>
     </w:p>
     <w:p>
@@ -27692,7 +26301,7 @@
         </w:rPr>
         <w:t xml:space="preserve"> que sabe de elecciones en Cuba. </w:t>
       </w:r>
-      <w:hyperlink r:id="rId48" w:history="1">
+      <w:hyperlink r:id="rId49" w:history="1">
         <w:r>
           <w:rPr>
             <w:rStyle w:val="Hipervnculo"/>
@@ -27715,25 +26324,7 @@
             <w:rFonts w:ascii="Arial" w:hAnsi="Arial" w:cs="Arial"/>
             <w:lang w:val="es-ES"/>
           </w:rPr>
-          <w:t>.com/</w:t>
-        </w:r>
-        <w:proofErr w:type="spellStart"/>
-        <w:r>
-          <w:rPr>
-            <w:rStyle w:val="Hipervnculo"/>
-            <w:rFonts w:ascii="Arial" w:hAnsi="Arial" w:cs="Arial"/>
-            <w:lang w:val="es-ES"/>
-          </w:rPr>
-          <w:t>amanda</w:t>
-        </w:r>
-        <w:proofErr w:type="spellEnd"/>
-        <w:r>
-          <w:rPr>
-            <w:rStyle w:val="Hipervnculo"/>
-            <w:rFonts w:ascii="Arial" w:hAnsi="Arial" w:cs="Arial"/>
-            <w:lang w:val="es-ES"/>
-          </w:rPr>
-          <w:t>-el-</w:t>
+          <w:t>.com/amanda-el-</w:t>
         </w:r>
         <w:r>
           <w:rPr>
@@ -27778,7 +26369,7 @@
       <w:r>
         <w:t xml:space="preserve">[6] </w:t>
       </w:r>
-      <w:hyperlink r:id="rId49" w:history="1">
+      <w:hyperlink r:id="rId50" w:history="1">
         <w:r>
           <w:rPr>
             <w:rStyle w:val="Hipervnculo"/>
@@ -27798,7 +26389,7 @@
       <w:r>
         <w:t xml:space="preserve">[6.1] </w:t>
       </w:r>
-      <w:hyperlink r:id="rId50" w:history="1">
+      <w:hyperlink r:id="rId51" w:history="1">
         <w:r>
           <w:rPr>
             <w:rStyle w:val="Hipervnculo"/>
@@ -27821,7 +26412,7 @@
       <w:r>
         <w:t xml:space="preserve">] </w:t>
       </w:r>
-      <w:hyperlink r:id="rId51" w:history="1">
+      <w:hyperlink r:id="rId52" w:history="1">
         <w:r>
           <w:rPr>
             <w:rStyle w:val="Hipervnculo"/>
@@ -27850,7 +26441,7 @@
       <w:r>
         <w:t xml:space="preserve">] </w:t>
       </w:r>
-      <w:hyperlink r:id="rId52" w:history="1">
+      <w:hyperlink r:id="rId53" w:history="1">
         <w:r>
           <w:rPr>
             <w:rStyle w:val="Hipervnculo"/>
@@ -27882,7 +26473,7 @@
       <w:r>
         <w:t xml:space="preserve">] </w:t>
       </w:r>
-      <w:hyperlink r:id="rId53" w:history="1">
+      <w:hyperlink r:id="rId54" w:history="1">
         <w:r>
           <w:rPr>
             <w:rStyle w:val="Hipervnculo"/>
@@ -27908,7 +26499,7 @@
       <w:r>
         <w:t xml:space="preserve"> [7] </w:t>
       </w:r>
-      <w:hyperlink r:id="rId54" w:history="1">
+      <w:hyperlink r:id="rId55" w:history="1">
         <w:r>
           <w:rPr>
             <w:rStyle w:val="Hipervnculo"/>
@@ -27928,7 +26519,7 @@
       <w:r>
         <w:t xml:space="preserve">[7.1] </w:t>
       </w:r>
-      <w:hyperlink r:id="rId55" w:history="1">
+      <w:hyperlink r:id="rId56" w:history="1">
         <w:r>
           <w:rPr>
             <w:rStyle w:val="Hipervnculo"/>
@@ -27948,7 +26539,7 @@
       <w:r>
         <w:t xml:space="preserve">[7.2] </w:t>
       </w:r>
-      <w:hyperlink r:id="rId56" w:history="1">
+      <w:hyperlink r:id="rId57" w:history="1">
         <w:r>
           <w:rPr>
             <w:rStyle w:val="Hipervnculo"/>
@@ -27965,16 +26556,8 @@
           <w:rPr>
             <w:rStyle w:val="Hipervnculo"/>
           </w:rPr>
-          <w:t>s.org/</w:t>
+          <w:t>s.org/dialogflow</w:t>
         </w:r>
-        <w:proofErr w:type="spellStart"/>
-        <w:r>
-          <w:rPr>
-            <w:rStyle w:val="Hipervnculo"/>
-          </w:rPr>
-          <w:t>dialogflow</w:t>
-        </w:r>
-        <w:proofErr w:type="spellEnd"/>
       </w:hyperlink>
       <w:r>
         <w:t xml:space="preserve">        6-11-2021</w:t>
@@ -27988,7 +26571,7 @@
       <w:r>
         <w:t xml:space="preserve">[7.3] </w:t>
       </w:r>
-      <w:hyperlink r:id="rId57" w:history="1">
+      <w:hyperlink r:id="rId58" w:history="1">
         <w:r>
           <w:rPr>
             <w:rStyle w:val="Hipervnculo"/>
@@ -28008,7 +26591,7 @@
       <w:r>
         <w:t xml:space="preserve">[7.4] </w:t>
       </w:r>
-      <w:hyperlink r:id="rId58" w:history="1">
+      <w:hyperlink r:id="rId59" w:history="1">
         <w:r>
           <w:rPr>
             <w:rStyle w:val="Hipervnculo"/>
@@ -28025,30 +26608,8 @@
           <w:rPr>
             <w:rStyle w:val="Hipervnculo"/>
           </w:rPr>
-          <w:t>-</w:t>
+          <w:t>-quick-sherwin-fernandes</w:t>
         </w:r>
-        <w:proofErr w:type="spellStart"/>
-        <w:r>
-          <w:rPr>
-            <w:rStyle w:val="Hipervnculo"/>
-          </w:rPr>
-          <w:t>quick</w:t>
-        </w:r>
-        <w:proofErr w:type="spellEnd"/>
-        <w:r>
-          <w:rPr>
-            <w:rStyle w:val="Hipervnculo"/>
-          </w:rPr>
-          <w:t>-</w:t>
-        </w:r>
-        <w:proofErr w:type="spellStart"/>
-        <w:r>
-          <w:rPr>
-            <w:rStyle w:val="Hipervnculo"/>
-          </w:rPr>
-          <w:t>sherwin-fernandes</w:t>
-        </w:r>
-        <w:proofErr w:type="spellEnd"/>
       </w:hyperlink>
       <w:r>
         <w:t xml:space="preserve">  5-11-2021</w:t>
@@ -28068,7 +26629,7 @@
         </w:rPr>
         <w:t xml:space="preserve">[8] </w:t>
       </w:r>
-      <w:hyperlink r:id="rId59" w:history="1">
+      <w:hyperlink r:id="rId60" w:history="1">
         <w:r>
           <w:rPr>
             <w:rStyle w:val="Hipervnculo"/>
@@ -28099,7 +26660,7 @@
         <w:lastRenderedPageBreak/>
         <w:t xml:space="preserve">[8.1] </w:t>
       </w:r>
-      <w:hyperlink r:id="rId60" w:history="1">
+      <w:hyperlink r:id="rId61" w:history="1">
         <w:r>
           <w:rPr>
             <w:rStyle w:val="Hipervnculo"/>
@@ -28112,17 +26673,8 @@
             <w:rStyle w:val="Hipervnculo"/>
             <w:lang w:val="en-US"/>
           </w:rPr>
-          <w:t xml:space="preserve">robot </w:t>
+          <w:t>robot conversacional</w:t>
         </w:r>
-        <w:proofErr w:type="spellStart"/>
-        <w:r>
-          <w:rPr>
-            <w:rStyle w:val="Hipervnculo"/>
-            <w:lang w:val="en-US"/>
-          </w:rPr>
-          <w:t>conversacional</w:t>
-        </w:r>
-        <w:proofErr w:type="spellEnd"/>
         <w:r>
           <w:rPr>
             <w:rStyle w:val="Hipervnculo"/>
@@ -28152,7 +26704,7 @@
         </w:rPr>
         <w:t xml:space="preserve">[8.2] </w:t>
       </w:r>
-      <w:hyperlink r:id="rId61" w:anchor="builder5" w:history="1">
+      <w:hyperlink r:id="rId62" w:anchor="builder5" w:history="1">
         <w:r>
           <w:rPr>
             <w:rStyle w:val="Hipervnculo"/>
@@ -28210,7 +26762,7 @@
         </w:rPr>
         <w:t xml:space="preserve"> [9] </w:t>
       </w:r>
-      <w:hyperlink r:id="rId62" w:history="1">
+      <w:hyperlink r:id="rId63" w:history="1">
         <w:r>
           <w:rPr>
             <w:rStyle w:val="Hipervnculo"/>
@@ -28240,7 +26792,7 @@
         </w:rPr>
         <w:t xml:space="preserve">[9.1] </w:t>
       </w:r>
-      <w:hyperlink r:id="rId63" w:history="1">
+      <w:hyperlink r:id="rId64" w:history="1">
         <w:r>
           <w:rPr>
             <w:rStyle w:val="Hipervnculo"/>
@@ -28264,7 +26816,7 @@
         </w:rPr>
         <w:t xml:space="preserve"> [10] </w:t>
       </w:r>
-      <w:hyperlink r:id="rId64" w:history="1">
+      <w:hyperlink r:id="rId65" w:history="1">
         <w:r>
           <w:rPr>
             <w:rStyle w:val="Hipervnculo"/>
@@ -28288,7 +26840,7 @@
       <w:r>
         <w:t xml:space="preserve">[10.1] </w:t>
       </w:r>
-      <w:hyperlink r:id="rId65" w:history="1">
+      <w:hyperlink r:id="rId66" w:history="1">
         <w:r>
           <w:rPr>
             <w:rStyle w:val="Hipervnculo"/>
@@ -28455,55 +27007,19 @@
         <w:rPr>
           <w:lang w:val="en-US"/>
         </w:rPr>
-        <w:t xml:space="preserve">] </w:t>
-      </w:r>
-      <w:proofErr w:type="spellStart"/>
+        <w:t>] Navin Sabharwal, A. A. (2020). Cognitive Virtual Assistants Using Google Dialogflow</w:t>
+      </w:r>
       <w:r>
         <w:rPr>
           <w:lang w:val="en-US"/>
         </w:rPr>
-        <w:t>Navin</w:t>
-      </w:r>
-      <w:proofErr w:type="spellEnd"/>
+        <w:t xml:space="preserve"> </w:t>
+      </w:r>
       <w:r>
         <w:rPr>
           <w:lang w:val="en-US"/>
         </w:rPr>
-        <w:t xml:space="preserve"> Sabharwal, A. A. (2020). Cognitive Virtual Assistants Using Google </w:t>
-      </w:r>
-      <w:proofErr w:type="spellStart"/>
-      <w:r>
-        <w:rPr>
-          <w:lang w:val="en-US"/>
-        </w:rPr>
-        <w:t>Dialogflow</w:t>
-      </w:r>
-      <w:proofErr w:type="spellEnd"/>
-      <w:r>
-        <w:rPr>
-          <w:lang w:val="en-US"/>
-        </w:rPr>
-        <w:t xml:space="preserve"> </w:t>
-      </w:r>
-      <w:r>
-        <w:rPr>
-          <w:lang w:val="en-US"/>
-        </w:rPr>
-        <w:t xml:space="preserve">Develop Complex Cognitive Bots Using the Google </w:t>
-      </w:r>
-      <w:proofErr w:type="spellStart"/>
-      <w:r>
-        <w:rPr>
-          <w:lang w:val="en-US"/>
-        </w:rPr>
-        <w:t>Dialogflow</w:t>
-      </w:r>
-      <w:proofErr w:type="spellEnd"/>
-      <w:r>
-        <w:rPr>
-          <w:lang w:val="en-US"/>
-        </w:rPr>
-        <w:t xml:space="preserve"> Platform. </w:t>
+        <w:t xml:space="preserve">Develop Complex Cognitive Bots Using the Google Dialogflow Platform. </w:t>
       </w:r>
     </w:p>
     <w:p>
@@ -28541,162 +27057,102 @@
         <w:rPr>
           <w:lang w:val="en-US"/>
         </w:rPr>
-        <w:t xml:space="preserve">Robot </w:t>
-      </w:r>
-      <w:proofErr w:type="spellStart"/>
+        <w:t>Robot conversacional</w:t>
+      </w:r>
       <w:r>
         <w:rPr>
           <w:lang w:val="en-US"/>
         </w:rPr>
-        <w:t>conversacional</w:t>
+        <w:t xml:space="preserve">s with Python Using Natural Language Processing </w:t>
       </w:r>
       <w:r>
         <w:rPr>
           <w:lang w:val="en-US"/>
         </w:rPr>
-        <w:t>s</w:t>
-      </w:r>
-      <w:proofErr w:type="spellEnd"/>
-      <w:r>
+        <w:t xml:space="preserve">and Machine Learning. </w:t>
+      </w:r>
+    </w:p>
+    <w:p>
+      <w:pPr>
+        <w:spacing w:line="276" w:lineRule="auto"/>
+        <w:jc w:val="both"/>
+      </w:pPr>
+      <w:r>
+        <w:t>[1</w:t>
+      </w:r>
+      <w:r>
+        <w:t>5</w:t>
+      </w:r>
+      <w:r>
+        <w:t xml:space="preserve">] Álvaro Castillo Cabero, P. P. M., Joan Antoni Pastor Collado. </w:t>
+      </w:r>
+      <w:r>
+        <w:t xml:space="preserve">(2020). Rasa Framework: Análisis e implementación de un </w:t>
+      </w:r>
+      <w:r>
+        <w:t>Robot conversacional</w:t>
+      </w:r>
+      <w:r>
+        <w:t>.</w:t>
+      </w:r>
+    </w:p>
+    <w:p>
+      <w:pPr>
+        <w:spacing w:line="276" w:lineRule="auto"/>
+        <w:jc w:val="both"/>
         <w:rPr>
           <w:lang w:val="en-US"/>
         </w:rPr>
-        <w:t xml:space="preserve"> with Python Using Natural Language Processing </w:t>
+      </w:pPr>
+      <w:r>
+        <w:t>[1</w:t>
+      </w:r>
+      <w:r>
+        <w:t>6</w:t>
+      </w:r>
+      <w:r>
+        <w:t xml:space="preserve">] Tri Chau Minh Tri, N. T. D., Koh Wee Lit (2020). </w:t>
       </w:r>
       <w:r>
         <w:rPr>
           <w:lang w:val="en-US"/>
         </w:rPr>
-        <w:t xml:space="preserve">and Machine Learning. </w:t>
-      </w:r>
-    </w:p>
-    <w:p>
-      <w:pPr>
-        <w:spacing w:line="276" w:lineRule="auto"/>
-        <w:jc w:val="both"/>
-      </w:pPr>
-      <w:r>
-        <w:t>[1</w:t>
-      </w:r>
-      <w:r>
-        <w:t>5</w:t>
-      </w:r>
-      <w:r>
-        <w:t xml:space="preserve">] Álvaro Castillo Cabero, P. P. M., Joan Antoni Pastor Collado. </w:t>
-      </w:r>
-      <w:r>
-        <w:t xml:space="preserve">(2020). Rasa Framework: Análisis e implementación de un </w:t>
-      </w:r>
-      <w:r>
-        <w:t>Robot conversacional</w:t>
-      </w:r>
-      <w:r>
-        <w:t>.</w:t>
-      </w:r>
-    </w:p>
-    <w:p>
-      <w:pPr>
-        <w:spacing w:line="276" w:lineRule="auto"/>
-        <w:jc w:val="both"/>
+        <w:t xml:space="preserve">Creating smart, human-like </w:t>
+      </w:r>
+      <w:r>
         <w:rPr>
           <w:lang w:val="en-US"/>
         </w:rPr>
-      </w:pPr>
-      <w:r>
-        <w:t>[1</w:t>
-      </w:r>
-      <w:r>
-        <w:t>6</w:t>
-      </w:r>
-      <w:r>
-        <w:t xml:space="preserve">] Tri Chau Minh Tri, N. T. D., </w:t>
-      </w:r>
-      <w:proofErr w:type="spellStart"/>
-      <w:r>
-        <w:t>Koh</w:t>
-      </w:r>
-      <w:proofErr w:type="spellEnd"/>
-      <w:r>
+        <w:t>robot conversacional</w:t>
+      </w:r>
+      <w:r>
+        <w:rPr>
+          <w:lang w:val="en-US"/>
+        </w:rPr>
+        <w:t xml:space="preserve"> for businesses using BotPress platform.</w:t>
+      </w:r>
+    </w:p>
+    <w:p>
+      <w:pPr>
+        <w:spacing w:before="240" w:line="276" w:lineRule="auto"/>
+        <w:jc w:val="both"/>
+        <w:rPr>
+          <w:lang w:val="en-US"/>
+        </w:rPr>
+      </w:pPr>
+      <w:r>
+        <w:rPr>
+          <w:lang w:val="en-US"/>
+        </w:rPr>
         <w:t xml:space="preserve"> </w:t>
       </w:r>
-      <w:proofErr w:type="spellStart"/>
-      <w:r>
-        <w:t>Wee</w:t>
-      </w:r>
-      <w:proofErr w:type="spellEnd"/>
-      <w:r>
-        <w:t xml:space="preserve"> </w:t>
-      </w:r>
-      <w:proofErr w:type="spellStart"/>
-      <w:r>
-        <w:t>Lit</w:t>
-      </w:r>
-      <w:proofErr w:type="spellEnd"/>
-      <w:r>
-        <w:t xml:space="preserve"> (2020). </w:t>
-      </w:r>
       <w:r>
         <w:rPr>
           <w:lang w:val="en-US"/>
         </w:rPr>
-        <w:t xml:space="preserve">Creating smart, human-like </w:t>
-      </w:r>
-      <w:r>
-        <w:rPr>
-          <w:lang w:val="en-US"/>
-        </w:rPr>
-        <w:t xml:space="preserve">robot </w:t>
-      </w:r>
-      <w:proofErr w:type="spellStart"/>
-      <w:r>
-        <w:rPr>
-          <w:lang w:val="en-US"/>
-        </w:rPr>
-        <w:t>conversacional</w:t>
-      </w:r>
-      <w:proofErr w:type="spellEnd"/>
-      <w:r>
-        <w:rPr>
-          <w:lang w:val="en-US"/>
-        </w:rPr>
-        <w:t xml:space="preserve"> for businesses using </w:t>
-      </w:r>
-      <w:proofErr w:type="spellStart"/>
-      <w:r>
-        <w:rPr>
-          <w:lang w:val="en-US"/>
-        </w:rPr>
-        <w:t>BotPress</w:t>
-      </w:r>
-      <w:proofErr w:type="spellEnd"/>
-      <w:r>
-        <w:rPr>
-          <w:lang w:val="en-US"/>
-        </w:rPr>
-        <w:t xml:space="preserve"> platform.</w:t>
-      </w:r>
-    </w:p>
-    <w:p>
-      <w:pPr>
-        <w:spacing w:before="240" w:line="276" w:lineRule="auto"/>
-        <w:jc w:val="both"/>
-        <w:rPr>
-          <w:lang w:val="en-US"/>
-        </w:rPr>
-      </w:pPr>
-      <w:r>
-        <w:rPr>
-          <w:lang w:val="en-US"/>
-        </w:rPr>
-        <w:t xml:space="preserve"> </w:t>
-      </w:r>
-      <w:r>
-        <w:rPr>
-          <w:lang w:val="en-US"/>
-        </w:rPr>
         <w:t xml:space="preserve">[17] </w:t>
       </w:r>
-      <w:hyperlink r:id="rId66" w:history="1">
+      <w:hyperlink r:id="rId67" w:history="1">
         <w:r>
           <w:rPr>
             <w:rStyle w:val="Hipervnculo"/>
@@ -28726,7 +27182,7 @@
         </w:rPr>
         <w:t xml:space="preserve">[18] </w:t>
       </w:r>
-      <w:hyperlink r:id="rId67" w:history="1">
+      <w:hyperlink r:id="rId68" w:history="1">
         <w:r>
           <w:rPr>
             <w:rStyle w:val="Hipervnculo"/>
@@ -28750,7 +27206,7 @@
       <w:r>
         <w:t xml:space="preserve">[19] </w:t>
       </w:r>
-      <w:hyperlink r:id="rId68" w:history="1">
+      <w:hyperlink r:id="rId69" w:history="1">
         <w:r>
           <w:rPr>
             <w:rStyle w:val="Hipervnculo"/>
@@ -28773,7 +27229,7 @@
       <w:r>
         <w:t xml:space="preserve">[20] </w:t>
       </w:r>
-      <w:hyperlink r:id="rId69" w:history="1">
+      <w:hyperlink r:id="rId70" w:history="1">
         <w:r>
           <w:rPr>
             <w:rStyle w:val="Hipervnculo"/>
@@ -28825,7 +27281,7 @@
       <w:r>
         <w:t xml:space="preserve">(s. f.). Recuperado 9 de octubre de 2022, de </w:t>
       </w:r>
-      <w:hyperlink r:id="rId70" w:history="1">
+      <w:hyperlink r:id="rId71" w:history="1">
         <w:r>
           <w:rPr>
             <w:rStyle w:val="Hipervnculo"/>
@@ -28849,58 +27305,14 @@
         <w:t>2</w:t>
       </w:r>
       <w:r>
-        <w:t xml:space="preserve">] XP - Extreme </w:t>
-      </w:r>
-      <w:proofErr w:type="spellStart"/>
-      <w:r>
-        <w:t>Programing</w:t>
-      </w:r>
-      <w:proofErr w:type="spellEnd"/>
-      <w:r>
-        <w:t xml:space="preserve"> </w:t>
-      </w:r>
-      <w:proofErr w:type="spellStart"/>
-      <w:r>
-        <w:t>Ingenieria</w:t>
-      </w:r>
-      <w:proofErr w:type="spellEnd"/>
-      <w:r>
-        <w:t xml:space="preserve"> de Software. </w:t>
-      </w:r>
-      <w:hyperlink r:id="rId71" w:history="1">
+        <w:t xml:space="preserve">] XP - Extreme Programing Ingenieria de Software. </w:t>
+      </w:r>
+      <w:hyperlink r:id="rId72" w:history="1">
         <w:r>
           <w:rPr>
             <w:rStyle w:val="Hipervnculo"/>
           </w:rPr>
-          <w:t xml:space="preserve">XP - Extreme </w:t>
-        </w:r>
-        <w:proofErr w:type="spellStart"/>
-        <w:r>
-          <w:rPr>
-            <w:rStyle w:val="Hipervnculo"/>
-          </w:rPr>
-          <w:t>Programing</w:t>
-        </w:r>
-        <w:proofErr w:type="spellEnd"/>
-        <w:r>
-          <w:rPr>
-            <w:rStyle w:val="Hipervnculo"/>
-          </w:rPr>
-          <w:t xml:space="preserve"> </w:t>
-        </w:r>
-        <w:proofErr w:type="spellStart"/>
-        <w:r>
-          <w:rPr>
-            <w:rStyle w:val="Hipervnculo"/>
-          </w:rPr>
-          <w:t>Ingenieria</w:t>
-        </w:r>
-        <w:proofErr w:type="spellEnd"/>
-        <w:r>
-          <w:rPr>
-            <w:rStyle w:val="Hipervnculo"/>
-          </w:rPr>
-          <w:t xml:space="preserve"> de Software (mex.tl)</w:t>
+          <w:t>XP - Extreme Programing Ingenieria de Software (mex.tl)</w:t>
         </w:r>
       </w:hyperlink>
       <w:r>
@@ -28968,8 +27380,8 @@
       </w:r>
     </w:p>
     <w:sectPr>
-      <w:headerReference w:type="default" r:id="rId72"/>
-      <w:footerReference w:type="default" r:id="rId73"/>
+      <w:headerReference w:type="default" r:id="rId73"/>
+      <w:footerReference w:type="default" r:id="rId74"/>
       <w:pgSz w:w="11906" w:h="16838"/>
       <w:pgMar w:top="993" w:right="1701" w:bottom="1417" w:left="1701" w:header="0" w:footer="0" w:gutter="0"/>
       <w:cols w:space="720"/>

</xml_diff>